<commit_message>
happy that I've added border change for email,password,repeat password, still need to update ss for user registration algorithm
</commit_message>
<xml_diff>
--- a/Final Technical Report - TEMPLATE.docx
+++ b/Final Technical Report - TEMPLATE.docx
@@ -7584,7 +7584,7 @@
               <w:widowControl w:val="false"/>
               <w:numPr>
                 <w:ilvl w:val="0"/>
-                <w:numId w:val="60"/>
+                <w:numId w:val="65"/>
               </w:numPr>
               <w:spacing w:before="120" w:after="120"/>
               <w:rPr/>
@@ -10009,7 +10009,7 @@
               <w:widowControl w:val="false"/>
               <w:numPr>
                 <w:ilvl w:val="0"/>
-                <w:numId w:val="61"/>
+                <w:numId w:val="66"/>
               </w:numPr>
               <w:spacing w:before="120" w:after="120"/>
               <w:rPr/>
@@ -12656,7 +12656,7 @@
               <w:widowControl w:val="false"/>
               <w:numPr>
                 <w:ilvl w:val="0"/>
-                <w:numId w:val="62"/>
+                <w:numId w:val="67"/>
               </w:numPr>
               <w:spacing w:before="120" w:after="120"/>
               <w:rPr/>
@@ -14160,7 +14160,7 @@
               <w:widowControl w:val="false"/>
               <w:numPr>
                 <w:ilvl w:val="0"/>
-                <w:numId w:val="63"/>
+                <w:numId w:val="68"/>
               </w:numPr>
               <w:spacing w:before="120" w:after="120"/>
               <w:rPr/>
@@ -15592,7 +15592,7 @@
               <w:widowControl w:val="false"/>
               <w:numPr>
                 <w:ilvl w:val="0"/>
-                <w:numId w:val="64"/>
+                <w:numId w:val="69"/>
               </w:numPr>
               <w:spacing w:before="120" w:after="120"/>
               <w:rPr/>
@@ -18230,12 +18230,1719 @@
     <w:p>
       <w:pPr>
         <w:pStyle w:val="Normal"/>
-        <w:rPr>
-          <w:lang w:val="en-IE"/>
-        </w:rPr>
-      </w:pPr>
-      <w:r>
-        <w:rPr>
+        <w:numPr>
+          <w:ilvl w:val="0"/>
+          <w:numId w:val="60"/>
+        </w:numPr>
+        <w:rPr>
+          <w:b/>
+          <w:b/>
+          <w:bCs/>
+          <w:lang w:val="en-IE"/>
+        </w:rPr>
+      </w:pPr>
+      <w:r>
+        <w:rPr>
+          <w:b/>
+          <w:bCs/>
+          <w:lang w:val="en-IE"/>
+        </w:rPr>
+        <w:t>Client (React)</w:t>
+      </w:r>
+    </w:p>
+    <w:p>
+      <w:pPr>
+        <w:pStyle w:val="Normal"/>
+        <w:numPr>
+          <w:ilvl w:val="0"/>
+          <w:numId w:val="62"/>
+        </w:numPr>
+        <w:rPr/>
+      </w:pPr>
+      <w:r>
+        <w:rPr>
+          <w:b/>
+          <w:bCs/>
+          <w:lang w:val="en-IE"/>
+        </w:rPr>
+        <w:t>Components:</w:t>
+      </w:r>
+    </w:p>
+    <w:p>
+      <w:pPr>
+        <w:pStyle w:val="Normal"/>
+        <w:numPr>
+          <w:ilvl w:val="1"/>
+          <w:numId w:val="62"/>
+        </w:numPr>
+        <w:rPr>
+          <w:b/>
+          <w:b/>
+          <w:bCs/>
+          <w:lang w:val="en-IE"/>
+        </w:rPr>
+      </w:pPr>
+      <w:r>
+        <w:rPr>
+          <w:b/>
+          <w:bCs/>
+          <w:lang w:val="en-IE"/>
+        </w:rPr>
+        <w:t xml:space="preserve">WelcomePage.js: </w:t>
+      </w:r>
+      <w:r>
+        <w:rPr>
+          <w:b w:val="false"/>
+          <w:bCs w:val="false"/>
+          <w:lang w:val="en-IE"/>
+        </w:rPr>
+        <w:t xml:space="preserve">Serves as the landing page when the user enters the application. It includes the </w:t>
+      </w:r>
+      <w:r>
+        <w:rPr>
+          <w:b/>
+          <w:bCs/>
+          <w:lang w:val="en-IE"/>
+        </w:rPr>
+        <w:t xml:space="preserve">Register </w:t>
+      </w:r>
+      <w:r>
+        <w:rPr>
+          <w:b w:val="false"/>
+          <w:bCs w:val="false"/>
+          <w:lang w:val="en-IE"/>
+        </w:rPr>
+        <w:t xml:space="preserve">component and </w:t>
+      </w:r>
+      <w:r>
+        <w:rPr>
+          <w:b/>
+          <w:bCs/>
+          <w:lang w:val="en-IE"/>
+        </w:rPr>
+        <w:t>Login</w:t>
+      </w:r>
+      <w:r>
+        <w:rPr>
+          <w:b w:val="false"/>
+          <w:bCs w:val="false"/>
+          <w:lang w:val="en-IE"/>
+        </w:rPr>
+        <w:t xml:space="preserve"> component as buttons.</w:t>
+      </w:r>
+    </w:p>
+    <w:p>
+      <w:pPr>
+        <w:pStyle w:val="Normal"/>
+        <w:numPr>
+          <w:ilvl w:val="1"/>
+          <w:numId w:val="62"/>
+        </w:numPr>
+        <w:rPr>
+          <w:b/>
+          <w:b/>
+          <w:bCs/>
+          <w:lang w:val="en-IE"/>
+        </w:rPr>
+      </w:pPr>
+      <w:r>
+        <w:rPr>
+          <w:b/>
+          <w:bCs/>
+          <w:lang w:val="en-IE"/>
+        </w:rPr>
+        <w:t xml:space="preserve">Register.js: </w:t>
+      </w:r>
+      <w:r>
+        <w:rPr>
+          <w:b w:val="false"/>
+          <w:bCs w:val="false"/>
+          <w:lang w:val="en-IE"/>
+        </w:rPr>
+        <w:t>Handles user registration.</w:t>
+      </w:r>
+    </w:p>
+    <w:p>
+      <w:pPr>
+        <w:pStyle w:val="Normal"/>
+        <w:numPr>
+          <w:ilvl w:val="1"/>
+          <w:numId w:val="62"/>
+        </w:numPr>
+        <w:rPr>
+          <w:b/>
+          <w:b/>
+          <w:bCs/>
+          <w:lang w:val="en-IE"/>
+        </w:rPr>
+      </w:pPr>
+      <w:r>
+        <w:rPr>
+          <w:b/>
+          <w:bCs/>
+          <w:lang w:val="en-IE"/>
+        </w:rPr>
+        <w:t xml:space="preserve">Login.js: </w:t>
+      </w:r>
+      <w:r>
+        <w:rPr>
+          <w:b w:val="false"/>
+          <w:bCs w:val="false"/>
+          <w:lang w:val="en-IE"/>
+        </w:rPr>
+        <w:t>Handles user authentication. Upon submission, it sends the credentials to the backend to verify and log the user in.</w:t>
+      </w:r>
+    </w:p>
+    <w:p>
+      <w:pPr>
+        <w:pStyle w:val="Normal"/>
+        <w:numPr>
+          <w:ilvl w:val="1"/>
+          <w:numId w:val="62"/>
+        </w:numPr>
+        <w:rPr>
+          <w:b/>
+          <w:b/>
+          <w:bCs/>
+          <w:lang w:val="en-IE"/>
+        </w:rPr>
+      </w:pPr>
+      <w:r>
+        <w:rPr>
+          <w:b/>
+          <w:bCs/>
+          <w:lang w:val="en-IE"/>
+        </w:rPr>
+        <w:t xml:space="preserve">Quotes.js: </w:t>
+      </w:r>
+      <w:r>
+        <w:rPr>
+          <w:b w:val="false"/>
+          <w:bCs w:val="false"/>
+          <w:lang w:val="en-IE"/>
+        </w:rPr>
+        <w:t>This component displays quotes. It fetches quotes from an API.</w:t>
+      </w:r>
+    </w:p>
+    <w:p>
+      <w:pPr>
+        <w:pStyle w:val="Normal"/>
+        <w:numPr>
+          <w:ilvl w:val="1"/>
+          <w:numId w:val="62"/>
+        </w:numPr>
+        <w:rPr>
+          <w:b/>
+          <w:b/>
+          <w:bCs/>
+          <w:lang w:val="en-IE"/>
+        </w:rPr>
+      </w:pPr>
+      <w:r>
+        <w:rPr>
+          <w:b/>
+          <w:bCs/>
+          <w:lang w:val="en-IE"/>
+        </w:rPr>
+        <w:t>Feedback.js:</w:t>
+      </w:r>
+      <w:r>
+        <w:rPr>
+          <w:b w:val="false"/>
+          <w:bCs w:val="false"/>
+          <w:lang w:val="en-IE"/>
+        </w:rPr>
+        <w:t xml:space="preserve"> This component handles feedback submission. It includes a form where users can enter their comments or suggestions and submit them to the backend.</w:t>
+      </w:r>
+    </w:p>
+    <w:p>
+      <w:pPr>
+        <w:pStyle w:val="Normal"/>
+        <w:numPr>
+          <w:ilvl w:val="1"/>
+          <w:numId w:val="62"/>
+        </w:numPr>
+        <w:rPr>
+          <w:b/>
+          <w:b/>
+          <w:bCs/>
+          <w:lang w:val="en-IE"/>
+        </w:rPr>
+      </w:pPr>
+      <w:r>
+        <w:rPr>
+          <w:b/>
+          <w:bCs/>
+          <w:lang w:val="en-IE"/>
+        </w:rPr>
+        <w:t xml:space="preserve">NewEntry.js: </w:t>
+      </w:r>
+      <w:r>
+        <w:rPr>
+          <w:b w:val="false"/>
+          <w:bCs w:val="false"/>
+          <w:lang w:val="en-IE"/>
+        </w:rPr>
+        <w:t>This component is used for creating new journal entries. It includes a form where users can write their thoughts or experiences, rate them according to their mood, and save them to the journal.</w:t>
+      </w:r>
+    </w:p>
+    <w:p>
+      <w:pPr>
+        <w:pStyle w:val="Normal"/>
+        <w:numPr>
+          <w:ilvl w:val="1"/>
+          <w:numId w:val="62"/>
+        </w:numPr>
+        <w:rPr>
+          <w:b/>
+          <w:b/>
+          <w:bCs/>
+          <w:lang w:val="en-IE"/>
+        </w:rPr>
+      </w:pPr>
+      <w:r>
+        <w:rPr>
+          <w:b/>
+          <w:bCs/>
+          <w:lang w:val="en-IE"/>
+        </w:rPr>
+        <w:t>Journal.js</w:t>
+      </w:r>
+      <w:r>
+        <w:rPr>
+          <w:b w:val="false"/>
+          <w:bCs w:val="false"/>
+          <w:lang w:val="en-IE"/>
+        </w:rPr>
+        <w:t>: This component displays all the journal entries for the user. It fetches the entries from the backend and renders them for the user to view. The user can update the entries, and also delete them, by choice.</w:t>
+      </w:r>
+    </w:p>
+    <w:p>
+      <w:pPr>
+        <w:pStyle w:val="Normal"/>
+        <w:numPr>
+          <w:ilvl w:val="1"/>
+          <w:numId w:val="62"/>
+        </w:numPr>
+        <w:rPr>
+          <w:b/>
+          <w:b/>
+          <w:bCs/>
+          <w:lang w:val="en-IE"/>
+        </w:rPr>
+      </w:pPr>
+      <w:r>
+        <w:rPr>
+          <w:b/>
+          <w:bCs/>
+          <w:lang w:val="en-IE"/>
+        </w:rPr>
+        <w:t>Home.js</w:t>
+      </w:r>
+      <w:r>
+        <w:rPr>
+          <w:b w:val="false"/>
+          <w:bCs w:val="false"/>
+          <w:lang w:val="en-IE"/>
+        </w:rPr>
+        <w:t>: This component serves as the main dashboard/homepage of the application. It provides navigation to other parts of the application.</w:t>
+      </w:r>
+    </w:p>
+    <w:p>
+      <w:pPr>
+        <w:pStyle w:val="Normal"/>
+        <w:numPr>
+          <w:ilvl w:val="1"/>
+          <w:numId w:val="62"/>
+        </w:numPr>
+        <w:rPr>
+          <w:b/>
+          <w:b/>
+          <w:bCs/>
+          <w:lang w:val="en-IE"/>
+        </w:rPr>
+      </w:pPr>
+      <w:r>
+        <w:rPr>
+          <w:b/>
+          <w:bCs/>
+          <w:lang w:val="en-IE"/>
+        </w:rPr>
+        <w:t>RadioPlayer.js:</w:t>
+      </w:r>
+      <w:r>
+        <w:rPr>
+          <w:b w:val="false"/>
+          <w:bCs w:val="false"/>
+          <w:lang w:val="en-IE"/>
+        </w:rPr>
+        <w:t xml:space="preserve"> This component is a radio player interface. It allows users to listen to live radio streams, depending on the type of music the user wants to listen.</w:t>
+      </w:r>
+    </w:p>
+    <w:p>
+      <w:pPr>
+        <w:pStyle w:val="Normal"/>
+        <w:numPr>
+          <w:ilvl w:val="1"/>
+          <w:numId w:val="62"/>
+        </w:numPr>
+        <w:rPr>
+          <w:b/>
+          <w:b/>
+          <w:bCs/>
+          <w:lang w:val="en-IE"/>
+        </w:rPr>
+      </w:pPr>
+      <w:r>
+        <w:rPr>
+          <w:b/>
+          <w:bCs/>
+          <w:lang w:val="en-IE"/>
+        </w:rPr>
+        <w:t xml:space="preserve">Settings.js: </w:t>
+      </w:r>
+      <w:r>
+        <w:rPr>
+          <w:b w:val="false"/>
+          <w:bCs w:val="false"/>
+          <w:lang w:val="en-IE"/>
+        </w:rPr>
+        <w:t>This component allows users to manage their account settings. It includes options to change the password, logout or change the theme of the application.</w:t>
+      </w:r>
+    </w:p>
+    <w:p>
+      <w:pPr>
+        <w:pStyle w:val="Normal"/>
+        <w:numPr>
+          <w:ilvl w:val="0"/>
+          <w:numId w:val="62"/>
+        </w:numPr>
+        <w:rPr>
+          <w:b/>
+          <w:b/>
+          <w:bCs/>
+          <w:lang w:val="en-IE"/>
+        </w:rPr>
+      </w:pPr>
+      <w:r>
+        <w:rPr>
+          <w:b/>
+          <w:bCs/>
+          <w:lang w:val="en-IE"/>
+        </w:rPr>
+        <w:t xml:space="preserve">State Maangement: </w:t>
+      </w:r>
+      <w:r>
+        <w:rPr>
+          <w:b w:val="false"/>
+          <w:bCs w:val="false"/>
+          <w:lang w:val="en-IE"/>
+        </w:rPr>
+        <w:t>Uses React’s useState and useEffect hooks.</w:t>
+      </w:r>
+    </w:p>
+    <w:p>
+      <w:pPr>
+        <w:pStyle w:val="Normal"/>
+        <w:numPr>
+          <w:ilvl w:val="0"/>
+          <w:numId w:val="62"/>
+        </w:numPr>
+        <w:rPr>
+          <w:b/>
+          <w:b/>
+          <w:bCs/>
+          <w:lang w:val="en-IE"/>
+        </w:rPr>
+      </w:pPr>
+      <w:r>
+        <w:rPr>
+          <w:b/>
+          <w:bCs/>
+          <w:lang w:val="en-IE"/>
+        </w:rPr>
+        <w:t xml:space="preserve">Styling: </w:t>
+      </w:r>
+      <w:r>
+        <w:rPr>
+          <w:b w:val="false"/>
+          <w:bCs w:val="false"/>
+          <w:lang w:val="en-IE"/>
+        </w:rPr>
+        <w:t>Uses Bootstrap for styling.</w:t>
+      </w:r>
+    </w:p>
+    <w:p>
+      <w:pPr>
+        <w:pStyle w:val="Normal"/>
+        <w:numPr>
+          <w:ilvl w:val="0"/>
+          <w:numId w:val="60"/>
+        </w:numPr>
+        <w:rPr>
+          <w:b/>
+          <w:b/>
+          <w:bCs/>
+          <w:lang w:val="en-IE"/>
+        </w:rPr>
+      </w:pPr>
+      <w:r>
+        <w:rPr>
+          <w:b/>
+          <w:bCs/>
+          <w:lang w:val="en-IE"/>
+        </w:rPr>
+        <w:t>Server (Node.js)</w:t>
+      </w:r>
+    </w:p>
+    <w:p>
+      <w:pPr>
+        <w:pStyle w:val="Normal"/>
+        <w:numPr>
+          <w:ilvl w:val="0"/>
+          <w:numId w:val="63"/>
+        </w:numPr>
+        <w:rPr>
+          <w:b/>
+          <w:b/>
+          <w:bCs/>
+          <w:lang w:val="en-IE"/>
+        </w:rPr>
+      </w:pPr>
+      <w:r>
+        <w:rPr>
+          <w:b/>
+          <w:bCs/>
+          <w:lang w:val="en-IE"/>
+        </w:rPr>
+        <w:t>Endpoints:</w:t>
+      </w:r>
+    </w:p>
+    <w:p>
+      <w:pPr>
+        <w:pStyle w:val="Normal"/>
+        <w:numPr>
+          <w:ilvl w:val="1"/>
+          <w:numId w:val="63"/>
+        </w:numPr>
+        <w:rPr>
+          <w:b/>
+          <w:b/>
+          <w:bCs/>
+          <w:i/>
+          <w:i/>
+          <w:iCs/>
+          <w:lang w:val="en-IE"/>
+        </w:rPr>
+      </w:pPr>
+      <w:r>
+        <w:rPr>
+          <w:b w:val="false"/>
+          <w:bCs w:val="false"/>
+          <w:i w:val="false"/>
+          <w:iCs w:val="false"/>
+          <w:lang w:val="en-IE"/>
+        </w:rPr>
+        <w:t>/auth/register</w:t>
+      </w:r>
+      <w:r>
+        <w:rPr>
+          <w:b w:val="false"/>
+          <w:bCs w:val="false"/>
+          <w:i/>
+          <w:iCs/>
+          <w:lang w:val="en-IE"/>
+        </w:rPr>
+        <w:t xml:space="preserve">: </w:t>
+      </w:r>
+      <w:r>
+        <w:rPr>
+          <w:b w:val="false"/>
+          <w:bCs w:val="false"/>
+          <w:i w:val="false"/>
+          <w:iCs w:val="false"/>
+          <w:lang w:val="en-IE"/>
+        </w:rPr>
+        <w:t>Handles user registration.</w:t>
+      </w:r>
+    </w:p>
+    <w:p>
+      <w:pPr>
+        <w:pStyle w:val="Normal"/>
+        <w:numPr>
+          <w:ilvl w:val="1"/>
+          <w:numId w:val="63"/>
+        </w:numPr>
+        <w:rPr>
+          <w:b/>
+          <w:b/>
+          <w:bCs/>
+          <w:i w:val="false"/>
+          <w:i w:val="false"/>
+          <w:iCs w:val="false"/>
+          <w:lang w:val="en-IE"/>
+        </w:rPr>
+      </w:pPr>
+      <w:r>
+        <w:rPr>
+          <w:b w:val="false"/>
+          <w:bCs w:val="false"/>
+          <w:i w:val="false"/>
+          <w:iCs w:val="false"/>
+          <w:lang w:val="en-IE"/>
+        </w:rPr>
+        <w:t>/auth/login:  Handles user authentication</w:t>
+      </w:r>
+    </w:p>
+    <w:p>
+      <w:pPr>
+        <w:pStyle w:val="Normal"/>
+        <w:numPr>
+          <w:ilvl w:val="1"/>
+          <w:numId w:val="63"/>
+        </w:numPr>
+        <w:rPr>
+          <w:b/>
+          <w:b/>
+          <w:bCs/>
+          <w:i w:val="false"/>
+          <w:i w:val="false"/>
+          <w:iCs w:val="false"/>
+          <w:lang w:val="en-IE"/>
+        </w:rPr>
+      </w:pPr>
+      <w:r>
+        <w:rPr>
+          <w:b w:val="false"/>
+          <w:bCs w:val="false"/>
+          <w:i w:val="false"/>
+          <w:iCs w:val="false"/>
+          <w:lang w:val="en-IE"/>
+        </w:rPr>
+        <w:t>journal/new_entry: Handles new entry creation.</w:t>
+      </w:r>
+    </w:p>
+    <w:p>
+      <w:pPr>
+        <w:pStyle w:val="Normal"/>
+        <w:numPr>
+          <w:ilvl w:val="1"/>
+          <w:numId w:val="63"/>
+        </w:numPr>
+        <w:rPr>
+          <w:b/>
+          <w:b/>
+          <w:bCs/>
+          <w:i w:val="false"/>
+          <w:i w:val="false"/>
+          <w:iCs w:val="false"/>
+          <w:lang w:val="en-IE"/>
+        </w:rPr>
+      </w:pPr>
+      <w:r>
+        <w:rPr>
+          <w:b w:val="false"/>
+          <w:bCs w:val="false"/>
+          <w:i w:val="false"/>
+          <w:iCs w:val="false"/>
+          <w:lang w:val="en-IE"/>
+        </w:rPr>
+        <w:t>journal/entries: Handles R.U.D requests(Read, Update, Delete).</w:t>
+      </w:r>
+    </w:p>
+    <w:p>
+      <w:pPr>
+        <w:pStyle w:val="Normal"/>
+        <w:numPr>
+          <w:ilvl w:val="1"/>
+          <w:numId w:val="63"/>
+        </w:numPr>
+        <w:rPr>
+          <w:b/>
+          <w:b/>
+          <w:bCs/>
+          <w:i w:val="false"/>
+          <w:i w:val="false"/>
+          <w:iCs w:val="false"/>
+          <w:lang w:val="en-IE"/>
+        </w:rPr>
+      </w:pPr>
+      <w:r>
+        <w:rPr>
+          <w:b w:val="false"/>
+          <w:bCs w:val="false"/>
+          <w:i w:val="false"/>
+          <w:iCs w:val="false"/>
+          <w:lang w:val="en-IE"/>
+        </w:rPr>
+        <w:t>/feedback/submit-feedback: Handles feedback submissions.</w:t>
+      </w:r>
+    </w:p>
+    <w:p>
+      <w:pPr>
+        <w:pStyle w:val="Normal"/>
+        <w:numPr>
+          <w:ilvl w:val="0"/>
+          <w:numId w:val="63"/>
+        </w:numPr>
+        <w:rPr>
+          <w:b/>
+          <w:b/>
+          <w:bCs/>
+          <w:i w:val="false"/>
+          <w:i w:val="false"/>
+          <w:iCs w:val="false"/>
+          <w:lang w:val="en-IE"/>
+        </w:rPr>
+      </w:pPr>
+      <w:r>
+        <w:rPr>
+          <w:b w:val="false"/>
+          <w:bCs w:val="false"/>
+          <w:i w:val="false"/>
+          <w:iCs w:val="false"/>
+          <w:lang w:val="en-IE"/>
+        </w:rPr>
+        <w:t>Middleware: Uses Express.js for routing and middleware, Cors for middleware.</w:t>
+      </w:r>
+    </w:p>
+    <w:p>
+      <w:pPr>
+        <w:pStyle w:val="Normal"/>
+        <w:numPr>
+          <w:ilvl w:val="0"/>
+          <w:numId w:val="60"/>
+        </w:numPr>
+        <w:rPr>
+          <w:b/>
+          <w:b/>
+          <w:bCs/>
+          <w:lang w:val="en-IE"/>
+        </w:rPr>
+      </w:pPr>
+      <w:r>
+        <w:rPr>
+          <w:b/>
+          <w:bCs/>
+          <w:lang w:val="en-IE"/>
+        </w:rPr>
+        <w:t>Database (MongoDB)</w:t>
+      </w:r>
+    </w:p>
+    <w:p>
+      <w:pPr>
+        <w:pStyle w:val="Normal"/>
+        <w:numPr>
+          <w:ilvl w:val="0"/>
+          <w:numId w:val="61"/>
+        </w:numPr>
+        <w:rPr>
+          <w:b/>
+          <w:b/>
+          <w:bCs/>
+          <w:lang w:val="en-IE"/>
+        </w:rPr>
+      </w:pPr>
+      <w:r>
+        <w:rPr>
+          <w:b/>
+          <w:bCs/>
+          <w:lang w:val="en-IE"/>
+        </w:rPr>
+        <w:t>Collections:</w:t>
+      </w:r>
+    </w:p>
+    <w:p>
+      <w:pPr>
+        <w:pStyle w:val="Normal"/>
+        <w:numPr>
+          <w:ilvl w:val="1"/>
+          <w:numId w:val="61"/>
+        </w:numPr>
+        <w:rPr>
+          <w:b w:val="false"/>
+          <w:b w:val="false"/>
+          <w:bCs w:val="false"/>
+          <w:lang w:val="en-IE"/>
+        </w:rPr>
+      </w:pPr>
+      <w:r>
+        <w:rPr>
+          <w:b w:val="false"/>
+          <w:bCs w:val="false"/>
+          <w:lang w:val="en-IE"/>
+        </w:rPr>
+        <w:t>users: Stores user information.</w:t>
+      </w:r>
+    </w:p>
+    <w:p>
+      <w:pPr>
+        <w:pStyle w:val="Normal"/>
+        <w:numPr>
+          <w:ilvl w:val="1"/>
+          <w:numId w:val="61"/>
+        </w:numPr>
+        <w:rPr>
+          <w:b w:val="false"/>
+          <w:b w:val="false"/>
+          <w:bCs w:val="false"/>
+          <w:lang w:val="en-IE"/>
+        </w:rPr>
+      </w:pPr>
+      <w:r>
+        <w:rPr>
+          <w:b w:val="false"/>
+          <w:bCs w:val="false"/>
+          <w:lang w:val="en-IE"/>
+        </w:rPr>
+        <w:t>entries: Stores journal entries.</w:t>
+      </w:r>
+    </w:p>
+    <w:p>
+      <w:pPr>
+        <w:pStyle w:val="Normal"/>
+        <w:numPr>
+          <w:ilvl w:val="1"/>
+          <w:numId w:val="61"/>
+        </w:numPr>
+        <w:rPr>
+          <w:b w:val="false"/>
+          <w:b w:val="false"/>
+          <w:bCs w:val="false"/>
+          <w:lang w:val="en-IE"/>
+        </w:rPr>
+      </w:pPr>
+      <w:r>
+        <w:rPr>
+          <w:b w:val="false"/>
+          <w:bCs w:val="false"/>
+          <w:lang w:val="en-IE"/>
+        </w:rPr>
+        <w:t>feedback: Stores user feedback.</w:t>
+      </w:r>
+    </w:p>
+    <w:p>
+      <w:pPr>
+        <w:pStyle w:val="Normal"/>
+        <w:rPr>
+          <w:b/>
+          <w:b/>
+          <w:bCs/>
+          <w:lang w:val="en-IE"/>
+        </w:rPr>
+      </w:pPr>
+      <w:r>
+        <w:rPr>
+          <w:b/>
+          <w:bCs/>
+          <w:lang w:val="en-IE"/>
+        </w:rPr>
+        <w:t>Main Algorithms</w:t>
+      </w:r>
+    </w:p>
+    <w:p>
+      <w:pPr>
+        <w:pStyle w:val="Normal"/>
+        <w:numPr>
+          <w:ilvl w:val="0"/>
+          <w:numId w:val="64"/>
+        </w:numPr>
+        <w:rPr>
+          <w:b/>
+          <w:b/>
+          <w:bCs/>
+          <w:lang w:val="en-IE"/>
+        </w:rPr>
+      </w:pPr>
+      <w:r>
+        <w:rPr>
+          <w:b/>
+          <w:bCs/>
+          <w:lang w:val="en-IE"/>
+        </w:rPr>
+        <w:t>User Registration</w:t>
+      </w:r>
+    </w:p>
+    <w:p>
+      <w:pPr>
+        <w:pStyle w:val="Normal"/>
+        <w:numPr>
+          <w:ilvl w:val="0"/>
+          <w:numId w:val="0"/>
+        </w:numPr>
+        <w:ind w:left="720" w:hanging="0"/>
+        <w:rPr>
+          <w:b w:val="false"/>
+          <w:b w:val="false"/>
+          <w:bCs w:val="false"/>
+          <w:lang w:val="en-IE"/>
+        </w:rPr>
+      </w:pPr>
+      <w:r>
+        <w:rPr>
+          <w:b w:val="false"/>
+          <w:bCs w:val="false"/>
+          <w:lang w:val="en-IE"/>
+        </w:rPr>
+        <w:t>The user registration process involves validating the email format and ensuring the password meets a minimum length requirement.</w:t>
+      </w:r>
+    </w:p>
+    <w:p>
+      <w:pPr>
+        <w:pStyle w:val="Normal"/>
+        <w:rPr>
+          <w:b w:val="false"/>
+          <w:b w:val="false"/>
+          <w:bCs w:val="false"/>
+          <w:lang w:val="en-IE"/>
+        </w:rPr>
+      </w:pPr>
+      <w:r>
+        <w:rPr>
+          <w:b w:val="false"/>
+          <w:bCs w:val="false"/>
+          <w:lang w:val="en-IE"/>
+        </w:rPr>
+      </w:r>
+    </w:p>
+    <w:p>
+      <w:pPr>
+        <w:pStyle w:val="Normal"/>
+        <w:rPr>
+          <w:b w:val="false"/>
+          <w:b w:val="false"/>
+          <w:bCs w:val="false"/>
+          <w:lang w:val="en-IE"/>
+        </w:rPr>
+      </w:pPr>
+      <w:r>
+        <w:rPr>
+          <w:b w:val="false"/>
+          <w:bCs w:val="false"/>
+          <w:lang w:val="en-IE"/>
+        </w:rPr>
+      </w:r>
+      <w:r>
+        <mc:AlternateContent>
+          <mc:Choice Requires="wps">
+            <w:drawing>
+              <wp:inline distT="0" distB="0" distL="0" distR="0">
+                <wp:extent cx="5489575" cy="3917950"/>
+                <wp:effectExtent l="0" t="0" r="0" b="0"/>
+                <wp:docPr id="35" name="Frame9"/>
+                <a:graphic xmlns:a="http://schemas.openxmlformats.org/drawingml/2006/main">
+                  <a:graphicData uri="http://schemas.microsoft.com/office/word/2010/wordprocessingShape">
+                    <wps:wsp>
+                      <wps:cNvSpPr txBox="1"/>
+                      <wps:spPr>
+                        <a:xfrm>
+                          <a:off x="0" y="0"/>
+                          <a:ext cx="5489575" cy="3917950"/>
+                        </a:xfrm>
+                        <a:prstGeom prst="rect"/>
+                        <a:solidFill>
+                          <a:srgbClr val="FFFFFF"/>
+                        </a:solidFill>
+                      </wps:spPr>
+                      <wps:txbx>
+                        <w:txbxContent>
+                          <w:p>
+                            <w:pPr>
+                              <w:pStyle w:val="Figure"/>
+                              <w:spacing w:before="120" w:after="120"/>
+                              <w:rPr/>
+                            </w:pPr>
+                            <w:r>
+                              <w:rPr/>
+                              <w:drawing>
+                                <wp:inline distT="0" distB="0" distL="0" distR="0">
+                                  <wp:extent cx="5489575" cy="3502660"/>
+                                  <wp:effectExtent l="0" t="0" r="0" b="0"/>
+                                  <wp:docPr id="36" name="Image10" descr=""/>
+                                  <wp:cNvGraphicFramePr>
+                                    <a:graphicFrameLocks xmlns:a="http://schemas.openxmlformats.org/drawingml/2006/main" noChangeAspect="1"/>
+                                  </wp:cNvGraphicFramePr>
+                                  <a:graphic xmlns:a="http://schemas.openxmlformats.org/drawingml/2006/main">
+                                    <a:graphicData uri="http://schemas.openxmlformats.org/drawingml/2006/picture">
+                                      <pic:pic xmlns:pic="http://schemas.openxmlformats.org/drawingml/2006/picture">
+                                        <pic:nvPicPr>
+                                          <pic:cNvPr id="36" name="Image10" descr=""/>
+                                          <pic:cNvPicPr>
+                                            <a:picLocks noChangeAspect="1" noChangeArrowheads="1"/>
+                                          </pic:cNvPicPr>
+                                        </pic:nvPicPr>
+                                        <pic:blipFill>
+                                          <a:blip r:embed="rId32"/>
+                                          <a:stretch>
+                                            <a:fillRect/>
+                                          </a:stretch>
+                                        </pic:blipFill>
+                                        <pic:spPr bwMode="auto">
+                                          <a:xfrm>
+                                            <a:off x="0" y="0"/>
+                                            <a:ext cx="5489575" cy="3502660"/>
+                                          </a:xfrm>
+                                          <a:prstGeom prst="rect">
+                                            <a:avLst/>
+                                          </a:prstGeom>
+                                        </pic:spPr>
+                                      </pic:pic>
+                                    </a:graphicData>
+                                  </a:graphic>
+                                </wp:inline>
+                              </w:drawing>
+                              <w:t xml:space="preserve">Figure </w:t>
+                            </w:r>
+                            <w:r>
+                              <w:rPr/>
+                              <w:fldChar w:fldCharType="begin"/>
+                            </w:r>
+                            <w:r>
+                              <w:rPr/>
+                              <w:instrText xml:space="preserve"> SEQ Figure \* ARABIC </w:instrText>
+                            </w:r>
+                            <w:r>
+                              <w:rPr/>
+                              <w:fldChar w:fldCharType="separate"/>
+                            </w:r>
+                            <w:r>
+                              <w:rPr/>
+                              <w:t>1</w:t>
+                            </w:r>
+                            <w:r>
+                              <w:rPr/>
+                              <w:fldChar w:fldCharType="end"/>
+                            </w:r>
+                            <w:r>
+                              <w:rPr/>
+                              <w:t>.</w:t>
+                            </w:r>
+                            <w:r>
+                              <w:rPr/>
+                              <w:t>1</w:t>
+                            </w:r>
+                            <w:r>
+                              <w:rPr/>
+                              <w:t>: User Registration Algorithm</w:t>
+                            </w:r>
+                          </w:p>
+                        </w:txbxContent>
+                      </wps:txbx>
+                      <wps:bodyPr anchor="t" lIns="0" tIns="0" rIns="0" bIns="0">
+                        <a:noAutofit/>
+                      </wps:bodyPr>
+                    </wps:wsp>
+                  </a:graphicData>
+                </a:graphic>
+              </wp:inline>
+            </w:drawing>
+          </mc:Choice>
+          <mc:Fallback>
+            <w:pict>
+              <v:rect style="position:absolute;rotation:-0;width:432.25pt;height:308.5pt;mso-wrap-distance-left:0pt;mso-wrap-distance-right:0pt;mso-wrap-distance-top:0pt;mso-wrap-distance-bottom:0pt;margin-top:-308.5pt;mso-position-vertical:top;mso-position-vertical-relative:text;margin-left:0pt;mso-position-horizontal:center;mso-position-horizontal-relative:text">
+                <v:textbox inset="0in,0in,0in,0in">
+                  <w:txbxContent>
+                    <w:p>
+                      <w:pPr>
+                        <w:pStyle w:val="Figure"/>
+                        <w:spacing w:before="120" w:after="120"/>
+                        <w:rPr/>
+                      </w:pPr>
+                      <w:r>
+                        <w:rPr/>
+                        <w:drawing>
+                          <wp:inline distT="0" distB="0" distL="0" distR="0">
+                            <wp:extent cx="5489575" cy="3502660"/>
+                            <wp:effectExtent l="0" t="0" r="0" b="0"/>
+                            <wp:docPr id="37" name="Image10" descr=""/>
+                            <wp:cNvGraphicFramePr>
+                              <a:graphicFrameLocks xmlns:a="http://schemas.openxmlformats.org/drawingml/2006/main" noChangeAspect="1"/>
+                            </wp:cNvGraphicFramePr>
+                            <a:graphic xmlns:a="http://schemas.openxmlformats.org/drawingml/2006/main">
+                              <a:graphicData uri="http://schemas.openxmlformats.org/drawingml/2006/picture">
+                                <pic:pic xmlns:pic="http://schemas.openxmlformats.org/drawingml/2006/picture">
+                                  <pic:nvPicPr>
+                                    <pic:cNvPr id="37" name="Image10" descr=""/>
+                                    <pic:cNvPicPr>
+                                      <a:picLocks noChangeAspect="1" noChangeArrowheads="1"/>
+                                    </pic:cNvPicPr>
+                                  </pic:nvPicPr>
+                                  <pic:blipFill>
+                                    <a:blip r:embed="rId33"/>
+                                    <a:stretch>
+                                      <a:fillRect/>
+                                    </a:stretch>
+                                  </pic:blipFill>
+                                  <pic:spPr bwMode="auto">
+                                    <a:xfrm>
+                                      <a:off x="0" y="0"/>
+                                      <a:ext cx="5489575" cy="3502660"/>
+                                    </a:xfrm>
+                                    <a:prstGeom prst="rect">
+                                      <a:avLst/>
+                                    </a:prstGeom>
+                                  </pic:spPr>
+                                </pic:pic>
+                              </a:graphicData>
+                            </a:graphic>
+                          </wp:inline>
+                        </w:drawing>
+                        <w:t xml:space="preserve">Figure </w:t>
+                      </w:r>
+                      <w:r>
+                        <w:rPr/>
+                        <w:fldChar w:fldCharType="begin"/>
+                      </w:r>
+                      <w:r>
+                        <w:rPr/>
+                        <w:instrText xml:space="preserve"> SEQ Figure \* ARABIC </w:instrText>
+                      </w:r>
+                      <w:r>
+                        <w:rPr/>
+                        <w:fldChar w:fldCharType="separate"/>
+                      </w:r>
+                      <w:r>
+                        <w:rPr/>
+                        <w:t>1</w:t>
+                      </w:r>
+                      <w:r>
+                        <w:rPr/>
+                        <w:fldChar w:fldCharType="end"/>
+                      </w:r>
+                      <w:r>
+                        <w:rPr/>
+                        <w:t>.</w:t>
+                      </w:r>
+                      <w:r>
+                        <w:rPr/>
+                        <w:t>1</w:t>
+                      </w:r>
+                      <w:r>
+                        <w:rPr/>
+                        <w:t>: User Registration Algorithm</w:t>
+                      </w:r>
+                    </w:p>
+                  </w:txbxContent>
+                </v:textbox>
+                <w10:wrap type="square" side="largest"/>
+              </v:rect>
+            </w:pict>
+          </mc:Fallback>
+        </mc:AlternateContent>
+      </w:r>
+    </w:p>
+    <w:p>
+      <w:pPr>
+        <w:pStyle w:val="Normal"/>
+        <w:rPr>
+          <w:b w:val="false"/>
+          <w:b w:val="false"/>
+          <w:bCs w:val="false"/>
+          <w:lang w:val="en-IE"/>
+        </w:rPr>
+      </w:pPr>
+      <w:r>
+        <w:rPr>
+          <w:b w:val="false"/>
+          <w:bCs w:val="false"/>
+          <w:lang w:val="en-IE"/>
+        </w:rPr>
+      </w:r>
+    </w:p>
+    <w:p>
+      <w:pPr>
+        <w:pStyle w:val="Normal"/>
+        <w:numPr>
+          <w:ilvl w:val="0"/>
+          <w:numId w:val="0"/>
+        </w:numPr>
+        <w:ind w:left="720" w:hanging="0"/>
+        <w:rPr>
+          <w:b/>
+          <w:b/>
+          <w:bCs/>
+          <w:lang w:val="en-IE"/>
+        </w:rPr>
+      </w:pPr>
+      <w:r>
+        <w:rPr>
+          <w:b/>
+          <w:bCs/>
+          <w:lang w:val="en-IE"/>
+        </w:rPr>
+        <w:t>Algorithm:</w:t>
+      </w:r>
+    </w:p>
+    <w:p>
+      <w:pPr>
+        <w:pStyle w:val="Normal"/>
+        <w:numPr>
+          <w:ilvl w:val="1"/>
+          <w:numId w:val="64"/>
+        </w:numPr>
+        <w:rPr>
+          <w:b w:val="false"/>
+          <w:b w:val="false"/>
+          <w:bCs w:val="false"/>
+          <w:lang w:val="en-IE"/>
+        </w:rPr>
+      </w:pPr>
+      <w:r>
+        <w:rPr>
+          <w:b w:val="false"/>
+          <w:bCs w:val="false"/>
+          <w:lang w:val="en-IE"/>
+        </w:rPr>
+        <w:t>Validate email format using a regular expression.</w:t>
+      </w:r>
+    </w:p>
+    <w:p>
+      <w:pPr>
+        <w:pStyle w:val="Normal"/>
+        <w:numPr>
+          <w:ilvl w:val="1"/>
+          <w:numId w:val="64"/>
+        </w:numPr>
+        <w:rPr>
+          <w:b w:val="false"/>
+          <w:b w:val="false"/>
+          <w:bCs w:val="false"/>
+          <w:lang w:val="en-IE"/>
+        </w:rPr>
+      </w:pPr>
+      <w:r>
+        <w:rPr>
+          <w:b w:val="false"/>
+          <w:bCs w:val="false"/>
+          <w:lang w:val="en-IE"/>
+        </w:rPr>
+        <w:t>Check if the password meets the minimum length requirement.</w:t>
+      </w:r>
+    </w:p>
+    <w:p>
+      <w:pPr>
+        <w:pStyle w:val="Normal"/>
+        <w:numPr>
+          <w:ilvl w:val="1"/>
+          <w:numId w:val="64"/>
+        </w:numPr>
+        <w:rPr>
+          <w:b w:val="false"/>
+          <w:b w:val="false"/>
+          <w:bCs w:val="false"/>
+          <w:lang w:val="en-IE"/>
+        </w:rPr>
+      </w:pPr>
+      <w:r>
+        <w:rPr>
+          <w:b w:val="false"/>
+          <w:bCs w:val="false"/>
+          <w:lang w:val="en-IE"/>
+        </w:rPr>
+        <w:t xml:space="preserve">Check if the </w:t>
+      </w:r>
+      <w:r>
+        <w:rPr>
+          <w:b/>
+          <w:bCs/>
+          <w:lang w:val="en-IE"/>
+        </w:rPr>
+        <w:t>password</w:t>
+      </w:r>
+      <w:r>
+        <w:rPr>
+          <w:b w:val="false"/>
+          <w:bCs w:val="false"/>
+          <w:lang w:val="en-IE"/>
+        </w:rPr>
+        <w:t xml:space="preserve"> matches with the </w:t>
+      </w:r>
+      <w:r>
+        <w:rPr>
+          <w:b/>
+          <w:bCs/>
+          <w:lang w:val="en-IE"/>
+        </w:rPr>
+        <w:t>repeatPassword</w:t>
+      </w:r>
+    </w:p>
+    <w:p>
+      <w:pPr>
+        <w:pStyle w:val="Normal"/>
+        <w:numPr>
+          <w:ilvl w:val="1"/>
+          <w:numId w:val="64"/>
+        </w:numPr>
+        <w:rPr>
+          <w:b w:val="false"/>
+          <w:b w:val="false"/>
+          <w:bCs w:val="false"/>
+          <w:lang w:val="en-IE"/>
+        </w:rPr>
+      </w:pPr>
+      <w:r>
+        <w:rPr>
+          <w:b w:val="false"/>
+          <w:bCs w:val="false"/>
+          <w:lang w:val="en-IE"/>
+        </w:rPr>
+        <w:t>If valid, send a POST request to the server to register the user.</w:t>
+      </w:r>
+    </w:p>
+    <w:p>
+      <w:pPr>
+        <w:pStyle w:val="Normal"/>
+        <w:rPr>
+          <w:b w:val="false"/>
+          <w:b w:val="false"/>
+          <w:bCs w:val="false"/>
+          <w:lang w:val="en-IE"/>
+        </w:rPr>
+      </w:pPr>
+      <w:r>
+        <w:rPr>
+          <w:b w:val="false"/>
+          <w:bCs w:val="false"/>
+          <w:lang w:val="en-IE"/>
+        </w:rPr>
+      </w:r>
+    </w:p>
+    <w:p>
+      <w:pPr>
+        <w:pStyle w:val="Normal"/>
+        <w:rPr>
+          <w:b w:val="false"/>
+          <w:b w:val="false"/>
+          <w:bCs w:val="false"/>
+          <w:lang w:val="en-IE"/>
+        </w:rPr>
+      </w:pPr>
+      <w:r>
+        <w:rPr>
+          <w:b w:val="false"/>
+          <w:bCs w:val="false"/>
+          <w:lang w:val="en-IE"/>
+        </w:rPr>
+      </w:r>
+    </w:p>
+    <w:p>
+      <w:pPr>
+        <w:pStyle w:val="Normal"/>
+        <w:rPr>
+          <w:b w:val="false"/>
+          <w:b w:val="false"/>
+          <w:bCs w:val="false"/>
+          <w:lang w:val="en-IE"/>
+        </w:rPr>
+      </w:pPr>
+      <w:r>
+        <w:rPr>
+          <w:b w:val="false"/>
+          <w:bCs w:val="false"/>
+          <w:lang w:val="en-IE"/>
+        </w:rPr>
+      </w:r>
+    </w:p>
+    <w:p>
+      <w:pPr>
+        <w:pStyle w:val="Normal"/>
+        <w:rPr>
+          <w:b w:val="false"/>
+          <w:b w:val="false"/>
+          <w:bCs w:val="false"/>
+          <w:lang w:val="en-IE"/>
+        </w:rPr>
+      </w:pPr>
+      <w:r>
+        <w:rPr>
+          <w:b w:val="false"/>
+          <w:bCs w:val="false"/>
+          <w:lang w:val="en-IE"/>
+        </w:rPr>
+      </w:r>
+    </w:p>
+    <w:p>
+      <w:pPr>
+        <w:pStyle w:val="Normal"/>
+        <w:rPr>
+          <w:b w:val="false"/>
+          <w:b w:val="false"/>
+          <w:bCs w:val="false"/>
+          <w:lang w:val="en-IE"/>
+        </w:rPr>
+      </w:pPr>
+      <w:r>
+        <w:rPr>
+          <w:b w:val="false"/>
+          <w:bCs w:val="false"/>
+          <w:lang w:val="en-IE"/>
+        </w:rPr>
+      </w:r>
+    </w:p>
+    <w:p>
+      <w:pPr>
+        <w:pStyle w:val="Normal"/>
+        <w:rPr>
+          <w:b w:val="false"/>
+          <w:b w:val="false"/>
+          <w:bCs w:val="false"/>
+          <w:lang w:val="en-IE"/>
+        </w:rPr>
+      </w:pPr>
+      <w:r>
+        <w:rPr>
+          <w:b w:val="false"/>
+          <w:bCs w:val="false"/>
+          <w:lang w:val="en-IE"/>
+        </w:rPr>
+      </w:r>
+    </w:p>
+    <w:p>
+      <w:pPr>
+        <w:pStyle w:val="Normal"/>
+        <w:numPr>
+          <w:ilvl w:val="0"/>
+          <w:numId w:val="64"/>
+        </w:numPr>
+        <w:rPr>
+          <w:b/>
+          <w:b/>
+          <w:bCs/>
+          <w:lang w:val="en-IE"/>
+        </w:rPr>
+      </w:pPr>
+      <w:r>
+        <w:rPr>
+          <w:b/>
+          <w:bCs/>
+          <w:lang w:val="en-IE"/>
+        </w:rPr>
+        <w:t>Star Rating System</w:t>
+      </w:r>
+    </w:p>
+    <w:p>
+      <w:pPr>
+        <w:pStyle w:val="Normal"/>
+        <w:numPr>
+          <w:ilvl w:val="0"/>
+          <w:numId w:val="0"/>
+        </w:numPr>
+        <w:ind w:left="720" w:hanging="0"/>
+        <w:rPr>
+          <w:b w:val="false"/>
+          <w:b w:val="false"/>
+          <w:bCs w:val="false"/>
+          <w:lang w:val="en-IE"/>
+        </w:rPr>
+      </w:pPr>
+      <w:r>
+        <w:rPr>
+          <w:b w:val="false"/>
+          <w:bCs w:val="false"/>
+          <w:lang w:val="en-IE"/>
+        </w:rPr>
+        <w:t>The star rating system allows users to rate from 1 to 5 stars. The rating is updateb based on user interaction (click and hover).</w:t>
+      </w:r>
+    </w:p>
+    <w:p>
+      <w:pPr>
+        <w:pStyle w:val="Normal"/>
+        <w:numPr>
+          <w:ilvl w:val="0"/>
+          <w:numId w:val="0"/>
+        </w:numPr>
+        <w:ind w:left="720" w:hanging="0"/>
+        <w:rPr>
+          <w:b/>
+          <w:b/>
+          <w:bCs/>
+          <w:lang w:val="en-IE"/>
+        </w:rPr>
+      </w:pPr>
+      <w:r>
+        <w:rPr>
+          <w:b/>
+          <w:bCs/>
+          <w:lang w:val="en-IE"/>
+        </w:rPr>
+        <w:t>Algorithm:</w:t>
+      </w:r>
+    </w:p>
+    <w:p>
+      <w:pPr>
+        <w:pStyle w:val="Normal"/>
+        <w:numPr>
+          <w:ilvl w:val="1"/>
+          <w:numId w:val="64"/>
+        </w:numPr>
+        <w:rPr>
+          <w:b w:val="false"/>
+          <w:b w:val="false"/>
+          <w:bCs w:val="false"/>
+          <w:lang w:val="en-IE"/>
+        </w:rPr>
+      </w:pPr>
+      <w:r>
+        <w:rPr>
+          <w:b w:val="false"/>
+          <w:bCs w:val="false"/>
+          <w:lang w:val="en-IE"/>
+        </w:rPr>
+        <w:t xml:space="preserve">Initialize state variables for </w:t>
+      </w:r>
+      <w:r>
+        <w:rPr>
+          <w:b/>
+          <w:bCs/>
+          <w:lang w:val="en-IE"/>
+        </w:rPr>
+        <w:t>stars</w:t>
+      </w:r>
+      <w:r>
+        <w:rPr>
+          <w:b w:val="false"/>
+          <w:bCs w:val="false"/>
+          <w:lang w:val="en-IE"/>
+        </w:rPr>
+        <w:t xml:space="preserve"> and </w:t>
+      </w:r>
+      <w:r>
+        <w:rPr>
+          <w:b/>
+          <w:bCs/>
+          <w:lang w:val="en-IE"/>
+        </w:rPr>
+        <w:t>hoverStars</w:t>
+      </w:r>
+      <w:r>
+        <w:rPr>
+          <w:b w:val="false"/>
+          <w:bCs w:val="false"/>
+          <w:lang w:val="en-IE"/>
+        </w:rPr>
+        <w:t>.</w:t>
+      </w:r>
+    </w:p>
+    <w:p>
+      <w:pPr>
+        <w:pStyle w:val="Normal"/>
+        <w:numPr>
+          <w:ilvl w:val="1"/>
+          <w:numId w:val="64"/>
+        </w:numPr>
+        <w:rPr>
+          <w:b w:val="false"/>
+          <w:b w:val="false"/>
+          <w:bCs w:val="false"/>
+          <w:lang w:val="en-IE"/>
+        </w:rPr>
+      </w:pPr>
+      <w:r>
+        <w:rPr>
+          <w:b w:val="false"/>
+          <w:bCs w:val="false"/>
+          <w:lang w:val="en-IE"/>
+        </w:rPr>
+        <w:t xml:space="preserve">On star click, update the </w:t>
+      </w:r>
+      <w:r>
+        <w:rPr>
+          <w:b/>
+          <w:bCs/>
+          <w:lang w:val="en-IE"/>
+        </w:rPr>
+        <w:t>stars</w:t>
+      </w:r>
+      <w:r>
+        <w:rPr>
+          <w:b w:val="false"/>
+          <w:bCs w:val="false"/>
+          <w:lang w:val="en-IE"/>
+        </w:rPr>
+        <w:t xml:space="preserve"> state.</w:t>
+      </w:r>
+    </w:p>
+    <w:p>
+      <w:pPr>
+        <w:pStyle w:val="Normal"/>
+        <w:numPr>
+          <w:ilvl w:val="1"/>
+          <w:numId w:val="64"/>
+        </w:numPr>
+        <w:rPr>
+          <w:b w:val="false"/>
+          <w:b w:val="false"/>
+          <w:bCs w:val="false"/>
+          <w:lang w:val="en-IE"/>
+        </w:rPr>
+      </w:pPr>
+      <w:r>
+        <w:rPr>
+          <w:b w:val="false"/>
+          <w:bCs w:val="false"/>
+          <w:lang w:val="en-IE"/>
+        </w:rPr>
+        <w:t xml:space="preserve">On star hover, update the </w:t>
+      </w:r>
+      <w:r>
+        <w:rPr>
+          <w:b/>
+          <w:bCs/>
+          <w:lang w:val="en-IE"/>
+        </w:rPr>
+        <w:t>hoverStars</w:t>
+      </w:r>
+      <w:r>
+        <w:rPr>
+          <w:b w:val="false"/>
+          <w:bCs w:val="false"/>
+          <w:lang w:val="en-IE"/>
+        </w:rPr>
+        <w:t xml:space="preserve"> state.</w:t>
+      </w:r>
+    </w:p>
+    <w:p>
+      <w:pPr>
+        <w:pStyle w:val="Normal"/>
+        <w:numPr>
+          <w:ilvl w:val="1"/>
+          <w:numId w:val="64"/>
+        </w:numPr>
+        <w:rPr>
+          <w:b w:val="false"/>
+          <w:b w:val="false"/>
+          <w:bCs w:val="false"/>
+          <w:lang w:val="en-IE"/>
+        </w:rPr>
+      </w:pPr>
+      <w:r>
+        <w:rPr>
+          <w:b w:val="false"/>
+          <w:bCs w:val="false"/>
+          <w:lang w:val="en-IE"/>
+        </w:rPr>
+        <w:t xml:space="preserve">On mouse leave, reset </w:t>
+      </w:r>
+      <w:r>
+        <w:rPr>
+          <w:b/>
+          <w:bCs/>
+          <w:lang w:val="en-IE"/>
+        </w:rPr>
+        <w:t>hoverStars</w:t>
+      </w:r>
+      <w:r>
+        <w:rPr>
+          <w:b w:val="false"/>
+          <w:bCs w:val="false"/>
+          <w:lang w:val="en-IE"/>
+        </w:rPr>
+        <w:t xml:space="preserve"> to </w:t>
+      </w:r>
+      <w:r>
+        <w:rPr>
+          <w:b/>
+          <w:bCs/>
+          <w:lang w:val="en-IE"/>
+        </w:rPr>
+        <w:t>stars</w:t>
+      </w:r>
+      <w:r>
+        <w:rPr>
+          <w:b w:val="false"/>
+          <w:bCs w:val="false"/>
+          <w:lang w:val="en-IE"/>
+        </w:rPr>
+        <w:t xml:space="preserve">. </w:t>
+      </w:r>
+    </w:p>
+    <w:p>
+      <w:pPr>
+        <w:pStyle w:val="Normal"/>
+        <w:numPr>
+          <w:ilvl w:val="0"/>
+          <w:numId w:val="64"/>
+        </w:numPr>
+        <w:rPr>
+          <w:b/>
+          <w:b/>
+          <w:bCs/>
+          <w:lang w:val="en-IE"/>
+        </w:rPr>
+      </w:pPr>
+      <w:r>
+        <w:rPr>
+          <w:b/>
+          <w:bCs/>
+          <w:lang w:val="en-IE"/>
+        </w:rPr>
+        <w:t>Date Formatting Algorithm</w:t>
+      </w:r>
+    </w:p>
+    <w:p>
+      <w:pPr>
+        <w:pStyle w:val="Normal"/>
+        <w:numPr>
+          <w:ilvl w:val="0"/>
+          <w:numId w:val="64"/>
+        </w:numPr>
+        <w:rPr>
+          <w:b/>
+          <w:b/>
+          <w:bCs/>
+          <w:lang w:val="en-IE"/>
+        </w:rPr>
+      </w:pPr>
+      <w:r>
+        <w:rPr>
+          <w:b/>
+          <w:bCs/>
+          <w:lang w:val="en-IE"/>
+        </w:rPr>
+        <w:t>Entries per Page Logic Algorithm</w:t>
+      </w:r>
+    </w:p>
+    <w:p>
+      <w:pPr>
+        <w:pStyle w:val="Normal"/>
+        <w:numPr>
+          <w:ilvl w:val="0"/>
+          <w:numId w:val="64"/>
+        </w:numPr>
+        <w:rPr>
+          <w:b/>
+          <w:b/>
+          <w:bCs/>
+          <w:lang w:val="en-IE"/>
+        </w:rPr>
+      </w:pPr>
+      <w:r>
+        <w:rPr>
+          <w:b/>
+          <w:bCs/>
+          <w:lang w:val="en-IE"/>
+        </w:rPr>
+      </w:r>
+    </w:p>
+    <w:p>
+      <w:pPr>
+        <w:pStyle w:val="Normal"/>
+        <w:numPr>
+          <w:ilvl w:val="0"/>
+          <w:numId w:val="0"/>
+        </w:numPr>
+        <w:ind w:left="1440" w:hanging="0"/>
+        <w:rPr>
+          <w:b/>
+          <w:b/>
+          <w:bCs/>
+          <w:lang w:val="en-IE"/>
+        </w:rPr>
+      </w:pPr>
+      <w:r>
+        <w:rPr>
+          <w:b/>
+          <w:bCs/>
           <w:lang w:val="en-IE"/>
         </w:rPr>
       </w:r>
@@ -19554,7 +21261,7 @@
           <wp:inline distT="0" distB="0" distL="0" distR="0">
             <wp:extent cx="4257675" cy="2924175"/>
             <wp:effectExtent l="0" t="0" r="0" b="0"/>
-            <wp:docPr id="35" name="Picture 3" descr=""/>
+            <wp:docPr id="38" name="Picture 3" descr=""/>
             <wp:cNvGraphicFramePr>
               <a:graphicFrameLocks xmlns:a="http://schemas.openxmlformats.org/drawingml/2006/main" noChangeAspect="1"/>
             </wp:cNvGraphicFramePr>
@@ -19562,13 +21269,13 @@
               <a:graphicData uri="http://schemas.openxmlformats.org/drawingml/2006/picture">
                 <pic:pic xmlns:pic="http://schemas.openxmlformats.org/drawingml/2006/picture">
                   <pic:nvPicPr>
-                    <pic:cNvPr id="35" name="Picture 3" descr=""/>
+                    <pic:cNvPr id="38" name="Picture 3" descr=""/>
                     <pic:cNvPicPr>
                       <a:picLocks noChangeAspect="1" noChangeArrowheads="1"/>
                     </pic:cNvPicPr>
                   </pic:nvPicPr>
                   <pic:blipFill>
-                    <a:blip r:embed="rId32"/>
+                    <a:blip r:embed="rId34"/>
                     <a:stretch>
                       <a:fillRect/>
                     </a:stretch>
@@ -19922,7 +21629,7 @@
         <w:pStyle w:val="Normal"/>
         <w:rPr/>
       </w:pPr>
-      <w:hyperlink r:id="rId33">
+      <w:hyperlink r:id="rId35">
         <w:r>
           <w:rPr>
             <w:rStyle w:val="InternetLink"/>
@@ -20112,10 +21819,10 @@
       </w:r>
     </w:p>
     <w:sectPr>
-      <w:headerReference w:type="default" r:id="rId34"/>
-      <w:headerReference w:type="first" r:id="rId35"/>
-      <w:footerReference w:type="default" r:id="rId36"/>
-      <w:footerReference w:type="first" r:id="rId37"/>
+      <w:headerReference w:type="default" r:id="rId36"/>
+      <w:headerReference w:type="first" r:id="rId37"/>
+      <w:footerReference w:type="default" r:id="rId38"/>
+      <w:footerReference w:type="first" r:id="rId39"/>
       <w:type w:val="nextPage"/>
       <w:pgSz w:w="12240" w:h="15840"/>
       <w:pgMar w:left="2155" w:right="1440" w:gutter="0" w:header="709" w:top="1440" w:footer="709" w:bottom="1440"/>
@@ -20391,7 +22098,7 @@
         <w:rStyle w:val="Pagenumber"/>
         <w:rFonts w:ascii="Times New Roman" w:hAnsi="Times New Roman"/>
       </w:rPr>
-      <w:t>44</w:t>
+      <w:t>39</w:t>
     </w:r>
     <w:r>
       <w:rPr>
@@ -28643,6 +30350,709 @@
       </w:pPr>
       <w:rPr>
         <w:rFonts w:ascii="OpenSymbol" w:hAnsi="OpenSymbol" w:cs="OpenSymbol" w:hint="default"/>
+      </w:rPr>
+    </w:lvl>
+  </w:abstractNum>
+  <w:abstractNum w:abstractNumId="60">
+    <w:lvl w:ilvl="0">
+      <w:start w:val="1"/>
+      <w:numFmt w:val="decimal"/>
+      <w:lvlText w:val="%1."/>
+      <w:lvlJc w:val="left"/>
+      <w:pPr>
+        <w:tabs>
+          <w:tab w:val="num" w:pos="720"/>
+        </w:tabs>
+        <w:ind w:left="720" w:hanging="360"/>
+      </w:pPr>
+      <w:rPr>
+        <w:b/>
+        <w:bCs/>
+      </w:rPr>
+    </w:lvl>
+    <w:lvl w:ilvl="1">
+      <w:start w:val="1"/>
+      <w:numFmt w:val="decimal"/>
+      <w:lvlText w:val="%2."/>
+      <w:lvlJc w:val="left"/>
+      <w:pPr>
+        <w:tabs>
+          <w:tab w:val="num" w:pos="1080"/>
+        </w:tabs>
+        <w:ind w:left="1080" w:hanging="360"/>
+      </w:pPr>
+      <w:rPr>
+        <w:b/>
+        <w:bCs/>
+      </w:rPr>
+    </w:lvl>
+    <w:lvl w:ilvl="2">
+      <w:start w:val="1"/>
+      <w:numFmt w:val="decimal"/>
+      <w:lvlText w:val="%3."/>
+      <w:lvlJc w:val="left"/>
+      <w:pPr>
+        <w:tabs>
+          <w:tab w:val="num" w:pos="1440"/>
+        </w:tabs>
+        <w:ind w:left="1440" w:hanging="360"/>
+      </w:pPr>
+      <w:rPr>
+        <w:b/>
+        <w:bCs/>
+      </w:rPr>
+    </w:lvl>
+    <w:lvl w:ilvl="3">
+      <w:start w:val="1"/>
+      <w:numFmt w:val="decimal"/>
+      <w:lvlText w:val="%4."/>
+      <w:lvlJc w:val="left"/>
+      <w:pPr>
+        <w:tabs>
+          <w:tab w:val="num" w:pos="1800"/>
+        </w:tabs>
+        <w:ind w:left="1800" w:hanging="360"/>
+      </w:pPr>
+      <w:rPr>
+        <w:b/>
+        <w:bCs/>
+      </w:rPr>
+    </w:lvl>
+    <w:lvl w:ilvl="4">
+      <w:start w:val="1"/>
+      <w:numFmt w:val="decimal"/>
+      <w:lvlText w:val="%5."/>
+      <w:lvlJc w:val="left"/>
+      <w:pPr>
+        <w:tabs>
+          <w:tab w:val="num" w:pos="2160"/>
+        </w:tabs>
+        <w:ind w:left="2160" w:hanging="360"/>
+      </w:pPr>
+      <w:rPr>
+        <w:b/>
+        <w:bCs/>
+      </w:rPr>
+    </w:lvl>
+    <w:lvl w:ilvl="5">
+      <w:start w:val="1"/>
+      <w:numFmt w:val="decimal"/>
+      <w:lvlText w:val="%6."/>
+      <w:lvlJc w:val="left"/>
+      <w:pPr>
+        <w:tabs>
+          <w:tab w:val="num" w:pos="2520"/>
+        </w:tabs>
+        <w:ind w:left="2520" w:hanging="360"/>
+      </w:pPr>
+      <w:rPr>
+        <w:b/>
+        <w:bCs/>
+      </w:rPr>
+    </w:lvl>
+    <w:lvl w:ilvl="6">
+      <w:start w:val="1"/>
+      <w:numFmt w:val="decimal"/>
+      <w:lvlText w:val="%7."/>
+      <w:lvlJc w:val="left"/>
+      <w:pPr>
+        <w:tabs>
+          <w:tab w:val="num" w:pos="2880"/>
+        </w:tabs>
+        <w:ind w:left="2880" w:hanging="360"/>
+      </w:pPr>
+      <w:rPr>
+        <w:b/>
+        <w:bCs/>
+      </w:rPr>
+    </w:lvl>
+    <w:lvl w:ilvl="7">
+      <w:start w:val="1"/>
+      <w:numFmt w:val="decimal"/>
+      <w:lvlText w:val="%8."/>
+      <w:lvlJc w:val="left"/>
+      <w:pPr>
+        <w:tabs>
+          <w:tab w:val="num" w:pos="3240"/>
+        </w:tabs>
+        <w:ind w:left="3240" w:hanging="360"/>
+      </w:pPr>
+      <w:rPr>
+        <w:b/>
+        <w:bCs/>
+      </w:rPr>
+    </w:lvl>
+    <w:lvl w:ilvl="8">
+      <w:start w:val="1"/>
+      <w:numFmt w:val="decimal"/>
+      <w:lvlText w:val="%9."/>
+      <w:lvlJc w:val="left"/>
+      <w:pPr>
+        <w:tabs>
+          <w:tab w:val="num" w:pos="3600"/>
+        </w:tabs>
+        <w:ind w:left="3600" w:hanging="360"/>
+      </w:pPr>
+      <w:rPr>
+        <w:b/>
+        <w:bCs/>
+      </w:rPr>
+    </w:lvl>
+  </w:abstractNum>
+  <w:abstractNum w:abstractNumId="61">
+    <w:lvl w:ilvl="0">
+      <w:start w:val="1"/>
+      <w:numFmt w:val="bullet"/>
+      <w:lvlText w:val=""/>
+      <w:lvlJc w:val="left"/>
+      <w:pPr>
+        <w:tabs>
+          <w:tab w:val="num" w:pos="1080"/>
+        </w:tabs>
+        <w:ind w:left="1080" w:hanging="360"/>
+      </w:pPr>
+      <w:rPr>
+        <w:rFonts w:ascii="Symbol" w:hAnsi="Symbol" w:cs="Symbol" w:hint="default"/>
+      </w:rPr>
+    </w:lvl>
+    <w:lvl w:ilvl="1">
+      <w:start w:val="1"/>
+      <w:numFmt w:val="bullet"/>
+      <w:lvlText w:val="◦"/>
+      <w:lvlJc w:val="left"/>
+      <w:pPr>
+        <w:tabs>
+          <w:tab w:val="num" w:pos="1440"/>
+        </w:tabs>
+        <w:ind w:left="1440" w:hanging="360"/>
+      </w:pPr>
+      <w:rPr>
+        <w:rFonts w:ascii="OpenSymbol" w:hAnsi="OpenSymbol" w:cs="OpenSymbol" w:hint="default"/>
+      </w:rPr>
+    </w:lvl>
+    <w:lvl w:ilvl="2">
+      <w:start w:val="1"/>
+      <w:numFmt w:val="bullet"/>
+      <w:lvlText w:val="▪"/>
+      <w:lvlJc w:val="left"/>
+      <w:pPr>
+        <w:tabs>
+          <w:tab w:val="num" w:pos="1800"/>
+        </w:tabs>
+        <w:ind w:left="1800" w:hanging="360"/>
+      </w:pPr>
+      <w:rPr>
+        <w:rFonts w:ascii="OpenSymbol" w:hAnsi="OpenSymbol" w:cs="OpenSymbol" w:hint="default"/>
+      </w:rPr>
+    </w:lvl>
+    <w:lvl w:ilvl="3">
+      <w:start w:val="1"/>
+      <w:numFmt w:val="bullet"/>
+      <w:lvlText w:val=""/>
+      <w:lvlJc w:val="left"/>
+      <w:pPr>
+        <w:tabs>
+          <w:tab w:val="num" w:pos="2160"/>
+        </w:tabs>
+        <w:ind w:left="2160" w:hanging="360"/>
+      </w:pPr>
+      <w:rPr>
+        <w:rFonts w:ascii="Symbol" w:hAnsi="Symbol" w:cs="Symbol" w:hint="default"/>
+      </w:rPr>
+    </w:lvl>
+    <w:lvl w:ilvl="4">
+      <w:start w:val="1"/>
+      <w:numFmt w:val="bullet"/>
+      <w:lvlText w:val="◦"/>
+      <w:lvlJc w:val="left"/>
+      <w:pPr>
+        <w:tabs>
+          <w:tab w:val="num" w:pos="2520"/>
+        </w:tabs>
+        <w:ind w:left="2520" w:hanging="360"/>
+      </w:pPr>
+      <w:rPr>
+        <w:rFonts w:ascii="OpenSymbol" w:hAnsi="OpenSymbol" w:cs="OpenSymbol" w:hint="default"/>
+      </w:rPr>
+    </w:lvl>
+    <w:lvl w:ilvl="5">
+      <w:start w:val="1"/>
+      <w:numFmt w:val="bullet"/>
+      <w:lvlText w:val="▪"/>
+      <w:lvlJc w:val="left"/>
+      <w:pPr>
+        <w:tabs>
+          <w:tab w:val="num" w:pos="2880"/>
+        </w:tabs>
+        <w:ind w:left="2880" w:hanging="360"/>
+      </w:pPr>
+      <w:rPr>
+        <w:rFonts w:ascii="OpenSymbol" w:hAnsi="OpenSymbol" w:cs="OpenSymbol" w:hint="default"/>
+      </w:rPr>
+    </w:lvl>
+    <w:lvl w:ilvl="6">
+      <w:start w:val="1"/>
+      <w:numFmt w:val="bullet"/>
+      <w:lvlText w:val=""/>
+      <w:lvlJc w:val="left"/>
+      <w:pPr>
+        <w:tabs>
+          <w:tab w:val="num" w:pos="3240"/>
+        </w:tabs>
+        <w:ind w:left="3240" w:hanging="360"/>
+      </w:pPr>
+      <w:rPr>
+        <w:rFonts w:ascii="Symbol" w:hAnsi="Symbol" w:cs="Symbol" w:hint="default"/>
+      </w:rPr>
+    </w:lvl>
+    <w:lvl w:ilvl="7">
+      <w:start w:val="1"/>
+      <w:numFmt w:val="bullet"/>
+      <w:lvlText w:val="◦"/>
+      <w:lvlJc w:val="left"/>
+      <w:pPr>
+        <w:tabs>
+          <w:tab w:val="num" w:pos="3600"/>
+        </w:tabs>
+        <w:ind w:left="3600" w:hanging="360"/>
+      </w:pPr>
+      <w:rPr>
+        <w:rFonts w:ascii="OpenSymbol" w:hAnsi="OpenSymbol" w:cs="OpenSymbol" w:hint="default"/>
+      </w:rPr>
+    </w:lvl>
+    <w:lvl w:ilvl="8">
+      <w:start w:val="1"/>
+      <w:numFmt w:val="bullet"/>
+      <w:lvlText w:val="▪"/>
+      <w:lvlJc w:val="left"/>
+      <w:pPr>
+        <w:tabs>
+          <w:tab w:val="num" w:pos="3960"/>
+        </w:tabs>
+        <w:ind w:left="3960" w:hanging="360"/>
+      </w:pPr>
+      <w:rPr>
+        <w:rFonts w:ascii="OpenSymbol" w:hAnsi="OpenSymbol" w:cs="OpenSymbol" w:hint="default"/>
+      </w:rPr>
+    </w:lvl>
+  </w:abstractNum>
+  <w:abstractNum w:abstractNumId="62">
+    <w:lvl w:ilvl="0">
+      <w:start w:val="1"/>
+      <w:numFmt w:val="bullet"/>
+      <w:lvlText w:val=""/>
+      <w:lvlJc w:val="left"/>
+      <w:pPr>
+        <w:tabs>
+          <w:tab w:val="num" w:pos="1080"/>
+        </w:tabs>
+        <w:ind w:left="1080" w:hanging="360"/>
+      </w:pPr>
+      <w:rPr>
+        <w:rFonts w:ascii="Symbol" w:hAnsi="Symbol" w:cs="Symbol" w:hint="default"/>
+      </w:rPr>
+    </w:lvl>
+    <w:lvl w:ilvl="1">
+      <w:start w:val="1"/>
+      <w:numFmt w:val="bullet"/>
+      <w:lvlText w:val="◦"/>
+      <w:lvlJc w:val="left"/>
+      <w:pPr>
+        <w:tabs>
+          <w:tab w:val="num" w:pos="1440"/>
+        </w:tabs>
+        <w:ind w:left="1440" w:hanging="360"/>
+      </w:pPr>
+      <w:rPr>
+        <w:rFonts w:ascii="OpenSymbol" w:hAnsi="OpenSymbol" w:cs="OpenSymbol" w:hint="default"/>
+      </w:rPr>
+    </w:lvl>
+    <w:lvl w:ilvl="2">
+      <w:start w:val="1"/>
+      <w:numFmt w:val="bullet"/>
+      <w:lvlText w:val="▪"/>
+      <w:lvlJc w:val="left"/>
+      <w:pPr>
+        <w:tabs>
+          <w:tab w:val="num" w:pos="1800"/>
+        </w:tabs>
+        <w:ind w:left="1800" w:hanging="360"/>
+      </w:pPr>
+      <w:rPr>
+        <w:rFonts w:ascii="OpenSymbol" w:hAnsi="OpenSymbol" w:cs="OpenSymbol" w:hint="default"/>
+      </w:rPr>
+    </w:lvl>
+    <w:lvl w:ilvl="3">
+      <w:start w:val="1"/>
+      <w:numFmt w:val="bullet"/>
+      <w:lvlText w:val=""/>
+      <w:lvlJc w:val="left"/>
+      <w:pPr>
+        <w:tabs>
+          <w:tab w:val="num" w:pos="2160"/>
+        </w:tabs>
+        <w:ind w:left="2160" w:hanging="360"/>
+      </w:pPr>
+      <w:rPr>
+        <w:rFonts w:ascii="Symbol" w:hAnsi="Symbol" w:cs="Symbol" w:hint="default"/>
+      </w:rPr>
+    </w:lvl>
+    <w:lvl w:ilvl="4">
+      <w:start w:val="1"/>
+      <w:numFmt w:val="bullet"/>
+      <w:lvlText w:val="◦"/>
+      <w:lvlJc w:val="left"/>
+      <w:pPr>
+        <w:tabs>
+          <w:tab w:val="num" w:pos="2520"/>
+        </w:tabs>
+        <w:ind w:left="2520" w:hanging="360"/>
+      </w:pPr>
+      <w:rPr>
+        <w:rFonts w:ascii="OpenSymbol" w:hAnsi="OpenSymbol" w:cs="OpenSymbol" w:hint="default"/>
+      </w:rPr>
+    </w:lvl>
+    <w:lvl w:ilvl="5">
+      <w:start w:val="1"/>
+      <w:numFmt w:val="bullet"/>
+      <w:lvlText w:val="▪"/>
+      <w:lvlJc w:val="left"/>
+      <w:pPr>
+        <w:tabs>
+          <w:tab w:val="num" w:pos="2880"/>
+        </w:tabs>
+        <w:ind w:left="2880" w:hanging="360"/>
+      </w:pPr>
+      <w:rPr>
+        <w:rFonts w:ascii="OpenSymbol" w:hAnsi="OpenSymbol" w:cs="OpenSymbol" w:hint="default"/>
+      </w:rPr>
+    </w:lvl>
+    <w:lvl w:ilvl="6">
+      <w:start w:val="1"/>
+      <w:numFmt w:val="bullet"/>
+      <w:lvlText w:val=""/>
+      <w:lvlJc w:val="left"/>
+      <w:pPr>
+        <w:tabs>
+          <w:tab w:val="num" w:pos="3240"/>
+        </w:tabs>
+        <w:ind w:left="3240" w:hanging="360"/>
+      </w:pPr>
+      <w:rPr>
+        <w:rFonts w:ascii="Symbol" w:hAnsi="Symbol" w:cs="Symbol" w:hint="default"/>
+      </w:rPr>
+    </w:lvl>
+    <w:lvl w:ilvl="7">
+      <w:start w:val="1"/>
+      <w:numFmt w:val="bullet"/>
+      <w:lvlText w:val="◦"/>
+      <w:lvlJc w:val="left"/>
+      <w:pPr>
+        <w:tabs>
+          <w:tab w:val="num" w:pos="3600"/>
+        </w:tabs>
+        <w:ind w:left="3600" w:hanging="360"/>
+      </w:pPr>
+      <w:rPr>
+        <w:rFonts w:ascii="OpenSymbol" w:hAnsi="OpenSymbol" w:cs="OpenSymbol" w:hint="default"/>
+      </w:rPr>
+    </w:lvl>
+    <w:lvl w:ilvl="8">
+      <w:start w:val="1"/>
+      <w:numFmt w:val="bullet"/>
+      <w:lvlText w:val="▪"/>
+      <w:lvlJc w:val="left"/>
+      <w:pPr>
+        <w:tabs>
+          <w:tab w:val="num" w:pos="3960"/>
+        </w:tabs>
+        <w:ind w:left="3960" w:hanging="360"/>
+      </w:pPr>
+      <w:rPr>
+        <w:rFonts w:ascii="OpenSymbol" w:hAnsi="OpenSymbol" w:cs="OpenSymbol" w:hint="default"/>
+      </w:rPr>
+    </w:lvl>
+  </w:abstractNum>
+  <w:abstractNum w:abstractNumId="63">
+    <w:lvl w:ilvl="0">
+      <w:start w:val="1"/>
+      <w:numFmt w:val="bullet"/>
+      <w:lvlText w:val=""/>
+      <w:lvlJc w:val="left"/>
+      <w:pPr>
+        <w:tabs>
+          <w:tab w:val="num" w:pos="1080"/>
+        </w:tabs>
+        <w:ind w:left="1080" w:hanging="360"/>
+      </w:pPr>
+      <w:rPr>
+        <w:rFonts w:ascii="Symbol" w:hAnsi="Symbol" w:cs="Symbol" w:hint="default"/>
+      </w:rPr>
+    </w:lvl>
+    <w:lvl w:ilvl="1">
+      <w:start w:val="1"/>
+      <w:numFmt w:val="bullet"/>
+      <w:lvlText w:val="◦"/>
+      <w:lvlJc w:val="left"/>
+      <w:pPr>
+        <w:tabs>
+          <w:tab w:val="num" w:pos="1440"/>
+        </w:tabs>
+        <w:ind w:left="1440" w:hanging="360"/>
+      </w:pPr>
+      <w:rPr>
+        <w:rFonts w:ascii="OpenSymbol" w:hAnsi="OpenSymbol" w:cs="OpenSymbol" w:hint="default"/>
+      </w:rPr>
+    </w:lvl>
+    <w:lvl w:ilvl="2">
+      <w:start w:val="1"/>
+      <w:numFmt w:val="bullet"/>
+      <w:lvlText w:val="▪"/>
+      <w:lvlJc w:val="left"/>
+      <w:pPr>
+        <w:tabs>
+          <w:tab w:val="num" w:pos="1800"/>
+        </w:tabs>
+        <w:ind w:left="1800" w:hanging="360"/>
+      </w:pPr>
+      <w:rPr>
+        <w:rFonts w:ascii="OpenSymbol" w:hAnsi="OpenSymbol" w:cs="OpenSymbol" w:hint="default"/>
+      </w:rPr>
+    </w:lvl>
+    <w:lvl w:ilvl="3">
+      <w:start w:val="1"/>
+      <w:numFmt w:val="bullet"/>
+      <w:lvlText w:val=""/>
+      <w:lvlJc w:val="left"/>
+      <w:pPr>
+        <w:tabs>
+          <w:tab w:val="num" w:pos="2160"/>
+        </w:tabs>
+        <w:ind w:left="2160" w:hanging="360"/>
+      </w:pPr>
+      <w:rPr>
+        <w:rFonts w:ascii="Symbol" w:hAnsi="Symbol" w:cs="Symbol" w:hint="default"/>
+      </w:rPr>
+    </w:lvl>
+    <w:lvl w:ilvl="4">
+      <w:start w:val="1"/>
+      <w:numFmt w:val="bullet"/>
+      <w:lvlText w:val="◦"/>
+      <w:lvlJc w:val="left"/>
+      <w:pPr>
+        <w:tabs>
+          <w:tab w:val="num" w:pos="2520"/>
+        </w:tabs>
+        <w:ind w:left="2520" w:hanging="360"/>
+      </w:pPr>
+      <w:rPr>
+        <w:rFonts w:ascii="OpenSymbol" w:hAnsi="OpenSymbol" w:cs="OpenSymbol" w:hint="default"/>
+      </w:rPr>
+    </w:lvl>
+    <w:lvl w:ilvl="5">
+      <w:start w:val="1"/>
+      <w:numFmt w:val="bullet"/>
+      <w:lvlText w:val="▪"/>
+      <w:lvlJc w:val="left"/>
+      <w:pPr>
+        <w:tabs>
+          <w:tab w:val="num" w:pos="2880"/>
+        </w:tabs>
+        <w:ind w:left="2880" w:hanging="360"/>
+      </w:pPr>
+      <w:rPr>
+        <w:rFonts w:ascii="OpenSymbol" w:hAnsi="OpenSymbol" w:cs="OpenSymbol" w:hint="default"/>
+      </w:rPr>
+    </w:lvl>
+    <w:lvl w:ilvl="6">
+      <w:start w:val="1"/>
+      <w:numFmt w:val="bullet"/>
+      <w:lvlText w:val=""/>
+      <w:lvlJc w:val="left"/>
+      <w:pPr>
+        <w:tabs>
+          <w:tab w:val="num" w:pos="3240"/>
+        </w:tabs>
+        <w:ind w:left="3240" w:hanging="360"/>
+      </w:pPr>
+      <w:rPr>
+        <w:rFonts w:ascii="Symbol" w:hAnsi="Symbol" w:cs="Symbol" w:hint="default"/>
+      </w:rPr>
+    </w:lvl>
+    <w:lvl w:ilvl="7">
+      <w:start w:val="1"/>
+      <w:numFmt w:val="bullet"/>
+      <w:lvlText w:val="◦"/>
+      <w:lvlJc w:val="left"/>
+      <w:pPr>
+        <w:tabs>
+          <w:tab w:val="num" w:pos="3600"/>
+        </w:tabs>
+        <w:ind w:left="3600" w:hanging="360"/>
+      </w:pPr>
+      <w:rPr>
+        <w:rFonts w:ascii="OpenSymbol" w:hAnsi="OpenSymbol" w:cs="OpenSymbol" w:hint="default"/>
+      </w:rPr>
+    </w:lvl>
+    <w:lvl w:ilvl="8">
+      <w:start w:val="1"/>
+      <w:numFmt w:val="bullet"/>
+      <w:lvlText w:val="▪"/>
+      <w:lvlJc w:val="left"/>
+      <w:pPr>
+        <w:tabs>
+          <w:tab w:val="num" w:pos="3960"/>
+        </w:tabs>
+        <w:ind w:left="3960" w:hanging="360"/>
+      </w:pPr>
+      <w:rPr>
+        <w:rFonts w:ascii="OpenSymbol" w:hAnsi="OpenSymbol" w:cs="OpenSymbol" w:hint="default"/>
+      </w:rPr>
+    </w:lvl>
+  </w:abstractNum>
+  <w:abstractNum w:abstractNumId="64">
+    <w:lvl w:ilvl="0">
+      <w:start w:val="1"/>
+      <w:numFmt w:val="decimal"/>
+      <w:lvlText w:val="%1."/>
+      <w:lvlJc w:val="left"/>
+      <w:pPr>
+        <w:tabs>
+          <w:tab w:val="num" w:pos="720"/>
+        </w:tabs>
+        <w:ind w:left="720" w:hanging="360"/>
+      </w:pPr>
+      <w:rPr>
+        <w:b/>
+        <w:bCs/>
+      </w:rPr>
+    </w:lvl>
+    <w:lvl w:ilvl="1">
+      <w:start w:val="1"/>
+      <w:numFmt w:val="decimal"/>
+      <w:lvlText w:val="%2."/>
+      <w:lvlJc w:val="left"/>
+      <w:pPr>
+        <w:tabs>
+          <w:tab w:val="num" w:pos="1080"/>
+        </w:tabs>
+        <w:ind w:left="1080" w:hanging="360"/>
+      </w:pPr>
+      <w:rPr>
+        <w:b/>
+        <w:bCs/>
+      </w:rPr>
+    </w:lvl>
+    <w:lvl w:ilvl="2">
+      <w:start w:val="1"/>
+      <w:numFmt w:val="decimal"/>
+      <w:lvlText w:val="%3."/>
+      <w:lvlJc w:val="left"/>
+      <w:pPr>
+        <w:tabs>
+          <w:tab w:val="num" w:pos="1440"/>
+        </w:tabs>
+        <w:ind w:left="1440" w:hanging="360"/>
+      </w:pPr>
+      <w:rPr>
+        <w:b/>
+        <w:bCs/>
+      </w:rPr>
+    </w:lvl>
+    <w:lvl w:ilvl="3">
+      <w:start w:val="1"/>
+      <w:numFmt w:val="decimal"/>
+      <w:lvlText w:val="%4."/>
+      <w:lvlJc w:val="left"/>
+      <w:pPr>
+        <w:tabs>
+          <w:tab w:val="num" w:pos="1800"/>
+        </w:tabs>
+        <w:ind w:left="1800" w:hanging="360"/>
+      </w:pPr>
+      <w:rPr>
+        <w:b/>
+        <w:bCs/>
+      </w:rPr>
+    </w:lvl>
+    <w:lvl w:ilvl="4">
+      <w:start w:val="1"/>
+      <w:numFmt w:val="decimal"/>
+      <w:lvlText w:val="%5."/>
+      <w:lvlJc w:val="left"/>
+      <w:pPr>
+        <w:tabs>
+          <w:tab w:val="num" w:pos="2160"/>
+        </w:tabs>
+        <w:ind w:left="2160" w:hanging="360"/>
+      </w:pPr>
+      <w:rPr>
+        <w:b/>
+        <w:bCs/>
+      </w:rPr>
+    </w:lvl>
+    <w:lvl w:ilvl="5">
+      <w:start w:val="1"/>
+      <w:numFmt w:val="decimal"/>
+      <w:lvlText w:val="%6."/>
+      <w:lvlJc w:val="left"/>
+      <w:pPr>
+        <w:tabs>
+          <w:tab w:val="num" w:pos="2520"/>
+        </w:tabs>
+        <w:ind w:left="2520" w:hanging="360"/>
+      </w:pPr>
+      <w:rPr>
+        <w:b/>
+        <w:bCs/>
+      </w:rPr>
+    </w:lvl>
+    <w:lvl w:ilvl="6">
+      <w:start w:val="1"/>
+      <w:numFmt w:val="decimal"/>
+      <w:lvlText w:val="%7."/>
+      <w:lvlJc w:val="left"/>
+      <w:pPr>
+        <w:tabs>
+          <w:tab w:val="num" w:pos="2880"/>
+        </w:tabs>
+        <w:ind w:left="2880" w:hanging="360"/>
+      </w:pPr>
+      <w:rPr>
+        <w:b/>
+        <w:bCs/>
+      </w:rPr>
+    </w:lvl>
+    <w:lvl w:ilvl="7">
+      <w:start w:val="1"/>
+      <w:numFmt w:val="decimal"/>
+      <w:lvlText w:val="%8."/>
+      <w:lvlJc w:val="left"/>
+      <w:pPr>
+        <w:tabs>
+          <w:tab w:val="num" w:pos="3240"/>
+        </w:tabs>
+        <w:ind w:left="3240" w:hanging="360"/>
+      </w:pPr>
+      <w:rPr>
+        <w:b/>
+        <w:bCs/>
+      </w:rPr>
+    </w:lvl>
+    <w:lvl w:ilvl="8">
+      <w:start w:val="1"/>
+      <w:numFmt w:val="decimal"/>
+      <w:lvlText w:val="%9."/>
+      <w:lvlJc w:val="left"/>
+      <w:pPr>
+        <w:tabs>
+          <w:tab w:val="num" w:pos="3600"/>
+        </w:tabs>
+        <w:ind w:left="3600" w:hanging="360"/>
+      </w:pPr>
+      <w:rPr>
+        <w:b/>
+        <w:bCs/>
       </w:rPr>
     </w:lvl>
   </w:abstractNum>
@@ -28824,6 +31234,21 @@
     <w:abstractNumId w:val="59"/>
   </w:num>
   <w:num w:numId="60">
+    <w:abstractNumId w:val="60"/>
+  </w:num>
+  <w:num w:numId="61">
+    <w:abstractNumId w:val="61"/>
+  </w:num>
+  <w:num w:numId="62">
+    <w:abstractNumId w:val="62"/>
+  </w:num>
+  <w:num w:numId="63">
+    <w:abstractNumId w:val="63"/>
+  </w:num>
+  <w:num w:numId="64">
+    <w:abstractNumId w:val="64"/>
+  </w:num>
+  <w:num w:numId="65">
     <w:abstractNumId w:val="9"/>
     <w:lvlOverride w:ilvl="0">
       <w:lvl w:ilvl="0">
@@ -28988,7 +31413,7 @@
       </w:lvl>
     </w:lvlOverride>
   </w:num>
-  <w:num w:numId="61">
+  <w:num w:numId="66">
     <w:abstractNumId w:val="9"/>
     <w:lvlOverride w:ilvl="0">
       <w:lvl w:ilvl="0">
@@ -29153,7 +31578,7 @@
       </w:lvl>
     </w:lvlOverride>
   </w:num>
-  <w:num w:numId="62">
+  <w:num w:numId="67">
     <w:abstractNumId w:val="9"/>
     <w:lvlOverride w:ilvl="0">
       <w:lvl w:ilvl="0">
@@ -29318,7 +31743,7 @@
       </w:lvl>
     </w:lvlOverride>
   </w:num>
-  <w:num w:numId="63">
+  <w:num w:numId="68">
     <w:abstractNumId w:val="9"/>
     <w:lvlOverride w:ilvl="0">
       <w:lvl w:ilvl="0">
@@ -29483,7 +31908,7 @@
       </w:lvl>
     </w:lvlOverride>
   </w:num>
-  <w:num w:numId="64">
+  <w:num w:numId="69">
     <w:abstractNumId w:val="9"/>
     <w:lvlOverride w:ilvl="0">
       <w:lvl w:ilvl="0">

</xml_diff>

<commit_message>
deleted FeedbackSubmitted.js and removed some comments
</commit_message>
<xml_diff>
--- a/Final Technical Report - TEMPLATE.docx
+++ b/Final Technical Report - TEMPLATE.docx
@@ -7580,7 +7580,7 @@
               <w:widowControl w:val="false"/>
               <w:numPr>
                 <w:ilvl w:val="0"/>
-                <w:numId w:val="66"/>
+                <w:numId w:val="67"/>
               </w:numPr>
               <w:spacing w:before="120" w:after="120"/>
               <w:rPr/>
@@ -9997,7 +9997,7 @@
               <w:widowControl w:val="false"/>
               <w:numPr>
                 <w:ilvl w:val="0"/>
-                <w:numId w:val="67"/>
+                <w:numId w:val="68"/>
               </w:numPr>
               <w:spacing w:before="120" w:after="120"/>
               <w:rPr/>
@@ -10550,11 +10550,11 @@
               </w:rPr>
               <w:t xml:space="preserve">E1.2. The system displays an error message. </w:t>
             </w:r>
-            <w:bookmarkStart w:id="45" w:name="__DdeLink__1664_2189312631"/>
-            <w:bookmarkStart w:id="46" w:name="__DdeLink__1670_218931263"/>
-            <w:bookmarkStart w:id="47" w:name="__DdeLink__1681_218931263"/>
-            <w:bookmarkStart w:id="48" w:name="__DdeLink__1664_2189312632"/>
-            <w:bookmarkStart w:id="49" w:name="__DdeLink__1664_218931263"/>
+            <w:bookmarkStart w:id="45" w:name="__DdeLink__1664_2189312632"/>
+            <w:bookmarkStart w:id="46" w:name="__DdeLink__1681_218931263"/>
+            <w:bookmarkStart w:id="47" w:name="__DdeLink__1664_218931263"/>
+            <w:bookmarkStart w:id="48" w:name="__DdeLink__1670_218931263"/>
+            <w:bookmarkStart w:id="49" w:name="__DdeLink__1664_2189312631"/>
             <w:r>
               <w:rPr>
                 <w:b/>
@@ -12644,7 +12644,7 @@
               <w:widowControl w:val="false"/>
               <w:numPr>
                 <w:ilvl w:val="0"/>
-                <w:numId w:val="68"/>
+                <w:numId w:val="69"/>
               </w:numPr>
               <w:spacing w:before="120" w:after="120"/>
               <w:rPr/>
@@ -14148,7 +14148,7 @@
               <w:widowControl w:val="false"/>
               <w:numPr>
                 <w:ilvl w:val="0"/>
-                <w:numId w:val="69"/>
+                <w:numId w:val="70"/>
               </w:numPr>
               <w:spacing w:before="120" w:after="120"/>
               <w:rPr/>
@@ -15576,7 +15576,7 @@
               <w:widowControl w:val="false"/>
               <w:numPr>
                 <w:ilvl w:val="0"/>
-                <w:numId w:val="70"/>
+                <w:numId w:val="71"/>
               </w:numPr>
               <w:spacing w:before="120" w:after="120"/>
               <w:rPr/>
@@ -20394,9 +20394,17 @@
           <w:bCs/>
           <w:lang w:val="en-IE"/>
         </w:rPr>
-        <w:t>Entries per Page Logic Algorithm</w:t>
+        <w:t>F</w:t>
       </w:r>
       <w:bookmarkEnd w:id="104"/>
+      <w:r>
+        <w:rPr>
+          <w:b/>
+          <w:bCs/>
+          <w:lang w:val="en-IE"/>
+        </w:rPr>
+        <w:t>etch Previous Quote Algorithm</w:t>
+      </w:r>
     </w:p>
     <w:p>
       <w:pPr>
@@ -20407,6 +20415,369 @@
         </w:numPr>
         <w:ind w:left="720" w:hanging="0"/>
         <w:rPr>
+          <w:b/>
+          <w:b/>
+          <w:bCs/>
+          <w:lang w:val="en-IE"/>
+        </w:rPr>
+      </w:pPr>
+      <w:r>
+        <w:rPr>
+          <w:b w:val="false"/>
+          <w:bCs w:val="false"/>
+        </w:rPr>
+        <w:t xml:space="preserve">This function allows the user to navigate to the previous quote in the </w:t>
+      </w:r>
+      <w:r>
+        <w:rPr>
+          <w:b/>
+          <w:bCs/>
+        </w:rPr>
+        <w:t>quoteHistory</w:t>
+      </w:r>
+      <w:r>
+        <w:rPr>
+          <w:b w:val="false"/>
+          <w:bCs w:val="false"/>
+        </w:rPr>
+        <w:t xml:space="preserve"> array, updating the displayed quote and author. If there are no previous quotes, it alerts the user.</w:t>
+      </w:r>
+    </w:p>
+    <w:p>
+      <w:pPr>
+        <w:pStyle w:val="Normal"/>
+        <w:rPr>
+          <w:b/>
+          <w:b/>
+          <w:bCs/>
+          <w:lang w:val="en-IE"/>
+        </w:rPr>
+      </w:pPr>
+      <w:r>
+        <w:rPr>
+          <w:b w:val="false"/>
+          <w:bCs w:val="false"/>
+        </w:rPr>
+        <w:drawing>
+          <wp:inline distT="0" distB="0" distL="0" distR="0">
+            <wp:extent cx="5489575" cy="2525395"/>
+            <wp:effectExtent l="0" t="0" r="0" b="0"/>
+            <wp:docPr id="44" name="Image14" descr=""/>
+            <wp:cNvGraphicFramePr>
+              <a:graphicFrameLocks xmlns:a="http://schemas.openxmlformats.org/drawingml/2006/main" noChangeAspect="1"/>
+            </wp:cNvGraphicFramePr>
+            <a:graphic xmlns:a="http://schemas.openxmlformats.org/drawingml/2006/main">
+              <a:graphicData uri="http://schemas.openxmlformats.org/drawingml/2006/picture">
+                <pic:pic xmlns:pic="http://schemas.openxmlformats.org/drawingml/2006/picture">
+                  <pic:nvPicPr>
+                    <pic:cNvPr id="44" name="Image14" descr=""/>
+                    <pic:cNvPicPr>
+                      <a:picLocks noChangeAspect="1" noChangeArrowheads="1"/>
+                    </pic:cNvPicPr>
+                  </pic:nvPicPr>
+                  <pic:blipFill>
+                    <a:blip r:embed="rId37"/>
+                    <a:stretch>
+                      <a:fillRect/>
+                    </a:stretch>
+                  </pic:blipFill>
+                  <pic:spPr bwMode="auto">
+                    <a:xfrm>
+                      <a:off x="0" y="0"/>
+                      <a:ext cx="5489575" cy="2525395"/>
+                    </a:xfrm>
+                    <a:prstGeom prst="rect">
+                      <a:avLst/>
+                    </a:prstGeom>
+                  </pic:spPr>
+                </pic:pic>
+              </a:graphicData>
+            </a:graphic>
+          </wp:inline>
+        </w:drawing>
+      </w:r>
+    </w:p>
+    <w:p>
+      <w:pPr>
+        <w:pStyle w:val="Normal"/>
+        <w:rPr>
+          <w:b/>
+          <w:b/>
+          <w:bCs/>
+        </w:rPr>
+      </w:pPr>
+      <w:r>
+        <w:rPr>
+          <w:b/>
+          <w:bCs/>
+        </w:rPr>
+        <w:tab/>
+        <w:t>Algorithm:</w:t>
+      </w:r>
+    </w:p>
+    <w:p>
+      <w:pPr>
+        <w:pStyle w:val="Normal"/>
+        <w:numPr>
+          <w:ilvl w:val="0"/>
+          <w:numId w:val="66"/>
+        </w:numPr>
+        <w:rPr>
+          <w:b w:val="false"/>
+          <w:b w:val="false"/>
+          <w:bCs w:val="false"/>
+        </w:rPr>
+      </w:pPr>
+      <w:r>
+        <w:rPr>
+          <w:b w:val="false"/>
+          <w:bCs w:val="false"/>
+        </w:rPr>
+        <w:t xml:space="preserve">The function first checks if the </w:t>
+      </w:r>
+      <w:r>
+        <w:rPr>
+          <w:b/>
+          <w:bCs/>
+        </w:rPr>
+        <w:t>currentQuoteIndex</w:t>
+      </w:r>
+      <w:r>
+        <w:rPr>
+          <w:b w:val="false"/>
+          <w:bCs w:val="false"/>
+        </w:rPr>
+        <w:t xml:space="preserve"> is greather than 0. This ensures that there is at least one previous quote available in the </w:t>
+      </w:r>
+      <w:r>
+        <w:rPr>
+          <w:b/>
+          <w:bCs/>
+        </w:rPr>
+        <w:t>quoteHistory.</w:t>
+      </w:r>
+    </w:p>
+    <w:p>
+      <w:pPr>
+        <w:pStyle w:val="Normal"/>
+        <w:numPr>
+          <w:ilvl w:val="0"/>
+          <w:numId w:val="66"/>
+        </w:numPr>
+        <w:rPr>
+          <w:b w:val="false"/>
+          <w:b w:val="false"/>
+          <w:bCs w:val="false"/>
+        </w:rPr>
+      </w:pPr>
+      <w:r>
+        <w:rPr>
+          <w:b w:val="false"/>
+          <w:bCs w:val="false"/>
+        </w:rPr>
+        <w:t xml:space="preserve">If there is a previous quote, it calculates the </w:t>
+      </w:r>
+      <w:r>
+        <w:rPr>
+          <w:b/>
+          <w:bCs/>
+        </w:rPr>
+        <w:t>previousIndex</w:t>
+      </w:r>
+      <w:r>
+        <w:rPr>
+          <w:b w:val="false"/>
+          <w:bCs w:val="false"/>
+        </w:rPr>
+        <w:t xml:space="preserve"> by substracting 1 from the </w:t>
+      </w:r>
+      <w:r>
+        <w:rPr>
+          <w:b/>
+          <w:bCs/>
+        </w:rPr>
+        <w:t>currentQuoteIndex</w:t>
+      </w:r>
+      <w:r>
+        <w:rPr>
+          <w:b w:val="false"/>
+          <w:bCs w:val="false"/>
+        </w:rPr>
+        <w:t>.</w:t>
+      </w:r>
+    </w:p>
+    <w:p>
+      <w:pPr>
+        <w:pStyle w:val="Normal"/>
+        <w:numPr>
+          <w:ilvl w:val="0"/>
+          <w:numId w:val="66"/>
+        </w:numPr>
+        <w:rPr>
+          <w:b w:val="false"/>
+          <w:b w:val="false"/>
+          <w:bCs w:val="false"/>
+        </w:rPr>
+      </w:pPr>
+      <w:r>
+        <w:rPr>
+          <w:b w:val="false"/>
+          <w:bCs w:val="false"/>
+        </w:rPr>
+        <w:t xml:space="preserve">The function updates the state with the text and author of the </w:t>
+      </w:r>
+      <w:r>
+        <w:rPr>
+          <w:b/>
+          <w:bCs/>
+        </w:rPr>
+        <w:t>previousQuote</w:t>
+      </w:r>
+      <w:r>
+        <w:rPr>
+          <w:b w:val="false"/>
+          <w:bCs w:val="false"/>
+        </w:rPr>
+        <w:t xml:space="preserve"> using </w:t>
+      </w:r>
+      <w:r>
+        <w:rPr>
+          <w:b/>
+          <w:bCs/>
+        </w:rPr>
+        <w:t>setQuote</w:t>
+      </w:r>
+      <w:r>
+        <w:rPr>
+          <w:b w:val="false"/>
+          <w:bCs w:val="false"/>
+        </w:rPr>
+        <w:t xml:space="preserve"> and </w:t>
+      </w:r>
+      <w:r>
+        <w:rPr>
+          <w:b/>
+          <w:bCs/>
+        </w:rPr>
+        <w:t xml:space="preserve">setAuthor </w:t>
+      </w:r>
+      <w:r>
+        <w:rPr>
+          <w:b w:val="false"/>
+          <w:bCs w:val="false"/>
+        </w:rPr>
+        <w:t xml:space="preserve">respectively. It will also update the </w:t>
+      </w:r>
+      <w:r>
+        <w:rPr>
+          <w:b/>
+          <w:bCs/>
+        </w:rPr>
+        <w:t>currentQuoteIndex</w:t>
+      </w:r>
+      <w:r>
+        <w:rPr>
+          <w:b w:val="false"/>
+          <w:bCs w:val="false"/>
+        </w:rPr>
+        <w:t xml:space="preserve"> to the </w:t>
+      </w:r>
+      <w:r>
+        <w:rPr>
+          <w:b/>
+          <w:bCs/>
+        </w:rPr>
+        <w:t>previousIndex</w:t>
+      </w:r>
+      <w:r>
+        <w:rPr>
+          <w:b w:val="false"/>
+          <w:bCs w:val="false"/>
+        </w:rPr>
+        <w:t xml:space="preserve"> using </w:t>
+      </w:r>
+      <w:r>
+        <w:rPr>
+          <w:b/>
+          <w:bCs/>
+        </w:rPr>
+        <w:t>setCurrentQuoteIndex</w:t>
+      </w:r>
+      <w:r>
+        <w:rPr>
+          <w:b w:val="false"/>
+          <w:bCs w:val="false"/>
+        </w:rPr>
+        <w:t>.</w:t>
+      </w:r>
+    </w:p>
+    <w:p>
+      <w:pPr>
+        <w:pStyle w:val="Normal"/>
+        <w:numPr>
+          <w:ilvl w:val="0"/>
+          <w:numId w:val="66"/>
+        </w:numPr>
+        <w:rPr>
+          <w:b w:val="false"/>
+          <w:b w:val="false"/>
+          <w:bCs w:val="false"/>
+        </w:rPr>
+      </w:pPr>
+      <w:r>
+        <w:rPr>
+          <w:b w:val="false"/>
+          <w:bCs w:val="false"/>
+        </w:rPr>
+        <w:t xml:space="preserve">If the </w:t>
+      </w:r>
+      <w:r>
+        <w:rPr>
+          <w:b/>
+          <w:bCs/>
+        </w:rPr>
+        <w:t>currentQuoteIndex</w:t>
+      </w:r>
+      <w:r>
+        <w:rPr>
+          <w:b w:val="false"/>
+          <w:bCs w:val="false"/>
+        </w:rPr>
+        <w:t xml:space="preserve"> is not greater than 0, it means there are no previous quotes available. In this case, the function displays an alert with the message “No previous quotes available.”</w:t>
+      </w:r>
+    </w:p>
+    <w:p>
+      <w:pPr>
+        <w:pStyle w:val="Normal"/>
+        <w:numPr>
+          <w:ilvl w:val="0"/>
+          <w:numId w:val="59"/>
+        </w:numPr>
+        <w:rPr>
+          <w:b/>
+          <w:b/>
+          <w:bCs/>
+          <w:lang w:val="en-IE"/>
+        </w:rPr>
+      </w:pPr>
+      <w:r>
+        <w:rPr>
+          <w:b/>
+          <w:bCs/>
+          <w:lang w:val="en-IE"/>
+        </w:rPr>
+        <w:t>Entries Per Page Logic Algorithm</w:t>
+      </w:r>
+    </w:p>
+    <w:p>
+      <w:pPr>
+        <w:pStyle w:val="Normal"/>
+        <w:numPr>
+          <w:ilvl w:val="0"/>
+          <w:numId w:val="0"/>
+        </w:numPr>
+        <w:ind w:left="720" w:hanging="0"/>
+        <w:rPr>
           <w:b w:val="false"/>
           <w:b w:val="false"/>
           <w:bCs w:val="false"/>
@@ -20418,6 +20789,206 @@
           <w:bCs w:val="false"/>
         </w:rPr>
         <w:t xml:space="preserve">An algorithm that dynamically adjusts the number of journal entries displayed per page based on the window width. </w:t>
+      </w:r>
+    </w:p>
+    <w:p>
+      <w:pPr>
+        <w:pStyle w:val="Normal"/>
+        <w:rPr>
+          <w:b w:val="false"/>
+          <w:b w:val="false"/>
+          <w:bCs w:val="false"/>
+        </w:rPr>
+      </w:pPr>
+      <w:r>
+        <w:rPr>
+          <w:b w:val="false"/>
+          <w:bCs w:val="false"/>
+        </w:rPr>
+      </w:r>
+      <w:r>
+        <w:rPr>
+          <w:b w:val="false"/>
+          <w:bCs w:val="false"/>
+        </w:rPr>
+        <w:tab/>
+      </w:r>
+      <w:r>
+        <mc:AlternateContent>
+          <mc:Choice Requires="wps">
+            <w:drawing>
+              <wp:inline distT="0" distB="0" distL="0" distR="0">
+                <wp:extent cx="5489575" cy="5707380"/>
+                <wp:effectExtent l="0" t="0" r="0" b="0"/>
+                <wp:docPr id="45" name="Frame11"/>
+                <a:graphic xmlns:a="http://schemas.openxmlformats.org/drawingml/2006/main">
+                  <a:graphicData uri="http://schemas.microsoft.com/office/word/2010/wordprocessingShape">
+                    <wps:wsp>
+                      <wps:cNvSpPr txBox="1"/>
+                      <wps:spPr>
+                        <a:xfrm>
+                          <a:off x="0" y="0"/>
+                          <a:ext cx="5489575" cy="5707380"/>
+                        </a:xfrm>
+                        <a:prstGeom prst="rect"/>
+                        <a:solidFill>
+                          <a:srgbClr val="FFFFFF"/>
+                        </a:solidFill>
+                      </wps:spPr>
+                      <wps:txbx>
+                        <w:txbxContent>
+                          <w:p>
+                            <w:pPr>
+                              <w:pStyle w:val="Figure"/>
+                              <w:spacing w:before="120" w:after="120"/>
+                              <w:rPr/>
+                            </w:pPr>
+                            <w:r>
+                              <w:rPr/>
+                              <w:drawing>
+                                <wp:inline distT="0" distB="0" distL="0" distR="0">
+                                  <wp:extent cx="5489575" cy="5292090"/>
+                                  <wp:effectExtent l="0" t="0" r="0" b="0"/>
+                                  <wp:docPr id="46" name="Image13" descr=""/>
+                                  <wp:cNvGraphicFramePr>
+                                    <a:graphicFrameLocks xmlns:a="http://schemas.openxmlformats.org/drawingml/2006/main" noChangeAspect="1"/>
+                                  </wp:cNvGraphicFramePr>
+                                  <a:graphic xmlns:a="http://schemas.openxmlformats.org/drawingml/2006/main">
+                                    <a:graphicData uri="http://schemas.openxmlformats.org/drawingml/2006/picture">
+                                      <pic:pic xmlns:pic="http://schemas.openxmlformats.org/drawingml/2006/picture">
+                                        <pic:nvPicPr>
+                                          <pic:cNvPr id="46" name="Image13" descr=""/>
+                                          <pic:cNvPicPr>
+                                            <a:picLocks noChangeAspect="1" noChangeArrowheads="1"/>
+                                          </pic:cNvPicPr>
+                                        </pic:nvPicPr>
+                                        <pic:blipFill>
+                                          <a:blip r:embed="rId38"/>
+                                          <a:stretch>
+                                            <a:fillRect/>
+                                          </a:stretch>
+                                        </pic:blipFill>
+                                        <pic:spPr bwMode="auto">
+                                          <a:xfrm>
+                                            <a:off x="0" y="0"/>
+                                            <a:ext cx="5489575" cy="5292090"/>
+                                          </a:xfrm>
+                                          <a:prstGeom prst="rect">
+                                            <a:avLst/>
+                                          </a:prstGeom>
+                                        </pic:spPr>
+                                      </pic:pic>
+                                    </a:graphicData>
+                                  </a:graphic>
+                                </wp:inline>
+                              </w:drawing>
+                              <w:t xml:space="preserve">Figure </w:t>
+                            </w:r>
+                            <w:r>
+                              <w:rPr/>
+                              <w:t>4.1</w:t>
+                            </w:r>
+                            <w:r>
+                              <w:rPr/>
+                              <w:t>: Entries per Page</w:t>
+                            </w:r>
+                          </w:p>
+                        </w:txbxContent>
+                      </wps:txbx>
+                      <wps:bodyPr anchor="t" lIns="0" tIns="0" rIns="0" bIns="0">
+                        <a:noAutofit/>
+                      </wps:bodyPr>
+                    </wps:wsp>
+                  </a:graphicData>
+                </a:graphic>
+              </wp:inline>
+            </w:drawing>
+          </mc:Choice>
+          <mc:Fallback>
+            <w:pict>
+              <v:rect style="position:absolute;rotation:-0;width:432.25pt;height:449.4pt;mso-wrap-distance-left:0pt;mso-wrap-distance-right:0pt;mso-wrap-distance-top:0pt;mso-wrap-distance-bottom:0pt;margin-top:-449.4pt;mso-position-vertical:top;mso-position-vertical-relative:text;margin-left:0pt;mso-position-horizontal:center;mso-position-horizontal-relative:text">
+                <v:textbox inset="0in,0in,0in,0in">
+                  <w:txbxContent>
+                    <w:p>
+                      <w:pPr>
+                        <w:pStyle w:val="Figure"/>
+                        <w:spacing w:before="120" w:after="120"/>
+                        <w:rPr/>
+                      </w:pPr>
+                      <w:r>
+                        <w:rPr/>
+                        <w:drawing>
+                          <wp:inline distT="0" distB="0" distL="0" distR="0">
+                            <wp:extent cx="5489575" cy="5292090"/>
+                            <wp:effectExtent l="0" t="0" r="0" b="0"/>
+                            <wp:docPr id="47" name="Image13" descr=""/>
+                            <wp:cNvGraphicFramePr>
+                              <a:graphicFrameLocks xmlns:a="http://schemas.openxmlformats.org/drawingml/2006/main" noChangeAspect="1"/>
+                            </wp:cNvGraphicFramePr>
+                            <a:graphic xmlns:a="http://schemas.openxmlformats.org/drawingml/2006/main">
+                              <a:graphicData uri="http://schemas.openxmlformats.org/drawingml/2006/picture">
+                                <pic:pic xmlns:pic="http://schemas.openxmlformats.org/drawingml/2006/picture">
+                                  <pic:nvPicPr>
+                                    <pic:cNvPr id="47" name="Image13" descr=""/>
+                                    <pic:cNvPicPr>
+                                      <a:picLocks noChangeAspect="1" noChangeArrowheads="1"/>
+                                    </pic:cNvPicPr>
+                                  </pic:nvPicPr>
+                                  <pic:blipFill>
+                                    <a:blip r:embed="rId39"/>
+                                    <a:stretch>
+                                      <a:fillRect/>
+                                    </a:stretch>
+                                  </pic:blipFill>
+                                  <pic:spPr bwMode="auto">
+                                    <a:xfrm>
+                                      <a:off x="0" y="0"/>
+                                      <a:ext cx="5489575" cy="5292090"/>
+                                    </a:xfrm>
+                                    <a:prstGeom prst="rect">
+                                      <a:avLst/>
+                                    </a:prstGeom>
+                                  </pic:spPr>
+                                </pic:pic>
+                              </a:graphicData>
+                            </a:graphic>
+                          </wp:inline>
+                        </w:drawing>
+                        <w:t xml:space="preserve">Figure </w:t>
+                      </w:r>
+                      <w:r>
+                        <w:rPr/>
+                        <w:t>4.1</w:t>
+                      </w:r>
+                      <w:r>
+                        <w:rPr/>
+                        <w:t>: Entries per Page</w:t>
+                      </w:r>
+                    </w:p>
+                  </w:txbxContent>
+                </v:textbox>
+                <w10:wrap type="square" side="largest"/>
+              </v:rect>
+            </w:pict>
+          </mc:Fallback>
+        </mc:AlternateContent>
+      </w:r>
+    </w:p>
+    <w:p>
+      <w:pPr>
+        <w:pStyle w:val="Normal"/>
+        <w:rPr>
+          <w:b w:val="false"/>
+          <w:b w:val="false"/>
+          <w:bCs w:val="false"/>
+        </w:rPr>
+      </w:pPr>
+      <w:r>
+        <w:rPr>
+          <w:b w:val="false"/>
+          <w:bCs w:val="false"/>
+        </w:rPr>
+        <w:tab/>
       </w:r>
     </w:p>
     <w:p>
@@ -20591,7 +21162,7 @@
           <w:b w:val="false"/>
           <w:bCs w:val="false"/>
         </w:rPr>
-        <w:t xml:space="preserve"> function is called to adjust the number of entries per page dynamically</w:t>
+        <w:t xml:space="preserve"> function is called to adjust the number of entries per page dynamically.</w:t>
       </w:r>
     </w:p>
     <w:p>
@@ -20631,8 +21202,9 @@
         <w:pStyle w:val="Normal"/>
         <w:numPr>
           <w:ilvl w:val="0"/>
-          <w:numId w:val="59"/>
+          <w:numId w:val="0"/>
         </w:numPr>
+        <w:ind w:left="720" w:hanging="0"/>
         <w:rPr>
           <w:b/>
           <w:b/>
@@ -21920,7 +22492,7 @@
           <w:rFonts w:cs="Arial"/>
           <w:lang w:val="en-IE"/>
         </w:rPr>
-        <w:t>Figure 3</w:t>
+        <w:t>Figure 4</w:t>
       </w:r>
       <w:r>
         <w:rPr>
@@ -21984,7 +22556,7 @@
           <wp:inline distT="0" distB="0" distL="0" distR="0">
             <wp:extent cx="4257675" cy="2924175"/>
             <wp:effectExtent l="0" t="0" r="0" b="0"/>
-            <wp:docPr id="44" name="Picture 3" descr=""/>
+            <wp:docPr id="48" name="Picture 3" descr=""/>
             <wp:cNvGraphicFramePr>
               <a:graphicFrameLocks xmlns:a="http://schemas.openxmlformats.org/drawingml/2006/main" noChangeAspect="1"/>
             </wp:cNvGraphicFramePr>
@@ -21992,13 +22564,13 @@
               <a:graphicData uri="http://schemas.openxmlformats.org/drawingml/2006/picture">
                 <pic:pic xmlns:pic="http://schemas.openxmlformats.org/drawingml/2006/picture">
                   <pic:nvPicPr>
-                    <pic:cNvPr id="44" name="Picture 3" descr=""/>
+                    <pic:cNvPr id="48" name="Picture 3" descr=""/>
                     <pic:cNvPicPr>
                       <a:picLocks noChangeAspect="1" noChangeArrowheads="1"/>
                     </pic:cNvPicPr>
                   </pic:nvPicPr>
                   <pic:blipFill>
-                    <a:blip r:embed="rId37"/>
+                    <a:blip r:embed="rId40"/>
                     <a:stretch>
                       <a:fillRect/>
                     </a:stretch>
@@ -22059,7 +22631,7 @@
           <w:rFonts w:cs="Arial"/>
           <w:lang w:val="en-IE"/>
         </w:rPr>
-        <w:t>3</w:t>
+        <w:t>4</w:t>
       </w:r>
       <w:r>
         <w:rPr>
@@ -22352,7 +22924,7 @@
         <w:pStyle w:val="Normal"/>
         <w:rPr/>
       </w:pPr>
-      <w:hyperlink r:id="rId38">
+      <w:hyperlink r:id="rId41">
         <w:r>
           <w:rPr>
             <w:rStyle w:val="InternetLink"/>
@@ -22542,10 +23114,10 @@
       </w:r>
     </w:p>
     <w:sectPr>
-      <w:headerReference w:type="default" r:id="rId39"/>
-      <w:headerReference w:type="first" r:id="rId40"/>
-      <w:footerReference w:type="default" r:id="rId41"/>
-      <w:footerReference w:type="first" r:id="rId42"/>
+      <w:headerReference w:type="default" r:id="rId42"/>
+      <w:headerReference w:type="first" r:id="rId43"/>
+      <w:footerReference w:type="default" r:id="rId44"/>
+      <w:footerReference w:type="first" r:id="rId45"/>
       <w:type w:val="nextPage"/>
       <w:pgSz w:w="12240" w:h="15840"/>
       <w:pgMar w:left="2155" w:right="1440" w:gutter="0" w:header="709" w:top="1440" w:footer="709" w:bottom="1440"/>
@@ -22821,7 +23393,7 @@
         <w:rStyle w:val="Pagenumber"/>
         <w:rFonts w:ascii="Times New Roman" w:hAnsi="Times New Roman"/>
       </w:rPr>
-      <w:t>49</w:t>
+      <w:t>51</w:t>
     </w:r>
     <w:r>
       <w:rPr>
@@ -31780,6 +32352,152 @@
     </w:lvl>
   </w:abstractNum>
   <w:abstractNum w:abstractNumId="65">
+    <w:lvl w:ilvl="0">
+      <w:start w:val="1"/>
+      <w:numFmt w:val="decimal"/>
+      <w:lvlText w:val="%1."/>
+      <w:lvlJc w:val="left"/>
+      <w:pPr>
+        <w:tabs>
+          <w:tab w:val="num" w:pos="1080"/>
+        </w:tabs>
+        <w:ind w:left="1080" w:hanging="360"/>
+      </w:pPr>
+      <w:rPr>
+        <w:b/>
+        <w:bCs/>
+      </w:rPr>
+    </w:lvl>
+    <w:lvl w:ilvl="1">
+      <w:start w:val="1"/>
+      <w:numFmt w:val="decimal"/>
+      <w:lvlText w:val="%2."/>
+      <w:lvlJc w:val="left"/>
+      <w:pPr>
+        <w:tabs>
+          <w:tab w:val="num" w:pos="1440"/>
+        </w:tabs>
+        <w:ind w:left="1440" w:hanging="360"/>
+      </w:pPr>
+      <w:rPr>
+        <w:b/>
+        <w:bCs/>
+      </w:rPr>
+    </w:lvl>
+    <w:lvl w:ilvl="2">
+      <w:start w:val="1"/>
+      <w:numFmt w:val="decimal"/>
+      <w:lvlText w:val="%3."/>
+      <w:lvlJc w:val="left"/>
+      <w:pPr>
+        <w:tabs>
+          <w:tab w:val="num" w:pos="1800"/>
+        </w:tabs>
+        <w:ind w:left="1800" w:hanging="360"/>
+      </w:pPr>
+      <w:rPr>
+        <w:b/>
+        <w:bCs/>
+      </w:rPr>
+    </w:lvl>
+    <w:lvl w:ilvl="3">
+      <w:start w:val="1"/>
+      <w:numFmt w:val="decimal"/>
+      <w:lvlText w:val="%4."/>
+      <w:lvlJc w:val="left"/>
+      <w:pPr>
+        <w:tabs>
+          <w:tab w:val="num" w:pos="2160"/>
+        </w:tabs>
+        <w:ind w:left="2160" w:hanging="360"/>
+      </w:pPr>
+      <w:rPr>
+        <w:b/>
+        <w:bCs/>
+      </w:rPr>
+    </w:lvl>
+    <w:lvl w:ilvl="4">
+      <w:start w:val="1"/>
+      <w:numFmt w:val="decimal"/>
+      <w:lvlText w:val="%5."/>
+      <w:lvlJc w:val="left"/>
+      <w:pPr>
+        <w:tabs>
+          <w:tab w:val="num" w:pos="2520"/>
+        </w:tabs>
+        <w:ind w:left="2520" w:hanging="360"/>
+      </w:pPr>
+      <w:rPr>
+        <w:b/>
+        <w:bCs/>
+      </w:rPr>
+    </w:lvl>
+    <w:lvl w:ilvl="5">
+      <w:start w:val="1"/>
+      <w:numFmt w:val="decimal"/>
+      <w:lvlText w:val="%6."/>
+      <w:lvlJc w:val="left"/>
+      <w:pPr>
+        <w:tabs>
+          <w:tab w:val="num" w:pos="2880"/>
+        </w:tabs>
+        <w:ind w:left="2880" w:hanging="360"/>
+      </w:pPr>
+      <w:rPr>
+        <w:b/>
+        <w:bCs/>
+      </w:rPr>
+    </w:lvl>
+    <w:lvl w:ilvl="6">
+      <w:start w:val="1"/>
+      <w:numFmt w:val="decimal"/>
+      <w:lvlText w:val="%7."/>
+      <w:lvlJc w:val="left"/>
+      <w:pPr>
+        <w:tabs>
+          <w:tab w:val="num" w:pos="3240"/>
+        </w:tabs>
+        <w:ind w:left="3240" w:hanging="360"/>
+      </w:pPr>
+      <w:rPr>
+        <w:b/>
+        <w:bCs/>
+      </w:rPr>
+    </w:lvl>
+    <w:lvl w:ilvl="7">
+      <w:start w:val="1"/>
+      <w:numFmt w:val="decimal"/>
+      <w:lvlText w:val="%8."/>
+      <w:lvlJc w:val="left"/>
+      <w:pPr>
+        <w:tabs>
+          <w:tab w:val="num" w:pos="3600"/>
+        </w:tabs>
+        <w:ind w:left="3600" w:hanging="360"/>
+      </w:pPr>
+      <w:rPr>
+        <w:b/>
+        <w:bCs/>
+      </w:rPr>
+    </w:lvl>
+    <w:lvl w:ilvl="8">
+      <w:start w:val="1"/>
+      <w:numFmt w:val="decimal"/>
+      <w:lvlText w:val="%9."/>
+      <w:lvlJc w:val="left"/>
+      <w:pPr>
+        <w:tabs>
+          <w:tab w:val="num" w:pos="3960"/>
+        </w:tabs>
+        <w:ind w:left="3960" w:hanging="360"/>
+      </w:pPr>
+      <w:rPr>
+        <w:b/>
+        <w:bCs/>
+      </w:rPr>
+    </w:lvl>
+  </w:abstractNum>
+  <w:abstractNum w:abstractNumId="66">
     <w:lvl w:ilvl="0">
       <w:start w:val="1"/>
       <w:numFmt w:val="decimal"/>
@@ -32121,169 +32839,7 @@
     <w:abstractNumId w:val="65"/>
   </w:num>
   <w:num w:numId="66">
-    <w:abstractNumId w:val="9"/>
-    <w:lvlOverride w:ilvl="0">
-      <w:lvl w:ilvl="0">
-        <w:start w:val="1"/>
-        <w:numFmt w:val="decimal"/>
-        <w:lvlText w:val="%1."/>
-        <w:lvlJc w:val="left"/>
-        <w:pPr>
-          <w:tabs>
-            <w:tab w:val="num" w:pos="720"/>
-          </w:tabs>
-          <w:ind w:left="720" w:hanging="360"/>
-        </w:pPr>
-        <w:rPr>
-          <w:rFonts w:cs="Symbol"/>
-        </w:rPr>
-      </w:lvl>
-      <w:startOverride w:val="1"/>
-    </w:lvlOverride>
-    <w:lvlOverride w:ilvl="0"/>
-    <w:lvlOverride w:ilvl="1">
-      <w:lvl w:ilvl="1">
-        <w:start w:val="1"/>
-        <w:numFmt w:val="decimal"/>
-        <w:lvlText w:val="%2."/>
-        <w:lvlJc w:val="left"/>
-        <w:pPr>
-          <w:tabs>
-            <w:tab w:val="num" w:pos="1080"/>
-          </w:tabs>
-          <w:ind w:left="1080" w:hanging="360"/>
-        </w:pPr>
-        <w:rPr>
-          <w:rFonts w:cs="OpenSymbol"/>
-        </w:rPr>
-      </w:lvl>
-    </w:lvlOverride>
-    <w:lvlOverride w:ilvl="1"/>
-    <w:lvlOverride w:ilvl="2">
-      <w:lvl w:ilvl="2">
-        <w:start w:val="1"/>
-        <w:numFmt w:val="decimal"/>
-        <w:lvlText w:val="%3."/>
-        <w:lvlJc w:val="left"/>
-        <w:pPr>
-          <w:tabs>
-            <w:tab w:val="num" w:pos="1440"/>
-          </w:tabs>
-          <w:ind w:left="1440" w:hanging="360"/>
-        </w:pPr>
-        <w:rPr>
-          <w:rFonts w:cs="OpenSymbol"/>
-        </w:rPr>
-      </w:lvl>
-    </w:lvlOverride>
-    <w:lvlOverride w:ilvl="2"/>
-    <w:lvlOverride w:ilvl="3">
-      <w:lvl w:ilvl="3">
-        <w:start w:val="1"/>
-        <w:numFmt w:val="decimal"/>
-        <w:lvlText w:val="%4."/>
-        <w:lvlJc w:val="left"/>
-        <w:pPr>
-          <w:tabs>
-            <w:tab w:val="num" w:pos="1800"/>
-          </w:tabs>
-          <w:ind w:left="1800" w:hanging="360"/>
-        </w:pPr>
-        <w:rPr>
-          <w:rFonts w:cs="Symbol"/>
-        </w:rPr>
-      </w:lvl>
-    </w:lvlOverride>
-    <w:lvlOverride w:ilvl="3"/>
-    <w:lvlOverride w:ilvl="4">
-      <w:lvl w:ilvl="4">
-        <w:start w:val="1"/>
-        <w:numFmt w:val="decimal"/>
-        <w:lvlText w:val="%5."/>
-        <w:lvlJc w:val="left"/>
-        <w:pPr>
-          <w:tabs>
-            <w:tab w:val="num" w:pos="2160"/>
-          </w:tabs>
-          <w:ind w:left="2160" w:hanging="360"/>
-        </w:pPr>
-        <w:rPr>
-          <w:rFonts w:cs="OpenSymbol"/>
-        </w:rPr>
-      </w:lvl>
-    </w:lvlOverride>
-    <w:lvlOverride w:ilvl="4"/>
-    <w:lvlOverride w:ilvl="5">
-      <w:lvl w:ilvl="5">
-        <w:start w:val="1"/>
-        <w:numFmt w:val="decimal"/>
-        <w:lvlText w:val="%6."/>
-        <w:lvlJc w:val="left"/>
-        <w:pPr>
-          <w:tabs>
-            <w:tab w:val="num" w:pos="2520"/>
-          </w:tabs>
-          <w:ind w:left="2520" w:hanging="360"/>
-        </w:pPr>
-        <w:rPr>
-          <w:rFonts w:cs="OpenSymbol"/>
-        </w:rPr>
-      </w:lvl>
-    </w:lvlOverride>
-    <w:lvlOverride w:ilvl="5"/>
-    <w:lvlOverride w:ilvl="6">
-      <w:lvl w:ilvl="6">
-        <w:start w:val="1"/>
-        <w:numFmt w:val="decimal"/>
-        <w:lvlText w:val="%7."/>
-        <w:lvlJc w:val="left"/>
-        <w:pPr>
-          <w:tabs>
-            <w:tab w:val="num" w:pos="2880"/>
-          </w:tabs>
-          <w:ind w:left="2880" w:hanging="360"/>
-        </w:pPr>
-        <w:rPr>
-          <w:rFonts w:cs="Symbol"/>
-        </w:rPr>
-      </w:lvl>
-    </w:lvlOverride>
-    <w:lvlOverride w:ilvl="6"/>
-    <w:lvlOverride w:ilvl="7">
-      <w:lvl w:ilvl="7">
-        <w:start w:val="1"/>
-        <w:numFmt w:val="decimal"/>
-        <w:lvlText w:val="%8."/>
-        <w:lvlJc w:val="left"/>
-        <w:pPr>
-          <w:tabs>
-            <w:tab w:val="num" w:pos="3240"/>
-          </w:tabs>
-          <w:ind w:left="3240" w:hanging="360"/>
-        </w:pPr>
-        <w:rPr>
-          <w:rFonts w:cs="OpenSymbol"/>
-        </w:rPr>
-      </w:lvl>
-    </w:lvlOverride>
-    <w:lvlOverride w:ilvl="7"/>
-    <w:lvlOverride w:ilvl="8">
-      <w:lvl w:ilvl="8">
-        <w:start w:val="1"/>
-        <w:numFmt w:val="decimal"/>
-        <w:lvlText w:val="%9."/>
-        <w:lvlJc w:val="left"/>
-        <w:pPr>
-          <w:tabs>
-            <w:tab w:val="num" w:pos="3600"/>
-          </w:tabs>
-          <w:ind w:left="3600" w:hanging="360"/>
-        </w:pPr>
-        <w:rPr>
-          <w:rFonts w:cs="OpenSymbol"/>
-        </w:rPr>
-      </w:lvl>
-    </w:lvlOverride>
+    <w:abstractNumId w:val="66"/>
   </w:num>
   <w:num w:numId="67">
     <w:abstractNumId w:val="9"/>
@@ -32781,6 +33337,171 @@
     </w:lvlOverride>
   </w:num>
   <w:num w:numId="70">
+    <w:abstractNumId w:val="9"/>
+    <w:lvlOverride w:ilvl="0">
+      <w:lvl w:ilvl="0">
+        <w:start w:val="1"/>
+        <w:numFmt w:val="decimal"/>
+        <w:lvlText w:val="%1."/>
+        <w:lvlJc w:val="left"/>
+        <w:pPr>
+          <w:tabs>
+            <w:tab w:val="num" w:pos="720"/>
+          </w:tabs>
+          <w:ind w:left="720" w:hanging="360"/>
+        </w:pPr>
+        <w:rPr>
+          <w:rFonts w:cs="Symbol"/>
+        </w:rPr>
+      </w:lvl>
+      <w:startOverride w:val="1"/>
+    </w:lvlOverride>
+    <w:lvlOverride w:ilvl="0"/>
+    <w:lvlOverride w:ilvl="1">
+      <w:lvl w:ilvl="1">
+        <w:start w:val="1"/>
+        <w:numFmt w:val="decimal"/>
+        <w:lvlText w:val="%2."/>
+        <w:lvlJc w:val="left"/>
+        <w:pPr>
+          <w:tabs>
+            <w:tab w:val="num" w:pos="1080"/>
+          </w:tabs>
+          <w:ind w:left="1080" w:hanging="360"/>
+        </w:pPr>
+        <w:rPr>
+          <w:rFonts w:cs="OpenSymbol"/>
+        </w:rPr>
+      </w:lvl>
+    </w:lvlOverride>
+    <w:lvlOverride w:ilvl="1"/>
+    <w:lvlOverride w:ilvl="2">
+      <w:lvl w:ilvl="2">
+        <w:start w:val="1"/>
+        <w:numFmt w:val="decimal"/>
+        <w:lvlText w:val="%3."/>
+        <w:lvlJc w:val="left"/>
+        <w:pPr>
+          <w:tabs>
+            <w:tab w:val="num" w:pos="1440"/>
+          </w:tabs>
+          <w:ind w:left="1440" w:hanging="360"/>
+        </w:pPr>
+        <w:rPr>
+          <w:rFonts w:cs="OpenSymbol"/>
+        </w:rPr>
+      </w:lvl>
+    </w:lvlOverride>
+    <w:lvlOverride w:ilvl="2"/>
+    <w:lvlOverride w:ilvl="3">
+      <w:lvl w:ilvl="3">
+        <w:start w:val="1"/>
+        <w:numFmt w:val="decimal"/>
+        <w:lvlText w:val="%4."/>
+        <w:lvlJc w:val="left"/>
+        <w:pPr>
+          <w:tabs>
+            <w:tab w:val="num" w:pos="1800"/>
+          </w:tabs>
+          <w:ind w:left="1800" w:hanging="360"/>
+        </w:pPr>
+        <w:rPr>
+          <w:rFonts w:cs="Symbol"/>
+        </w:rPr>
+      </w:lvl>
+    </w:lvlOverride>
+    <w:lvlOverride w:ilvl="3"/>
+    <w:lvlOverride w:ilvl="4">
+      <w:lvl w:ilvl="4">
+        <w:start w:val="1"/>
+        <w:numFmt w:val="decimal"/>
+        <w:lvlText w:val="%5."/>
+        <w:lvlJc w:val="left"/>
+        <w:pPr>
+          <w:tabs>
+            <w:tab w:val="num" w:pos="2160"/>
+          </w:tabs>
+          <w:ind w:left="2160" w:hanging="360"/>
+        </w:pPr>
+        <w:rPr>
+          <w:rFonts w:cs="OpenSymbol"/>
+        </w:rPr>
+      </w:lvl>
+    </w:lvlOverride>
+    <w:lvlOverride w:ilvl="4"/>
+    <w:lvlOverride w:ilvl="5">
+      <w:lvl w:ilvl="5">
+        <w:start w:val="1"/>
+        <w:numFmt w:val="decimal"/>
+        <w:lvlText w:val="%6."/>
+        <w:lvlJc w:val="left"/>
+        <w:pPr>
+          <w:tabs>
+            <w:tab w:val="num" w:pos="2520"/>
+          </w:tabs>
+          <w:ind w:left="2520" w:hanging="360"/>
+        </w:pPr>
+        <w:rPr>
+          <w:rFonts w:cs="OpenSymbol"/>
+        </w:rPr>
+      </w:lvl>
+    </w:lvlOverride>
+    <w:lvlOverride w:ilvl="5"/>
+    <w:lvlOverride w:ilvl="6">
+      <w:lvl w:ilvl="6">
+        <w:start w:val="1"/>
+        <w:numFmt w:val="decimal"/>
+        <w:lvlText w:val="%7."/>
+        <w:lvlJc w:val="left"/>
+        <w:pPr>
+          <w:tabs>
+            <w:tab w:val="num" w:pos="2880"/>
+          </w:tabs>
+          <w:ind w:left="2880" w:hanging="360"/>
+        </w:pPr>
+        <w:rPr>
+          <w:rFonts w:cs="Symbol"/>
+        </w:rPr>
+      </w:lvl>
+    </w:lvlOverride>
+    <w:lvlOverride w:ilvl="6"/>
+    <w:lvlOverride w:ilvl="7">
+      <w:lvl w:ilvl="7">
+        <w:start w:val="1"/>
+        <w:numFmt w:val="decimal"/>
+        <w:lvlText w:val="%8."/>
+        <w:lvlJc w:val="left"/>
+        <w:pPr>
+          <w:tabs>
+            <w:tab w:val="num" w:pos="3240"/>
+          </w:tabs>
+          <w:ind w:left="3240" w:hanging="360"/>
+        </w:pPr>
+        <w:rPr>
+          <w:rFonts w:cs="OpenSymbol"/>
+        </w:rPr>
+      </w:lvl>
+    </w:lvlOverride>
+    <w:lvlOverride w:ilvl="7"/>
+    <w:lvlOverride w:ilvl="8">
+      <w:lvl w:ilvl="8">
+        <w:start w:val="1"/>
+        <w:numFmt w:val="decimal"/>
+        <w:lvlText w:val="%9."/>
+        <w:lvlJc w:val="left"/>
+        <w:pPr>
+          <w:tabs>
+            <w:tab w:val="num" w:pos="3600"/>
+          </w:tabs>
+          <w:ind w:left="3600" w:hanging="360"/>
+        </w:pPr>
+        <w:rPr>
+          <w:rFonts w:cs="OpenSymbol"/>
+        </w:rPr>
+      </w:lvl>
+    </w:lvlOverride>
+  </w:num>
+  <w:num w:numId="71">
     <w:abstractNumId w:val="9"/>
     <w:lvlOverride w:ilvl="0">
       <w:lvl w:ilvl="0">

</xml_diff>

<commit_message>
explained the Home.js page with handleNotification as an interesting code snippet
</commit_message>
<xml_diff>
--- a/Final Technical Report - TEMPLATE.docx
+++ b/Final Technical Report - TEMPLATE.docx
@@ -7580,7 +7580,7 @@
               <w:widowControl w:val="false"/>
               <w:numPr>
                 <w:ilvl w:val="0"/>
-                <w:numId w:val="67"/>
+                <w:numId w:val="74"/>
               </w:numPr>
               <w:spacing w:before="120" w:after="120"/>
               <w:rPr/>
@@ -9997,7 +9997,7 @@
               <w:widowControl w:val="false"/>
               <w:numPr>
                 <w:ilvl w:val="0"/>
-                <w:numId w:val="68"/>
+                <w:numId w:val="75"/>
               </w:numPr>
               <w:spacing w:before="120" w:after="120"/>
               <w:rPr/>
@@ -10550,11 +10550,11 @@
               </w:rPr>
               <w:t xml:space="preserve">E1.2. The system displays an error message. </w:t>
             </w:r>
-            <w:bookmarkStart w:id="45" w:name="__DdeLink__1664_2189312632"/>
-            <w:bookmarkStart w:id="46" w:name="__DdeLink__1681_218931263"/>
-            <w:bookmarkStart w:id="47" w:name="__DdeLink__1664_218931263"/>
-            <w:bookmarkStart w:id="48" w:name="__DdeLink__1670_218931263"/>
-            <w:bookmarkStart w:id="49" w:name="__DdeLink__1664_2189312631"/>
+            <w:bookmarkStart w:id="45" w:name="__DdeLink__1664_218931263"/>
+            <w:bookmarkStart w:id="46" w:name="__DdeLink__1664_2189312632"/>
+            <w:bookmarkStart w:id="47" w:name="__DdeLink__1670_218931263"/>
+            <w:bookmarkStart w:id="48" w:name="__DdeLink__1664_2189312631"/>
+            <w:bookmarkStart w:id="49" w:name="__DdeLink__1681_218931263"/>
             <w:r>
               <w:rPr>
                 <w:b/>
@@ -12644,7 +12644,7 @@
               <w:widowControl w:val="false"/>
               <w:numPr>
                 <w:ilvl w:val="0"/>
-                <w:numId w:val="69"/>
+                <w:numId w:val="76"/>
               </w:numPr>
               <w:spacing w:before="120" w:after="120"/>
               <w:rPr/>
@@ -13027,10 +13027,10 @@
               </w:rPr>
               <w:t xml:space="preserve">E1.1. The system displays an error message.  </w:t>
             </w:r>
-            <w:bookmarkStart w:id="64" w:name="__DdeLink__1664_21893126333"/>
-            <w:bookmarkStart w:id="65" w:name="__DdeLink__1664_218931263213"/>
-            <w:bookmarkStart w:id="66" w:name="__DdeLink__1670_21893126313"/>
-            <w:bookmarkStart w:id="67" w:name="__DdeLink__1664_218931263113"/>
+            <w:bookmarkStart w:id="64" w:name="__DdeLink__1664_218931263213"/>
+            <w:bookmarkStart w:id="65" w:name="__DdeLink__1664_21893126333"/>
+            <w:bookmarkStart w:id="66" w:name="__DdeLink__1664_218931263113"/>
+            <w:bookmarkStart w:id="67" w:name="__DdeLink__1670_21893126313"/>
             <w:r>
               <w:rPr>
                 <w:b/>
@@ -14148,7 +14148,7 @@
               <w:widowControl w:val="false"/>
               <w:numPr>
                 <w:ilvl w:val="0"/>
-                <w:numId w:val="70"/>
+                <w:numId w:val="77"/>
               </w:numPr>
               <w:spacing w:before="120" w:after="120"/>
               <w:rPr/>
@@ -15576,7 +15576,7 @@
               <w:widowControl w:val="false"/>
               <w:numPr>
                 <w:ilvl w:val="0"/>
-                <w:numId w:val="71"/>
+                <w:numId w:val="78"/>
               </w:numPr>
               <w:spacing w:before="120" w:after="120"/>
               <w:rPr/>
@@ -19917,8 +19917,8 @@
           <w:lang w:val="en-IE"/>
         </w:rPr>
       </w:pPr>
-      <w:bookmarkStart w:id="102" w:name="__DdeLink__2020_2971437680"/>
-      <w:bookmarkStart w:id="103" w:name="__DdeLink__2017_2971437680"/>
+      <w:bookmarkStart w:id="102" w:name="__DdeLink__2017_2971437680"/>
+      <w:bookmarkStart w:id="103" w:name="__DdeLink__2020_2971437680"/>
       <w:r>
         <w:rPr>
           <w:b/>
@@ -21184,17 +21184,660 @@
     <w:p>
       <w:pPr>
         <w:pStyle w:val="Normal"/>
-        <w:rPr>
-          <w:b w:val="false"/>
-          <w:b w:val="false"/>
-          <w:bCs w:val="false"/>
-        </w:rPr>
-      </w:pPr>
-      <w:r>
-        <w:rPr>
-          <w:b w:val="false"/>
-          <w:bCs w:val="false"/>
-        </w:rPr>
+        <w:rPr/>
+      </w:pPr>
+      <w:r>
+        <w:rPr/>
+      </w:r>
+      <w:bookmarkStart w:id="105" w:name="__DdeLink__2230_2971437680"/>
+      <w:bookmarkStart w:id="106" w:name="__DdeLink__2230_2971437680"/>
+      <w:bookmarkEnd w:id="106"/>
+    </w:p>
+    <w:p>
+      <w:pPr>
+        <w:pStyle w:val="Heading2"/>
+        <w:rPr>
+          <w:lang w:val="en-IE"/>
+        </w:rPr>
+      </w:pPr>
+      <w:bookmarkStart w:id="107" w:name="__RefHeading___Toc2081_82279772"/>
+      <w:bookmarkStart w:id="108" w:name="_Toc112169975"/>
+      <w:bookmarkEnd w:id="107"/>
+      <w:r>
+        <w:rPr>
+          <w:lang w:val="en-IE"/>
+        </w:rPr>
+        <w:t>Implementation</w:t>
+      </w:r>
+      <w:bookmarkEnd w:id="108"/>
+    </w:p>
+    <w:p>
+      <w:pPr>
+        <w:pStyle w:val="Normal"/>
+        <w:rPr>
+          <w:rFonts w:cs="Arial"/>
+          <w:lang w:val="en-IE"/>
+        </w:rPr>
+      </w:pPr>
+      <w:bookmarkStart w:id="109" w:name="__DdeLink__2280_2971437680"/>
+      <w:bookmarkStart w:id="110" w:name="__DdeLink__2273_2971437680"/>
+      <w:r>
+        <w:rPr>
+          <w:rFonts w:cs="Arial"/>
+          <w:lang w:val="en-IE"/>
+        </w:rPr>
+        <w:t>B</w:t>
+      </w:r>
+      <w:bookmarkEnd w:id="110"/>
+      <w:r>
+        <w:rPr>
+          <w:rFonts w:cs="Arial"/>
+          <w:lang w:val="en-IE"/>
+        </w:rPr>
+        <w:t>elow I have selected the main pages that I’ve considered to be interesting in terms of interesting code snippets.</w:t>
+      </w:r>
+    </w:p>
+    <w:p>
+      <w:pPr>
+        <w:pStyle w:val="Normal"/>
+        <w:rPr>
+          <w:b/>
+          <w:b/>
+          <w:bCs/>
+        </w:rPr>
+      </w:pPr>
+      <w:bookmarkStart w:id="111" w:name="__DdeLink__2280_2971437680"/>
+      <w:r>
+        <w:rPr>
+          <w:b/>
+          <w:bCs/>
+        </w:rPr>
+        <w:t>Home.js</w:t>
+      </w:r>
+      <w:bookmarkEnd w:id="111"/>
+    </w:p>
+    <w:p>
+      <w:pPr>
+        <w:pStyle w:val="Normal"/>
+        <w:rPr>
+          <w:b w:val="false"/>
+          <w:b w:val="false"/>
+          <w:bCs w:val="false"/>
+        </w:rPr>
+      </w:pPr>
+      <w:r>
+        <w:rPr>
+          <w:b w:val="false"/>
+          <w:bCs w:val="false"/>
+        </w:rPr>
+        <w:t xml:space="preserve">The </w:t>
+      </w:r>
+      <w:r>
+        <w:rPr>
+          <w:b/>
+          <w:bCs/>
+        </w:rPr>
+        <w:t xml:space="preserve">Home </w:t>
+      </w:r>
+      <w:r>
+        <w:rPr>
+          <w:b w:val="false"/>
+          <w:bCs w:val="false"/>
+        </w:rPr>
+        <w:t>page is a main component of the web application. It serves as a dashboard for the user, each button being a link for a different component.</w:t>
+      </w:r>
+    </w:p>
+    <w:p>
+      <w:pPr>
+        <w:pStyle w:val="Normal"/>
+        <w:rPr>
+          <w:b w:val="false"/>
+          <w:b w:val="false"/>
+          <w:bCs w:val="false"/>
+        </w:rPr>
+      </w:pPr>
+      <w:r>
+        <w:rPr>
+          <w:b w:val="false"/>
+          <w:bCs w:val="false"/>
+        </w:rPr>
+        <w:t xml:space="preserve">Main functions </w:t>
+      </w:r>
+    </w:p>
+    <w:p>
+      <w:pPr>
+        <w:pStyle w:val="Normal"/>
+        <w:rPr>
+          <w:b/>
+          <w:b/>
+          <w:bCs/>
+        </w:rPr>
+      </w:pPr>
+      <w:r>
+        <w:rPr>
+          <w:b/>
+          <w:bCs/>
+        </w:rPr>
+        <w:t>getUserDetails</w:t>
+      </w:r>
+      <w:r>
+        <w:rPr>
+          <w:b w:val="false"/>
+          <w:bCs w:val="false"/>
+        </w:rPr>
+        <w:t>: It is an asynchronous function that is designed to:</w:t>
+      </w:r>
+    </w:p>
+    <w:p>
+      <w:pPr>
+        <w:pStyle w:val="Normal"/>
+        <w:numPr>
+          <w:ilvl w:val="0"/>
+          <w:numId w:val="67"/>
+        </w:numPr>
+        <w:rPr>
+          <w:b/>
+          <w:b/>
+          <w:bCs/>
+        </w:rPr>
+      </w:pPr>
+      <w:r>
+        <w:rPr>
+          <w:b w:val="false"/>
+          <w:bCs w:val="false"/>
+        </w:rPr>
+        <w:t>Retrieve the user’s email from local storage.</w:t>
+      </w:r>
+    </w:p>
+    <w:p>
+      <w:pPr>
+        <w:pStyle w:val="Normal"/>
+        <w:numPr>
+          <w:ilvl w:val="0"/>
+          <w:numId w:val="67"/>
+        </w:numPr>
+        <w:rPr>
+          <w:b/>
+          <w:b/>
+          <w:bCs/>
+        </w:rPr>
+      </w:pPr>
+      <w:r>
+        <w:rPr>
+          <w:b w:val="false"/>
+          <w:bCs w:val="false"/>
+        </w:rPr>
+        <w:t>Fetch user details from the backend using the retrieved email.</w:t>
+      </w:r>
+    </w:p>
+    <w:p>
+      <w:pPr>
+        <w:pStyle w:val="Normal"/>
+        <w:numPr>
+          <w:ilvl w:val="0"/>
+          <w:numId w:val="67"/>
+        </w:numPr>
+        <w:rPr>
+          <w:b/>
+          <w:b/>
+          <w:bCs/>
+        </w:rPr>
+      </w:pPr>
+      <w:r>
+        <w:rPr>
+          <w:b w:val="false"/>
+          <w:bCs w:val="false"/>
+        </w:rPr>
+        <w:t>Update the state with the fetched user details.</w:t>
+      </w:r>
+    </w:p>
+    <w:p>
+      <w:pPr>
+        <w:pStyle w:val="Normal"/>
+        <w:numPr>
+          <w:ilvl w:val="0"/>
+          <w:numId w:val="67"/>
+        </w:numPr>
+        <w:rPr>
+          <w:b/>
+          <w:b/>
+          <w:bCs/>
+        </w:rPr>
+      </w:pPr>
+      <w:r>
+        <w:rPr>
+          <w:b w:val="false"/>
+          <w:bCs w:val="false"/>
+        </w:rPr>
+        <w:t>Save the fetched user details back to the local storage.</w:t>
+      </w:r>
+    </w:p>
+    <w:p>
+      <w:pPr>
+        <w:pStyle w:val="Normal"/>
+        <w:rPr>
+          <w:b/>
+          <w:b/>
+          <w:bCs/>
+        </w:rPr>
+      </w:pPr>
+      <w:r>
+        <w:rPr>
+          <w:b/>
+          <w:bCs/>
+        </w:rPr>
+        <w:t>Interesting code snippet:</w:t>
+      </w:r>
+    </w:p>
+    <w:p>
+      <w:pPr>
+        <w:pStyle w:val="Normal"/>
+        <w:numPr>
+          <w:ilvl w:val="0"/>
+          <w:numId w:val="68"/>
+        </w:numPr>
+        <w:rPr/>
+      </w:pPr>
+      <w:r>
+        <w:rPr>
+          <w:b/>
+          <w:bCs/>
+        </w:rPr>
+        <w:t>handleNotification function</w:t>
+      </w:r>
+    </w:p>
+    <w:p>
+      <w:pPr>
+        <w:pStyle w:val="Normal"/>
+        <w:rPr/>
+      </w:pPr>
+      <w:r>
+        <w:rPr>
+          <w:b/>
+          <w:bCs/>
+        </w:rPr>
+        <w:tab/>
+      </w:r>
+      <w:r>
+        <w:rPr>
+          <w:b w:val="false"/>
+          <w:bCs w:val="false"/>
+        </w:rPr>
+        <w:t xml:space="preserve">This function is responsible for displaying different notification messages based on the state of the location object. The </w:t>
+      </w:r>
+      <w:r>
+        <w:rPr>
+          <w:b/>
+          <w:bCs/>
+        </w:rPr>
+        <w:t>useEffect</w:t>
+      </w:r>
+      <w:r>
+        <w:rPr>
+          <w:b w:val="false"/>
+          <w:bCs w:val="false"/>
+        </w:rPr>
+        <w:t xml:space="preserve"> hook ensures that the </w:t>
+      </w:r>
+      <w:r>
+        <w:rPr>
+          <w:b/>
+          <w:bCs/>
+        </w:rPr>
+        <w:t>handleNotification</w:t>
+      </w:r>
+      <w:r>
+        <w:rPr>
+          <w:b w:val="false"/>
+          <w:bCs w:val="false"/>
+        </w:rPr>
+        <w:t xml:space="preserve"> function is called whenever the </w:t>
+      </w:r>
+      <w:r>
+        <w:rPr>
+          <w:b/>
+          <w:bCs/>
+        </w:rPr>
+        <w:t>location.state</w:t>
+      </w:r>
+      <w:r>
+        <w:rPr>
+          <w:b w:val="false"/>
+          <w:bCs w:val="false"/>
+        </w:rPr>
+        <w:t xml:space="preserve"> changes, thereby updating the notification accordingly.</w:t>
+      </w:r>
+    </w:p>
+    <w:p>
+      <w:pPr>
+        <w:pStyle w:val="Normal"/>
+        <w:rPr/>
+      </w:pPr>
+      <w:r>
+        <w:rPr>
+          <w:b w:val="false"/>
+          <w:bCs w:val="false"/>
+        </w:rPr>
+        <w:drawing>
+          <wp:inline distT="0" distB="0" distL="0" distR="0">
+            <wp:extent cx="5489575" cy="3062605"/>
+            <wp:effectExtent l="0" t="0" r="0" b="0"/>
+            <wp:docPr id="48" name="Image15" descr=""/>
+            <wp:cNvGraphicFramePr>
+              <a:graphicFrameLocks xmlns:a="http://schemas.openxmlformats.org/drawingml/2006/main" noChangeAspect="1"/>
+            </wp:cNvGraphicFramePr>
+            <a:graphic xmlns:a="http://schemas.openxmlformats.org/drawingml/2006/main">
+              <a:graphicData uri="http://schemas.openxmlformats.org/drawingml/2006/picture">
+                <pic:pic xmlns:pic="http://schemas.openxmlformats.org/drawingml/2006/picture">
+                  <pic:nvPicPr>
+                    <pic:cNvPr id="48" name="Image15" descr=""/>
+                    <pic:cNvPicPr>
+                      <a:picLocks noChangeAspect="1" noChangeArrowheads="1"/>
+                    </pic:cNvPicPr>
+                  </pic:nvPicPr>
+                  <pic:blipFill>
+                    <a:blip r:embed="rId40"/>
+                    <a:stretch>
+                      <a:fillRect/>
+                    </a:stretch>
+                  </pic:blipFill>
+                  <pic:spPr bwMode="auto">
+                    <a:xfrm>
+                      <a:off x="0" y="0"/>
+                      <a:ext cx="5489575" cy="3062605"/>
+                    </a:xfrm>
+                    <a:prstGeom prst="rect">
+                      <a:avLst/>
+                    </a:prstGeom>
+                  </pic:spPr>
+                </pic:pic>
+              </a:graphicData>
+            </a:graphic>
+          </wp:inline>
+        </w:drawing>
+      </w:r>
+    </w:p>
+    <w:p>
+      <w:pPr>
+        <w:pStyle w:val="Normal"/>
+        <w:numPr>
+          <w:ilvl w:val="0"/>
+          <w:numId w:val="69"/>
+        </w:numPr>
+        <w:rPr>
+          <w:b/>
+          <w:b/>
+          <w:bCs/>
+        </w:rPr>
+      </w:pPr>
+      <w:r>
+        <w:rPr>
+          <w:b/>
+          <w:bCs/>
+        </w:rPr>
+        <w:t>Parameters</w:t>
+      </w:r>
+    </w:p>
+    <w:p>
+      <w:pPr>
+        <w:pStyle w:val="Normal"/>
+        <w:numPr>
+          <w:ilvl w:val="0"/>
+          <w:numId w:val="71"/>
+        </w:numPr>
+        <w:rPr/>
+      </w:pPr>
+      <w:r>
+        <w:rPr>
+          <w:b/>
+          <w:bCs/>
+        </w:rPr>
+        <w:t>location</w:t>
+      </w:r>
+      <w:r>
+        <w:rPr>
+          <w:b w:val="false"/>
+          <w:bCs w:val="false"/>
+        </w:rPr>
+        <w:t xml:space="preserve">: This is an object provided by the </w:t>
+      </w:r>
+      <w:r>
+        <w:rPr>
+          <w:b/>
+          <w:bCs/>
+        </w:rPr>
+        <w:t>useLocation</w:t>
+      </w:r>
+      <w:r>
+        <w:rPr>
+          <w:b w:val="false"/>
+          <w:bCs w:val="false"/>
+        </w:rPr>
+        <w:t xml:space="preserve"> hook. It contains information about the current URL, including any state passed via navigation</w:t>
+      </w:r>
+    </w:p>
+    <w:p>
+      <w:pPr>
+        <w:pStyle w:val="Normal"/>
+        <w:numPr>
+          <w:ilvl w:val="0"/>
+          <w:numId w:val="69"/>
+        </w:numPr>
+        <w:rPr>
+          <w:b/>
+          <w:b/>
+          <w:bCs/>
+        </w:rPr>
+      </w:pPr>
+      <w:r>
+        <w:rPr>
+          <w:b/>
+          <w:bCs/>
+        </w:rPr>
+        <w:t>Logic</w:t>
+      </w:r>
+    </w:p>
+    <w:p>
+      <w:pPr>
+        <w:pStyle w:val="Normal"/>
+        <w:numPr>
+          <w:ilvl w:val="0"/>
+          <w:numId w:val="72"/>
+        </w:numPr>
+        <w:rPr>
+          <w:b w:val="false"/>
+          <w:b w:val="false"/>
+          <w:bCs w:val="false"/>
+        </w:rPr>
+      </w:pPr>
+      <w:r>
+        <w:rPr>
+          <w:b w:val="false"/>
+          <w:bCs w:val="false"/>
+        </w:rPr>
+        <w:t xml:space="preserve">The function checks if </w:t>
+      </w:r>
+      <w:r>
+        <w:rPr>
+          <w:b/>
+          <w:bCs/>
+        </w:rPr>
+        <w:t>location.state</w:t>
+      </w:r>
+      <w:r>
+        <w:rPr>
+          <w:b w:val="false"/>
+          <w:bCs w:val="false"/>
+        </w:rPr>
+        <w:t xml:space="preserve"> exists and then examines the </w:t>
+      </w:r>
+      <w:r>
+        <w:rPr>
+          <w:b/>
+          <w:bCs/>
+        </w:rPr>
+        <w:t>from</w:t>
+      </w:r>
+      <w:r>
+        <w:rPr>
+          <w:b w:val="false"/>
+          <w:bCs w:val="false"/>
+        </w:rPr>
+        <w:t xml:space="preserve"> property within </w:t>
+      </w:r>
+      <w:r>
+        <w:rPr>
+          <w:b/>
+          <w:bCs/>
+        </w:rPr>
+        <w:t>location.state</w:t>
+      </w:r>
+      <w:r>
+        <w:rPr>
+          <w:b w:val="false"/>
+          <w:bCs w:val="false"/>
+        </w:rPr>
+        <w:t>.</w:t>
+      </w:r>
+    </w:p>
+    <w:p>
+      <w:pPr>
+        <w:pStyle w:val="Normal"/>
+        <w:numPr>
+          <w:ilvl w:val="0"/>
+          <w:numId w:val="72"/>
+        </w:numPr>
+        <w:rPr>
+          <w:b w:val="false"/>
+          <w:b w:val="false"/>
+          <w:bCs w:val="false"/>
+        </w:rPr>
+      </w:pPr>
+      <w:r>
+        <w:rPr>
+          <w:b w:val="false"/>
+          <w:bCs w:val="false"/>
+        </w:rPr>
+        <w:t xml:space="preserve">Depending on the value of </w:t>
+      </w:r>
+      <w:r>
+        <w:rPr>
+          <w:b/>
+          <w:bCs/>
+        </w:rPr>
+        <w:t>location.state.from</w:t>
+      </w:r>
+      <w:r>
+        <w:rPr>
+          <w:b w:val="false"/>
+          <w:bCs w:val="false"/>
+        </w:rPr>
+        <w:t>, it sets a corresponding notification message and shows the notification for three seconds.</w:t>
+      </w:r>
+    </w:p>
+    <w:p>
+      <w:pPr>
+        <w:pStyle w:val="Normal"/>
+        <w:numPr>
+          <w:ilvl w:val="0"/>
+          <w:numId w:val="69"/>
+        </w:numPr>
+        <w:rPr>
+          <w:b/>
+          <w:b/>
+          <w:bCs/>
+        </w:rPr>
+      </w:pPr>
+      <w:r>
+        <w:rPr>
+          <w:b/>
+          <w:bCs/>
+        </w:rPr>
+        <w:t>Notification Handling</w:t>
+      </w:r>
+    </w:p>
+    <w:p>
+      <w:pPr>
+        <w:pStyle w:val="Normal"/>
+        <w:numPr>
+          <w:ilvl w:val="0"/>
+          <w:numId w:val="73"/>
+        </w:numPr>
+        <w:rPr>
+          <w:b/>
+          <w:b/>
+          <w:bCs/>
+        </w:rPr>
+      </w:pPr>
+      <w:r>
+        <w:rPr>
+          <w:b/>
+          <w:bCs/>
+        </w:rPr>
+        <w:t>setNotificationMessage</w:t>
+      </w:r>
+      <w:r>
+        <w:rPr>
+          <w:b w:val="false"/>
+          <w:bCs w:val="false"/>
+        </w:rPr>
+        <w:t>: Sets the message to be displayed in the notification.</w:t>
+      </w:r>
+    </w:p>
+    <w:p>
+      <w:pPr>
+        <w:pStyle w:val="Normal"/>
+        <w:numPr>
+          <w:ilvl w:val="0"/>
+          <w:numId w:val="73"/>
+        </w:numPr>
+        <w:rPr>
+          <w:b/>
+          <w:b/>
+          <w:bCs/>
+        </w:rPr>
+      </w:pPr>
+      <w:r>
+        <w:rPr>
+          <w:b/>
+          <w:bCs/>
+        </w:rPr>
+        <w:t>setShowNotification</w:t>
+      </w:r>
+      <w:r>
+        <w:rPr>
+          <w:b w:val="false"/>
+          <w:bCs w:val="false"/>
+        </w:rPr>
+        <w:t>: Controls the visibility of the notification.</w:t>
+      </w:r>
+    </w:p>
+    <w:p>
+      <w:pPr>
+        <w:pStyle w:val="Normal"/>
+        <w:numPr>
+          <w:ilvl w:val="0"/>
+          <w:numId w:val="73"/>
+        </w:numPr>
+        <w:rPr>
+          <w:b/>
+          <w:b/>
+          <w:bCs/>
+        </w:rPr>
+      </w:pPr>
+      <w:r>
+        <w:rPr>
+          <w:b/>
+          <w:bCs/>
+        </w:rPr>
+        <w:t>setTimeout</w:t>
+      </w:r>
+      <w:r>
+        <w:rPr>
+          <w:b w:val="false"/>
+          <w:bCs w:val="false"/>
+        </w:rPr>
+        <w:t>: Hides the notification after three seconds</w:t>
       </w:r>
     </w:p>
     <w:p>
@@ -21204,42 +21847,17 @@
           <w:ilvl w:val="0"/>
           <w:numId w:val="0"/>
         </w:numPr>
-        <w:ind w:left="720" w:hanging="0"/>
-        <w:rPr>
-          <w:b/>
-          <w:b/>
-          <w:bCs/>
-          <w:lang w:val="en-IE"/>
-        </w:rPr>
-      </w:pPr>
-      <w:r>
-        <w:rPr>
-          <w:b/>
-          <w:bCs/>
-          <w:lang w:val="en-IE"/>
-        </w:rPr>
-      </w:r>
-    </w:p>
-    <w:p>
-      <w:pPr>
-        <w:pStyle w:val="Normal"/>
-        <w:numPr>
-          <w:ilvl w:val="0"/>
-          <w:numId w:val="0"/>
-        </w:numPr>
-        <w:ind w:left="1440" w:hanging="0"/>
-        <w:rPr>
-          <w:b/>
-          <w:b/>
-          <w:bCs/>
-          <w:lang w:val="en-IE"/>
-        </w:rPr>
-      </w:pPr>
-      <w:r>
-        <w:rPr>
-          <w:b/>
-          <w:bCs/>
-          <w:lang w:val="en-IE"/>
+        <w:ind w:left="1080" w:hanging="0"/>
+        <w:rPr>
+          <w:b w:val="false"/>
+          <w:b w:val="false"/>
+          <w:bCs w:val="false"/>
+        </w:rPr>
+      </w:pPr>
+      <w:r>
+        <w:rPr>
+          <w:b/>
+          <w:bCs/>
         </w:rPr>
       </w:r>
     </w:p>
@@ -21251,13 +21869,33 @@
           <w:lang w:val="en-IE"/>
         </w:rPr>
       </w:pPr>
+      <w:bookmarkStart w:id="112" w:name="__DdeLink__2282_2971437680"/>
       <w:r>
         <w:rPr>
           <w:rFonts w:cs="Arial"/>
           <w:lang w:val="en-IE"/>
         </w:rPr>
-        <w:t>Describe the design, system architecture and components used. Describe the main algorithms used in the project. (Note: use standard mathematical notations if applicable).</w:t>
-      </w:r>
+        <w:t>Describe the main classes/functions used in the code. Consider to show and explain interesting code snippets where appropriate.</w:t>
+      </w:r>
+      <w:bookmarkEnd w:id="112"/>
+    </w:p>
+    <w:p>
+      <w:pPr>
+        <w:pStyle w:val="Heading2"/>
+        <w:rPr>
+          <w:lang w:val="en-IE"/>
+        </w:rPr>
+      </w:pPr>
+      <w:bookmarkStart w:id="113" w:name="__RefHeading___Toc2083_82279772"/>
+      <w:bookmarkStart w:id="114" w:name="_Toc112169976"/>
+      <w:bookmarkEnd w:id="113"/>
+      <w:r>
+        <w:rPr>
+          <w:lang w:val="en-IE"/>
+        </w:rPr>
+        <w:t>Testing</w:t>
+      </w:r>
+      <w:bookmarkEnd w:id="114"/>
     </w:p>
     <w:p>
       <w:pPr>
@@ -21267,21 +21905,46 @@
           <w:lang w:val="en-IE"/>
         </w:rPr>
       </w:pPr>
-      <w:bookmarkStart w:id="105" w:name="__DdeLink__2108_82279772"/>
       <w:r>
         <w:rPr>
           <w:rFonts w:cs="Arial"/>
           <w:lang w:val="en-IE"/>
         </w:rPr>
-        <w:t xml:space="preserve">An architecture diagram may be useful. In case of a distributed system, it may be useful to describe functions and/or data structures in each component separately. </w:t>
-      </w:r>
-      <w:bookmarkEnd w:id="105"/>
-      <w:r>
+        <w:t>Describe any testing tools, test plans and test specifications used in the project</w:t>
+      </w:r>
+    </w:p>
+    <w:p>
+      <w:pPr>
+        <w:pStyle w:val="Heading2"/>
+        <w:rPr>
+          <w:lang w:val="en-IE"/>
+        </w:rPr>
+      </w:pPr>
+      <w:bookmarkStart w:id="115" w:name="__RefHeading___Toc2085_82279772"/>
+      <w:bookmarkStart w:id="116" w:name="_Toc112169977"/>
+      <w:bookmarkEnd w:id="115"/>
+      <w:r>
+        <w:rPr>
+          <w:lang w:val="en-IE"/>
+        </w:rPr>
+        <w:t>Graphical User Interface (GUI) Layout</w:t>
+      </w:r>
+      <w:bookmarkEnd w:id="116"/>
+    </w:p>
+    <w:p>
+      <w:pPr>
+        <w:pStyle w:val="Normal"/>
         <w:rPr>
           <w:rFonts w:cs="Arial"/>
           <w:lang w:val="en-IE"/>
         </w:rPr>
-        <w:t xml:space="preserve"> </w:t>
+      </w:pPr>
+      <w:r>
+        <w:rPr>
+          <w:rFonts w:cs="Arial"/>
+          <w:lang w:val="en-IE"/>
+        </w:rPr>
+        <w:t>Provide screenshots of key screens and explain.</w:t>
       </w:r>
     </w:p>
     <w:p>
@@ -21291,16 +21954,16 @@
           <w:lang w:val="en-IE"/>
         </w:rPr>
       </w:pPr>
-      <w:bookmarkStart w:id="106" w:name="__RefHeading___Toc2081_82279772"/>
-      <w:bookmarkStart w:id="107" w:name="_Toc112169975"/>
-      <w:bookmarkEnd w:id="106"/>
-      <w:r>
-        <w:rPr>
-          <w:lang w:val="en-IE"/>
-        </w:rPr>
-        <w:t>Implementation</w:t>
-      </w:r>
-      <w:bookmarkEnd w:id="107"/>
+      <w:bookmarkStart w:id="117" w:name="__RefHeading___Toc2087_82279772"/>
+      <w:bookmarkStart w:id="118" w:name="_Toc112169978"/>
+      <w:bookmarkEnd w:id="117"/>
+      <w:r>
+        <w:rPr>
+          <w:lang w:val="en-IE"/>
+        </w:rPr>
+        <w:t>Customer testing</w:t>
+      </w:r>
+      <w:bookmarkEnd w:id="118"/>
     </w:p>
     <w:p>
       <w:pPr>
@@ -21315,7 +21978,7 @@
           <w:rFonts w:cs="Arial"/>
           <w:lang w:val="en-IE"/>
         </w:rPr>
-        <w:t>Describe the main classes/functions used in the code. Consider to show and explain interesting code snippets where appropriate.</w:t>
+        <w:t>Provide evidence for and results of customer testing. This may include ratings or quotes from the customer.</w:t>
       </w:r>
     </w:p>
     <w:p>
@@ -21325,118 +21988,16 @@
           <w:lang w:val="en-IE"/>
         </w:rPr>
       </w:pPr>
-      <w:bookmarkStart w:id="108" w:name="__RefHeading___Toc2083_82279772"/>
-      <w:bookmarkStart w:id="109" w:name="_Toc112169976"/>
-      <w:bookmarkEnd w:id="108"/>
-      <w:r>
-        <w:rPr>
-          <w:lang w:val="en-IE"/>
-        </w:rPr>
-        <w:t>Testing</w:t>
-      </w:r>
-      <w:bookmarkEnd w:id="109"/>
-    </w:p>
-    <w:p>
-      <w:pPr>
-        <w:pStyle w:val="Normal"/>
-        <w:rPr>
-          <w:rFonts w:cs="Arial"/>
-          <w:lang w:val="en-IE"/>
-        </w:rPr>
-      </w:pPr>
-      <w:r>
-        <w:rPr>
-          <w:rFonts w:cs="Arial"/>
-          <w:lang w:val="en-IE"/>
-        </w:rPr>
-        <w:t>Describe any testing tools, test plans and test specifications used in the project</w:t>
-      </w:r>
-    </w:p>
-    <w:p>
-      <w:pPr>
-        <w:pStyle w:val="Heading2"/>
-        <w:rPr>
-          <w:lang w:val="en-IE"/>
-        </w:rPr>
-      </w:pPr>
-      <w:bookmarkStart w:id="110" w:name="__RefHeading___Toc2085_82279772"/>
-      <w:bookmarkStart w:id="111" w:name="_Toc112169977"/>
-      <w:bookmarkEnd w:id="110"/>
-      <w:r>
-        <w:rPr>
-          <w:lang w:val="en-IE"/>
-        </w:rPr>
-        <w:t>Graphical User Interface (GUI) Layout</w:t>
-      </w:r>
-      <w:bookmarkEnd w:id="111"/>
-    </w:p>
-    <w:p>
-      <w:pPr>
-        <w:pStyle w:val="Normal"/>
-        <w:rPr>
-          <w:rFonts w:cs="Arial"/>
-          <w:lang w:val="en-IE"/>
-        </w:rPr>
-      </w:pPr>
-      <w:r>
-        <w:rPr>
-          <w:rFonts w:cs="Arial"/>
-          <w:lang w:val="en-IE"/>
-        </w:rPr>
-        <w:t>Provide screenshots of key screens and explain.</w:t>
-      </w:r>
-    </w:p>
-    <w:p>
-      <w:pPr>
-        <w:pStyle w:val="Heading2"/>
-        <w:rPr>
-          <w:lang w:val="en-IE"/>
-        </w:rPr>
-      </w:pPr>
-      <w:bookmarkStart w:id="112" w:name="__RefHeading___Toc2087_82279772"/>
-      <w:bookmarkStart w:id="113" w:name="_Toc112169978"/>
-      <w:bookmarkEnd w:id="112"/>
-      <w:r>
-        <w:rPr>
-          <w:lang w:val="en-IE"/>
-        </w:rPr>
-        <w:t>Customer testing</w:t>
-      </w:r>
-      <w:bookmarkEnd w:id="113"/>
-    </w:p>
-    <w:p>
-      <w:pPr>
-        <w:pStyle w:val="Normal"/>
-        <w:rPr>
-          <w:rFonts w:cs="Arial"/>
-          <w:lang w:val="en-IE"/>
-        </w:rPr>
-      </w:pPr>
-      <w:r>
-        <w:rPr>
-          <w:rFonts w:cs="Arial"/>
-          <w:lang w:val="en-IE"/>
-        </w:rPr>
-        <w:t>Provide evidence for and results of customer testing. This may include ratings or quotes from the customer.</w:t>
-      </w:r>
-    </w:p>
-    <w:p>
-      <w:pPr>
-        <w:pStyle w:val="Heading2"/>
-        <w:rPr>
-          <w:lang w:val="en-IE"/>
-        </w:rPr>
-      </w:pPr>
-      <w:bookmarkStart w:id="114" w:name="__RefHeading___Toc2089_82279772"/>
-      <w:bookmarkStart w:id="115" w:name="_Toc112169979"/>
-      <w:bookmarkEnd w:id="114"/>
+      <w:bookmarkStart w:id="119" w:name="__RefHeading___Toc2089_82279772"/>
+      <w:bookmarkStart w:id="120" w:name="_Toc112169979"/>
+      <w:bookmarkEnd w:id="119"/>
       <w:r>
         <w:rPr>
           <w:lang w:val="en-IE"/>
         </w:rPr>
         <w:t>Evaluation</w:t>
       </w:r>
-      <w:bookmarkEnd w:id="115"/>
+      <w:bookmarkEnd w:id="120"/>
     </w:p>
     <w:p>
       <w:pPr>
@@ -22399,7 +22960,7 @@
         <w:keepNext w:val="true"/>
         <w:rPr/>
       </w:pPr>
-      <w:bookmarkStart w:id="116" w:name="_Ref64371660"/>
+      <w:bookmarkStart w:id="121" w:name="_Ref64371660"/>
       <w:r>
         <w:rPr>
           <w:rFonts w:cs="Arial"/>
@@ -22442,7 +23003,7 @@
         </w:rPr>
         <w:fldChar w:fldCharType="end"/>
       </w:r>
-      <w:bookmarkEnd w:id="116"/>
+      <w:bookmarkEnd w:id="121"/>
       <w:r>
         <w:rPr>
           <w:rFonts w:cs="Arial"/>
@@ -22492,7 +23053,7 @@
           <w:rFonts w:cs="Arial"/>
           <w:lang w:val="en-IE"/>
         </w:rPr>
-        <w:t>Figure 4</w:t>
+        <w:t>Figure 3</w:t>
       </w:r>
       <w:r>
         <w:rPr>
@@ -22556,7 +23117,7 @@
           <wp:inline distT="0" distB="0" distL="0" distR="0">
             <wp:extent cx="4257675" cy="2924175"/>
             <wp:effectExtent l="0" t="0" r="0" b="0"/>
-            <wp:docPr id="48" name="Picture 3" descr=""/>
+            <wp:docPr id="49" name="Picture 3" descr=""/>
             <wp:cNvGraphicFramePr>
               <a:graphicFrameLocks xmlns:a="http://schemas.openxmlformats.org/drawingml/2006/main" noChangeAspect="1"/>
             </wp:cNvGraphicFramePr>
@@ -22564,13 +23125,13 @@
               <a:graphicData uri="http://schemas.openxmlformats.org/drawingml/2006/picture">
                 <pic:pic xmlns:pic="http://schemas.openxmlformats.org/drawingml/2006/picture">
                   <pic:nvPicPr>
-                    <pic:cNvPr id="48" name="Picture 3" descr=""/>
+                    <pic:cNvPr id="49" name="Picture 3" descr=""/>
                     <pic:cNvPicPr>
                       <a:picLocks noChangeAspect="1" noChangeArrowheads="1"/>
                     </pic:cNvPicPr>
                   </pic:nvPicPr>
                   <pic:blipFill>
-                    <a:blip r:embed="rId40"/>
+                    <a:blip r:embed="rId41"/>
                     <a:stretch>
                       <a:fillRect/>
                     </a:stretch>
@@ -22596,8 +23157,8 @@
         <w:pStyle w:val="Caption1"/>
         <w:rPr/>
       </w:pPr>
-      <w:bookmarkStart w:id="117" w:name="_Ref64371620"/>
-      <w:bookmarkStart w:id="118" w:name="_Ref64371614"/>
+      <w:bookmarkStart w:id="122" w:name="_Ref64371620"/>
+      <w:bookmarkStart w:id="123" w:name="_Ref64371614"/>
       <w:r>
         <w:rPr>
           <w:rFonts w:cs="Arial"/>
@@ -22631,7 +23192,7 @@
           <w:rFonts w:cs="Arial"/>
           <w:lang w:val="en-IE"/>
         </w:rPr>
-        <w:t>4</w:t>
+        <w:t>3</w:t>
       </w:r>
       <w:r>
         <w:rPr>
@@ -22640,7 +23201,7 @@
         </w:rPr>
         <w:fldChar w:fldCharType="end"/>
       </w:r>
-      <w:bookmarkEnd w:id="117"/>
+      <w:bookmarkEnd w:id="122"/>
       <w:r>
         <w:rPr>
           <w:rFonts w:cs="Arial"/>
@@ -22648,7 +23209,7 @@
         </w:rPr>
         <w:t>: Learning gain across different experimental groups</w:t>
       </w:r>
-      <w:bookmarkEnd w:id="118"/>
+      <w:bookmarkEnd w:id="123"/>
     </w:p>
     <w:p>
       <w:pPr>
@@ -22672,16 +23233,16 @@
           <w:lang w:val="en-IE"/>
         </w:rPr>
       </w:pPr>
-      <w:bookmarkStart w:id="119" w:name="__RefHeading___Toc2091_82279772"/>
-      <w:bookmarkStart w:id="120" w:name="_Toc112169980"/>
-      <w:bookmarkEnd w:id="119"/>
+      <w:bookmarkStart w:id="124" w:name="__RefHeading___Toc2091_82279772"/>
+      <w:bookmarkStart w:id="125" w:name="_Toc112169980"/>
+      <w:bookmarkEnd w:id="124"/>
       <w:r>
         <w:rPr>
           <w:lang w:val="en-IE"/>
         </w:rPr>
         <w:t>Conclusions</w:t>
       </w:r>
-      <w:bookmarkEnd w:id="120"/>
+      <w:bookmarkEnd w:id="125"/>
     </w:p>
     <w:p>
       <w:pPr>
@@ -22706,16 +23267,16 @@
           <w:lang w:val="en-IE"/>
         </w:rPr>
       </w:pPr>
-      <w:bookmarkStart w:id="121" w:name="__RefHeading___Toc2093_82279772"/>
-      <w:bookmarkStart w:id="122" w:name="_Toc112169981"/>
-      <w:bookmarkEnd w:id="121"/>
+      <w:bookmarkStart w:id="126" w:name="__RefHeading___Toc2093_82279772"/>
+      <w:bookmarkStart w:id="127" w:name="_Toc112169981"/>
+      <w:bookmarkEnd w:id="126"/>
       <w:r>
         <w:rPr>
           <w:lang w:val="en-IE"/>
         </w:rPr>
         <w:t>Further development or research</w:t>
       </w:r>
-      <w:bookmarkEnd w:id="122"/>
+      <w:bookmarkEnd w:id="127"/>
     </w:p>
     <w:p>
       <w:pPr>
@@ -22740,16 +23301,16 @@
           <w:lang w:val="en-IE"/>
         </w:rPr>
       </w:pPr>
-      <w:bookmarkStart w:id="123" w:name="__RefHeading___Toc2095_82279772"/>
-      <w:bookmarkStart w:id="124" w:name="_Toc112169982"/>
-      <w:bookmarkEnd w:id="123"/>
+      <w:bookmarkStart w:id="128" w:name="__RefHeading___Toc2095_82279772"/>
+      <w:bookmarkStart w:id="129" w:name="_Toc112169982"/>
+      <w:bookmarkEnd w:id="128"/>
       <w:r>
         <w:rPr>
           <w:lang w:val="en-IE"/>
         </w:rPr>
         <w:t>References</w:t>
       </w:r>
-      <w:bookmarkEnd w:id="124"/>
+      <w:bookmarkEnd w:id="129"/>
     </w:p>
     <w:p>
       <w:pPr>
@@ -22924,7 +23485,7 @@
         <w:pStyle w:val="Normal"/>
         <w:rPr/>
       </w:pPr>
-      <w:hyperlink r:id="rId41">
+      <w:hyperlink r:id="rId42">
         <w:r>
           <w:rPr>
             <w:rStyle w:val="InternetLink"/>
@@ -22987,16 +23548,16 @@
           <w:lang w:val="en-IE"/>
         </w:rPr>
       </w:pPr>
-      <w:bookmarkStart w:id="125" w:name="__RefHeading___Toc2097_82279772"/>
-      <w:bookmarkStart w:id="126" w:name="_Toc112169983"/>
-      <w:bookmarkEnd w:id="125"/>
+      <w:bookmarkStart w:id="130" w:name="__RefHeading___Toc2097_82279772"/>
+      <w:bookmarkStart w:id="131" w:name="_Toc112169983"/>
+      <w:bookmarkEnd w:id="130"/>
       <w:r>
         <w:rPr>
           <w:lang w:val="en-IE"/>
         </w:rPr>
         <w:t>Appendix</w:t>
       </w:r>
-      <w:bookmarkEnd w:id="126"/>
+      <w:bookmarkEnd w:id="131"/>
     </w:p>
     <w:p>
       <w:pPr>
@@ -23005,16 +23566,16 @@
           <w:lang w:val="en-IE"/>
         </w:rPr>
       </w:pPr>
-      <w:bookmarkStart w:id="127" w:name="__RefHeading___Toc2099_82279772"/>
-      <w:bookmarkStart w:id="128" w:name="_Toc112169984"/>
-      <w:bookmarkEnd w:id="127"/>
+      <w:bookmarkStart w:id="132" w:name="__RefHeading___Toc2099_82279772"/>
+      <w:bookmarkStart w:id="133" w:name="_Toc112169984"/>
+      <w:bookmarkEnd w:id="132"/>
       <w:r>
         <w:rPr>
           <w:lang w:val="en-IE"/>
         </w:rPr>
         <w:t>Project Proposal</w:t>
       </w:r>
-      <w:bookmarkEnd w:id="128"/>
+      <w:bookmarkEnd w:id="133"/>
     </w:p>
     <w:p>
       <w:pPr>
@@ -23023,32 +23584,32 @@
           <w:lang w:val="en-IE"/>
         </w:rPr>
       </w:pPr>
-      <w:bookmarkStart w:id="129" w:name="__RefHeading___Toc2101_82279772"/>
-      <w:bookmarkStart w:id="130" w:name="_Toc112169985"/>
-      <w:bookmarkEnd w:id="129"/>
+      <w:bookmarkStart w:id="134" w:name="__RefHeading___Toc2101_82279772"/>
+      <w:bookmarkStart w:id="135" w:name="_Toc112169985"/>
+      <w:bookmarkEnd w:id="134"/>
       <w:r>
         <w:rPr>
           <w:lang w:val="en-IE"/>
         </w:rPr>
         <w:t>Project Plan</w:t>
       </w:r>
-      <w:bookmarkEnd w:id="130"/>
+      <w:bookmarkEnd w:id="135"/>
     </w:p>
     <w:p>
       <w:pPr>
         <w:pStyle w:val="Heading2"/>
         <w:rPr/>
       </w:pPr>
-      <w:bookmarkStart w:id="131" w:name="__RefHeading___Toc2103_82279772"/>
-      <w:bookmarkStart w:id="132" w:name="_Toc112169986"/>
-      <w:bookmarkEnd w:id="131"/>
+      <w:bookmarkStart w:id="136" w:name="__RefHeading___Toc2103_82279772"/>
+      <w:bookmarkStart w:id="137" w:name="_Toc112169986"/>
+      <w:bookmarkEnd w:id="136"/>
       <w:r>
         <w:rPr>
           <w:lang w:val="en-IE"/>
         </w:rPr>
         <w:t>Requirement Specification</w:t>
       </w:r>
-      <w:bookmarkEnd w:id="132"/>
+      <w:bookmarkEnd w:id="137"/>
       <w:r>
         <w:rPr>
           <w:lang w:val="en-IE"/>
@@ -23063,32 +23624,32 @@
           <w:lang w:val="en-IE"/>
         </w:rPr>
       </w:pPr>
-      <w:bookmarkStart w:id="133" w:name="__RefHeading___Toc2105_82279772"/>
-      <w:bookmarkStart w:id="134" w:name="_Toc112169987"/>
-      <w:bookmarkEnd w:id="133"/>
+      <w:bookmarkStart w:id="138" w:name="__RefHeading___Toc2105_82279772"/>
+      <w:bookmarkStart w:id="139" w:name="_Toc112169987"/>
+      <w:bookmarkEnd w:id="138"/>
       <w:r>
         <w:rPr>
           <w:lang w:val="en-IE"/>
         </w:rPr>
         <w:t>Monthly Journal</w:t>
       </w:r>
-      <w:bookmarkEnd w:id="134"/>
+      <w:bookmarkEnd w:id="139"/>
     </w:p>
     <w:p>
       <w:pPr>
         <w:pStyle w:val="Heading2"/>
         <w:rPr/>
       </w:pPr>
-      <w:bookmarkStart w:id="135" w:name="__RefHeading___Toc2107_82279772"/>
-      <w:bookmarkStart w:id="136" w:name="_Toc112169988"/>
-      <w:bookmarkEnd w:id="135"/>
+      <w:bookmarkStart w:id="140" w:name="__RefHeading___Toc2107_82279772"/>
+      <w:bookmarkStart w:id="141" w:name="_Toc112169988"/>
+      <w:bookmarkEnd w:id="140"/>
       <w:r>
         <w:rPr>
           <w:lang w:val="en-IE"/>
         </w:rPr>
         <w:t>Other Material Used</w:t>
       </w:r>
-      <w:bookmarkEnd w:id="136"/>
+      <w:bookmarkEnd w:id="141"/>
       <w:r>
         <w:rPr>
           <w:lang w:val="en-IE"/>
@@ -23114,10 +23675,10 @@
       </w:r>
     </w:p>
     <w:sectPr>
-      <w:headerReference w:type="default" r:id="rId42"/>
-      <w:headerReference w:type="first" r:id="rId43"/>
-      <w:footerReference w:type="default" r:id="rId44"/>
-      <w:footerReference w:type="first" r:id="rId45"/>
+      <w:headerReference w:type="default" r:id="rId43"/>
+      <w:headerReference w:type="first" r:id="rId44"/>
+      <w:footerReference w:type="default" r:id="rId45"/>
+      <w:footerReference w:type="first" r:id="rId46"/>
       <w:type w:val="nextPage"/>
       <w:pgSz w:w="12240" w:h="15840"/>
       <w:pgMar w:left="2155" w:right="1440" w:gutter="0" w:header="709" w:top="1440" w:footer="709" w:bottom="1440"/>
@@ -23393,7 +23954,7 @@
         <w:rStyle w:val="Pagenumber"/>
         <w:rFonts w:ascii="Times New Roman" w:hAnsi="Times New Roman"/>
       </w:rPr>
-      <w:t>51</w:t>
+      <w:t>53</w:t>
     </w:r>
     <w:r>
       <w:rPr>
@@ -32640,6 +33201,974 @@
       <w:rPr>
         <w:b/>
         <w:bCs/>
+      </w:rPr>
+    </w:lvl>
+  </w:abstractNum>
+  <w:abstractNum w:abstractNumId="67">
+    <w:lvl w:ilvl="0">
+      <w:start w:val="1"/>
+      <w:numFmt w:val="bullet"/>
+      <w:lvlText w:val=""/>
+      <w:lvlJc w:val="left"/>
+      <w:pPr>
+        <w:tabs>
+          <w:tab w:val="num" w:pos="720"/>
+        </w:tabs>
+        <w:ind w:left="720" w:hanging="360"/>
+      </w:pPr>
+      <w:rPr>
+        <w:rFonts w:ascii="Symbol" w:hAnsi="Symbol" w:cs="Symbol" w:hint="default"/>
+      </w:rPr>
+    </w:lvl>
+    <w:lvl w:ilvl="1">
+      <w:start w:val="1"/>
+      <w:numFmt w:val="bullet"/>
+      <w:lvlText w:val="◦"/>
+      <w:lvlJc w:val="left"/>
+      <w:pPr>
+        <w:tabs>
+          <w:tab w:val="num" w:pos="1080"/>
+        </w:tabs>
+        <w:ind w:left="1080" w:hanging="360"/>
+      </w:pPr>
+      <w:rPr>
+        <w:rFonts w:ascii="OpenSymbol" w:hAnsi="OpenSymbol" w:cs="OpenSymbol" w:hint="default"/>
+      </w:rPr>
+    </w:lvl>
+    <w:lvl w:ilvl="2">
+      <w:start w:val="1"/>
+      <w:numFmt w:val="bullet"/>
+      <w:lvlText w:val="▪"/>
+      <w:lvlJc w:val="left"/>
+      <w:pPr>
+        <w:tabs>
+          <w:tab w:val="num" w:pos="1440"/>
+        </w:tabs>
+        <w:ind w:left="1440" w:hanging="360"/>
+      </w:pPr>
+      <w:rPr>
+        <w:rFonts w:ascii="OpenSymbol" w:hAnsi="OpenSymbol" w:cs="OpenSymbol" w:hint="default"/>
+      </w:rPr>
+    </w:lvl>
+    <w:lvl w:ilvl="3">
+      <w:start w:val="1"/>
+      <w:numFmt w:val="bullet"/>
+      <w:lvlText w:val=""/>
+      <w:lvlJc w:val="left"/>
+      <w:pPr>
+        <w:tabs>
+          <w:tab w:val="num" w:pos="1800"/>
+        </w:tabs>
+        <w:ind w:left="1800" w:hanging="360"/>
+      </w:pPr>
+      <w:rPr>
+        <w:rFonts w:ascii="Symbol" w:hAnsi="Symbol" w:cs="Symbol" w:hint="default"/>
+      </w:rPr>
+    </w:lvl>
+    <w:lvl w:ilvl="4">
+      <w:start w:val="1"/>
+      <w:numFmt w:val="bullet"/>
+      <w:lvlText w:val="◦"/>
+      <w:lvlJc w:val="left"/>
+      <w:pPr>
+        <w:tabs>
+          <w:tab w:val="num" w:pos="2160"/>
+        </w:tabs>
+        <w:ind w:left="2160" w:hanging="360"/>
+      </w:pPr>
+      <w:rPr>
+        <w:rFonts w:ascii="OpenSymbol" w:hAnsi="OpenSymbol" w:cs="OpenSymbol" w:hint="default"/>
+      </w:rPr>
+    </w:lvl>
+    <w:lvl w:ilvl="5">
+      <w:start w:val="1"/>
+      <w:numFmt w:val="bullet"/>
+      <w:lvlText w:val="▪"/>
+      <w:lvlJc w:val="left"/>
+      <w:pPr>
+        <w:tabs>
+          <w:tab w:val="num" w:pos="2520"/>
+        </w:tabs>
+        <w:ind w:left="2520" w:hanging="360"/>
+      </w:pPr>
+      <w:rPr>
+        <w:rFonts w:ascii="OpenSymbol" w:hAnsi="OpenSymbol" w:cs="OpenSymbol" w:hint="default"/>
+      </w:rPr>
+    </w:lvl>
+    <w:lvl w:ilvl="6">
+      <w:start w:val="1"/>
+      <w:numFmt w:val="bullet"/>
+      <w:lvlText w:val=""/>
+      <w:lvlJc w:val="left"/>
+      <w:pPr>
+        <w:tabs>
+          <w:tab w:val="num" w:pos="2880"/>
+        </w:tabs>
+        <w:ind w:left="2880" w:hanging="360"/>
+      </w:pPr>
+      <w:rPr>
+        <w:rFonts w:ascii="Symbol" w:hAnsi="Symbol" w:cs="Symbol" w:hint="default"/>
+      </w:rPr>
+    </w:lvl>
+    <w:lvl w:ilvl="7">
+      <w:start w:val="1"/>
+      <w:numFmt w:val="bullet"/>
+      <w:lvlText w:val="◦"/>
+      <w:lvlJc w:val="left"/>
+      <w:pPr>
+        <w:tabs>
+          <w:tab w:val="num" w:pos="3240"/>
+        </w:tabs>
+        <w:ind w:left="3240" w:hanging="360"/>
+      </w:pPr>
+      <w:rPr>
+        <w:rFonts w:ascii="OpenSymbol" w:hAnsi="OpenSymbol" w:cs="OpenSymbol" w:hint="default"/>
+      </w:rPr>
+    </w:lvl>
+    <w:lvl w:ilvl="8">
+      <w:start w:val="1"/>
+      <w:numFmt w:val="bullet"/>
+      <w:lvlText w:val="▪"/>
+      <w:lvlJc w:val="left"/>
+      <w:pPr>
+        <w:tabs>
+          <w:tab w:val="num" w:pos="3600"/>
+        </w:tabs>
+        <w:ind w:left="3600" w:hanging="360"/>
+      </w:pPr>
+      <w:rPr>
+        <w:rFonts w:ascii="OpenSymbol" w:hAnsi="OpenSymbol" w:cs="OpenSymbol" w:hint="default"/>
+      </w:rPr>
+    </w:lvl>
+  </w:abstractNum>
+  <w:abstractNum w:abstractNumId="68">
+    <w:lvl w:ilvl="0">
+      <w:start w:val="1"/>
+      <w:numFmt w:val="bullet"/>
+      <w:lvlText w:val=""/>
+      <w:lvlJc w:val="left"/>
+      <w:pPr>
+        <w:tabs>
+          <w:tab w:val="num" w:pos="720"/>
+        </w:tabs>
+        <w:ind w:left="720" w:hanging="360"/>
+      </w:pPr>
+      <w:rPr>
+        <w:rFonts w:ascii="Symbol" w:hAnsi="Symbol" w:cs="Symbol" w:hint="default"/>
+      </w:rPr>
+    </w:lvl>
+    <w:lvl w:ilvl="1">
+      <w:start w:val="1"/>
+      <w:numFmt w:val="bullet"/>
+      <w:lvlText w:val="◦"/>
+      <w:lvlJc w:val="left"/>
+      <w:pPr>
+        <w:tabs>
+          <w:tab w:val="num" w:pos="1080"/>
+        </w:tabs>
+        <w:ind w:left="1080" w:hanging="360"/>
+      </w:pPr>
+      <w:rPr>
+        <w:rFonts w:ascii="OpenSymbol" w:hAnsi="OpenSymbol" w:cs="OpenSymbol" w:hint="default"/>
+      </w:rPr>
+    </w:lvl>
+    <w:lvl w:ilvl="2">
+      <w:start w:val="1"/>
+      <w:numFmt w:val="bullet"/>
+      <w:lvlText w:val="▪"/>
+      <w:lvlJc w:val="left"/>
+      <w:pPr>
+        <w:tabs>
+          <w:tab w:val="num" w:pos="1440"/>
+        </w:tabs>
+        <w:ind w:left="1440" w:hanging="360"/>
+      </w:pPr>
+      <w:rPr>
+        <w:rFonts w:ascii="OpenSymbol" w:hAnsi="OpenSymbol" w:cs="OpenSymbol" w:hint="default"/>
+      </w:rPr>
+    </w:lvl>
+    <w:lvl w:ilvl="3">
+      <w:start w:val="1"/>
+      <w:numFmt w:val="bullet"/>
+      <w:lvlText w:val=""/>
+      <w:lvlJc w:val="left"/>
+      <w:pPr>
+        <w:tabs>
+          <w:tab w:val="num" w:pos="1800"/>
+        </w:tabs>
+        <w:ind w:left="1800" w:hanging="360"/>
+      </w:pPr>
+      <w:rPr>
+        <w:rFonts w:ascii="Symbol" w:hAnsi="Symbol" w:cs="Symbol" w:hint="default"/>
+      </w:rPr>
+    </w:lvl>
+    <w:lvl w:ilvl="4">
+      <w:start w:val="1"/>
+      <w:numFmt w:val="bullet"/>
+      <w:lvlText w:val="◦"/>
+      <w:lvlJc w:val="left"/>
+      <w:pPr>
+        <w:tabs>
+          <w:tab w:val="num" w:pos="2160"/>
+        </w:tabs>
+        <w:ind w:left="2160" w:hanging="360"/>
+      </w:pPr>
+      <w:rPr>
+        <w:rFonts w:ascii="OpenSymbol" w:hAnsi="OpenSymbol" w:cs="OpenSymbol" w:hint="default"/>
+      </w:rPr>
+    </w:lvl>
+    <w:lvl w:ilvl="5">
+      <w:start w:val="1"/>
+      <w:numFmt w:val="bullet"/>
+      <w:lvlText w:val="▪"/>
+      <w:lvlJc w:val="left"/>
+      <w:pPr>
+        <w:tabs>
+          <w:tab w:val="num" w:pos="2520"/>
+        </w:tabs>
+        <w:ind w:left="2520" w:hanging="360"/>
+      </w:pPr>
+      <w:rPr>
+        <w:rFonts w:ascii="OpenSymbol" w:hAnsi="OpenSymbol" w:cs="OpenSymbol" w:hint="default"/>
+      </w:rPr>
+    </w:lvl>
+    <w:lvl w:ilvl="6">
+      <w:start w:val="1"/>
+      <w:numFmt w:val="bullet"/>
+      <w:lvlText w:val=""/>
+      <w:lvlJc w:val="left"/>
+      <w:pPr>
+        <w:tabs>
+          <w:tab w:val="num" w:pos="2880"/>
+        </w:tabs>
+        <w:ind w:left="2880" w:hanging="360"/>
+      </w:pPr>
+      <w:rPr>
+        <w:rFonts w:ascii="Symbol" w:hAnsi="Symbol" w:cs="Symbol" w:hint="default"/>
+      </w:rPr>
+    </w:lvl>
+    <w:lvl w:ilvl="7">
+      <w:start w:val="1"/>
+      <w:numFmt w:val="bullet"/>
+      <w:lvlText w:val="◦"/>
+      <w:lvlJc w:val="left"/>
+      <w:pPr>
+        <w:tabs>
+          <w:tab w:val="num" w:pos="3240"/>
+        </w:tabs>
+        <w:ind w:left="3240" w:hanging="360"/>
+      </w:pPr>
+      <w:rPr>
+        <w:rFonts w:ascii="OpenSymbol" w:hAnsi="OpenSymbol" w:cs="OpenSymbol" w:hint="default"/>
+      </w:rPr>
+    </w:lvl>
+    <w:lvl w:ilvl="8">
+      <w:start w:val="1"/>
+      <w:numFmt w:val="bullet"/>
+      <w:lvlText w:val="▪"/>
+      <w:lvlJc w:val="left"/>
+      <w:pPr>
+        <w:tabs>
+          <w:tab w:val="num" w:pos="3600"/>
+        </w:tabs>
+        <w:ind w:left="3600" w:hanging="360"/>
+      </w:pPr>
+      <w:rPr>
+        <w:rFonts w:ascii="OpenSymbol" w:hAnsi="OpenSymbol" w:cs="OpenSymbol" w:hint="default"/>
+      </w:rPr>
+    </w:lvl>
+  </w:abstractNum>
+  <w:abstractNum w:abstractNumId="69">
+    <w:lvl w:ilvl="0">
+      <w:start w:val="1"/>
+      <w:numFmt w:val="decimal"/>
+      <w:lvlText w:val="%1."/>
+      <w:lvlJc w:val="left"/>
+      <w:pPr>
+        <w:tabs>
+          <w:tab w:val="num" w:pos="720"/>
+        </w:tabs>
+        <w:ind w:left="720" w:hanging="360"/>
+      </w:pPr>
+      <w:rPr>
+        <w:b/>
+        <w:bCs/>
+      </w:rPr>
+    </w:lvl>
+    <w:lvl w:ilvl="1">
+      <w:start w:val="1"/>
+      <w:numFmt w:val="decimal"/>
+      <w:lvlText w:val="%2."/>
+      <w:lvlJc w:val="left"/>
+      <w:pPr>
+        <w:tabs>
+          <w:tab w:val="num" w:pos="1080"/>
+        </w:tabs>
+        <w:ind w:left="1080" w:hanging="360"/>
+      </w:pPr>
+      <w:rPr>
+        <w:b/>
+        <w:bCs/>
+      </w:rPr>
+    </w:lvl>
+    <w:lvl w:ilvl="2">
+      <w:start w:val="1"/>
+      <w:numFmt w:val="decimal"/>
+      <w:lvlText w:val="%3."/>
+      <w:lvlJc w:val="left"/>
+      <w:pPr>
+        <w:tabs>
+          <w:tab w:val="num" w:pos="1440"/>
+        </w:tabs>
+        <w:ind w:left="1440" w:hanging="360"/>
+      </w:pPr>
+      <w:rPr>
+        <w:b/>
+        <w:bCs/>
+      </w:rPr>
+    </w:lvl>
+    <w:lvl w:ilvl="3">
+      <w:start w:val="1"/>
+      <w:numFmt w:val="decimal"/>
+      <w:lvlText w:val="%4."/>
+      <w:lvlJc w:val="left"/>
+      <w:pPr>
+        <w:tabs>
+          <w:tab w:val="num" w:pos="1800"/>
+        </w:tabs>
+        <w:ind w:left="1800" w:hanging="360"/>
+      </w:pPr>
+      <w:rPr>
+        <w:b/>
+        <w:bCs/>
+      </w:rPr>
+    </w:lvl>
+    <w:lvl w:ilvl="4">
+      <w:start w:val="1"/>
+      <w:numFmt w:val="decimal"/>
+      <w:lvlText w:val="%5."/>
+      <w:lvlJc w:val="left"/>
+      <w:pPr>
+        <w:tabs>
+          <w:tab w:val="num" w:pos="2160"/>
+        </w:tabs>
+        <w:ind w:left="2160" w:hanging="360"/>
+      </w:pPr>
+      <w:rPr>
+        <w:b/>
+        <w:bCs/>
+      </w:rPr>
+    </w:lvl>
+    <w:lvl w:ilvl="5">
+      <w:start w:val="1"/>
+      <w:numFmt w:val="decimal"/>
+      <w:lvlText w:val="%6."/>
+      <w:lvlJc w:val="left"/>
+      <w:pPr>
+        <w:tabs>
+          <w:tab w:val="num" w:pos="2520"/>
+        </w:tabs>
+        <w:ind w:left="2520" w:hanging="360"/>
+      </w:pPr>
+      <w:rPr>
+        <w:b/>
+        <w:bCs/>
+      </w:rPr>
+    </w:lvl>
+    <w:lvl w:ilvl="6">
+      <w:start w:val="1"/>
+      <w:numFmt w:val="decimal"/>
+      <w:lvlText w:val="%7."/>
+      <w:lvlJc w:val="left"/>
+      <w:pPr>
+        <w:tabs>
+          <w:tab w:val="num" w:pos="2880"/>
+        </w:tabs>
+        <w:ind w:left="2880" w:hanging="360"/>
+      </w:pPr>
+      <w:rPr>
+        <w:b/>
+        <w:bCs/>
+      </w:rPr>
+    </w:lvl>
+    <w:lvl w:ilvl="7">
+      <w:start w:val="1"/>
+      <w:numFmt w:val="decimal"/>
+      <w:lvlText w:val="%8."/>
+      <w:lvlJc w:val="left"/>
+      <w:pPr>
+        <w:tabs>
+          <w:tab w:val="num" w:pos="3240"/>
+        </w:tabs>
+        <w:ind w:left="3240" w:hanging="360"/>
+      </w:pPr>
+      <w:rPr>
+        <w:b/>
+        <w:bCs/>
+      </w:rPr>
+    </w:lvl>
+    <w:lvl w:ilvl="8">
+      <w:start w:val="1"/>
+      <w:numFmt w:val="decimal"/>
+      <w:lvlText w:val="%9."/>
+      <w:lvlJc w:val="left"/>
+      <w:pPr>
+        <w:tabs>
+          <w:tab w:val="num" w:pos="3600"/>
+        </w:tabs>
+        <w:ind w:left="3600" w:hanging="360"/>
+      </w:pPr>
+      <w:rPr>
+        <w:b/>
+        <w:bCs/>
+      </w:rPr>
+    </w:lvl>
+  </w:abstractNum>
+  <w:abstractNum w:abstractNumId="70">
+    <w:lvl w:ilvl="0">
+      <w:start w:val="1"/>
+      <w:numFmt w:val="bullet"/>
+      <w:lvlText w:val=""/>
+      <w:lvlJc w:val="left"/>
+      <w:pPr>
+        <w:tabs>
+          <w:tab w:val="num" w:pos="720"/>
+        </w:tabs>
+        <w:ind w:left="720" w:hanging="360"/>
+      </w:pPr>
+      <w:rPr>
+        <w:rFonts w:ascii="Symbol" w:hAnsi="Symbol" w:cs="Symbol" w:hint="default"/>
+      </w:rPr>
+    </w:lvl>
+    <w:lvl w:ilvl="1">
+      <w:start w:val="1"/>
+      <w:numFmt w:val="bullet"/>
+      <w:lvlText w:val="◦"/>
+      <w:lvlJc w:val="left"/>
+      <w:pPr>
+        <w:tabs>
+          <w:tab w:val="num" w:pos="1080"/>
+        </w:tabs>
+        <w:ind w:left="1080" w:hanging="360"/>
+      </w:pPr>
+      <w:rPr>
+        <w:rFonts w:ascii="OpenSymbol" w:hAnsi="OpenSymbol" w:cs="OpenSymbol" w:hint="default"/>
+      </w:rPr>
+    </w:lvl>
+    <w:lvl w:ilvl="2">
+      <w:start w:val="1"/>
+      <w:numFmt w:val="bullet"/>
+      <w:lvlText w:val="▪"/>
+      <w:lvlJc w:val="left"/>
+      <w:pPr>
+        <w:tabs>
+          <w:tab w:val="num" w:pos="1440"/>
+        </w:tabs>
+        <w:ind w:left="1440" w:hanging="360"/>
+      </w:pPr>
+      <w:rPr>
+        <w:rFonts w:ascii="OpenSymbol" w:hAnsi="OpenSymbol" w:cs="OpenSymbol" w:hint="default"/>
+      </w:rPr>
+    </w:lvl>
+    <w:lvl w:ilvl="3">
+      <w:start w:val="1"/>
+      <w:numFmt w:val="bullet"/>
+      <w:lvlText w:val=""/>
+      <w:lvlJc w:val="left"/>
+      <w:pPr>
+        <w:tabs>
+          <w:tab w:val="num" w:pos="1800"/>
+        </w:tabs>
+        <w:ind w:left="1800" w:hanging="360"/>
+      </w:pPr>
+      <w:rPr>
+        <w:rFonts w:ascii="Symbol" w:hAnsi="Symbol" w:cs="Symbol" w:hint="default"/>
+      </w:rPr>
+    </w:lvl>
+    <w:lvl w:ilvl="4">
+      <w:start w:val="1"/>
+      <w:numFmt w:val="bullet"/>
+      <w:lvlText w:val="◦"/>
+      <w:lvlJc w:val="left"/>
+      <w:pPr>
+        <w:tabs>
+          <w:tab w:val="num" w:pos="2160"/>
+        </w:tabs>
+        <w:ind w:left="2160" w:hanging="360"/>
+      </w:pPr>
+      <w:rPr>
+        <w:rFonts w:ascii="OpenSymbol" w:hAnsi="OpenSymbol" w:cs="OpenSymbol" w:hint="default"/>
+      </w:rPr>
+    </w:lvl>
+    <w:lvl w:ilvl="5">
+      <w:start w:val="1"/>
+      <w:numFmt w:val="bullet"/>
+      <w:lvlText w:val="▪"/>
+      <w:lvlJc w:val="left"/>
+      <w:pPr>
+        <w:tabs>
+          <w:tab w:val="num" w:pos="2520"/>
+        </w:tabs>
+        <w:ind w:left="2520" w:hanging="360"/>
+      </w:pPr>
+      <w:rPr>
+        <w:rFonts w:ascii="OpenSymbol" w:hAnsi="OpenSymbol" w:cs="OpenSymbol" w:hint="default"/>
+      </w:rPr>
+    </w:lvl>
+    <w:lvl w:ilvl="6">
+      <w:start w:val="1"/>
+      <w:numFmt w:val="bullet"/>
+      <w:lvlText w:val=""/>
+      <w:lvlJc w:val="left"/>
+      <w:pPr>
+        <w:tabs>
+          <w:tab w:val="num" w:pos="2880"/>
+        </w:tabs>
+        <w:ind w:left="2880" w:hanging="360"/>
+      </w:pPr>
+      <w:rPr>
+        <w:rFonts w:ascii="Symbol" w:hAnsi="Symbol" w:cs="Symbol" w:hint="default"/>
+      </w:rPr>
+    </w:lvl>
+    <w:lvl w:ilvl="7">
+      <w:start w:val="1"/>
+      <w:numFmt w:val="bullet"/>
+      <w:lvlText w:val="◦"/>
+      <w:lvlJc w:val="left"/>
+      <w:pPr>
+        <w:tabs>
+          <w:tab w:val="num" w:pos="3240"/>
+        </w:tabs>
+        <w:ind w:left="3240" w:hanging="360"/>
+      </w:pPr>
+      <w:rPr>
+        <w:rFonts w:ascii="OpenSymbol" w:hAnsi="OpenSymbol" w:cs="OpenSymbol" w:hint="default"/>
+      </w:rPr>
+    </w:lvl>
+    <w:lvl w:ilvl="8">
+      <w:start w:val="1"/>
+      <w:numFmt w:val="bullet"/>
+      <w:lvlText w:val="▪"/>
+      <w:lvlJc w:val="left"/>
+      <w:pPr>
+        <w:tabs>
+          <w:tab w:val="num" w:pos="3600"/>
+        </w:tabs>
+        <w:ind w:left="3600" w:hanging="360"/>
+      </w:pPr>
+      <w:rPr>
+        <w:rFonts w:ascii="OpenSymbol" w:hAnsi="OpenSymbol" w:cs="OpenSymbol" w:hint="default"/>
+      </w:rPr>
+    </w:lvl>
+  </w:abstractNum>
+  <w:abstractNum w:abstractNumId="71">
+    <w:lvl w:ilvl="0">
+      <w:start w:val="1"/>
+      <w:numFmt w:val="bullet"/>
+      <w:lvlText w:val=""/>
+      <w:lvlJc w:val="left"/>
+      <w:pPr>
+        <w:tabs>
+          <w:tab w:val="num" w:pos="1080"/>
+        </w:tabs>
+        <w:ind w:left="1080" w:hanging="360"/>
+      </w:pPr>
+      <w:rPr>
+        <w:rFonts w:ascii="Symbol" w:hAnsi="Symbol" w:cs="Symbol" w:hint="default"/>
+      </w:rPr>
+    </w:lvl>
+    <w:lvl w:ilvl="1">
+      <w:start w:val="1"/>
+      <w:numFmt w:val="bullet"/>
+      <w:lvlText w:val="◦"/>
+      <w:lvlJc w:val="left"/>
+      <w:pPr>
+        <w:tabs>
+          <w:tab w:val="num" w:pos="1440"/>
+        </w:tabs>
+        <w:ind w:left="1440" w:hanging="360"/>
+      </w:pPr>
+      <w:rPr>
+        <w:rFonts w:ascii="OpenSymbol" w:hAnsi="OpenSymbol" w:cs="OpenSymbol" w:hint="default"/>
+      </w:rPr>
+    </w:lvl>
+    <w:lvl w:ilvl="2">
+      <w:start w:val="1"/>
+      <w:numFmt w:val="bullet"/>
+      <w:lvlText w:val="▪"/>
+      <w:lvlJc w:val="left"/>
+      <w:pPr>
+        <w:tabs>
+          <w:tab w:val="num" w:pos="1800"/>
+        </w:tabs>
+        <w:ind w:left="1800" w:hanging="360"/>
+      </w:pPr>
+      <w:rPr>
+        <w:rFonts w:ascii="OpenSymbol" w:hAnsi="OpenSymbol" w:cs="OpenSymbol" w:hint="default"/>
+      </w:rPr>
+    </w:lvl>
+    <w:lvl w:ilvl="3">
+      <w:start w:val="1"/>
+      <w:numFmt w:val="bullet"/>
+      <w:lvlText w:val=""/>
+      <w:lvlJc w:val="left"/>
+      <w:pPr>
+        <w:tabs>
+          <w:tab w:val="num" w:pos="2160"/>
+        </w:tabs>
+        <w:ind w:left="2160" w:hanging="360"/>
+      </w:pPr>
+      <w:rPr>
+        <w:rFonts w:ascii="Symbol" w:hAnsi="Symbol" w:cs="Symbol" w:hint="default"/>
+      </w:rPr>
+    </w:lvl>
+    <w:lvl w:ilvl="4">
+      <w:start w:val="1"/>
+      <w:numFmt w:val="bullet"/>
+      <w:lvlText w:val="◦"/>
+      <w:lvlJc w:val="left"/>
+      <w:pPr>
+        <w:tabs>
+          <w:tab w:val="num" w:pos="2520"/>
+        </w:tabs>
+        <w:ind w:left="2520" w:hanging="360"/>
+      </w:pPr>
+      <w:rPr>
+        <w:rFonts w:ascii="OpenSymbol" w:hAnsi="OpenSymbol" w:cs="OpenSymbol" w:hint="default"/>
+      </w:rPr>
+    </w:lvl>
+    <w:lvl w:ilvl="5">
+      <w:start w:val="1"/>
+      <w:numFmt w:val="bullet"/>
+      <w:lvlText w:val="▪"/>
+      <w:lvlJc w:val="left"/>
+      <w:pPr>
+        <w:tabs>
+          <w:tab w:val="num" w:pos="2880"/>
+        </w:tabs>
+        <w:ind w:left="2880" w:hanging="360"/>
+      </w:pPr>
+      <w:rPr>
+        <w:rFonts w:ascii="OpenSymbol" w:hAnsi="OpenSymbol" w:cs="OpenSymbol" w:hint="default"/>
+      </w:rPr>
+    </w:lvl>
+    <w:lvl w:ilvl="6">
+      <w:start w:val="1"/>
+      <w:numFmt w:val="bullet"/>
+      <w:lvlText w:val=""/>
+      <w:lvlJc w:val="left"/>
+      <w:pPr>
+        <w:tabs>
+          <w:tab w:val="num" w:pos="3240"/>
+        </w:tabs>
+        <w:ind w:left="3240" w:hanging="360"/>
+      </w:pPr>
+      <w:rPr>
+        <w:rFonts w:ascii="Symbol" w:hAnsi="Symbol" w:cs="Symbol" w:hint="default"/>
+      </w:rPr>
+    </w:lvl>
+    <w:lvl w:ilvl="7">
+      <w:start w:val="1"/>
+      <w:numFmt w:val="bullet"/>
+      <w:lvlText w:val="◦"/>
+      <w:lvlJc w:val="left"/>
+      <w:pPr>
+        <w:tabs>
+          <w:tab w:val="num" w:pos="3600"/>
+        </w:tabs>
+        <w:ind w:left="3600" w:hanging="360"/>
+      </w:pPr>
+      <w:rPr>
+        <w:rFonts w:ascii="OpenSymbol" w:hAnsi="OpenSymbol" w:cs="OpenSymbol" w:hint="default"/>
+      </w:rPr>
+    </w:lvl>
+    <w:lvl w:ilvl="8">
+      <w:start w:val="1"/>
+      <w:numFmt w:val="bullet"/>
+      <w:lvlText w:val="▪"/>
+      <w:lvlJc w:val="left"/>
+      <w:pPr>
+        <w:tabs>
+          <w:tab w:val="num" w:pos="3960"/>
+        </w:tabs>
+        <w:ind w:left="3960" w:hanging="360"/>
+      </w:pPr>
+      <w:rPr>
+        <w:rFonts w:ascii="OpenSymbol" w:hAnsi="OpenSymbol" w:cs="OpenSymbol" w:hint="default"/>
+      </w:rPr>
+    </w:lvl>
+  </w:abstractNum>
+  <w:abstractNum w:abstractNumId="72">
+    <w:lvl w:ilvl="0">
+      <w:start w:val="1"/>
+      <w:numFmt w:val="bullet"/>
+      <w:lvlText w:val=""/>
+      <w:lvlJc w:val="left"/>
+      <w:pPr>
+        <w:tabs>
+          <w:tab w:val="num" w:pos="1080"/>
+        </w:tabs>
+        <w:ind w:left="1080" w:hanging="360"/>
+      </w:pPr>
+      <w:rPr>
+        <w:rFonts w:ascii="Symbol" w:hAnsi="Symbol" w:cs="Symbol" w:hint="default"/>
+      </w:rPr>
+    </w:lvl>
+    <w:lvl w:ilvl="1">
+      <w:start w:val="1"/>
+      <w:numFmt w:val="bullet"/>
+      <w:lvlText w:val="◦"/>
+      <w:lvlJc w:val="left"/>
+      <w:pPr>
+        <w:tabs>
+          <w:tab w:val="num" w:pos="1440"/>
+        </w:tabs>
+        <w:ind w:left="1440" w:hanging="360"/>
+      </w:pPr>
+      <w:rPr>
+        <w:rFonts w:ascii="OpenSymbol" w:hAnsi="OpenSymbol" w:cs="OpenSymbol" w:hint="default"/>
+      </w:rPr>
+    </w:lvl>
+    <w:lvl w:ilvl="2">
+      <w:start w:val="1"/>
+      <w:numFmt w:val="bullet"/>
+      <w:lvlText w:val="▪"/>
+      <w:lvlJc w:val="left"/>
+      <w:pPr>
+        <w:tabs>
+          <w:tab w:val="num" w:pos="1800"/>
+        </w:tabs>
+        <w:ind w:left="1800" w:hanging="360"/>
+      </w:pPr>
+      <w:rPr>
+        <w:rFonts w:ascii="OpenSymbol" w:hAnsi="OpenSymbol" w:cs="OpenSymbol" w:hint="default"/>
+      </w:rPr>
+    </w:lvl>
+    <w:lvl w:ilvl="3">
+      <w:start w:val="1"/>
+      <w:numFmt w:val="bullet"/>
+      <w:lvlText w:val=""/>
+      <w:lvlJc w:val="left"/>
+      <w:pPr>
+        <w:tabs>
+          <w:tab w:val="num" w:pos="2160"/>
+        </w:tabs>
+        <w:ind w:left="2160" w:hanging="360"/>
+      </w:pPr>
+      <w:rPr>
+        <w:rFonts w:ascii="Symbol" w:hAnsi="Symbol" w:cs="Symbol" w:hint="default"/>
+      </w:rPr>
+    </w:lvl>
+    <w:lvl w:ilvl="4">
+      <w:start w:val="1"/>
+      <w:numFmt w:val="bullet"/>
+      <w:lvlText w:val="◦"/>
+      <w:lvlJc w:val="left"/>
+      <w:pPr>
+        <w:tabs>
+          <w:tab w:val="num" w:pos="2520"/>
+        </w:tabs>
+        <w:ind w:left="2520" w:hanging="360"/>
+      </w:pPr>
+      <w:rPr>
+        <w:rFonts w:ascii="OpenSymbol" w:hAnsi="OpenSymbol" w:cs="OpenSymbol" w:hint="default"/>
+      </w:rPr>
+    </w:lvl>
+    <w:lvl w:ilvl="5">
+      <w:start w:val="1"/>
+      <w:numFmt w:val="bullet"/>
+      <w:lvlText w:val="▪"/>
+      <w:lvlJc w:val="left"/>
+      <w:pPr>
+        <w:tabs>
+          <w:tab w:val="num" w:pos="2880"/>
+        </w:tabs>
+        <w:ind w:left="2880" w:hanging="360"/>
+      </w:pPr>
+      <w:rPr>
+        <w:rFonts w:ascii="OpenSymbol" w:hAnsi="OpenSymbol" w:cs="OpenSymbol" w:hint="default"/>
+      </w:rPr>
+    </w:lvl>
+    <w:lvl w:ilvl="6">
+      <w:start w:val="1"/>
+      <w:numFmt w:val="bullet"/>
+      <w:lvlText w:val=""/>
+      <w:lvlJc w:val="left"/>
+      <w:pPr>
+        <w:tabs>
+          <w:tab w:val="num" w:pos="3240"/>
+        </w:tabs>
+        <w:ind w:left="3240" w:hanging="360"/>
+      </w:pPr>
+      <w:rPr>
+        <w:rFonts w:ascii="Symbol" w:hAnsi="Symbol" w:cs="Symbol" w:hint="default"/>
+      </w:rPr>
+    </w:lvl>
+    <w:lvl w:ilvl="7">
+      <w:start w:val="1"/>
+      <w:numFmt w:val="bullet"/>
+      <w:lvlText w:val="◦"/>
+      <w:lvlJc w:val="left"/>
+      <w:pPr>
+        <w:tabs>
+          <w:tab w:val="num" w:pos="3600"/>
+        </w:tabs>
+        <w:ind w:left="3600" w:hanging="360"/>
+      </w:pPr>
+      <w:rPr>
+        <w:rFonts w:ascii="OpenSymbol" w:hAnsi="OpenSymbol" w:cs="OpenSymbol" w:hint="default"/>
+      </w:rPr>
+    </w:lvl>
+    <w:lvl w:ilvl="8">
+      <w:start w:val="1"/>
+      <w:numFmt w:val="bullet"/>
+      <w:lvlText w:val="▪"/>
+      <w:lvlJc w:val="left"/>
+      <w:pPr>
+        <w:tabs>
+          <w:tab w:val="num" w:pos="3960"/>
+        </w:tabs>
+        <w:ind w:left="3960" w:hanging="360"/>
+      </w:pPr>
+      <w:rPr>
+        <w:rFonts w:ascii="OpenSymbol" w:hAnsi="OpenSymbol" w:cs="OpenSymbol" w:hint="default"/>
+      </w:rPr>
+    </w:lvl>
+  </w:abstractNum>
+  <w:abstractNum w:abstractNumId="73">
+    <w:lvl w:ilvl="0">
+      <w:start w:val="1"/>
+      <w:numFmt w:val="bullet"/>
+      <w:lvlText w:val=""/>
+      <w:lvlJc w:val="left"/>
+      <w:pPr>
+        <w:tabs>
+          <w:tab w:val="num" w:pos="1080"/>
+        </w:tabs>
+        <w:ind w:left="1080" w:hanging="360"/>
+      </w:pPr>
+      <w:rPr>
+        <w:rFonts w:ascii="Symbol" w:hAnsi="Symbol" w:cs="Symbol" w:hint="default"/>
+      </w:rPr>
+    </w:lvl>
+    <w:lvl w:ilvl="1">
+      <w:start w:val="1"/>
+      <w:numFmt w:val="bullet"/>
+      <w:lvlText w:val="◦"/>
+      <w:lvlJc w:val="left"/>
+      <w:pPr>
+        <w:tabs>
+          <w:tab w:val="num" w:pos="1440"/>
+        </w:tabs>
+        <w:ind w:left="1440" w:hanging="360"/>
+      </w:pPr>
+      <w:rPr>
+        <w:rFonts w:ascii="OpenSymbol" w:hAnsi="OpenSymbol" w:cs="OpenSymbol" w:hint="default"/>
+      </w:rPr>
+    </w:lvl>
+    <w:lvl w:ilvl="2">
+      <w:start w:val="1"/>
+      <w:numFmt w:val="bullet"/>
+      <w:lvlText w:val="▪"/>
+      <w:lvlJc w:val="left"/>
+      <w:pPr>
+        <w:tabs>
+          <w:tab w:val="num" w:pos="1800"/>
+        </w:tabs>
+        <w:ind w:left="1800" w:hanging="360"/>
+      </w:pPr>
+      <w:rPr>
+        <w:rFonts w:ascii="OpenSymbol" w:hAnsi="OpenSymbol" w:cs="OpenSymbol" w:hint="default"/>
+      </w:rPr>
+    </w:lvl>
+    <w:lvl w:ilvl="3">
+      <w:start w:val="1"/>
+      <w:numFmt w:val="bullet"/>
+      <w:lvlText w:val=""/>
+      <w:lvlJc w:val="left"/>
+      <w:pPr>
+        <w:tabs>
+          <w:tab w:val="num" w:pos="2160"/>
+        </w:tabs>
+        <w:ind w:left="2160" w:hanging="360"/>
+      </w:pPr>
+      <w:rPr>
+        <w:rFonts w:ascii="Symbol" w:hAnsi="Symbol" w:cs="Symbol" w:hint="default"/>
+      </w:rPr>
+    </w:lvl>
+    <w:lvl w:ilvl="4">
+      <w:start w:val="1"/>
+      <w:numFmt w:val="bullet"/>
+      <w:lvlText w:val="◦"/>
+      <w:lvlJc w:val="left"/>
+      <w:pPr>
+        <w:tabs>
+          <w:tab w:val="num" w:pos="2520"/>
+        </w:tabs>
+        <w:ind w:left="2520" w:hanging="360"/>
+      </w:pPr>
+      <w:rPr>
+        <w:rFonts w:ascii="OpenSymbol" w:hAnsi="OpenSymbol" w:cs="OpenSymbol" w:hint="default"/>
+      </w:rPr>
+    </w:lvl>
+    <w:lvl w:ilvl="5">
+      <w:start w:val="1"/>
+      <w:numFmt w:val="bullet"/>
+      <w:lvlText w:val="▪"/>
+      <w:lvlJc w:val="left"/>
+      <w:pPr>
+        <w:tabs>
+          <w:tab w:val="num" w:pos="2880"/>
+        </w:tabs>
+        <w:ind w:left="2880" w:hanging="360"/>
+      </w:pPr>
+      <w:rPr>
+        <w:rFonts w:ascii="OpenSymbol" w:hAnsi="OpenSymbol" w:cs="OpenSymbol" w:hint="default"/>
+      </w:rPr>
+    </w:lvl>
+    <w:lvl w:ilvl="6">
+      <w:start w:val="1"/>
+      <w:numFmt w:val="bullet"/>
+      <w:lvlText w:val=""/>
+      <w:lvlJc w:val="left"/>
+      <w:pPr>
+        <w:tabs>
+          <w:tab w:val="num" w:pos="3240"/>
+        </w:tabs>
+        <w:ind w:left="3240" w:hanging="360"/>
+      </w:pPr>
+      <w:rPr>
+        <w:rFonts w:ascii="Symbol" w:hAnsi="Symbol" w:cs="Symbol" w:hint="default"/>
+      </w:rPr>
+    </w:lvl>
+    <w:lvl w:ilvl="7">
+      <w:start w:val="1"/>
+      <w:numFmt w:val="bullet"/>
+      <w:lvlText w:val="◦"/>
+      <w:lvlJc w:val="left"/>
+      <w:pPr>
+        <w:tabs>
+          <w:tab w:val="num" w:pos="3600"/>
+        </w:tabs>
+        <w:ind w:left="3600" w:hanging="360"/>
+      </w:pPr>
+      <w:rPr>
+        <w:rFonts w:ascii="OpenSymbol" w:hAnsi="OpenSymbol" w:cs="OpenSymbol" w:hint="default"/>
+      </w:rPr>
+    </w:lvl>
+    <w:lvl w:ilvl="8">
+      <w:start w:val="1"/>
+      <w:numFmt w:val="bullet"/>
+      <w:lvlText w:val="▪"/>
+      <w:lvlJc w:val="left"/>
+      <w:pPr>
+        <w:tabs>
+          <w:tab w:val="num" w:pos="3960"/>
+        </w:tabs>
+        <w:ind w:left="3960" w:hanging="360"/>
+      </w:pPr>
+      <w:rPr>
+        <w:rFonts w:ascii="OpenSymbol" w:hAnsi="OpenSymbol" w:cs="OpenSymbol" w:hint="default"/>
       </w:rPr>
     </w:lvl>
   </w:abstractNum>
@@ -32842,6 +34371,27 @@
     <w:abstractNumId w:val="66"/>
   </w:num>
   <w:num w:numId="67">
+    <w:abstractNumId w:val="67"/>
+  </w:num>
+  <w:num w:numId="68">
+    <w:abstractNumId w:val="68"/>
+  </w:num>
+  <w:num w:numId="69">
+    <w:abstractNumId w:val="69"/>
+  </w:num>
+  <w:num w:numId="70">
+    <w:abstractNumId w:val="70"/>
+  </w:num>
+  <w:num w:numId="71">
+    <w:abstractNumId w:val="71"/>
+  </w:num>
+  <w:num w:numId="72">
+    <w:abstractNumId w:val="72"/>
+  </w:num>
+  <w:num w:numId="73">
+    <w:abstractNumId w:val="73"/>
+  </w:num>
+  <w:num w:numId="74">
     <w:abstractNumId w:val="9"/>
     <w:lvlOverride w:ilvl="0">
       <w:lvl w:ilvl="0">
@@ -33006,7 +34556,7 @@
       </w:lvl>
     </w:lvlOverride>
   </w:num>
-  <w:num w:numId="68">
+  <w:num w:numId="75">
     <w:abstractNumId w:val="9"/>
     <w:lvlOverride w:ilvl="0">
       <w:lvl w:ilvl="0">
@@ -33171,7 +34721,7 @@
       </w:lvl>
     </w:lvlOverride>
   </w:num>
-  <w:num w:numId="69">
+  <w:num w:numId="76">
     <w:abstractNumId w:val="9"/>
     <w:lvlOverride w:ilvl="0">
       <w:lvl w:ilvl="0">
@@ -33336,7 +34886,7 @@
       </w:lvl>
     </w:lvlOverride>
   </w:num>
-  <w:num w:numId="70">
+  <w:num w:numId="77">
     <w:abstractNumId w:val="9"/>
     <w:lvlOverride w:ilvl="0">
       <w:lvl w:ilvl="0">
@@ -33501,7 +35051,7 @@
       </w:lvl>
     </w:lvlOverride>
   </w:num>
-  <w:num w:numId="71">
+  <w:num w:numId="78">
     <w:abstractNumId w:val="9"/>
     <w:lvlOverride w:ilvl="0">
       <w:lvl w:ilvl="0">

</xml_diff>

<commit_message>
finished the GUI section
</commit_message>
<xml_diff>
--- a/Final Technical Report - TEMPLATE.docx
+++ b/Final Technical Report - TEMPLATE.docx
@@ -7580,7 +7580,7 @@
               <w:widowControl w:val="false"/>
               <w:numPr>
                 <w:ilvl w:val="0"/>
-                <w:numId w:val="78"/>
+                <w:numId w:val="79"/>
               </w:numPr>
               <w:spacing w:before="120" w:after="120"/>
               <w:rPr/>
@@ -9997,7 +9997,7 @@
               <w:widowControl w:val="false"/>
               <w:numPr>
                 <w:ilvl w:val="0"/>
-                <w:numId w:val="79"/>
+                <w:numId w:val="80"/>
               </w:numPr>
               <w:spacing w:before="120" w:after="120"/>
               <w:rPr/>
@@ -12644,7 +12644,7 @@
               <w:widowControl w:val="false"/>
               <w:numPr>
                 <w:ilvl w:val="0"/>
-                <w:numId w:val="80"/>
+                <w:numId w:val="81"/>
               </w:numPr>
               <w:spacing w:before="120" w:after="120"/>
               <w:rPr/>
@@ -14148,7 +14148,7 @@
               <w:widowControl w:val="false"/>
               <w:numPr>
                 <w:ilvl w:val="0"/>
-                <w:numId w:val="81"/>
+                <w:numId w:val="82"/>
               </w:numPr>
               <w:spacing w:before="120" w:after="120"/>
               <w:rPr/>
@@ -15576,7 +15576,7 @@
               <w:widowControl w:val="false"/>
               <w:numPr>
                 <w:ilvl w:val="0"/>
-                <w:numId w:val="82"/>
+                <w:numId w:val="83"/>
               </w:numPr>
               <w:spacing w:before="120" w:after="120"/>
               <w:rPr/>
@@ -23098,10 +23098,7 @@
           <w:ilvl w:val="0"/>
           <w:numId w:val="77"/>
         </w:numPr>
-        <w:rPr>
-          <w:rFonts w:cs="Arial"/>
-          <w:lang w:val="en-IE"/>
-        </w:rPr>
+        <w:rPr/>
       </w:pPr>
       <w:r>
         <w:rPr>
@@ -23176,26 +23173,3045 @@
           <w:rFonts w:cs="Arial"/>
           <w:lang w:val="en-IE"/>
         </w:rPr>
-        <w:t>Provide screenshots of key screens and explain.</w:t>
+      </w:r>
+      <w:r>
+        <w:rPr>
+          <w:rFonts w:cs="Arial"/>
+          <w:lang w:val="en-IE"/>
+        </w:rPr>
+        <w:t xml:space="preserve">      </w:t>
+      </w:r>
+      <w:r>
+        <mc:AlternateContent>
+          <mc:Choice Requires="wps">
+            <w:drawing>
+              <wp:inline distT="0" distB="0" distL="0" distR="0">
+                <wp:extent cx="1440180" cy="3207385"/>
+                <wp:effectExtent l="0" t="0" r="0" b="0"/>
+                <wp:docPr id="53" name="Frame12"/>
+                <a:graphic xmlns:a="http://schemas.openxmlformats.org/drawingml/2006/main">
+                  <a:graphicData uri="http://schemas.microsoft.com/office/word/2010/wordprocessingShape">
+                    <wps:wsp>
+                      <wps:cNvSpPr txBox="1"/>
+                      <wps:spPr>
+                        <a:xfrm>
+                          <a:off x="0" y="0"/>
+                          <a:ext cx="1440180" cy="3207385"/>
+                        </a:xfrm>
+                        <a:prstGeom prst="rect"/>
+                        <a:solidFill>
+                          <a:srgbClr val="FFFFFF"/>
+                        </a:solidFill>
+                      </wps:spPr>
+                      <wps:txbx>
+                        <w:txbxContent>
+                          <w:p>
+                            <w:pPr>
+                              <w:pStyle w:val="Figure"/>
+                              <w:spacing w:before="120" w:after="120"/>
+                              <w:rPr/>
+                            </w:pPr>
+                            <w:r>
+                              <w:rPr>
+                                <w:sz w:val="16"/>
+                                <w:szCs w:val="16"/>
+                              </w:rPr>
+                              <w:drawing>
+                                <wp:inline distT="0" distB="0" distL="0" distR="0">
+                                  <wp:extent cx="1440180" cy="2879725"/>
+                                  <wp:effectExtent l="0" t="0" r="0" b="0"/>
+                                  <wp:docPr id="54" name="Image18" descr=""/>
+                                  <wp:cNvGraphicFramePr>
+                                    <a:graphicFrameLocks xmlns:a="http://schemas.openxmlformats.org/drawingml/2006/main" noChangeAspect="1"/>
+                                  </wp:cNvGraphicFramePr>
+                                  <a:graphic xmlns:a="http://schemas.openxmlformats.org/drawingml/2006/main">
+                                    <a:graphicData uri="http://schemas.openxmlformats.org/drawingml/2006/picture">
+                                      <pic:pic xmlns:pic="http://schemas.openxmlformats.org/drawingml/2006/picture">
+                                        <pic:nvPicPr>
+                                          <pic:cNvPr id="54" name="Image18" descr=""/>
+                                          <pic:cNvPicPr>
+                                            <a:picLocks noChangeAspect="1" noChangeArrowheads="1"/>
+                                          </pic:cNvPicPr>
+                                        </pic:nvPicPr>
+                                        <pic:blipFill>
+                                          <a:blip r:embed="rId43"/>
+                                          <a:stretch>
+                                            <a:fillRect/>
+                                          </a:stretch>
+                                        </pic:blipFill>
+                                        <pic:spPr bwMode="auto">
+                                          <a:xfrm>
+                                            <a:off x="0" y="0"/>
+                                            <a:ext cx="1440180" cy="2879725"/>
+                                          </a:xfrm>
+                                          <a:prstGeom prst="rect">
+                                            <a:avLst/>
+                                          </a:prstGeom>
+                                        </pic:spPr>
+                                      </pic:pic>
+                                    </a:graphicData>
+                                  </a:graphic>
+                                </wp:inline>
+                              </w:drawing>
+                              <w:t>F</w:t>
+                            </w:r>
+                            <w:bookmarkStart w:id="115" w:name="__DdeLink__2330_142222616"/>
+                            <w:r>
+                              <w:rPr>
+                                <w:sz w:val="16"/>
+                                <w:szCs w:val="16"/>
+                              </w:rPr>
+                              <w:t xml:space="preserve">igure </w:t>
+                            </w:r>
+                            <w:r>
+                              <w:rPr>
+                                <w:sz w:val="16"/>
+                                <w:szCs w:val="16"/>
+                              </w:rPr>
+                              <w:t>2.5.1</w:t>
+                            </w:r>
+                            <w:r>
+                              <w:rPr>
+                                <w:sz w:val="16"/>
+                                <w:szCs w:val="16"/>
+                              </w:rPr>
+                              <w:t>: Welcome Page</w:t>
+                            </w:r>
+                            <w:bookmarkEnd w:id="115"/>
+                          </w:p>
+                        </w:txbxContent>
+                      </wps:txbx>
+                      <wps:bodyPr anchor="t" lIns="0" tIns="0" rIns="0" bIns="0">
+                        <a:noAutofit/>
+                      </wps:bodyPr>
+                    </wps:wsp>
+                  </a:graphicData>
+                </a:graphic>
+              </wp:inline>
+            </w:drawing>
+          </mc:Choice>
+          <mc:Fallback>
+            <w:pict>
+              <v:rect style="position:absolute;rotation:-0;width:113.4pt;height:252.55pt;mso-wrap-distance-left:0pt;mso-wrap-distance-right:0pt;mso-wrap-distance-top:0pt;mso-wrap-distance-bottom:0pt;margin-top:-252.55pt;mso-position-vertical:top;mso-position-vertical-relative:text;margin-left:159.4pt;mso-position-horizontal:center;mso-position-horizontal-relative:text">
+                <v:textbox inset="0in,0in,0in,0in">
+                  <w:txbxContent>
+                    <w:p>
+                      <w:pPr>
+                        <w:pStyle w:val="Figure"/>
+                        <w:spacing w:before="120" w:after="120"/>
+                        <w:rPr/>
+                      </w:pPr>
+                      <w:r>
+                        <w:rPr>
+                          <w:sz w:val="16"/>
+                          <w:szCs w:val="16"/>
+                        </w:rPr>
+                        <w:drawing>
+                          <wp:inline distT="0" distB="0" distL="0" distR="0">
+                            <wp:extent cx="1440180" cy="2879725"/>
+                            <wp:effectExtent l="0" t="0" r="0" b="0"/>
+                            <wp:docPr id="55" name="Image18" descr=""/>
+                            <wp:cNvGraphicFramePr>
+                              <a:graphicFrameLocks xmlns:a="http://schemas.openxmlformats.org/drawingml/2006/main" noChangeAspect="1"/>
+                            </wp:cNvGraphicFramePr>
+                            <a:graphic xmlns:a="http://schemas.openxmlformats.org/drawingml/2006/main">
+                              <a:graphicData uri="http://schemas.openxmlformats.org/drawingml/2006/picture">
+                                <pic:pic xmlns:pic="http://schemas.openxmlformats.org/drawingml/2006/picture">
+                                  <pic:nvPicPr>
+                                    <pic:cNvPr id="55" name="Image18" descr=""/>
+                                    <pic:cNvPicPr>
+                                      <a:picLocks noChangeAspect="1" noChangeArrowheads="1"/>
+                                    </pic:cNvPicPr>
+                                  </pic:nvPicPr>
+                                  <pic:blipFill>
+                                    <a:blip r:embed="rId44"/>
+                                    <a:stretch>
+                                      <a:fillRect/>
+                                    </a:stretch>
+                                  </pic:blipFill>
+                                  <pic:spPr bwMode="auto">
+                                    <a:xfrm>
+                                      <a:off x="0" y="0"/>
+                                      <a:ext cx="1440180" cy="2879725"/>
+                                    </a:xfrm>
+                                    <a:prstGeom prst="rect">
+                                      <a:avLst/>
+                                    </a:prstGeom>
+                                  </pic:spPr>
+                                </pic:pic>
+                              </a:graphicData>
+                            </a:graphic>
+                          </wp:inline>
+                        </w:drawing>
+                        <w:t>F</w:t>
+                      </w:r>
+                      <w:bookmarkStart w:id="116" w:name="__DdeLink__2330_142222616"/>
+                      <w:r>
+                        <w:rPr>
+                          <w:sz w:val="16"/>
+                          <w:szCs w:val="16"/>
+                        </w:rPr>
+                        <w:t xml:space="preserve">igure </w:t>
+                      </w:r>
+                      <w:r>
+                        <w:rPr>
+                          <w:sz w:val="16"/>
+                          <w:szCs w:val="16"/>
+                        </w:rPr>
+                        <w:t>2.5.1</w:t>
+                      </w:r>
+                      <w:r>
+                        <w:rPr>
+                          <w:sz w:val="16"/>
+                          <w:szCs w:val="16"/>
+                        </w:rPr>
+                        <w:t>: Welcome Page</w:t>
+                      </w:r>
+                      <w:bookmarkEnd w:id="116"/>
+                    </w:p>
+                  </w:txbxContent>
+                </v:textbox>
+                <w10:wrap type="square" side="largest"/>
+              </v:rect>
+            </w:pict>
+          </mc:Fallback>
+        </mc:AlternateContent>
+      </w:r>
+      <w:r>
+        <mc:AlternateContent>
+          <mc:Choice Requires="wps">
+            <w:drawing>
+              <wp:anchor behindDoc="0" distT="0" distB="0" distL="0" distR="0" simplePos="0" locked="0" layoutInCell="0" allowOverlap="1" relativeHeight="46">
+                <wp:simplePos x="0" y="0"/>
+                <wp:positionH relativeFrom="column">
+                  <wp:posOffset>4319905</wp:posOffset>
+                </wp:positionH>
+                <wp:positionV relativeFrom="paragraph">
+                  <wp:posOffset>21590</wp:posOffset>
+                </wp:positionV>
+                <wp:extent cx="1440180" cy="3207385"/>
+                <wp:effectExtent l="0" t="0" r="0" b="0"/>
+                <wp:wrapSquare wrapText="largest"/>
+                <wp:docPr id="56" name="Frame14"/>
+                <a:graphic xmlns:a="http://schemas.openxmlformats.org/drawingml/2006/main">
+                  <a:graphicData uri="http://schemas.microsoft.com/office/word/2010/wordprocessingShape">
+                    <wps:wsp>
+                      <wps:cNvSpPr txBox="1"/>
+                      <wps:spPr>
+                        <a:xfrm>
+                          <a:off x="0" y="0"/>
+                          <a:ext cx="1440180" cy="3207385"/>
+                        </a:xfrm>
+                        <a:prstGeom prst="rect"/>
+                        <a:solidFill>
+                          <a:srgbClr val="FFFFFF"/>
+                        </a:solidFill>
+                      </wps:spPr>
+                      <wps:txbx>
+                        <w:txbxContent>
+                          <w:p>
+                            <w:pPr>
+                              <w:pStyle w:val="Figure"/>
+                              <w:spacing w:before="120" w:after="120"/>
+                              <w:rPr/>
+                            </w:pPr>
+                            <w:r>
+                              <w:rPr>
+                                <w:sz w:val="16"/>
+                                <w:szCs w:val="16"/>
+                              </w:rPr>
+                              <w:drawing>
+                                <wp:inline distT="0" distB="0" distL="0" distR="0">
+                                  <wp:extent cx="1440180" cy="2879725"/>
+                                  <wp:effectExtent l="0" t="0" r="0" b="0"/>
+                                  <wp:docPr id="57" name="Image19" descr=""/>
+                                  <wp:cNvGraphicFramePr>
+                                    <a:graphicFrameLocks xmlns:a="http://schemas.openxmlformats.org/drawingml/2006/main" noChangeAspect="1"/>
+                                  </wp:cNvGraphicFramePr>
+                                  <a:graphic xmlns:a="http://schemas.openxmlformats.org/drawingml/2006/main">
+                                    <a:graphicData uri="http://schemas.openxmlformats.org/drawingml/2006/picture">
+                                      <pic:pic xmlns:pic="http://schemas.openxmlformats.org/drawingml/2006/picture">
+                                        <pic:nvPicPr>
+                                          <pic:cNvPr id="57" name="Image19" descr=""/>
+                                          <pic:cNvPicPr>
+                                            <a:picLocks noChangeAspect="1" noChangeArrowheads="1"/>
+                                          </pic:cNvPicPr>
+                                        </pic:nvPicPr>
+                                        <pic:blipFill>
+                                          <a:blip r:embed="rId45"/>
+                                          <a:stretch>
+                                            <a:fillRect/>
+                                          </a:stretch>
+                                        </pic:blipFill>
+                                        <pic:spPr bwMode="auto">
+                                          <a:xfrm>
+                                            <a:off x="0" y="0"/>
+                                            <a:ext cx="1440180" cy="2879725"/>
+                                          </a:xfrm>
+                                          <a:prstGeom prst="rect">
+                                            <a:avLst/>
+                                          </a:prstGeom>
+                                        </pic:spPr>
+                                      </pic:pic>
+                                    </a:graphicData>
+                                  </a:graphic>
+                                </wp:inline>
+                              </w:drawing>
+                              <w:t>F</w:t>
+                            </w:r>
+                            <w:bookmarkStart w:id="117" w:name="__DdeLink__2334_142222616"/>
+                            <w:r>
+                              <w:rPr>
+                                <w:sz w:val="16"/>
+                                <w:szCs w:val="16"/>
+                              </w:rPr>
+                              <w:t>igure</w:t>
+                            </w:r>
+                            <w:r>
+                              <w:rPr/>
+                              <w:t xml:space="preserve"> </w:t>
+                            </w:r>
+                            <w:r>
+                              <w:rPr>
+                                <w:sz w:val="16"/>
+                                <w:szCs w:val="16"/>
+                              </w:rPr>
+                              <w:t>2.5.3: Register Page</w:t>
+                            </w:r>
+                            <w:bookmarkEnd w:id="117"/>
+                          </w:p>
+                        </w:txbxContent>
+                      </wps:txbx>
+                      <wps:bodyPr anchor="t" lIns="0" tIns="0" rIns="0" bIns="0">
+                        <a:noAutofit/>
+                      </wps:bodyPr>
+                    </wps:wsp>
+                  </a:graphicData>
+                </a:graphic>
+              </wp:anchor>
+            </w:drawing>
+          </mc:Choice>
+          <mc:Fallback>
+            <w:pict>
+              <v:rect style="position:absolute;rotation:-0;width:113.4pt;height:252.55pt;mso-wrap-distance-left:0pt;mso-wrap-distance-right:0pt;mso-wrap-distance-top:0pt;mso-wrap-distance-bottom:0pt;margin-top:1.7pt;mso-position-vertical-relative:text;margin-left:340.15pt;mso-position-horizontal-relative:text">
+                <v:textbox inset="0in,0in,0in,0in">
+                  <w:txbxContent>
+                    <w:p>
+                      <w:pPr>
+                        <w:pStyle w:val="Figure"/>
+                        <w:spacing w:before="120" w:after="120"/>
+                        <w:rPr/>
+                      </w:pPr>
+                      <w:r>
+                        <w:rPr>
+                          <w:sz w:val="16"/>
+                          <w:szCs w:val="16"/>
+                        </w:rPr>
+                        <w:drawing>
+                          <wp:inline distT="0" distB="0" distL="0" distR="0">
+                            <wp:extent cx="1440180" cy="2879725"/>
+                            <wp:effectExtent l="0" t="0" r="0" b="0"/>
+                            <wp:docPr id="58" name="Image19" descr=""/>
+                            <wp:cNvGraphicFramePr>
+                              <a:graphicFrameLocks xmlns:a="http://schemas.openxmlformats.org/drawingml/2006/main" noChangeAspect="1"/>
+                            </wp:cNvGraphicFramePr>
+                            <a:graphic xmlns:a="http://schemas.openxmlformats.org/drawingml/2006/main">
+                              <a:graphicData uri="http://schemas.openxmlformats.org/drawingml/2006/picture">
+                                <pic:pic xmlns:pic="http://schemas.openxmlformats.org/drawingml/2006/picture">
+                                  <pic:nvPicPr>
+                                    <pic:cNvPr id="58" name="Image19" descr=""/>
+                                    <pic:cNvPicPr>
+                                      <a:picLocks noChangeAspect="1" noChangeArrowheads="1"/>
+                                    </pic:cNvPicPr>
+                                  </pic:nvPicPr>
+                                  <pic:blipFill>
+                                    <a:blip r:embed="rId46"/>
+                                    <a:stretch>
+                                      <a:fillRect/>
+                                    </a:stretch>
+                                  </pic:blipFill>
+                                  <pic:spPr bwMode="auto">
+                                    <a:xfrm>
+                                      <a:off x="0" y="0"/>
+                                      <a:ext cx="1440180" cy="2879725"/>
+                                    </a:xfrm>
+                                    <a:prstGeom prst="rect">
+                                      <a:avLst/>
+                                    </a:prstGeom>
+                                  </pic:spPr>
+                                </pic:pic>
+                              </a:graphicData>
+                            </a:graphic>
+                          </wp:inline>
+                        </w:drawing>
+                        <w:t>F</w:t>
+                      </w:r>
+                      <w:bookmarkStart w:id="118" w:name="__DdeLink__2334_142222616"/>
+                      <w:r>
+                        <w:rPr>
+                          <w:sz w:val="16"/>
+                          <w:szCs w:val="16"/>
+                        </w:rPr>
+                        <w:t>igure</w:t>
+                      </w:r>
+                      <w:r>
+                        <w:rPr/>
+                        <w:t xml:space="preserve"> </w:t>
+                      </w:r>
+                      <w:r>
+                        <w:rPr>
+                          <w:sz w:val="16"/>
+                          <w:szCs w:val="16"/>
+                        </w:rPr>
+                        <w:t>2.5.3: Register Page</w:t>
+                      </w:r>
+                      <w:bookmarkEnd w:id="118"/>
+                    </w:p>
+                  </w:txbxContent>
+                </v:textbox>
+                <w10:wrap type="square" side="largest"/>
+              </v:rect>
+            </w:pict>
+          </mc:Fallback>
+        </mc:AlternateContent>
+      </w:r>
+      <w:r>
+        <mc:AlternateContent>
+          <mc:Choice Requires="wps">
+            <w:drawing>
+              <wp:anchor behindDoc="0" distT="0" distB="0" distL="0" distR="0" simplePos="0" locked="0" layoutInCell="0" allowOverlap="1" relativeHeight="48">
+                <wp:simplePos x="0" y="0"/>
+                <wp:positionH relativeFrom="column">
+                  <wp:posOffset>2073910</wp:posOffset>
+                </wp:positionH>
+                <wp:positionV relativeFrom="paragraph">
+                  <wp:posOffset>-7620</wp:posOffset>
+                </wp:positionV>
+                <wp:extent cx="1440180" cy="3207385"/>
+                <wp:effectExtent l="0" t="0" r="0" b="0"/>
+                <wp:wrapSquare wrapText="largest"/>
+                <wp:docPr id="59" name="Frame13"/>
+                <a:graphic xmlns:a="http://schemas.openxmlformats.org/drawingml/2006/main">
+                  <a:graphicData uri="http://schemas.microsoft.com/office/word/2010/wordprocessingShape">
+                    <wps:wsp>
+                      <wps:cNvSpPr txBox="1"/>
+                      <wps:spPr>
+                        <a:xfrm>
+                          <a:off x="0" y="0"/>
+                          <a:ext cx="1440180" cy="3207385"/>
+                        </a:xfrm>
+                        <a:prstGeom prst="rect"/>
+                        <a:solidFill>
+                          <a:srgbClr val="FFFFFF"/>
+                        </a:solidFill>
+                      </wps:spPr>
+                      <wps:txbx>
+                        <w:txbxContent>
+                          <w:p>
+                            <w:pPr>
+                              <w:pStyle w:val="Figure"/>
+                              <w:spacing w:before="120" w:after="120"/>
+                              <w:rPr/>
+                            </w:pPr>
+                            <w:bookmarkStart w:id="119" w:name="__DdeLink__2332_142222616"/>
+                            <w:r>
+                              <w:rPr>
+                                <w:sz w:val="16"/>
+                                <w:szCs w:val="16"/>
+                              </w:rPr>
+                              <w:drawing>
+                                <wp:inline distT="0" distB="0" distL="0" distR="0">
+                                  <wp:extent cx="1440180" cy="2879725"/>
+                                  <wp:effectExtent l="0" t="0" r="0" b="0"/>
+                                  <wp:docPr id="60" name="Image20" descr=""/>
+                                  <wp:cNvGraphicFramePr>
+                                    <a:graphicFrameLocks xmlns:a="http://schemas.openxmlformats.org/drawingml/2006/main" noChangeAspect="1"/>
+                                  </wp:cNvGraphicFramePr>
+                                  <a:graphic xmlns:a="http://schemas.openxmlformats.org/drawingml/2006/main">
+                                    <a:graphicData uri="http://schemas.openxmlformats.org/drawingml/2006/picture">
+                                      <pic:pic xmlns:pic="http://schemas.openxmlformats.org/drawingml/2006/picture">
+                                        <pic:nvPicPr>
+                                          <pic:cNvPr id="60" name="Image20" descr=""/>
+                                          <pic:cNvPicPr>
+                                            <a:picLocks noChangeAspect="1" noChangeArrowheads="1"/>
+                                          </pic:cNvPicPr>
+                                        </pic:nvPicPr>
+                                        <pic:blipFill>
+                                          <a:blip r:embed="rId47"/>
+                                          <a:stretch>
+                                            <a:fillRect/>
+                                          </a:stretch>
+                                        </pic:blipFill>
+                                        <pic:spPr bwMode="auto">
+                                          <a:xfrm>
+                                            <a:off x="0" y="0"/>
+                                            <a:ext cx="1440180" cy="2879725"/>
+                                          </a:xfrm>
+                                          <a:prstGeom prst="rect">
+                                            <a:avLst/>
+                                          </a:prstGeom>
+                                        </pic:spPr>
+                                      </pic:pic>
+                                    </a:graphicData>
+                                  </a:graphic>
+                                </wp:inline>
+                              </w:drawing>
+                              <w:t>F</w:t>
+                            </w:r>
+                            <w:r>
+                              <w:rPr>
+                                <w:sz w:val="16"/>
+                                <w:szCs w:val="16"/>
+                              </w:rPr>
+                              <w:t xml:space="preserve">igure </w:t>
+                            </w:r>
+                            <w:r>
+                              <w:rPr>
+                                <w:sz w:val="16"/>
+                                <w:szCs w:val="16"/>
+                              </w:rPr>
+                              <w:t>2.5.2</w:t>
+                            </w:r>
+                            <w:r>
+                              <w:rPr>
+                                <w:sz w:val="16"/>
+                                <w:szCs w:val="16"/>
+                              </w:rPr>
+                              <w:t xml:space="preserve">: </w:t>
+                            </w:r>
+                            <w:r>
+                              <w:rPr>
+                                <w:sz w:val="16"/>
+                                <w:szCs w:val="16"/>
+                              </w:rPr>
+                              <w:t>Login</w:t>
+                            </w:r>
+                            <w:r>
+                              <w:rPr>
+                                <w:sz w:val="16"/>
+                                <w:szCs w:val="16"/>
+                              </w:rPr>
+                              <w:t xml:space="preserve"> Page</w:t>
+                            </w:r>
+                            <w:bookmarkEnd w:id="119"/>
+                          </w:p>
+                        </w:txbxContent>
+                      </wps:txbx>
+                      <wps:bodyPr anchor="t" lIns="0" tIns="0" rIns="0" bIns="0">
+                        <a:noAutofit/>
+                      </wps:bodyPr>
+                    </wps:wsp>
+                  </a:graphicData>
+                </a:graphic>
+              </wp:anchor>
+            </w:drawing>
+          </mc:Choice>
+          <mc:Fallback>
+            <w:pict>
+              <v:rect style="position:absolute;rotation:-0;width:113.4pt;height:252.55pt;mso-wrap-distance-left:0pt;mso-wrap-distance-right:0pt;mso-wrap-distance-top:0pt;mso-wrap-distance-bottom:0pt;margin-top:-0.6pt;mso-position-vertical-relative:text;margin-left:163.3pt;mso-position-horizontal-relative:text">
+                <v:textbox inset="0in,0in,0in,0in">
+                  <w:txbxContent>
+                    <w:p>
+                      <w:pPr>
+                        <w:pStyle w:val="Figure"/>
+                        <w:spacing w:before="120" w:after="120"/>
+                        <w:rPr/>
+                      </w:pPr>
+                      <w:bookmarkStart w:id="120" w:name="__DdeLink__2332_142222616"/>
+                      <w:r>
+                        <w:rPr>
+                          <w:sz w:val="16"/>
+                          <w:szCs w:val="16"/>
+                        </w:rPr>
+                        <w:drawing>
+                          <wp:inline distT="0" distB="0" distL="0" distR="0">
+                            <wp:extent cx="1440180" cy="2879725"/>
+                            <wp:effectExtent l="0" t="0" r="0" b="0"/>
+                            <wp:docPr id="61" name="Image20" descr=""/>
+                            <wp:cNvGraphicFramePr>
+                              <a:graphicFrameLocks xmlns:a="http://schemas.openxmlformats.org/drawingml/2006/main" noChangeAspect="1"/>
+                            </wp:cNvGraphicFramePr>
+                            <a:graphic xmlns:a="http://schemas.openxmlformats.org/drawingml/2006/main">
+                              <a:graphicData uri="http://schemas.openxmlformats.org/drawingml/2006/picture">
+                                <pic:pic xmlns:pic="http://schemas.openxmlformats.org/drawingml/2006/picture">
+                                  <pic:nvPicPr>
+                                    <pic:cNvPr id="61" name="Image20" descr=""/>
+                                    <pic:cNvPicPr>
+                                      <a:picLocks noChangeAspect="1" noChangeArrowheads="1"/>
+                                    </pic:cNvPicPr>
+                                  </pic:nvPicPr>
+                                  <pic:blipFill>
+                                    <a:blip r:embed="rId48"/>
+                                    <a:stretch>
+                                      <a:fillRect/>
+                                    </a:stretch>
+                                  </pic:blipFill>
+                                  <pic:spPr bwMode="auto">
+                                    <a:xfrm>
+                                      <a:off x="0" y="0"/>
+                                      <a:ext cx="1440180" cy="2879725"/>
+                                    </a:xfrm>
+                                    <a:prstGeom prst="rect">
+                                      <a:avLst/>
+                                    </a:prstGeom>
+                                  </pic:spPr>
+                                </pic:pic>
+                              </a:graphicData>
+                            </a:graphic>
+                          </wp:inline>
+                        </w:drawing>
+                        <w:t>F</w:t>
+                      </w:r>
+                      <w:r>
+                        <w:rPr>
+                          <w:sz w:val="16"/>
+                          <w:szCs w:val="16"/>
+                        </w:rPr>
+                        <w:t xml:space="preserve">igure </w:t>
+                      </w:r>
+                      <w:r>
+                        <w:rPr>
+                          <w:sz w:val="16"/>
+                          <w:szCs w:val="16"/>
+                        </w:rPr>
+                        <w:t>2.5.2</w:t>
+                      </w:r>
+                      <w:r>
+                        <w:rPr>
+                          <w:sz w:val="16"/>
+                          <w:szCs w:val="16"/>
+                        </w:rPr>
+                        <w:t xml:space="preserve">: </w:t>
+                      </w:r>
+                      <w:r>
+                        <w:rPr>
+                          <w:sz w:val="16"/>
+                          <w:szCs w:val="16"/>
+                        </w:rPr>
+                        <w:t>Login</w:t>
+                      </w:r>
+                      <w:r>
+                        <w:rPr>
+                          <w:sz w:val="16"/>
+                          <w:szCs w:val="16"/>
+                        </w:rPr>
+                        <w:t xml:space="preserve"> Page</w:t>
+                      </w:r>
+                      <w:bookmarkEnd w:id="120"/>
+                    </w:p>
+                  </w:txbxContent>
+                </v:textbox>
+                <w10:wrap type="square" side="largest"/>
+              </v:rect>
+            </w:pict>
+          </mc:Fallback>
+        </mc:AlternateContent>
+      </w:r>
+    </w:p>
+    <w:p>
+      <w:pPr>
+        <w:pStyle w:val="Normal"/>
+        <w:rPr>
+          <w:lang w:val="en-IE"/>
+        </w:rPr>
+      </w:pPr>
+      <w:r>
+        <w:rPr/>
+      </w:r>
+      <w:r>
+        <mc:AlternateContent>
+          <mc:Choice Requires="wps">
+            <w:drawing>
+              <wp:anchor behindDoc="0" distT="0" distB="0" distL="0" distR="0" simplePos="0" locked="0" layoutInCell="0" allowOverlap="1" relativeHeight="50">
+                <wp:simplePos x="0" y="0"/>
+                <wp:positionH relativeFrom="column">
+                  <wp:posOffset>-17780</wp:posOffset>
+                </wp:positionH>
+                <wp:positionV relativeFrom="paragraph">
+                  <wp:posOffset>39370</wp:posOffset>
+                </wp:positionV>
+                <wp:extent cx="1440180" cy="3207385"/>
+                <wp:effectExtent l="0" t="0" r="0" b="0"/>
+                <wp:wrapSquare wrapText="largest"/>
+                <wp:docPr id="62" name="Frame15"/>
+                <a:graphic xmlns:a="http://schemas.openxmlformats.org/drawingml/2006/main">
+                  <a:graphicData uri="http://schemas.microsoft.com/office/word/2010/wordprocessingShape">
+                    <wps:wsp>
+                      <wps:cNvSpPr txBox="1"/>
+                      <wps:spPr>
+                        <a:xfrm>
+                          <a:off x="0" y="0"/>
+                          <a:ext cx="1440180" cy="3207385"/>
+                        </a:xfrm>
+                        <a:prstGeom prst="rect"/>
+                        <a:solidFill>
+                          <a:srgbClr val="FFFFFF"/>
+                        </a:solidFill>
+                      </wps:spPr>
+                      <wps:txbx>
+                        <w:txbxContent>
+                          <w:p>
+                            <w:pPr>
+                              <w:pStyle w:val="Figure"/>
+                              <w:spacing w:before="120" w:after="120"/>
+                              <w:rPr/>
+                            </w:pPr>
+                            <w:r>
+                              <w:rPr>
+                                <w:sz w:val="16"/>
+                                <w:szCs w:val="16"/>
+                              </w:rPr>
+                              <w:drawing>
+                                <wp:inline distT="0" distB="0" distL="0" distR="0">
+                                  <wp:extent cx="1440180" cy="2879725"/>
+                                  <wp:effectExtent l="0" t="0" r="0" b="0"/>
+                                  <wp:docPr id="63" name="Image21" descr=""/>
+                                  <wp:cNvGraphicFramePr>
+                                    <a:graphicFrameLocks xmlns:a="http://schemas.openxmlformats.org/drawingml/2006/main" noChangeAspect="1"/>
+                                  </wp:cNvGraphicFramePr>
+                                  <a:graphic xmlns:a="http://schemas.openxmlformats.org/drawingml/2006/main">
+                                    <a:graphicData uri="http://schemas.openxmlformats.org/drawingml/2006/picture">
+                                      <pic:pic xmlns:pic="http://schemas.openxmlformats.org/drawingml/2006/picture">
+                                        <pic:nvPicPr>
+                                          <pic:cNvPr id="63" name="Image21" descr=""/>
+                                          <pic:cNvPicPr>
+                                            <a:picLocks noChangeAspect="1" noChangeArrowheads="1"/>
+                                          </pic:cNvPicPr>
+                                        </pic:nvPicPr>
+                                        <pic:blipFill>
+                                          <a:blip r:embed="rId49"/>
+                                          <a:stretch>
+                                            <a:fillRect/>
+                                          </a:stretch>
+                                        </pic:blipFill>
+                                        <pic:spPr bwMode="auto">
+                                          <a:xfrm>
+                                            <a:off x="0" y="0"/>
+                                            <a:ext cx="1440180" cy="2879725"/>
+                                          </a:xfrm>
+                                          <a:prstGeom prst="rect">
+                                            <a:avLst/>
+                                          </a:prstGeom>
+                                        </pic:spPr>
+                                      </pic:pic>
+                                    </a:graphicData>
+                                  </a:graphic>
+                                </wp:inline>
+                              </w:drawing>
+                              <w:t>Figure</w:t>
+                            </w:r>
+                            <w:r>
+                              <w:rPr/>
+                              <w:t xml:space="preserve"> </w:t>
+                            </w:r>
+                            <w:r>
+                              <w:rPr>
+                                <w:sz w:val="16"/>
+                                <w:szCs w:val="16"/>
+                              </w:rPr>
+                              <w:t>2.5.4: Home Page</w:t>
+                            </w:r>
+                          </w:p>
+                        </w:txbxContent>
+                      </wps:txbx>
+                      <wps:bodyPr anchor="t" lIns="0" tIns="0" rIns="0" bIns="0">
+                        <a:noAutofit/>
+                      </wps:bodyPr>
+                    </wps:wsp>
+                  </a:graphicData>
+                </a:graphic>
+              </wp:anchor>
+            </w:drawing>
+          </mc:Choice>
+          <mc:Fallback>
+            <w:pict>
+              <v:rect style="position:absolute;rotation:-0;width:113.4pt;height:252.55pt;mso-wrap-distance-left:0pt;mso-wrap-distance-right:0pt;mso-wrap-distance-top:0pt;mso-wrap-distance-bottom:0pt;margin-top:3.1pt;mso-position-vertical-relative:text;margin-left:-1.4pt;mso-position-horizontal-relative:text">
+                <v:textbox inset="0in,0in,0in,0in">
+                  <w:txbxContent>
+                    <w:p>
+                      <w:pPr>
+                        <w:pStyle w:val="Figure"/>
+                        <w:spacing w:before="120" w:after="120"/>
+                        <w:rPr/>
+                      </w:pPr>
+                      <w:r>
+                        <w:rPr>
+                          <w:sz w:val="16"/>
+                          <w:szCs w:val="16"/>
+                        </w:rPr>
+                        <w:drawing>
+                          <wp:inline distT="0" distB="0" distL="0" distR="0">
+                            <wp:extent cx="1440180" cy="2879725"/>
+                            <wp:effectExtent l="0" t="0" r="0" b="0"/>
+                            <wp:docPr id="64" name="Image21" descr=""/>
+                            <wp:cNvGraphicFramePr>
+                              <a:graphicFrameLocks xmlns:a="http://schemas.openxmlformats.org/drawingml/2006/main" noChangeAspect="1"/>
+                            </wp:cNvGraphicFramePr>
+                            <a:graphic xmlns:a="http://schemas.openxmlformats.org/drawingml/2006/main">
+                              <a:graphicData uri="http://schemas.openxmlformats.org/drawingml/2006/picture">
+                                <pic:pic xmlns:pic="http://schemas.openxmlformats.org/drawingml/2006/picture">
+                                  <pic:nvPicPr>
+                                    <pic:cNvPr id="64" name="Image21" descr=""/>
+                                    <pic:cNvPicPr>
+                                      <a:picLocks noChangeAspect="1" noChangeArrowheads="1"/>
+                                    </pic:cNvPicPr>
+                                  </pic:nvPicPr>
+                                  <pic:blipFill>
+                                    <a:blip r:embed="rId50"/>
+                                    <a:stretch>
+                                      <a:fillRect/>
+                                    </a:stretch>
+                                  </pic:blipFill>
+                                  <pic:spPr bwMode="auto">
+                                    <a:xfrm>
+                                      <a:off x="0" y="0"/>
+                                      <a:ext cx="1440180" cy="2879725"/>
+                                    </a:xfrm>
+                                    <a:prstGeom prst="rect">
+                                      <a:avLst/>
+                                    </a:prstGeom>
+                                  </pic:spPr>
+                                </pic:pic>
+                              </a:graphicData>
+                            </a:graphic>
+                          </wp:inline>
+                        </w:drawing>
+                        <w:t>Figure</w:t>
+                      </w:r>
+                      <w:r>
+                        <w:rPr/>
+                        <w:t xml:space="preserve"> </w:t>
+                      </w:r>
+                      <w:r>
+                        <w:rPr>
+                          <w:sz w:val="16"/>
+                          <w:szCs w:val="16"/>
+                        </w:rPr>
+                        <w:t>2.5.4: Home Page</w:t>
+                      </w:r>
+                    </w:p>
+                  </w:txbxContent>
+                </v:textbox>
+                <w10:wrap type="square" side="largest"/>
+              </v:rect>
+            </w:pict>
+          </mc:Fallback>
+        </mc:AlternateContent>
+      </w:r>
+      <w:r>
+        <mc:AlternateContent>
+          <mc:Choice Requires="wps">
+            <w:drawing>
+              <wp:anchor behindDoc="0" distT="0" distB="0" distL="0" distR="0" simplePos="0" locked="0" layoutInCell="0" allowOverlap="1" relativeHeight="52">
+                <wp:simplePos x="0" y="0"/>
+                <wp:positionH relativeFrom="column">
+                  <wp:posOffset>2092325</wp:posOffset>
+                </wp:positionH>
+                <wp:positionV relativeFrom="paragraph">
+                  <wp:posOffset>59690</wp:posOffset>
+                </wp:positionV>
+                <wp:extent cx="1440180" cy="3207385"/>
+                <wp:effectExtent l="0" t="0" r="0" b="0"/>
+                <wp:wrapSquare wrapText="largest"/>
+                <wp:docPr id="65" name="Frame16"/>
+                <a:graphic xmlns:a="http://schemas.openxmlformats.org/drawingml/2006/main">
+                  <a:graphicData uri="http://schemas.microsoft.com/office/word/2010/wordprocessingShape">
+                    <wps:wsp>
+                      <wps:cNvSpPr txBox="1"/>
+                      <wps:spPr>
+                        <a:xfrm>
+                          <a:off x="0" y="0"/>
+                          <a:ext cx="1440180" cy="3207385"/>
+                        </a:xfrm>
+                        <a:prstGeom prst="rect"/>
+                        <a:solidFill>
+                          <a:srgbClr val="FFFFFF"/>
+                        </a:solidFill>
+                      </wps:spPr>
+                      <wps:txbx>
+                        <w:txbxContent>
+                          <w:p>
+                            <w:pPr>
+                              <w:pStyle w:val="Figure"/>
+                              <w:spacing w:before="120" w:after="120"/>
+                              <w:rPr/>
+                            </w:pPr>
+                            <w:r>
+                              <w:rPr>
+                                <w:sz w:val="16"/>
+                                <w:szCs w:val="16"/>
+                              </w:rPr>
+                              <w:drawing>
+                                <wp:inline distT="0" distB="0" distL="0" distR="0">
+                                  <wp:extent cx="1440180" cy="2879725"/>
+                                  <wp:effectExtent l="0" t="0" r="0" b="0"/>
+                                  <wp:docPr id="66" name="Image22" descr=""/>
+                                  <wp:cNvGraphicFramePr>
+                                    <a:graphicFrameLocks xmlns:a="http://schemas.openxmlformats.org/drawingml/2006/main" noChangeAspect="1"/>
+                                  </wp:cNvGraphicFramePr>
+                                  <a:graphic xmlns:a="http://schemas.openxmlformats.org/drawingml/2006/main">
+                                    <a:graphicData uri="http://schemas.openxmlformats.org/drawingml/2006/picture">
+                                      <pic:pic xmlns:pic="http://schemas.openxmlformats.org/drawingml/2006/picture">
+                                        <pic:nvPicPr>
+                                          <pic:cNvPr id="66" name="Image22" descr=""/>
+                                          <pic:cNvPicPr>
+                                            <a:picLocks noChangeAspect="1" noChangeArrowheads="1"/>
+                                          </pic:cNvPicPr>
+                                        </pic:nvPicPr>
+                                        <pic:blipFill>
+                                          <a:blip r:embed="rId51"/>
+                                          <a:stretch>
+                                            <a:fillRect/>
+                                          </a:stretch>
+                                        </pic:blipFill>
+                                        <pic:spPr bwMode="auto">
+                                          <a:xfrm>
+                                            <a:off x="0" y="0"/>
+                                            <a:ext cx="1440180" cy="2879725"/>
+                                          </a:xfrm>
+                                          <a:prstGeom prst="rect">
+                                            <a:avLst/>
+                                          </a:prstGeom>
+                                        </pic:spPr>
+                                      </pic:pic>
+                                    </a:graphicData>
+                                  </a:graphic>
+                                </wp:inline>
+                              </w:drawing>
+                              <w:t>Figure</w:t>
+                            </w:r>
+                            <w:r>
+                              <w:rPr/>
+                              <w:t xml:space="preserve"> </w:t>
+                            </w:r>
+                            <w:r>
+                              <w:rPr>
+                                <w:sz w:val="16"/>
+                                <w:szCs w:val="16"/>
+                              </w:rPr>
+                              <w:t>2.5.5: New Entry Page</w:t>
+                            </w:r>
+                          </w:p>
+                        </w:txbxContent>
+                      </wps:txbx>
+                      <wps:bodyPr anchor="t" lIns="0" tIns="0" rIns="0" bIns="0">
+                        <a:noAutofit/>
+                      </wps:bodyPr>
+                    </wps:wsp>
+                  </a:graphicData>
+                </a:graphic>
+              </wp:anchor>
+            </w:drawing>
+          </mc:Choice>
+          <mc:Fallback>
+            <w:pict>
+              <v:rect style="position:absolute;rotation:-0;width:113.4pt;height:252.55pt;mso-wrap-distance-left:0pt;mso-wrap-distance-right:0pt;mso-wrap-distance-top:0pt;mso-wrap-distance-bottom:0pt;margin-top:4.7pt;mso-position-vertical-relative:text;margin-left:164.75pt;mso-position-horizontal-relative:text">
+                <v:textbox inset="0in,0in,0in,0in">
+                  <w:txbxContent>
+                    <w:p>
+                      <w:pPr>
+                        <w:pStyle w:val="Figure"/>
+                        <w:spacing w:before="120" w:after="120"/>
+                        <w:rPr/>
+                      </w:pPr>
+                      <w:r>
+                        <w:rPr>
+                          <w:sz w:val="16"/>
+                          <w:szCs w:val="16"/>
+                        </w:rPr>
+                        <w:drawing>
+                          <wp:inline distT="0" distB="0" distL="0" distR="0">
+                            <wp:extent cx="1440180" cy="2879725"/>
+                            <wp:effectExtent l="0" t="0" r="0" b="0"/>
+                            <wp:docPr id="67" name="Image22" descr=""/>
+                            <wp:cNvGraphicFramePr>
+                              <a:graphicFrameLocks xmlns:a="http://schemas.openxmlformats.org/drawingml/2006/main" noChangeAspect="1"/>
+                            </wp:cNvGraphicFramePr>
+                            <a:graphic xmlns:a="http://schemas.openxmlformats.org/drawingml/2006/main">
+                              <a:graphicData uri="http://schemas.openxmlformats.org/drawingml/2006/picture">
+                                <pic:pic xmlns:pic="http://schemas.openxmlformats.org/drawingml/2006/picture">
+                                  <pic:nvPicPr>
+                                    <pic:cNvPr id="67" name="Image22" descr=""/>
+                                    <pic:cNvPicPr>
+                                      <a:picLocks noChangeAspect="1" noChangeArrowheads="1"/>
+                                    </pic:cNvPicPr>
+                                  </pic:nvPicPr>
+                                  <pic:blipFill>
+                                    <a:blip r:embed="rId52"/>
+                                    <a:stretch>
+                                      <a:fillRect/>
+                                    </a:stretch>
+                                  </pic:blipFill>
+                                  <pic:spPr bwMode="auto">
+                                    <a:xfrm>
+                                      <a:off x="0" y="0"/>
+                                      <a:ext cx="1440180" cy="2879725"/>
+                                    </a:xfrm>
+                                    <a:prstGeom prst="rect">
+                                      <a:avLst/>
+                                    </a:prstGeom>
+                                  </pic:spPr>
+                                </pic:pic>
+                              </a:graphicData>
+                            </a:graphic>
+                          </wp:inline>
+                        </w:drawing>
+                        <w:t>Figure</w:t>
+                      </w:r>
+                      <w:r>
+                        <w:rPr/>
+                        <w:t xml:space="preserve"> </w:t>
+                      </w:r>
+                      <w:r>
+                        <w:rPr>
+                          <w:sz w:val="16"/>
+                          <w:szCs w:val="16"/>
+                        </w:rPr>
+                        <w:t>2.5.5: New Entry Page</w:t>
+                      </w:r>
+                    </w:p>
+                  </w:txbxContent>
+                </v:textbox>
+                <w10:wrap type="square" side="largest"/>
+              </v:rect>
+            </w:pict>
+          </mc:Fallback>
+        </mc:AlternateContent>
+      </w:r>
+      <w:r>
+        <mc:AlternateContent>
+          <mc:Choice Requires="wps">
+            <w:drawing>
+              <wp:anchor behindDoc="0" distT="0" distB="0" distL="0" distR="0" simplePos="0" locked="0" layoutInCell="0" allowOverlap="1" relativeHeight="54">
+                <wp:simplePos x="0" y="0"/>
+                <wp:positionH relativeFrom="column">
+                  <wp:posOffset>4310380</wp:posOffset>
+                </wp:positionH>
+                <wp:positionV relativeFrom="paragraph">
+                  <wp:posOffset>45720</wp:posOffset>
+                </wp:positionV>
+                <wp:extent cx="1440180" cy="3207385"/>
+                <wp:effectExtent l="0" t="0" r="0" b="0"/>
+                <wp:wrapSquare wrapText="largest"/>
+                <wp:docPr id="68" name="Frame17"/>
+                <a:graphic xmlns:a="http://schemas.openxmlformats.org/drawingml/2006/main">
+                  <a:graphicData uri="http://schemas.microsoft.com/office/word/2010/wordprocessingShape">
+                    <wps:wsp>
+                      <wps:cNvSpPr txBox="1"/>
+                      <wps:spPr>
+                        <a:xfrm>
+                          <a:off x="0" y="0"/>
+                          <a:ext cx="1440180" cy="3207385"/>
+                        </a:xfrm>
+                        <a:prstGeom prst="rect"/>
+                        <a:solidFill>
+                          <a:srgbClr val="FFFFFF"/>
+                        </a:solidFill>
+                      </wps:spPr>
+                      <wps:txbx>
+                        <w:txbxContent>
+                          <w:p>
+                            <w:pPr>
+                              <w:pStyle w:val="Figure"/>
+                              <w:spacing w:before="120" w:after="120"/>
+                              <w:rPr/>
+                            </w:pPr>
+                            <w:r>
+                              <w:rPr>
+                                <w:sz w:val="16"/>
+                                <w:szCs w:val="16"/>
+                              </w:rPr>
+                              <w:drawing>
+                                <wp:inline distT="0" distB="0" distL="0" distR="0">
+                                  <wp:extent cx="1440180" cy="2879725"/>
+                                  <wp:effectExtent l="0" t="0" r="0" b="0"/>
+                                  <wp:docPr id="69" name="Image23" descr=""/>
+                                  <wp:cNvGraphicFramePr>
+                                    <a:graphicFrameLocks xmlns:a="http://schemas.openxmlformats.org/drawingml/2006/main" noChangeAspect="1"/>
+                                  </wp:cNvGraphicFramePr>
+                                  <a:graphic xmlns:a="http://schemas.openxmlformats.org/drawingml/2006/main">
+                                    <a:graphicData uri="http://schemas.openxmlformats.org/drawingml/2006/picture">
+                                      <pic:pic xmlns:pic="http://schemas.openxmlformats.org/drawingml/2006/picture">
+                                        <pic:nvPicPr>
+                                          <pic:cNvPr id="69" name="Image23" descr=""/>
+                                          <pic:cNvPicPr>
+                                            <a:picLocks noChangeAspect="1" noChangeArrowheads="1"/>
+                                          </pic:cNvPicPr>
+                                        </pic:nvPicPr>
+                                        <pic:blipFill>
+                                          <a:blip r:embed="rId53"/>
+                                          <a:stretch>
+                                            <a:fillRect/>
+                                          </a:stretch>
+                                        </pic:blipFill>
+                                        <pic:spPr bwMode="auto">
+                                          <a:xfrm>
+                                            <a:off x="0" y="0"/>
+                                            <a:ext cx="1440180" cy="2879725"/>
+                                          </a:xfrm>
+                                          <a:prstGeom prst="rect">
+                                            <a:avLst/>
+                                          </a:prstGeom>
+                                        </pic:spPr>
+                                      </pic:pic>
+                                    </a:graphicData>
+                                  </a:graphic>
+                                </wp:inline>
+                              </w:drawing>
+                              <w:t>Figure</w:t>
+                            </w:r>
+                            <w:r>
+                              <w:rPr/>
+                              <w:t xml:space="preserve"> </w:t>
+                            </w:r>
+                            <w:r>
+                              <w:rPr>
+                                <w:sz w:val="16"/>
+                                <w:szCs w:val="16"/>
+                              </w:rPr>
+                              <w:t>2.5.6: Quotes Page</w:t>
+                            </w:r>
+                          </w:p>
+                        </w:txbxContent>
+                      </wps:txbx>
+                      <wps:bodyPr anchor="t" lIns="0" tIns="0" rIns="0" bIns="0">
+                        <a:noAutofit/>
+                      </wps:bodyPr>
+                    </wps:wsp>
+                  </a:graphicData>
+                </a:graphic>
+              </wp:anchor>
+            </w:drawing>
+          </mc:Choice>
+          <mc:Fallback>
+            <w:pict>
+              <v:rect style="position:absolute;rotation:-0;width:113.4pt;height:252.55pt;mso-wrap-distance-left:0pt;mso-wrap-distance-right:0pt;mso-wrap-distance-top:0pt;mso-wrap-distance-bottom:0pt;margin-top:3.6pt;mso-position-vertical-relative:text;margin-left:339.4pt;mso-position-horizontal-relative:text">
+                <v:textbox inset="0in,0in,0in,0in">
+                  <w:txbxContent>
+                    <w:p>
+                      <w:pPr>
+                        <w:pStyle w:val="Figure"/>
+                        <w:spacing w:before="120" w:after="120"/>
+                        <w:rPr/>
+                      </w:pPr>
+                      <w:r>
+                        <w:rPr>
+                          <w:sz w:val="16"/>
+                          <w:szCs w:val="16"/>
+                        </w:rPr>
+                        <w:drawing>
+                          <wp:inline distT="0" distB="0" distL="0" distR="0">
+                            <wp:extent cx="1440180" cy="2879725"/>
+                            <wp:effectExtent l="0" t="0" r="0" b="0"/>
+                            <wp:docPr id="70" name="Image23" descr=""/>
+                            <wp:cNvGraphicFramePr>
+                              <a:graphicFrameLocks xmlns:a="http://schemas.openxmlformats.org/drawingml/2006/main" noChangeAspect="1"/>
+                            </wp:cNvGraphicFramePr>
+                            <a:graphic xmlns:a="http://schemas.openxmlformats.org/drawingml/2006/main">
+                              <a:graphicData uri="http://schemas.openxmlformats.org/drawingml/2006/picture">
+                                <pic:pic xmlns:pic="http://schemas.openxmlformats.org/drawingml/2006/picture">
+                                  <pic:nvPicPr>
+                                    <pic:cNvPr id="70" name="Image23" descr=""/>
+                                    <pic:cNvPicPr>
+                                      <a:picLocks noChangeAspect="1" noChangeArrowheads="1"/>
+                                    </pic:cNvPicPr>
+                                  </pic:nvPicPr>
+                                  <pic:blipFill>
+                                    <a:blip r:embed="rId54"/>
+                                    <a:stretch>
+                                      <a:fillRect/>
+                                    </a:stretch>
+                                  </pic:blipFill>
+                                  <pic:spPr bwMode="auto">
+                                    <a:xfrm>
+                                      <a:off x="0" y="0"/>
+                                      <a:ext cx="1440180" cy="2879725"/>
+                                    </a:xfrm>
+                                    <a:prstGeom prst="rect">
+                                      <a:avLst/>
+                                    </a:prstGeom>
+                                  </pic:spPr>
+                                </pic:pic>
+                              </a:graphicData>
+                            </a:graphic>
+                          </wp:inline>
+                        </w:drawing>
+                        <w:t>Figure</w:t>
+                      </w:r>
+                      <w:r>
+                        <w:rPr/>
+                        <w:t xml:space="preserve"> </w:t>
+                      </w:r>
+                      <w:r>
+                        <w:rPr>
+                          <w:sz w:val="16"/>
+                          <w:szCs w:val="16"/>
+                        </w:rPr>
+                        <w:t>2.5.6: Quotes Page</w:t>
+                      </w:r>
+                    </w:p>
+                  </w:txbxContent>
+                </v:textbox>
+                <w10:wrap type="square" side="largest"/>
+              </v:rect>
+            </w:pict>
+          </mc:Fallback>
+        </mc:AlternateContent>
+      </w:r>
+    </w:p>
+    <w:p>
+      <w:pPr>
+        <w:pStyle w:val="Normal"/>
+        <w:rPr>
+          <w:lang w:val="en-IE"/>
+        </w:rPr>
+      </w:pPr>
+      <w:r>
+        <w:rPr/>
+      </w:r>
+    </w:p>
+    <w:p>
+      <w:pPr>
+        <w:pStyle w:val="Normal"/>
+        <w:rPr>
+          <w:lang w:val="en-IE"/>
+        </w:rPr>
+      </w:pPr>
+      <w:r>
+        <w:rPr/>
+      </w:r>
+    </w:p>
+    <w:p>
+      <w:pPr>
+        <w:pStyle w:val="Normal"/>
+        <w:rPr>
+          <w:lang w:val="en-IE"/>
+        </w:rPr>
+      </w:pPr>
+      <w:r>
+        <w:rPr/>
+      </w:r>
+    </w:p>
+    <w:p>
+      <w:pPr>
+        <w:pStyle w:val="Normal"/>
+        <w:rPr>
+          <w:lang w:val="en-IE"/>
+        </w:rPr>
+      </w:pPr>
+      <w:r>
+        <w:rPr/>
+      </w:r>
+    </w:p>
+    <w:p>
+      <w:pPr>
+        <w:pStyle w:val="Normal"/>
+        <w:rPr>
+          <w:lang w:val="en-IE"/>
+        </w:rPr>
+      </w:pPr>
+      <w:r>
+        <w:rPr/>
+      </w:r>
+    </w:p>
+    <w:p>
+      <w:pPr>
+        <w:pStyle w:val="Normal"/>
+        <w:rPr>
+          <w:lang w:val="en-IE"/>
+        </w:rPr>
+      </w:pPr>
+      <w:r>
+        <w:rPr/>
+      </w:r>
+    </w:p>
+    <w:p>
+      <w:pPr>
+        <w:pStyle w:val="Normal"/>
+        <w:rPr>
+          <w:lang w:val="en-IE"/>
+        </w:rPr>
+      </w:pPr>
+      <w:r>
+        <w:rPr/>
+      </w:r>
+    </w:p>
+    <w:p>
+      <w:pPr>
+        <w:pStyle w:val="Normal"/>
+        <w:rPr>
+          <w:lang w:val="en-IE"/>
+        </w:rPr>
+      </w:pPr>
+      <w:r>
+        <w:rPr/>
+        <w:t xml:space="preserve">  </w:t>
+      </w:r>
+    </w:p>
+    <w:p>
+      <w:pPr>
+        <w:pStyle w:val="Normal"/>
+        <w:rPr>
+          <w:lang w:val="en-IE"/>
+        </w:rPr>
+      </w:pPr>
+      <w:r>
+        <w:rPr/>
+      </w:r>
+    </w:p>
+    <w:p>
+      <w:pPr>
+        <w:pStyle w:val="Normal"/>
+        <w:rPr>
+          <w:lang w:val="en-IE"/>
+        </w:rPr>
+      </w:pPr>
+      <w:r>
+        <w:rPr/>
+      </w:r>
+    </w:p>
+    <w:p>
+      <w:pPr>
+        <w:pStyle w:val="Normal"/>
+        <w:rPr>
+          <w:lang w:val="en-IE"/>
+        </w:rPr>
+      </w:pPr>
+      <w:r>
+        <w:rPr/>
+      </w:r>
+    </w:p>
+    <w:p>
+      <w:pPr>
+        <w:pStyle w:val="Normal"/>
+        <w:rPr>
+          <w:lang w:val="en-IE"/>
+        </w:rPr>
+      </w:pPr>
+      <w:r>
+        <w:rPr/>
+      </w:r>
+    </w:p>
+    <w:p>
+      <w:pPr>
+        <w:pStyle w:val="Normal"/>
+        <w:rPr>
+          <w:lang w:val="en-IE"/>
+        </w:rPr>
+      </w:pPr>
+      <w:r>
+        <w:rPr/>
       </w:r>
     </w:p>
     <w:p>
       <w:pPr>
         <w:pStyle w:val="Heading2"/>
-        <w:rPr>
-          <w:lang w:val="en-IE"/>
-        </w:rPr>
-      </w:pPr>
-      <w:bookmarkStart w:id="115" w:name="__RefHeading___Toc2087_82279772"/>
-      <w:bookmarkStart w:id="116" w:name="_Toc112169978"/>
-      <w:bookmarkEnd w:id="115"/>
+        <w:numPr>
+          <w:ilvl w:val="0"/>
+          <w:numId w:val="0"/>
+        </w:numPr>
+        <w:ind w:left="576" w:hanging="0"/>
+        <w:rPr>
+          <w:lang w:val="en-IE"/>
+        </w:rPr>
+      </w:pPr>
+      <w:r>
+        <w:rPr/>
+      </w:r>
+      <w:r>
+        <mc:AlternateContent>
+          <mc:Choice Requires="wps">
+            <w:drawing>
+              <wp:anchor behindDoc="0" distT="0" distB="0" distL="0" distR="0" simplePos="0" locked="0" layoutInCell="0" allowOverlap="1" relativeHeight="56">
+                <wp:simplePos x="0" y="0"/>
+                <wp:positionH relativeFrom="column">
+                  <wp:posOffset>66040</wp:posOffset>
+                </wp:positionH>
+                <wp:positionV relativeFrom="paragraph">
+                  <wp:posOffset>24765</wp:posOffset>
+                </wp:positionV>
+                <wp:extent cx="1440180" cy="3207385"/>
+                <wp:effectExtent l="0" t="0" r="0" b="0"/>
+                <wp:wrapSquare wrapText="largest"/>
+                <wp:docPr id="71" name="Frame18"/>
+                <a:graphic xmlns:a="http://schemas.openxmlformats.org/drawingml/2006/main">
+                  <a:graphicData uri="http://schemas.microsoft.com/office/word/2010/wordprocessingShape">
+                    <wps:wsp>
+                      <wps:cNvSpPr txBox="1"/>
+                      <wps:spPr>
+                        <a:xfrm>
+                          <a:off x="0" y="0"/>
+                          <a:ext cx="1440180" cy="3207385"/>
+                        </a:xfrm>
+                        <a:prstGeom prst="rect"/>
+                        <a:solidFill>
+                          <a:srgbClr val="FFFFFF"/>
+                        </a:solidFill>
+                      </wps:spPr>
+                      <wps:txbx>
+                        <w:txbxContent>
+                          <w:p>
+                            <w:pPr>
+                              <w:pStyle w:val="Figure"/>
+                              <w:spacing w:before="120" w:after="120"/>
+                              <w:rPr/>
+                            </w:pPr>
+                            <w:r>
+                              <w:rPr>
+                                <w:sz w:val="16"/>
+                                <w:szCs w:val="16"/>
+                              </w:rPr>
+                              <w:drawing>
+                                <wp:inline distT="0" distB="0" distL="0" distR="0">
+                                  <wp:extent cx="1440180" cy="2879725"/>
+                                  <wp:effectExtent l="0" t="0" r="0" b="0"/>
+                                  <wp:docPr id="72" name="Image24" descr=""/>
+                                  <wp:cNvGraphicFramePr>
+                                    <a:graphicFrameLocks xmlns:a="http://schemas.openxmlformats.org/drawingml/2006/main" noChangeAspect="1"/>
+                                  </wp:cNvGraphicFramePr>
+                                  <a:graphic xmlns:a="http://schemas.openxmlformats.org/drawingml/2006/main">
+                                    <a:graphicData uri="http://schemas.openxmlformats.org/drawingml/2006/picture">
+                                      <pic:pic xmlns:pic="http://schemas.openxmlformats.org/drawingml/2006/picture">
+                                        <pic:nvPicPr>
+                                          <pic:cNvPr id="72" name="Image24" descr=""/>
+                                          <pic:cNvPicPr>
+                                            <a:picLocks noChangeAspect="1" noChangeArrowheads="1"/>
+                                          </pic:cNvPicPr>
+                                        </pic:nvPicPr>
+                                        <pic:blipFill>
+                                          <a:blip r:embed="rId55"/>
+                                          <a:stretch>
+                                            <a:fillRect/>
+                                          </a:stretch>
+                                        </pic:blipFill>
+                                        <pic:spPr bwMode="auto">
+                                          <a:xfrm>
+                                            <a:off x="0" y="0"/>
+                                            <a:ext cx="1440180" cy="2879725"/>
+                                          </a:xfrm>
+                                          <a:prstGeom prst="rect">
+                                            <a:avLst/>
+                                          </a:prstGeom>
+                                        </pic:spPr>
+                                      </pic:pic>
+                                    </a:graphicData>
+                                  </a:graphic>
+                                </wp:inline>
+                              </w:drawing>
+                              <w:t>Figure</w:t>
+                            </w:r>
+                            <w:r>
+                              <w:rPr/>
+                              <w:t xml:space="preserve"> </w:t>
+                            </w:r>
+                            <w:r>
+                              <w:rPr>
+                                <w:sz w:val="16"/>
+                                <w:szCs w:val="16"/>
+                              </w:rPr>
+                              <w:t>2.5.7: Journal Page</w:t>
+                            </w:r>
+                          </w:p>
+                        </w:txbxContent>
+                      </wps:txbx>
+                      <wps:bodyPr anchor="t" lIns="0" tIns="0" rIns="0" bIns="0">
+                        <a:noAutofit/>
+                      </wps:bodyPr>
+                    </wps:wsp>
+                  </a:graphicData>
+                </a:graphic>
+              </wp:anchor>
+            </w:drawing>
+          </mc:Choice>
+          <mc:Fallback>
+            <w:pict>
+              <v:rect style="position:absolute;rotation:-0;width:113.4pt;height:252.55pt;mso-wrap-distance-left:0pt;mso-wrap-distance-right:0pt;mso-wrap-distance-top:0pt;mso-wrap-distance-bottom:0pt;margin-top:1.95pt;mso-position-vertical-relative:text;margin-left:5.2pt;mso-position-horizontal-relative:text">
+                <v:textbox inset="0in,0in,0in,0in">
+                  <w:txbxContent>
+                    <w:p>
+                      <w:pPr>
+                        <w:pStyle w:val="Figure"/>
+                        <w:spacing w:before="120" w:after="120"/>
+                        <w:rPr/>
+                      </w:pPr>
+                      <w:r>
+                        <w:rPr>
+                          <w:sz w:val="16"/>
+                          <w:szCs w:val="16"/>
+                        </w:rPr>
+                        <w:drawing>
+                          <wp:inline distT="0" distB="0" distL="0" distR="0">
+                            <wp:extent cx="1440180" cy="2879725"/>
+                            <wp:effectExtent l="0" t="0" r="0" b="0"/>
+                            <wp:docPr id="73" name="Image24" descr=""/>
+                            <wp:cNvGraphicFramePr>
+                              <a:graphicFrameLocks xmlns:a="http://schemas.openxmlformats.org/drawingml/2006/main" noChangeAspect="1"/>
+                            </wp:cNvGraphicFramePr>
+                            <a:graphic xmlns:a="http://schemas.openxmlformats.org/drawingml/2006/main">
+                              <a:graphicData uri="http://schemas.openxmlformats.org/drawingml/2006/picture">
+                                <pic:pic xmlns:pic="http://schemas.openxmlformats.org/drawingml/2006/picture">
+                                  <pic:nvPicPr>
+                                    <pic:cNvPr id="73" name="Image24" descr=""/>
+                                    <pic:cNvPicPr>
+                                      <a:picLocks noChangeAspect="1" noChangeArrowheads="1"/>
+                                    </pic:cNvPicPr>
+                                  </pic:nvPicPr>
+                                  <pic:blipFill>
+                                    <a:blip r:embed="rId56"/>
+                                    <a:stretch>
+                                      <a:fillRect/>
+                                    </a:stretch>
+                                  </pic:blipFill>
+                                  <pic:spPr bwMode="auto">
+                                    <a:xfrm>
+                                      <a:off x="0" y="0"/>
+                                      <a:ext cx="1440180" cy="2879725"/>
+                                    </a:xfrm>
+                                    <a:prstGeom prst="rect">
+                                      <a:avLst/>
+                                    </a:prstGeom>
+                                  </pic:spPr>
+                                </pic:pic>
+                              </a:graphicData>
+                            </a:graphic>
+                          </wp:inline>
+                        </w:drawing>
+                        <w:t>Figure</w:t>
+                      </w:r>
+                      <w:r>
+                        <w:rPr/>
+                        <w:t xml:space="preserve"> </w:t>
+                      </w:r>
+                      <w:r>
+                        <w:rPr>
+                          <w:sz w:val="16"/>
+                          <w:szCs w:val="16"/>
+                        </w:rPr>
+                        <w:t>2.5.7: Journal Page</w:t>
+                      </w:r>
+                    </w:p>
+                  </w:txbxContent>
+                </v:textbox>
+                <w10:wrap type="square" side="largest"/>
+              </v:rect>
+            </w:pict>
+          </mc:Fallback>
+        </mc:AlternateContent>
+      </w:r>
+      <w:r>
+        <mc:AlternateContent>
+          <mc:Choice Requires="wps">
+            <w:drawing>
+              <wp:anchor behindDoc="0" distT="0" distB="0" distL="0" distR="0" simplePos="0" locked="0" layoutInCell="0" allowOverlap="1" relativeHeight="58">
+                <wp:simplePos x="0" y="0"/>
+                <wp:positionH relativeFrom="column">
+                  <wp:posOffset>2214880</wp:posOffset>
+                </wp:positionH>
+                <wp:positionV relativeFrom="paragraph">
+                  <wp:posOffset>47625</wp:posOffset>
+                </wp:positionV>
+                <wp:extent cx="1440180" cy="3207385"/>
+                <wp:effectExtent l="0" t="0" r="0" b="0"/>
+                <wp:wrapSquare wrapText="largest"/>
+                <wp:docPr id="74" name="Frame19"/>
+                <a:graphic xmlns:a="http://schemas.openxmlformats.org/drawingml/2006/main">
+                  <a:graphicData uri="http://schemas.microsoft.com/office/word/2010/wordprocessingShape">
+                    <wps:wsp>
+                      <wps:cNvSpPr txBox="1"/>
+                      <wps:spPr>
+                        <a:xfrm>
+                          <a:off x="0" y="0"/>
+                          <a:ext cx="1440180" cy="3207385"/>
+                        </a:xfrm>
+                        <a:prstGeom prst="rect"/>
+                        <a:solidFill>
+                          <a:srgbClr val="FFFFFF"/>
+                        </a:solidFill>
+                      </wps:spPr>
+                      <wps:txbx>
+                        <w:txbxContent>
+                          <w:p>
+                            <w:pPr>
+                              <w:pStyle w:val="Figure"/>
+                              <w:spacing w:before="120" w:after="120"/>
+                              <w:rPr/>
+                            </w:pPr>
+                            <w:r>
+                              <w:rPr>
+                                <w:sz w:val="16"/>
+                                <w:szCs w:val="16"/>
+                              </w:rPr>
+                              <w:drawing>
+                                <wp:inline distT="0" distB="0" distL="0" distR="0">
+                                  <wp:extent cx="1440180" cy="2879725"/>
+                                  <wp:effectExtent l="0" t="0" r="0" b="0"/>
+                                  <wp:docPr id="75" name="Image25" descr=""/>
+                                  <wp:cNvGraphicFramePr>
+                                    <a:graphicFrameLocks xmlns:a="http://schemas.openxmlformats.org/drawingml/2006/main" noChangeAspect="1"/>
+                                  </wp:cNvGraphicFramePr>
+                                  <a:graphic xmlns:a="http://schemas.openxmlformats.org/drawingml/2006/main">
+                                    <a:graphicData uri="http://schemas.openxmlformats.org/drawingml/2006/picture">
+                                      <pic:pic xmlns:pic="http://schemas.openxmlformats.org/drawingml/2006/picture">
+                                        <pic:nvPicPr>
+                                          <pic:cNvPr id="75" name="Image25" descr=""/>
+                                          <pic:cNvPicPr>
+                                            <a:picLocks noChangeAspect="1" noChangeArrowheads="1"/>
+                                          </pic:cNvPicPr>
+                                        </pic:nvPicPr>
+                                        <pic:blipFill>
+                                          <a:blip r:embed="rId57"/>
+                                          <a:stretch>
+                                            <a:fillRect/>
+                                          </a:stretch>
+                                        </pic:blipFill>
+                                        <pic:spPr bwMode="auto">
+                                          <a:xfrm>
+                                            <a:off x="0" y="0"/>
+                                            <a:ext cx="1440180" cy="2879725"/>
+                                          </a:xfrm>
+                                          <a:prstGeom prst="rect">
+                                            <a:avLst/>
+                                          </a:prstGeom>
+                                        </pic:spPr>
+                                      </pic:pic>
+                                    </a:graphicData>
+                                  </a:graphic>
+                                </wp:inline>
+                              </w:drawing>
+                              <w:t>Figure</w:t>
+                            </w:r>
+                            <w:r>
+                              <w:rPr/>
+                              <w:t xml:space="preserve"> </w:t>
+                            </w:r>
+                            <w:r>
+                              <w:rPr>
+                                <w:sz w:val="16"/>
+                                <w:szCs w:val="16"/>
+                              </w:rPr>
+                              <w:t>2.5.8: Edit Entry Page</w:t>
+                            </w:r>
+                          </w:p>
+                        </w:txbxContent>
+                      </wps:txbx>
+                      <wps:bodyPr anchor="t" lIns="0" tIns="0" rIns="0" bIns="0">
+                        <a:noAutofit/>
+                      </wps:bodyPr>
+                    </wps:wsp>
+                  </a:graphicData>
+                </a:graphic>
+              </wp:anchor>
+            </w:drawing>
+          </mc:Choice>
+          <mc:Fallback>
+            <w:pict>
+              <v:rect style="position:absolute;rotation:-0;width:113.4pt;height:252.55pt;mso-wrap-distance-left:0pt;mso-wrap-distance-right:0pt;mso-wrap-distance-top:0pt;mso-wrap-distance-bottom:0pt;margin-top:3.75pt;mso-position-vertical-relative:text;margin-left:174.4pt;mso-position-horizontal-relative:text">
+                <v:textbox inset="0in,0in,0in,0in">
+                  <w:txbxContent>
+                    <w:p>
+                      <w:pPr>
+                        <w:pStyle w:val="Figure"/>
+                        <w:spacing w:before="120" w:after="120"/>
+                        <w:rPr/>
+                      </w:pPr>
+                      <w:r>
+                        <w:rPr>
+                          <w:sz w:val="16"/>
+                          <w:szCs w:val="16"/>
+                        </w:rPr>
+                        <w:drawing>
+                          <wp:inline distT="0" distB="0" distL="0" distR="0">
+                            <wp:extent cx="1440180" cy="2879725"/>
+                            <wp:effectExtent l="0" t="0" r="0" b="0"/>
+                            <wp:docPr id="76" name="Image25" descr=""/>
+                            <wp:cNvGraphicFramePr>
+                              <a:graphicFrameLocks xmlns:a="http://schemas.openxmlformats.org/drawingml/2006/main" noChangeAspect="1"/>
+                            </wp:cNvGraphicFramePr>
+                            <a:graphic xmlns:a="http://schemas.openxmlformats.org/drawingml/2006/main">
+                              <a:graphicData uri="http://schemas.openxmlformats.org/drawingml/2006/picture">
+                                <pic:pic xmlns:pic="http://schemas.openxmlformats.org/drawingml/2006/picture">
+                                  <pic:nvPicPr>
+                                    <pic:cNvPr id="76" name="Image25" descr=""/>
+                                    <pic:cNvPicPr>
+                                      <a:picLocks noChangeAspect="1" noChangeArrowheads="1"/>
+                                    </pic:cNvPicPr>
+                                  </pic:nvPicPr>
+                                  <pic:blipFill>
+                                    <a:blip r:embed="rId58"/>
+                                    <a:stretch>
+                                      <a:fillRect/>
+                                    </a:stretch>
+                                  </pic:blipFill>
+                                  <pic:spPr bwMode="auto">
+                                    <a:xfrm>
+                                      <a:off x="0" y="0"/>
+                                      <a:ext cx="1440180" cy="2879725"/>
+                                    </a:xfrm>
+                                    <a:prstGeom prst="rect">
+                                      <a:avLst/>
+                                    </a:prstGeom>
+                                  </pic:spPr>
+                                </pic:pic>
+                              </a:graphicData>
+                            </a:graphic>
+                          </wp:inline>
+                        </w:drawing>
+                        <w:t>Figure</w:t>
+                      </w:r>
+                      <w:r>
+                        <w:rPr/>
+                        <w:t xml:space="preserve"> </w:t>
+                      </w:r>
+                      <w:r>
+                        <w:rPr>
+                          <w:sz w:val="16"/>
+                          <w:szCs w:val="16"/>
+                        </w:rPr>
+                        <w:t>2.5.8: Edit Entry Page</w:t>
+                      </w:r>
+                    </w:p>
+                  </w:txbxContent>
+                </v:textbox>
+                <w10:wrap type="square" side="largest"/>
+              </v:rect>
+            </w:pict>
+          </mc:Fallback>
+        </mc:AlternateContent>
+      </w:r>
+      <w:r>
+        <mc:AlternateContent>
+          <mc:Choice Requires="wps">
+            <w:drawing>
+              <wp:anchor behindDoc="0" distT="0" distB="0" distL="0" distR="0" simplePos="0" locked="0" layoutInCell="0" allowOverlap="1" relativeHeight="64">
+                <wp:simplePos x="0" y="0"/>
+                <wp:positionH relativeFrom="column">
+                  <wp:posOffset>4425950</wp:posOffset>
+                </wp:positionH>
+                <wp:positionV relativeFrom="paragraph">
+                  <wp:posOffset>54610</wp:posOffset>
+                </wp:positionV>
+                <wp:extent cx="1440180" cy="3382645"/>
+                <wp:effectExtent l="0" t="0" r="0" b="0"/>
+                <wp:wrapSquare wrapText="largest"/>
+                <wp:docPr id="77" name="Frame20"/>
+                <a:graphic xmlns:a="http://schemas.openxmlformats.org/drawingml/2006/main">
+                  <a:graphicData uri="http://schemas.microsoft.com/office/word/2010/wordprocessingShape">
+                    <wps:wsp>
+                      <wps:cNvSpPr txBox="1"/>
+                      <wps:spPr>
+                        <a:xfrm>
+                          <a:off x="0" y="0"/>
+                          <a:ext cx="1440180" cy="3382645"/>
+                        </a:xfrm>
+                        <a:prstGeom prst="rect"/>
+                        <a:solidFill>
+                          <a:srgbClr val="FFFFFF"/>
+                        </a:solidFill>
+                      </wps:spPr>
+                      <wps:txbx>
+                        <w:txbxContent>
+                          <w:p>
+                            <w:pPr>
+                              <w:pStyle w:val="Figure"/>
+                              <w:spacing w:before="120" w:after="120"/>
+                              <w:rPr/>
+                            </w:pPr>
+                            <w:r>
+                              <w:rPr>
+                                <w:sz w:val="16"/>
+                                <w:szCs w:val="16"/>
+                              </w:rPr>
+                              <w:drawing>
+                                <wp:inline distT="0" distB="0" distL="0" distR="0">
+                                  <wp:extent cx="1440180" cy="2879725"/>
+                                  <wp:effectExtent l="0" t="0" r="0" b="0"/>
+                                  <wp:docPr id="78" name="Image28" descr=""/>
+                                  <wp:cNvGraphicFramePr>
+                                    <a:graphicFrameLocks xmlns:a="http://schemas.openxmlformats.org/drawingml/2006/main" noChangeAspect="1"/>
+                                  </wp:cNvGraphicFramePr>
+                                  <a:graphic xmlns:a="http://schemas.openxmlformats.org/drawingml/2006/main">
+                                    <a:graphicData uri="http://schemas.openxmlformats.org/drawingml/2006/picture">
+                                      <pic:pic xmlns:pic="http://schemas.openxmlformats.org/drawingml/2006/picture">
+                                        <pic:nvPicPr>
+                                          <pic:cNvPr id="78" name="Image28" descr=""/>
+                                          <pic:cNvPicPr>
+                                            <a:picLocks noChangeAspect="1" noChangeArrowheads="1"/>
+                                          </pic:cNvPicPr>
+                                        </pic:nvPicPr>
+                                        <pic:blipFill>
+                                          <a:blip r:embed="rId59"/>
+                                          <a:stretch>
+                                            <a:fillRect/>
+                                          </a:stretch>
+                                        </pic:blipFill>
+                                        <pic:spPr bwMode="auto">
+                                          <a:xfrm>
+                                            <a:off x="0" y="0"/>
+                                            <a:ext cx="1440180" cy="2879725"/>
+                                          </a:xfrm>
+                                          <a:prstGeom prst="rect">
+                                            <a:avLst/>
+                                          </a:prstGeom>
+                                        </pic:spPr>
+                                      </pic:pic>
+                                    </a:graphicData>
+                                  </a:graphic>
+                                </wp:inline>
+                              </w:drawing>
+                              <w:t>Figure</w:t>
+                            </w:r>
+                            <w:r>
+                              <w:rPr/>
+                              <w:t xml:space="preserve"> </w:t>
+                            </w:r>
+                            <w:r>
+                              <w:rPr>
+                                <w:sz w:val="16"/>
+                                <w:szCs w:val="16"/>
+                              </w:rPr>
+                              <w:t>2.5.9: Empty Journal Page</w:t>
+                            </w:r>
+                          </w:p>
+                        </w:txbxContent>
+                      </wps:txbx>
+                      <wps:bodyPr anchor="t" lIns="0" tIns="0" rIns="0" bIns="0">
+                        <a:noAutofit/>
+                      </wps:bodyPr>
+                    </wps:wsp>
+                  </a:graphicData>
+                </a:graphic>
+              </wp:anchor>
+            </w:drawing>
+          </mc:Choice>
+          <mc:Fallback>
+            <w:pict>
+              <v:rect style="position:absolute;rotation:-0;width:113.4pt;height:266.35pt;mso-wrap-distance-left:0pt;mso-wrap-distance-right:0pt;mso-wrap-distance-top:0pt;mso-wrap-distance-bottom:0pt;margin-top:4.3pt;mso-position-vertical-relative:text;margin-left:348.5pt;mso-position-horizontal-relative:text">
+                <v:textbox inset="0in,0in,0in,0in">
+                  <w:txbxContent>
+                    <w:p>
+                      <w:pPr>
+                        <w:pStyle w:val="Figure"/>
+                        <w:spacing w:before="120" w:after="120"/>
+                        <w:rPr/>
+                      </w:pPr>
+                      <w:r>
+                        <w:rPr>
+                          <w:sz w:val="16"/>
+                          <w:szCs w:val="16"/>
+                        </w:rPr>
+                        <w:drawing>
+                          <wp:inline distT="0" distB="0" distL="0" distR="0">
+                            <wp:extent cx="1440180" cy="2879725"/>
+                            <wp:effectExtent l="0" t="0" r="0" b="0"/>
+                            <wp:docPr id="79" name="Image28" descr=""/>
+                            <wp:cNvGraphicFramePr>
+                              <a:graphicFrameLocks xmlns:a="http://schemas.openxmlformats.org/drawingml/2006/main" noChangeAspect="1"/>
+                            </wp:cNvGraphicFramePr>
+                            <a:graphic xmlns:a="http://schemas.openxmlformats.org/drawingml/2006/main">
+                              <a:graphicData uri="http://schemas.openxmlformats.org/drawingml/2006/picture">
+                                <pic:pic xmlns:pic="http://schemas.openxmlformats.org/drawingml/2006/picture">
+                                  <pic:nvPicPr>
+                                    <pic:cNvPr id="79" name="Image28" descr=""/>
+                                    <pic:cNvPicPr>
+                                      <a:picLocks noChangeAspect="1" noChangeArrowheads="1"/>
+                                    </pic:cNvPicPr>
+                                  </pic:nvPicPr>
+                                  <pic:blipFill>
+                                    <a:blip r:embed="rId60"/>
+                                    <a:stretch>
+                                      <a:fillRect/>
+                                    </a:stretch>
+                                  </pic:blipFill>
+                                  <pic:spPr bwMode="auto">
+                                    <a:xfrm>
+                                      <a:off x="0" y="0"/>
+                                      <a:ext cx="1440180" cy="2879725"/>
+                                    </a:xfrm>
+                                    <a:prstGeom prst="rect">
+                                      <a:avLst/>
+                                    </a:prstGeom>
+                                  </pic:spPr>
+                                </pic:pic>
+                              </a:graphicData>
+                            </a:graphic>
+                          </wp:inline>
+                        </w:drawing>
+                        <w:t>Figure</w:t>
+                      </w:r>
+                      <w:r>
+                        <w:rPr/>
+                        <w:t xml:space="preserve"> </w:t>
+                      </w:r>
+                      <w:r>
+                        <w:rPr>
+                          <w:sz w:val="16"/>
+                          <w:szCs w:val="16"/>
+                        </w:rPr>
+                        <w:t>2.5.9: Empty Journal Page</w:t>
+                      </w:r>
+                    </w:p>
+                  </w:txbxContent>
+                </v:textbox>
+                <w10:wrap type="square" side="largest"/>
+              </v:rect>
+            </w:pict>
+          </mc:Fallback>
+        </mc:AlternateContent>
+      </w:r>
+    </w:p>
+    <w:p>
+      <w:pPr>
+        <w:pStyle w:val="Normal"/>
+        <w:rPr>
+          <w:lang w:val="en-IE"/>
+        </w:rPr>
+      </w:pPr>
+      <w:r>
+        <w:rPr/>
+      </w:r>
+    </w:p>
+    <w:p>
+      <w:pPr>
+        <w:pStyle w:val="Normal"/>
+        <w:rPr>
+          <w:lang w:val="en-IE"/>
+        </w:rPr>
+      </w:pPr>
+      <w:r>
+        <w:rPr/>
+      </w:r>
+    </w:p>
+    <w:p>
+      <w:pPr>
+        <w:pStyle w:val="Normal"/>
+        <w:rPr>
+          <w:lang w:val="en-IE"/>
+        </w:rPr>
+      </w:pPr>
+      <w:r>
+        <w:rPr/>
+      </w:r>
+    </w:p>
+    <w:p>
+      <w:pPr>
+        <w:pStyle w:val="Normal"/>
+        <w:rPr>
+          <w:lang w:val="en-IE"/>
+        </w:rPr>
+      </w:pPr>
+      <w:r>
+        <w:rPr/>
+      </w:r>
+    </w:p>
+    <w:p>
+      <w:pPr>
+        <w:pStyle w:val="Normal"/>
+        <w:rPr>
+          <w:lang w:val="en-IE"/>
+        </w:rPr>
+      </w:pPr>
+      <w:r>
+        <w:rPr/>
+      </w:r>
+    </w:p>
+    <w:p>
+      <w:pPr>
+        <w:pStyle w:val="Normal"/>
+        <w:rPr>
+          <w:lang w:val="en-IE"/>
+        </w:rPr>
+      </w:pPr>
+      <w:r>
+        <w:rPr/>
+      </w:r>
+    </w:p>
+    <w:p>
+      <w:pPr>
+        <w:pStyle w:val="Normal"/>
+        <w:rPr>
+          <w:lang w:val="en-IE"/>
+        </w:rPr>
+      </w:pPr>
+      <w:r>
+        <w:rPr/>
+      </w:r>
+    </w:p>
+    <w:p>
+      <w:pPr>
+        <w:pStyle w:val="Normal"/>
+        <w:rPr>
+          <w:lang w:val="en-IE"/>
+        </w:rPr>
+      </w:pPr>
+      <w:r>
+        <w:rPr/>
+      </w:r>
+    </w:p>
+    <w:p>
+      <w:pPr>
+        <w:pStyle w:val="Heading2"/>
+        <w:numPr>
+          <w:ilvl w:val="0"/>
+          <w:numId w:val="0"/>
+        </w:numPr>
+        <w:ind w:left="576" w:hanging="0"/>
+        <w:rPr>
+          <w:lang w:val="en-IE"/>
+        </w:rPr>
+      </w:pPr>
+      <w:r>
+        <w:rPr/>
+      </w:r>
+    </w:p>
+    <w:p>
+      <w:pPr>
+        <w:pStyle w:val="Heading2"/>
+        <w:numPr>
+          <w:ilvl w:val="0"/>
+          <w:numId w:val="0"/>
+        </w:numPr>
+        <w:ind w:left="576" w:hanging="0"/>
+        <w:rPr>
+          <w:lang w:val="en-IE"/>
+        </w:rPr>
+      </w:pPr>
+      <w:r>
+        <w:rPr/>
+      </w:r>
+      <w:r>
+        <mc:AlternateContent>
+          <mc:Choice Requires="wps">
+            <w:drawing>
+              <wp:anchor behindDoc="0" distT="0" distB="0" distL="0" distR="0" simplePos="0" locked="0" layoutInCell="0" allowOverlap="1" relativeHeight="60">
+                <wp:simplePos x="0" y="0"/>
+                <wp:positionH relativeFrom="column">
+                  <wp:posOffset>58420</wp:posOffset>
+                </wp:positionH>
+                <wp:positionV relativeFrom="paragraph">
+                  <wp:posOffset>-53975</wp:posOffset>
+                </wp:positionV>
+                <wp:extent cx="1440180" cy="3207385"/>
+                <wp:effectExtent l="0" t="0" r="0" b="0"/>
+                <wp:wrapSquare wrapText="largest"/>
+                <wp:docPr id="80" name="Frame21"/>
+                <a:graphic xmlns:a="http://schemas.openxmlformats.org/drawingml/2006/main">
+                  <a:graphicData uri="http://schemas.microsoft.com/office/word/2010/wordprocessingShape">
+                    <wps:wsp>
+                      <wps:cNvSpPr txBox="1"/>
+                      <wps:spPr>
+                        <a:xfrm>
+                          <a:off x="0" y="0"/>
+                          <a:ext cx="1440180" cy="3207385"/>
+                        </a:xfrm>
+                        <a:prstGeom prst="rect"/>
+                        <a:solidFill>
+                          <a:srgbClr val="FFFFFF"/>
+                        </a:solidFill>
+                      </wps:spPr>
+                      <wps:txbx>
+                        <w:txbxContent>
+                          <w:p>
+                            <w:pPr>
+                              <w:pStyle w:val="Figure"/>
+                              <w:spacing w:before="120" w:after="120"/>
+                              <w:rPr/>
+                            </w:pPr>
+                            <w:r>
+                              <w:rPr>
+                                <w:sz w:val="16"/>
+                                <w:szCs w:val="16"/>
+                              </w:rPr>
+                              <w:drawing>
+                                <wp:inline distT="0" distB="0" distL="0" distR="0">
+                                  <wp:extent cx="1440180" cy="2879725"/>
+                                  <wp:effectExtent l="0" t="0" r="0" b="0"/>
+                                  <wp:docPr id="81" name="Image26" descr=""/>
+                                  <wp:cNvGraphicFramePr>
+                                    <a:graphicFrameLocks xmlns:a="http://schemas.openxmlformats.org/drawingml/2006/main" noChangeAspect="1"/>
+                                  </wp:cNvGraphicFramePr>
+                                  <a:graphic xmlns:a="http://schemas.openxmlformats.org/drawingml/2006/main">
+                                    <a:graphicData uri="http://schemas.openxmlformats.org/drawingml/2006/picture">
+                                      <pic:pic xmlns:pic="http://schemas.openxmlformats.org/drawingml/2006/picture">
+                                        <pic:nvPicPr>
+                                          <pic:cNvPr id="81" name="Image26" descr=""/>
+                                          <pic:cNvPicPr>
+                                            <a:picLocks noChangeAspect="1" noChangeArrowheads="1"/>
+                                          </pic:cNvPicPr>
+                                        </pic:nvPicPr>
+                                        <pic:blipFill>
+                                          <a:blip r:embed="rId61"/>
+                                          <a:stretch>
+                                            <a:fillRect/>
+                                          </a:stretch>
+                                        </pic:blipFill>
+                                        <pic:spPr bwMode="auto">
+                                          <a:xfrm>
+                                            <a:off x="0" y="0"/>
+                                            <a:ext cx="1440180" cy="2879725"/>
+                                          </a:xfrm>
+                                          <a:prstGeom prst="rect">
+                                            <a:avLst/>
+                                          </a:prstGeom>
+                                        </pic:spPr>
+                                      </pic:pic>
+                                    </a:graphicData>
+                                  </a:graphic>
+                                </wp:inline>
+                              </w:drawing>
+                              <w:t>Figure</w:t>
+                            </w:r>
+                            <w:r>
+                              <w:rPr/>
+                              <w:t xml:space="preserve"> </w:t>
+                            </w:r>
+                            <w:r>
+                              <w:rPr>
+                                <w:sz w:val="16"/>
+                                <w:szCs w:val="16"/>
+                              </w:rPr>
+                              <w:t>2.5.10: Settings Page</w:t>
+                            </w:r>
+                          </w:p>
+                        </w:txbxContent>
+                      </wps:txbx>
+                      <wps:bodyPr anchor="t" lIns="0" tIns="0" rIns="0" bIns="0">
+                        <a:noAutofit/>
+                      </wps:bodyPr>
+                    </wps:wsp>
+                  </a:graphicData>
+                </a:graphic>
+              </wp:anchor>
+            </w:drawing>
+          </mc:Choice>
+          <mc:Fallback>
+            <w:pict>
+              <v:rect style="position:absolute;rotation:-0;width:113.4pt;height:252.55pt;mso-wrap-distance-left:0pt;mso-wrap-distance-right:0pt;mso-wrap-distance-top:0pt;mso-wrap-distance-bottom:0pt;margin-top:-4.25pt;mso-position-vertical-relative:text;margin-left:4.6pt;mso-position-horizontal-relative:text">
+                <v:textbox inset="0in,0in,0in,0in">
+                  <w:txbxContent>
+                    <w:p>
+                      <w:pPr>
+                        <w:pStyle w:val="Figure"/>
+                        <w:spacing w:before="120" w:after="120"/>
+                        <w:rPr/>
+                      </w:pPr>
+                      <w:r>
+                        <w:rPr>
+                          <w:sz w:val="16"/>
+                          <w:szCs w:val="16"/>
+                        </w:rPr>
+                        <w:drawing>
+                          <wp:inline distT="0" distB="0" distL="0" distR="0">
+                            <wp:extent cx="1440180" cy="2879725"/>
+                            <wp:effectExtent l="0" t="0" r="0" b="0"/>
+                            <wp:docPr id="82" name="Image26" descr=""/>
+                            <wp:cNvGraphicFramePr>
+                              <a:graphicFrameLocks xmlns:a="http://schemas.openxmlformats.org/drawingml/2006/main" noChangeAspect="1"/>
+                            </wp:cNvGraphicFramePr>
+                            <a:graphic xmlns:a="http://schemas.openxmlformats.org/drawingml/2006/main">
+                              <a:graphicData uri="http://schemas.openxmlformats.org/drawingml/2006/picture">
+                                <pic:pic xmlns:pic="http://schemas.openxmlformats.org/drawingml/2006/picture">
+                                  <pic:nvPicPr>
+                                    <pic:cNvPr id="82" name="Image26" descr=""/>
+                                    <pic:cNvPicPr>
+                                      <a:picLocks noChangeAspect="1" noChangeArrowheads="1"/>
+                                    </pic:cNvPicPr>
+                                  </pic:nvPicPr>
+                                  <pic:blipFill>
+                                    <a:blip r:embed="rId62"/>
+                                    <a:stretch>
+                                      <a:fillRect/>
+                                    </a:stretch>
+                                  </pic:blipFill>
+                                  <pic:spPr bwMode="auto">
+                                    <a:xfrm>
+                                      <a:off x="0" y="0"/>
+                                      <a:ext cx="1440180" cy="2879725"/>
+                                    </a:xfrm>
+                                    <a:prstGeom prst="rect">
+                                      <a:avLst/>
+                                    </a:prstGeom>
+                                  </pic:spPr>
+                                </pic:pic>
+                              </a:graphicData>
+                            </a:graphic>
+                          </wp:inline>
+                        </w:drawing>
+                        <w:t>Figure</w:t>
+                      </w:r>
+                      <w:r>
+                        <w:rPr/>
+                        <w:t xml:space="preserve"> </w:t>
+                      </w:r>
+                      <w:r>
+                        <w:rPr>
+                          <w:sz w:val="16"/>
+                          <w:szCs w:val="16"/>
+                        </w:rPr>
+                        <w:t>2.5.10: Settings Page</w:t>
+                      </w:r>
+                    </w:p>
+                  </w:txbxContent>
+                </v:textbox>
+                <w10:wrap type="square" side="largest"/>
+              </v:rect>
+            </w:pict>
+          </mc:Fallback>
+        </mc:AlternateContent>
+      </w:r>
+      <w:r>
+        <mc:AlternateContent>
+          <mc:Choice Requires="wps">
+            <w:drawing>
+              <wp:anchor behindDoc="0" distT="0" distB="0" distL="0" distR="0" simplePos="0" locked="0" layoutInCell="0" allowOverlap="1" relativeHeight="62">
+                <wp:simplePos x="0" y="0"/>
+                <wp:positionH relativeFrom="column">
+                  <wp:posOffset>2200910</wp:posOffset>
+                </wp:positionH>
+                <wp:positionV relativeFrom="paragraph">
+                  <wp:posOffset>-59690</wp:posOffset>
+                </wp:positionV>
+                <wp:extent cx="1440180" cy="3207385"/>
+                <wp:effectExtent l="0" t="0" r="0" b="0"/>
+                <wp:wrapSquare wrapText="largest"/>
+                <wp:docPr id="83" name="Frame22"/>
+                <a:graphic xmlns:a="http://schemas.openxmlformats.org/drawingml/2006/main">
+                  <a:graphicData uri="http://schemas.microsoft.com/office/word/2010/wordprocessingShape">
+                    <wps:wsp>
+                      <wps:cNvSpPr txBox="1"/>
+                      <wps:spPr>
+                        <a:xfrm>
+                          <a:off x="0" y="0"/>
+                          <a:ext cx="1440180" cy="3207385"/>
+                        </a:xfrm>
+                        <a:prstGeom prst="rect"/>
+                        <a:solidFill>
+                          <a:srgbClr val="FFFFFF"/>
+                        </a:solidFill>
+                      </wps:spPr>
+                      <wps:txbx>
+                        <w:txbxContent>
+                          <w:p>
+                            <w:pPr>
+                              <w:pStyle w:val="Figure"/>
+                              <w:spacing w:before="120" w:after="120"/>
+                              <w:rPr/>
+                            </w:pPr>
+                            <w:r>
+                              <w:rPr>
+                                <w:sz w:val="16"/>
+                                <w:szCs w:val="16"/>
+                              </w:rPr>
+                              <w:drawing>
+                                <wp:inline distT="0" distB="0" distL="0" distR="0">
+                                  <wp:extent cx="1440180" cy="2879725"/>
+                                  <wp:effectExtent l="0" t="0" r="0" b="0"/>
+                                  <wp:docPr id="84" name="Image27" descr=""/>
+                                  <wp:cNvGraphicFramePr>
+                                    <a:graphicFrameLocks xmlns:a="http://schemas.openxmlformats.org/drawingml/2006/main" noChangeAspect="1"/>
+                                  </wp:cNvGraphicFramePr>
+                                  <a:graphic xmlns:a="http://schemas.openxmlformats.org/drawingml/2006/main">
+                                    <a:graphicData uri="http://schemas.openxmlformats.org/drawingml/2006/picture">
+                                      <pic:pic xmlns:pic="http://schemas.openxmlformats.org/drawingml/2006/picture">
+                                        <pic:nvPicPr>
+                                          <pic:cNvPr id="84" name="Image27" descr=""/>
+                                          <pic:cNvPicPr>
+                                            <a:picLocks noChangeAspect="1" noChangeArrowheads="1"/>
+                                          </pic:cNvPicPr>
+                                        </pic:nvPicPr>
+                                        <pic:blipFill>
+                                          <a:blip r:embed="rId63"/>
+                                          <a:stretch>
+                                            <a:fillRect/>
+                                          </a:stretch>
+                                        </pic:blipFill>
+                                        <pic:spPr bwMode="auto">
+                                          <a:xfrm>
+                                            <a:off x="0" y="0"/>
+                                            <a:ext cx="1440180" cy="2879725"/>
+                                          </a:xfrm>
+                                          <a:prstGeom prst="rect">
+                                            <a:avLst/>
+                                          </a:prstGeom>
+                                        </pic:spPr>
+                                      </pic:pic>
+                                    </a:graphicData>
+                                  </a:graphic>
+                                </wp:inline>
+                              </w:drawing>
+                              <w:t>Figure</w:t>
+                            </w:r>
+                            <w:r>
+                              <w:rPr/>
+                              <w:t xml:space="preserve"> </w:t>
+                            </w:r>
+                            <w:r>
+                              <w:rPr>
+                                <w:sz w:val="16"/>
+                                <w:szCs w:val="16"/>
+                              </w:rPr>
+                              <w:t>2.5.11: Feedback Page</w:t>
+                            </w:r>
+                          </w:p>
+                        </w:txbxContent>
+                      </wps:txbx>
+                      <wps:bodyPr anchor="t" lIns="0" tIns="0" rIns="0" bIns="0">
+                        <a:noAutofit/>
+                      </wps:bodyPr>
+                    </wps:wsp>
+                  </a:graphicData>
+                </a:graphic>
+              </wp:anchor>
+            </w:drawing>
+          </mc:Choice>
+          <mc:Fallback>
+            <w:pict>
+              <v:rect style="position:absolute;rotation:-0;width:113.4pt;height:252.55pt;mso-wrap-distance-left:0pt;mso-wrap-distance-right:0pt;mso-wrap-distance-top:0pt;mso-wrap-distance-bottom:0pt;margin-top:-4.7pt;mso-position-vertical-relative:text;margin-left:173.3pt;mso-position-horizontal-relative:text">
+                <v:textbox inset="0in,0in,0in,0in">
+                  <w:txbxContent>
+                    <w:p>
+                      <w:pPr>
+                        <w:pStyle w:val="Figure"/>
+                        <w:spacing w:before="120" w:after="120"/>
+                        <w:rPr/>
+                      </w:pPr>
+                      <w:r>
+                        <w:rPr>
+                          <w:sz w:val="16"/>
+                          <w:szCs w:val="16"/>
+                        </w:rPr>
+                        <w:drawing>
+                          <wp:inline distT="0" distB="0" distL="0" distR="0">
+                            <wp:extent cx="1440180" cy="2879725"/>
+                            <wp:effectExtent l="0" t="0" r="0" b="0"/>
+                            <wp:docPr id="85" name="Image27" descr=""/>
+                            <wp:cNvGraphicFramePr>
+                              <a:graphicFrameLocks xmlns:a="http://schemas.openxmlformats.org/drawingml/2006/main" noChangeAspect="1"/>
+                            </wp:cNvGraphicFramePr>
+                            <a:graphic xmlns:a="http://schemas.openxmlformats.org/drawingml/2006/main">
+                              <a:graphicData uri="http://schemas.openxmlformats.org/drawingml/2006/picture">
+                                <pic:pic xmlns:pic="http://schemas.openxmlformats.org/drawingml/2006/picture">
+                                  <pic:nvPicPr>
+                                    <pic:cNvPr id="85" name="Image27" descr=""/>
+                                    <pic:cNvPicPr>
+                                      <a:picLocks noChangeAspect="1" noChangeArrowheads="1"/>
+                                    </pic:cNvPicPr>
+                                  </pic:nvPicPr>
+                                  <pic:blipFill>
+                                    <a:blip r:embed="rId64"/>
+                                    <a:stretch>
+                                      <a:fillRect/>
+                                    </a:stretch>
+                                  </pic:blipFill>
+                                  <pic:spPr bwMode="auto">
+                                    <a:xfrm>
+                                      <a:off x="0" y="0"/>
+                                      <a:ext cx="1440180" cy="2879725"/>
+                                    </a:xfrm>
+                                    <a:prstGeom prst="rect">
+                                      <a:avLst/>
+                                    </a:prstGeom>
+                                  </pic:spPr>
+                                </pic:pic>
+                              </a:graphicData>
+                            </a:graphic>
+                          </wp:inline>
+                        </w:drawing>
+                        <w:t>Figure</w:t>
+                      </w:r>
+                      <w:r>
+                        <w:rPr/>
+                        <w:t xml:space="preserve"> </w:t>
+                      </w:r>
+                      <w:r>
+                        <w:rPr>
+                          <w:sz w:val="16"/>
+                          <w:szCs w:val="16"/>
+                        </w:rPr>
+                        <w:t>2.5.11: Feedback Page</w:t>
+                      </w:r>
+                    </w:p>
+                  </w:txbxContent>
+                </v:textbox>
+                <w10:wrap type="square" side="largest"/>
+              </v:rect>
+            </w:pict>
+          </mc:Fallback>
+        </mc:AlternateContent>
+      </w:r>
+    </w:p>
+    <w:p>
+      <w:pPr>
+        <w:pStyle w:val="Normal"/>
+        <w:rPr>
+          <w:lang w:val="en-IE"/>
+        </w:rPr>
+      </w:pPr>
+      <w:r>
+        <w:rPr/>
+      </w:r>
+    </w:p>
+    <w:p>
+      <w:pPr>
+        <w:pStyle w:val="Normal"/>
+        <w:rPr>
+          <w:lang w:val="en-IE"/>
+        </w:rPr>
+      </w:pPr>
+      <w:r>
+        <w:rPr/>
+      </w:r>
+    </w:p>
+    <w:p>
+      <w:pPr>
+        <w:pStyle w:val="Normal"/>
+        <w:rPr>
+          <w:lang w:val="en-IE"/>
+        </w:rPr>
+      </w:pPr>
+      <w:r>
+        <w:rPr/>
+      </w:r>
+    </w:p>
+    <w:p>
+      <w:pPr>
+        <w:pStyle w:val="Normal"/>
+        <w:rPr>
+          <w:lang w:val="en-IE"/>
+        </w:rPr>
+      </w:pPr>
+      <w:r>
+        <w:rPr/>
+      </w:r>
+    </w:p>
+    <w:p>
+      <w:pPr>
+        <w:pStyle w:val="Normal"/>
+        <w:rPr>
+          <w:lang w:val="en-IE"/>
+        </w:rPr>
+      </w:pPr>
+      <w:r>
+        <w:rPr/>
+      </w:r>
+    </w:p>
+    <w:p>
+      <w:pPr>
+        <w:pStyle w:val="Normal"/>
+        <w:rPr>
+          <w:lang w:val="en-IE"/>
+        </w:rPr>
+      </w:pPr>
+      <w:r>
+        <w:rPr/>
+      </w:r>
+    </w:p>
+    <w:p>
+      <w:pPr>
+        <w:pStyle w:val="Normal"/>
+        <w:rPr>
+          <w:lang w:val="en-IE"/>
+        </w:rPr>
+      </w:pPr>
+      <w:r>
+        <w:rPr/>
+      </w:r>
+    </w:p>
+    <w:p>
+      <w:pPr>
+        <w:pStyle w:val="Normal"/>
+        <w:rPr>
+          <w:lang w:val="en-IE"/>
+        </w:rPr>
+      </w:pPr>
+      <w:r>
+        <w:rPr/>
+      </w:r>
+    </w:p>
+    <w:p>
+      <w:pPr>
+        <w:pStyle w:val="Normal"/>
+        <w:rPr>
+          <w:lang w:val="en-IE"/>
+        </w:rPr>
+      </w:pPr>
+      <w:r>
+        <w:rPr/>
+      </w:r>
+    </w:p>
+    <w:p>
+      <w:pPr>
+        <w:pStyle w:val="Normal"/>
+        <w:rPr>
+          <w:lang w:val="en-IE"/>
+        </w:rPr>
+      </w:pPr>
+      <w:r>
+        <w:rPr/>
+        <w:t xml:space="preserve">The </w:t>
+      </w:r>
+      <w:r>
+        <w:rPr>
+          <w:b/>
+          <w:bCs/>
+        </w:rPr>
+        <w:t>SoulJournal</w:t>
+      </w:r>
+      <w:r>
+        <w:rPr>
+          <w:b w:val="false"/>
+          <w:bCs w:val="false"/>
+        </w:rPr>
+        <w:t xml:space="preserve"> web application was designed to have a minimalist layout. </w:t>
+      </w:r>
+      <w:r>
+        <w:rPr>
+          <w:b w:val="false"/>
+          <w:bCs w:val="false"/>
+        </w:rPr>
+        <w:t xml:space="preserve">I consider the application to be a user-friendly and intuitive one, focusing on the sole purpose of the user to write his thoughts. </w:t>
+      </w:r>
+    </w:p>
+    <w:p>
+      <w:pPr>
+        <w:pStyle w:val="Normal"/>
+        <w:numPr>
+          <w:ilvl w:val="0"/>
+          <w:numId w:val="78"/>
+        </w:numPr>
+        <w:rPr>
+          <w:b/>
+          <w:b/>
+          <w:bCs/>
+        </w:rPr>
+      </w:pPr>
+      <w:r>
+        <w:rPr>
+          <w:b/>
+          <w:bCs/>
+        </w:rPr>
+        <w:t>Welcome Page (Figure 2.5.1)</w:t>
+      </w:r>
+    </w:p>
+    <w:p>
+      <w:pPr>
+        <w:pStyle w:val="Normal"/>
+        <w:numPr>
+          <w:ilvl w:val="0"/>
+          <w:numId w:val="0"/>
+        </w:numPr>
+        <w:ind w:left="720" w:hanging="0"/>
+        <w:rPr>
+          <w:lang w:val="en-IE"/>
+        </w:rPr>
+      </w:pPr>
+      <w:bookmarkStart w:id="121" w:name="__DdeLink__2423_1422226161"/>
+      <w:r>
+        <w:rPr>
+          <w:b w:val="false"/>
+          <w:bCs w:val="false"/>
+        </w:rPr>
+        <w:t xml:space="preserve">It serves as </w:t>
+      </w:r>
+      <w:r>
+        <w:rPr>
+          <w:b w:val="false"/>
+          <w:bCs w:val="false"/>
+        </w:rPr>
+        <w:t xml:space="preserve">the landing page for visitors when they visit the web application. It displays a welcome message and the </w:t>
+      </w:r>
+      <w:r>
+        <w:rPr>
+          <w:b/>
+          <w:bCs/>
+        </w:rPr>
+        <w:t>SoulJournal</w:t>
+      </w:r>
+      <w:r>
+        <w:rPr>
+          <w:b w:val="false"/>
+          <w:bCs w:val="false"/>
+        </w:rPr>
+        <w:t xml:space="preserve"> logo.</w:t>
+      </w:r>
+      <w:bookmarkEnd w:id="121"/>
+    </w:p>
+    <w:p>
+      <w:pPr>
+        <w:pStyle w:val="Normal"/>
+        <w:numPr>
+          <w:ilvl w:val="0"/>
+          <w:numId w:val="78"/>
+        </w:numPr>
+        <w:rPr>
+          <w:b/>
+          <w:b/>
+          <w:bCs/>
+        </w:rPr>
+      </w:pPr>
+      <w:r>
+        <w:rPr>
+          <w:b/>
+          <w:bCs/>
+        </w:rPr>
+        <w:t>Login Page (Figure 2.5.2.)</w:t>
+      </w:r>
+    </w:p>
+    <w:p>
+      <w:pPr>
+        <w:pStyle w:val="Normal"/>
+        <w:numPr>
+          <w:ilvl w:val="0"/>
+          <w:numId w:val="0"/>
+        </w:numPr>
+        <w:ind w:left="720" w:hanging="0"/>
+        <w:rPr>
+          <w:b w:val="false"/>
+          <w:b w:val="false"/>
+          <w:bCs w:val="false"/>
+        </w:rPr>
+      </w:pPr>
+      <w:r>
+        <w:rPr>
+          <w:b w:val="false"/>
+          <w:bCs w:val="false"/>
+        </w:rPr>
+        <w:t>The login page allows users to enter their email and password to access their accounts. It features a form with input fields for email and password, and a submit button. Upon submission, it sends the credentials to the server for authentication. If successful, the user is navigated to the appropriate page, otherwise an error message is displayed.</w:t>
+      </w:r>
+    </w:p>
+    <w:p>
+      <w:pPr>
+        <w:pStyle w:val="Normal"/>
+        <w:numPr>
+          <w:ilvl w:val="0"/>
+          <w:numId w:val="78"/>
+        </w:numPr>
+        <w:rPr>
+          <w:b/>
+          <w:b/>
+          <w:bCs/>
+        </w:rPr>
+      </w:pPr>
+      <w:r>
+        <w:rPr>
+          <w:b/>
+          <w:bCs/>
+        </w:rPr>
+        <w:t>Register Page (Figure 2.5.3)</w:t>
+      </w:r>
+    </w:p>
+    <w:p>
+      <w:pPr>
+        <w:pStyle w:val="Normal"/>
+        <w:numPr>
+          <w:ilvl w:val="0"/>
+          <w:numId w:val="0"/>
+        </w:numPr>
+        <w:ind w:left="720" w:hanging="0"/>
+        <w:rPr>
+          <w:b w:val="false"/>
+          <w:b w:val="false"/>
+          <w:bCs w:val="false"/>
+        </w:rPr>
+      </w:pPr>
+      <w:r>
+        <w:rPr>
+          <w:b w:val="false"/>
+          <w:bCs w:val="false"/>
+        </w:rPr>
+        <w:t>The registration page allows visitors to create a new account by entering their email and password. It includes input fields for email, password, and repeat password. The page validates the email format and checks if the password meets a minimum length requirement. As users type, it provides real-time feedback on the validity of their inputs. Upon successful validation, users can submit the form to register their account.</w:t>
+      </w:r>
+    </w:p>
+    <w:p>
+      <w:pPr>
+        <w:pStyle w:val="Normal"/>
+        <w:numPr>
+          <w:ilvl w:val="0"/>
+          <w:numId w:val="78"/>
+        </w:numPr>
+        <w:rPr>
+          <w:b/>
+          <w:b/>
+          <w:bCs/>
+        </w:rPr>
+      </w:pPr>
+      <w:r>
+        <w:rPr>
+          <w:b/>
+          <w:bCs/>
+        </w:rPr>
+        <w:t>Home Page (Figure 2.5.4)</w:t>
+      </w:r>
+    </w:p>
+    <w:p>
+      <w:pPr>
+        <w:pStyle w:val="Normal"/>
+        <w:numPr>
+          <w:ilvl w:val="0"/>
+          <w:numId w:val="0"/>
+        </w:numPr>
+        <w:ind w:left="720" w:hanging="0"/>
+        <w:rPr>
+          <w:b w:val="false"/>
+          <w:b w:val="false"/>
+          <w:bCs w:val="false"/>
+        </w:rPr>
+      </w:pPr>
+      <w:r>
+        <w:rPr>
+          <w:b w:val="false"/>
+          <w:bCs w:val="false"/>
+        </w:rPr>
+        <w:t>The home page serves as the main dashboard for logged-in users. It displays a welcome message and provides access to various features and sections of the application.</w:t>
+      </w:r>
+    </w:p>
+    <w:p>
+      <w:pPr>
+        <w:pStyle w:val="Normal"/>
+        <w:numPr>
+          <w:ilvl w:val="0"/>
+          <w:numId w:val="78"/>
+        </w:numPr>
+        <w:rPr>
+          <w:b/>
+          <w:b/>
+          <w:bCs/>
+        </w:rPr>
+      </w:pPr>
+      <w:r>
+        <w:rPr>
+          <w:b/>
+          <w:bCs/>
+        </w:rPr>
+        <w:t>New Entry Page (Figure 2.5.5)</w:t>
+      </w:r>
+    </w:p>
+    <w:p>
+      <w:pPr>
+        <w:pStyle w:val="Normal"/>
+        <w:numPr>
+          <w:ilvl w:val="0"/>
+          <w:numId w:val="0"/>
+        </w:numPr>
+        <w:ind w:left="720" w:hanging="0"/>
+        <w:rPr>
+          <w:b w:val="false"/>
+          <w:b w:val="false"/>
+          <w:bCs w:val="false"/>
+        </w:rPr>
+      </w:pPr>
+      <w:r>
+        <w:rPr>
+          <w:b w:val="false"/>
+          <w:bCs w:val="false"/>
+        </w:rPr>
+        <w:t>The new entry page allows users to create a new journal entry. It features a form with fields for the entry date (auto-filled with the current date) and a title. Users can input a title for their entry, which is required. Upon submission, the form data is processed to create the new entry.</w:t>
+      </w:r>
+    </w:p>
+    <w:p>
+      <w:pPr>
+        <w:pStyle w:val="Normal"/>
+        <w:numPr>
+          <w:ilvl w:val="0"/>
+          <w:numId w:val="78"/>
+        </w:numPr>
+        <w:rPr>
+          <w:b/>
+          <w:b/>
+          <w:bCs/>
+        </w:rPr>
+      </w:pPr>
+      <w:r>
+        <w:rPr>
+          <w:b/>
+          <w:bCs/>
+        </w:rPr>
+        <w:t>Quotes Page (Figure 2.5.6)</w:t>
+      </w:r>
+    </w:p>
+    <w:p>
+      <w:pPr>
+        <w:pStyle w:val="Normal"/>
+        <w:numPr>
+          <w:ilvl w:val="0"/>
+          <w:numId w:val="0"/>
+        </w:numPr>
+        <w:ind w:left="720" w:hanging="0"/>
+        <w:rPr>
+          <w:b w:val="false"/>
+          <w:b w:val="false"/>
+          <w:bCs w:val="false"/>
+        </w:rPr>
+      </w:pPr>
+      <w:r>
+        <w:rPr>
+          <w:b w:val="false"/>
+          <w:bCs w:val="false"/>
+        </w:rPr>
+        <w:t xml:space="preserve">The quotes page displays a random quote to the user. It fetches a new quote from an external API when the page loads. The page includes a quote and its author, and it maintains a history of previously fetched quotes. Users can navigate through the quote history to view past quotes. </w:t>
+      </w:r>
+    </w:p>
+    <w:p>
+      <w:pPr>
+        <w:pStyle w:val="Normal"/>
+        <w:numPr>
+          <w:ilvl w:val="0"/>
+          <w:numId w:val="78"/>
+        </w:numPr>
+        <w:rPr>
+          <w:b/>
+          <w:b/>
+          <w:bCs/>
+        </w:rPr>
+      </w:pPr>
+      <w:r>
+        <w:rPr>
+          <w:b/>
+          <w:bCs/>
+        </w:rPr>
+        <w:t>Journal Page (Figure 2.5.7)</w:t>
+      </w:r>
+    </w:p>
+    <w:p>
+      <w:pPr>
+        <w:pStyle w:val="Normal"/>
+        <w:numPr>
+          <w:ilvl w:val="0"/>
+          <w:numId w:val="0"/>
+        </w:numPr>
+        <w:ind w:left="720" w:hanging="0"/>
+        <w:rPr>
+          <w:b w:val="false"/>
+          <w:b w:val="false"/>
+          <w:bCs w:val="false"/>
+        </w:rPr>
+      </w:pPr>
+      <w:r>
+        <w:rPr>
+          <w:b w:val="false"/>
+          <w:bCs w:val="false"/>
+        </w:rPr>
+        <w:t>The journal page allows users to view and manage their journal entries. It displays a list of entries, each within a card that shows the entry’s details. It has the option to update entries and also to delete them.</w:t>
+      </w:r>
+    </w:p>
+    <w:p>
+      <w:pPr>
+        <w:pStyle w:val="Normal"/>
+        <w:numPr>
+          <w:ilvl w:val="0"/>
+          <w:numId w:val="78"/>
+        </w:numPr>
+        <w:rPr>
+          <w:b/>
+          <w:b/>
+          <w:bCs/>
+        </w:rPr>
+      </w:pPr>
+      <w:r>
+        <w:rPr>
+          <w:b/>
+          <w:bCs/>
+        </w:rPr>
+        <w:t>Edit Entry Page (Figure 2.5.8)</w:t>
+      </w:r>
+    </w:p>
+    <w:p>
+      <w:pPr>
+        <w:pStyle w:val="Normal"/>
+        <w:numPr>
+          <w:ilvl w:val="0"/>
+          <w:numId w:val="0"/>
+        </w:numPr>
+        <w:ind w:left="720" w:hanging="0"/>
+        <w:rPr>
+          <w:b w:val="false"/>
+          <w:b w:val="false"/>
+          <w:bCs w:val="false"/>
+        </w:rPr>
+      </w:pPr>
+      <w:r>
+        <w:rPr>
+          <w:b w:val="false"/>
+          <w:bCs w:val="false"/>
+        </w:rPr>
+        <w:t>The edit entry page allows users to modify an existing journal entry. It features a form pre-filled with the entry’s current details, including the title and content. Users can update these fields and submit the form to save changes. The page ensures a seamless editing experience.</w:t>
+      </w:r>
+    </w:p>
+    <w:p>
+      <w:pPr>
+        <w:pStyle w:val="Normal"/>
+        <w:numPr>
+          <w:ilvl w:val="0"/>
+          <w:numId w:val="78"/>
+        </w:numPr>
+        <w:rPr>
+          <w:b/>
+          <w:b/>
+          <w:bCs/>
+        </w:rPr>
+      </w:pPr>
+      <w:r>
+        <w:rPr>
+          <w:b/>
+          <w:bCs/>
+        </w:rPr>
+        <w:t>Empty Journal Page (Figure 2.5.9)</w:t>
+      </w:r>
+    </w:p>
+    <w:p>
+      <w:pPr>
+        <w:pStyle w:val="Normal"/>
+        <w:numPr>
+          <w:ilvl w:val="0"/>
+          <w:numId w:val="0"/>
+        </w:numPr>
+        <w:ind w:left="720" w:hanging="0"/>
+        <w:rPr>
+          <w:b w:val="false"/>
+          <w:b w:val="false"/>
+          <w:bCs w:val="false"/>
+        </w:rPr>
+      </w:pPr>
+      <w:r>
+        <w:rPr>
+          <w:b w:val="false"/>
+          <w:bCs w:val="false"/>
+        </w:rPr>
+        <w:t>The empty journal page displays a message indicating no entries are available. It encourages users to create their first entry.</w:t>
+      </w:r>
+    </w:p>
+    <w:p>
+      <w:pPr>
+        <w:pStyle w:val="Normal"/>
+        <w:numPr>
+          <w:ilvl w:val="0"/>
+          <w:numId w:val="78"/>
+        </w:numPr>
+        <w:rPr>
+          <w:b/>
+          <w:b/>
+          <w:bCs/>
+        </w:rPr>
+      </w:pPr>
+      <w:r>
+        <w:rPr>
+          <w:b/>
+          <w:bCs/>
+        </w:rPr>
+        <w:t>Settings Page (Figure 2.5.10)</w:t>
+      </w:r>
+    </w:p>
+    <w:p>
+      <w:pPr>
+        <w:pStyle w:val="Normal"/>
+        <w:numPr>
+          <w:ilvl w:val="0"/>
+          <w:numId w:val="0"/>
+        </w:numPr>
+        <w:ind w:left="720" w:hanging="0"/>
+        <w:rPr>
+          <w:b w:val="false"/>
+          <w:b w:val="false"/>
+          <w:bCs w:val="false"/>
+        </w:rPr>
+      </w:pPr>
+      <w:r>
+        <w:rPr>
+          <w:b w:val="false"/>
+          <w:bCs w:val="false"/>
+        </w:rPr>
+        <w:t>The settings page allows users to toggle dark mode on and off. It features a switch to enable or disable dark mode, updating the page’s appearance and saving the preference in local storage.</w:t>
+      </w:r>
+    </w:p>
+    <w:p>
+      <w:pPr>
+        <w:pStyle w:val="Normal"/>
+        <w:numPr>
+          <w:ilvl w:val="0"/>
+          <w:numId w:val="78"/>
+        </w:numPr>
+        <w:rPr>
+          <w:b/>
+          <w:b/>
+          <w:bCs/>
+        </w:rPr>
+      </w:pPr>
+      <w:r>
+        <w:rPr>
+          <w:b/>
+          <w:bCs/>
+        </w:rPr>
+        <w:t>Feedback Page (Figure 2.5.11)</w:t>
+      </w:r>
+    </w:p>
+    <w:p>
+      <w:pPr>
+        <w:pStyle w:val="Normal"/>
+        <w:rPr>
+          <w:lang w:val="en-IE"/>
+        </w:rPr>
+      </w:pPr>
+      <w:r>
+        <w:rPr>
+          <w:b w:val="false"/>
+          <w:bCs w:val="false"/>
+        </w:rPr>
+        <w:tab/>
+      </w:r>
+      <w:bookmarkStart w:id="122" w:name="__DdeLink__2423_142222616"/>
+      <w:r>
+        <w:rPr>
+          <w:b w:val="false"/>
+          <w:bCs w:val="false"/>
+        </w:rPr>
+        <w:t>T</w:t>
+      </w:r>
+      <w:bookmarkEnd w:id="122"/>
+      <w:r>
+        <w:rPr>
+          <w:b w:val="false"/>
+          <w:bCs w:val="false"/>
+        </w:rPr>
+        <w:t xml:space="preserve">he feedback page allows users to submit their feedback and rate their </w:t>
+        <w:tab/>
+        <w:t xml:space="preserve">experience with stars. It includes a form for entering feedback and </w:t>
+        <w:tab/>
+        <w:t xml:space="preserve">selecting a star rating. Users can submit their feedback or discard it, which </w:t>
+        <w:tab/>
+        <w:t>clears the form and navigates back to the home page.</w:t>
+      </w:r>
+    </w:p>
+    <w:p>
+      <w:pPr>
+        <w:pStyle w:val="Normal"/>
+        <w:rPr>
+          <w:lang w:val="en-IE"/>
+        </w:rPr>
+      </w:pPr>
+      <w:r>
+        <w:rPr>
+          <w:b w:val="false"/>
+          <w:bCs w:val="false"/>
+        </w:rPr>
+        <w:tab/>
+      </w:r>
+    </w:p>
+    <w:p>
+      <w:pPr>
+        <w:pStyle w:val="Heading2"/>
+        <w:rPr>
+          <w:lang w:val="en-IE"/>
+        </w:rPr>
+      </w:pPr>
+      <w:bookmarkStart w:id="123" w:name="__RefHeading___Toc2087_82279772"/>
+      <w:bookmarkStart w:id="124" w:name="_Toc112169978"/>
+      <w:bookmarkEnd w:id="123"/>
       <w:r>
         <w:rPr>
           <w:lang w:val="en-IE"/>
         </w:rPr>
         <w:t>Customer testing</w:t>
       </w:r>
-      <w:bookmarkEnd w:id="116"/>
+      <w:bookmarkEnd w:id="124"/>
     </w:p>
     <w:p>
       <w:pPr>
@@ -23220,16 +26236,16 @@
           <w:lang w:val="en-IE"/>
         </w:rPr>
       </w:pPr>
-      <w:bookmarkStart w:id="117" w:name="__RefHeading___Toc2089_82279772"/>
-      <w:bookmarkStart w:id="118" w:name="_Toc112169979"/>
-      <w:bookmarkEnd w:id="117"/>
+      <w:bookmarkStart w:id="125" w:name="__RefHeading___Toc2089_82279772"/>
+      <w:bookmarkStart w:id="126" w:name="_Toc112169979"/>
+      <w:bookmarkEnd w:id="125"/>
       <w:r>
         <w:rPr>
           <w:lang w:val="en-IE"/>
         </w:rPr>
         <w:t>Evaluation</w:t>
       </w:r>
-      <w:bookmarkEnd w:id="118"/>
+      <w:bookmarkEnd w:id="126"/>
     </w:p>
     <w:p>
       <w:pPr>
@@ -24192,7 +27208,7 @@
         <w:keepNext w:val="true"/>
         <w:rPr/>
       </w:pPr>
-      <w:bookmarkStart w:id="119" w:name="_Ref64371660"/>
+      <w:bookmarkStart w:id="127" w:name="_Ref64371660"/>
       <w:r>
         <w:rPr>
           <w:rFonts w:cs="Arial"/>
@@ -24235,7 +27251,7 @@
         </w:rPr>
         <w:fldChar w:fldCharType="end"/>
       </w:r>
-      <w:bookmarkEnd w:id="119"/>
+      <w:bookmarkEnd w:id="127"/>
       <w:r>
         <w:rPr>
           <w:rFonts w:cs="Arial"/>
@@ -24349,7 +27365,7 @@
           <wp:inline distT="0" distB="0" distL="0" distR="0">
             <wp:extent cx="4257675" cy="2924175"/>
             <wp:effectExtent l="0" t="0" r="0" b="0"/>
-            <wp:docPr id="53" name="Picture 3" descr=""/>
+            <wp:docPr id="86" name="Picture 3" descr=""/>
             <wp:cNvGraphicFramePr>
               <a:graphicFrameLocks xmlns:a="http://schemas.openxmlformats.org/drawingml/2006/main" noChangeAspect="1"/>
             </wp:cNvGraphicFramePr>
@@ -24357,13 +27373,13 @@
               <a:graphicData uri="http://schemas.openxmlformats.org/drawingml/2006/picture">
                 <pic:pic xmlns:pic="http://schemas.openxmlformats.org/drawingml/2006/picture">
                   <pic:nvPicPr>
-                    <pic:cNvPr id="53" name="Picture 3" descr=""/>
+                    <pic:cNvPr id="86" name="Picture 3" descr=""/>
                     <pic:cNvPicPr>
                       <a:picLocks noChangeAspect="1" noChangeArrowheads="1"/>
                     </pic:cNvPicPr>
                   </pic:nvPicPr>
                   <pic:blipFill>
-                    <a:blip r:embed="rId43"/>
+                    <a:blip r:embed="rId65"/>
                     <a:stretch>
                       <a:fillRect/>
                     </a:stretch>
@@ -24389,8 +27405,8 @@
         <w:pStyle w:val="Caption1"/>
         <w:rPr/>
       </w:pPr>
-      <w:bookmarkStart w:id="120" w:name="_Ref64371620"/>
-      <w:bookmarkStart w:id="121" w:name="_Ref64371614"/>
+      <w:bookmarkStart w:id="128" w:name="_Ref64371620"/>
+      <w:bookmarkStart w:id="129" w:name="_Ref64371614"/>
       <w:r>
         <w:rPr>
           <w:rFonts w:cs="Arial"/>
@@ -24433,7 +27449,7 @@
         </w:rPr>
         <w:fldChar w:fldCharType="end"/>
       </w:r>
-      <w:bookmarkEnd w:id="120"/>
+      <w:bookmarkEnd w:id="128"/>
       <w:r>
         <w:rPr>
           <w:rFonts w:cs="Arial"/>
@@ -24441,7 +27457,7 @@
         </w:rPr>
         <w:t>: Learning gain across different experimental groups</w:t>
       </w:r>
-      <w:bookmarkEnd w:id="121"/>
+      <w:bookmarkEnd w:id="129"/>
     </w:p>
     <w:p>
       <w:pPr>
@@ -24465,16 +27481,16 @@
           <w:lang w:val="en-IE"/>
         </w:rPr>
       </w:pPr>
-      <w:bookmarkStart w:id="122" w:name="__RefHeading___Toc2091_82279772"/>
-      <w:bookmarkStart w:id="123" w:name="_Toc112169980"/>
-      <w:bookmarkEnd w:id="122"/>
+      <w:bookmarkStart w:id="130" w:name="__RefHeading___Toc2091_82279772"/>
+      <w:bookmarkStart w:id="131" w:name="_Toc112169980"/>
+      <w:bookmarkEnd w:id="130"/>
       <w:r>
         <w:rPr>
           <w:lang w:val="en-IE"/>
         </w:rPr>
         <w:t>Conclusions</w:t>
       </w:r>
-      <w:bookmarkEnd w:id="123"/>
+      <w:bookmarkEnd w:id="131"/>
     </w:p>
     <w:p>
       <w:pPr>
@@ -24499,16 +27515,16 @@
           <w:lang w:val="en-IE"/>
         </w:rPr>
       </w:pPr>
-      <w:bookmarkStart w:id="124" w:name="__RefHeading___Toc2093_82279772"/>
-      <w:bookmarkStart w:id="125" w:name="_Toc112169981"/>
-      <w:bookmarkEnd w:id="124"/>
+      <w:bookmarkStart w:id="132" w:name="__RefHeading___Toc2093_82279772"/>
+      <w:bookmarkStart w:id="133" w:name="_Toc112169981"/>
+      <w:bookmarkEnd w:id="132"/>
       <w:r>
         <w:rPr>
           <w:lang w:val="en-IE"/>
         </w:rPr>
         <w:t>Further development or research</w:t>
       </w:r>
-      <w:bookmarkEnd w:id="125"/>
+      <w:bookmarkEnd w:id="133"/>
     </w:p>
     <w:p>
       <w:pPr>
@@ -24533,16 +27549,16 @@
           <w:lang w:val="en-IE"/>
         </w:rPr>
       </w:pPr>
-      <w:bookmarkStart w:id="126" w:name="__RefHeading___Toc2095_82279772"/>
-      <w:bookmarkStart w:id="127" w:name="_Toc112169982"/>
-      <w:bookmarkEnd w:id="126"/>
+      <w:bookmarkStart w:id="134" w:name="__RefHeading___Toc2095_82279772"/>
+      <w:bookmarkStart w:id="135" w:name="_Toc112169982"/>
+      <w:bookmarkEnd w:id="134"/>
       <w:r>
         <w:rPr>
           <w:lang w:val="en-IE"/>
         </w:rPr>
         <w:t>References</w:t>
       </w:r>
-      <w:bookmarkEnd w:id="127"/>
+      <w:bookmarkEnd w:id="135"/>
     </w:p>
     <w:p>
       <w:pPr>
@@ -24717,7 +27733,7 @@
         <w:pStyle w:val="Normal"/>
         <w:rPr/>
       </w:pPr>
-      <w:hyperlink r:id="rId44">
+      <w:hyperlink r:id="rId66">
         <w:r>
           <w:rPr>
             <w:rStyle w:val="InternetLink"/>
@@ -24780,16 +27796,16 @@
           <w:lang w:val="en-IE"/>
         </w:rPr>
       </w:pPr>
-      <w:bookmarkStart w:id="128" w:name="__RefHeading___Toc2097_82279772"/>
-      <w:bookmarkStart w:id="129" w:name="_Toc112169983"/>
-      <w:bookmarkEnd w:id="128"/>
+      <w:bookmarkStart w:id="136" w:name="__RefHeading___Toc2097_82279772"/>
+      <w:bookmarkStart w:id="137" w:name="_Toc112169983"/>
+      <w:bookmarkEnd w:id="136"/>
       <w:r>
         <w:rPr>
           <w:lang w:val="en-IE"/>
         </w:rPr>
         <w:t>Appendix</w:t>
       </w:r>
-      <w:bookmarkEnd w:id="129"/>
+      <w:bookmarkEnd w:id="137"/>
     </w:p>
     <w:p>
       <w:pPr>
@@ -24798,16 +27814,16 @@
           <w:lang w:val="en-IE"/>
         </w:rPr>
       </w:pPr>
-      <w:bookmarkStart w:id="130" w:name="__RefHeading___Toc2099_82279772"/>
-      <w:bookmarkStart w:id="131" w:name="_Toc112169984"/>
-      <w:bookmarkEnd w:id="130"/>
+      <w:bookmarkStart w:id="138" w:name="__RefHeading___Toc2099_82279772"/>
+      <w:bookmarkStart w:id="139" w:name="_Toc112169984"/>
+      <w:bookmarkEnd w:id="138"/>
       <w:r>
         <w:rPr>
           <w:lang w:val="en-IE"/>
         </w:rPr>
         <w:t>Project Proposal</w:t>
       </w:r>
-      <w:bookmarkEnd w:id="131"/>
+      <w:bookmarkEnd w:id="139"/>
     </w:p>
     <w:p>
       <w:pPr>
@@ -24816,32 +27832,32 @@
           <w:lang w:val="en-IE"/>
         </w:rPr>
       </w:pPr>
-      <w:bookmarkStart w:id="132" w:name="__RefHeading___Toc2101_82279772"/>
-      <w:bookmarkStart w:id="133" w:name="_Toc112169985"/>
-      <w:bookmarkEnd w:id="132"/>
+      <w:bookmarkStart w:id="140" w:name="__RefHeading___Toc2101_82279772"/>
+      <w:bookmarkStart w:id="141" w:name="_Toc112169985"/>
+      <w:bookmarkEnd w:id="140"/>
       <w:r>
         <w:rPr>
           <w:lang w:val="en-IE"/>
         </w:rPr>
         <w:t>Project Plan</w:t>
       </w:r>
-      <w:bookmarkEnd w:id="133"/>
+      <w:bookmarkEnd w:id="141"/>
     </w:p>
     <w:p>
       <w:pPr>
         <w:pStyle w:val="Heading2"/>
         <w:rPr/>
       </w:pPr>
-      <w:bookmarkStart w:id="134" w:name="__RefHeading___Toc2103_82279772"/>
-      <w:bookmarkStart w:id="135" w:name="_Toc112169986"/>
-      <w:bookmarkEnd w:id="134"/>
+      <w:bookmarkStart w:id="142" w:name="__RefHeading___Toc2103_82279772"/>
+      <w:bookmarkStart w:id="143" w:name="_Toc112169986"/>
+      <w:bookmarkEnd w:id="142"/>
       <w:r>
         <w:rPr>
           <w:lang w:val="en-IE"/>
         </w:rPr>
         <w:t>Requirement Specification</w:t>
       </w:r>
-      <w:bookmarkEnd w:id="135"/>
+      <w:bookmarkEnd w:id="143"/>
       <w:r>
         <w:rPr>
           <w:lang w:val="en-IE"/>
@@ -24856,32 +27872,32 @@
           <w:lang w:val="en-IE"/>
         </w:rPr>
       </w:pPr>
-      <w:bookmarkStart w:id="136" w:name="__RefHeading___Toc2105_82279772"/>
-      <w:bookmarkStart w:id="137" w:name="_Toc112169987"/>
-      <w:bookmarkEnd w:id="136"/>
+      <w:bookmarkStart w:id="144" w:name="__RefHeading___Toc2105_82279772"/>
+      <w:bookmarkStart w:id="145" w:name="_Toc112169987"/>
+      <w:bookmarkEnd w:id="144"/>
       <w:r>
         <w:rPr>
           <w:lang w:val="en-IE"/>
         </w:rPr>
         <w:t>Monthly Journal</w:t>
       </w:r>
-      <w:bookmarkEnd w:id="137"/>
+      <w:bookmarkEnd w:id="145"/>
     </w:p>
     <w:p>
       <w:pPr>
         <w:pStyle w:val="Heading2"/>
         <w:rPr/>
       </w:pPr>
-      <w:bookmarkStart w:id="138" w:name="__RefHeading___Toc2107_82279772"/>
-      <w:bookmarkStart w:id="139" w:name="_Toc112169988"/>
-      <w:bookmarkEnd w:id="138"/>
+      <w:bookmarkStart w:id="146" w:name="__RefHeading___Toc2107_82279772"/>
+      <w:bookmarkStart w:id="147" w:name="_Toc112169988"/>
+      <w:bookmarkEnd w:id="146"/>
       <w:r>
         <w:rPr>
           <w:lang w:val="en-IE"/>
         </w:rPr>
         <w:t>Other Material Used</w:t>
       </w:r>
-      <w:bookmarkEnd w:id="139"/>
+      <w:bookmarkEnd w:id="147"/>
       <w:r>
         <w:rPr>
           <w:lang w:val="en-IE"/>
@@ -24907,10 +27923,10 @@
       </w:r>
     </w:p>
     <w:sectPr>
-      <w:headerReference w:type="default" r:id="rId45"/>
-      <w:headerReference w:type="first" r:id="rId46"/>
-      <w:footerReference w:type="default" r:id="rId47"/>
-      <w:footerReference w:type="first" r:id="rId48"/>
+      <w:headerReference w:type="default" r:id="rId67"/>
+      <w:headerReference w:type="first" r:id="rId68"/>
+      <w:footerReference w:type="default" r:id="rId69"/>
+      <w:footerReference w:type="first" r:id="rId70"/>
       <w:type w:val="nextPage"/>
       <w:pgSz w:w="12240" w:h="15840"/>
       <w:pgMar w:left="2155" w:right="1440" w:gutter="0" w:header="709" w:top="1440" w:footer="709" w:bottom="1440"/>
@@ -25186,7 +28202,7 @@
         <w:rStyle w:val="Pagenumber"/>
         <w:rFonts w:ascii="Times New Roman" w:hAnsi="Times New Roman"/>
       </w:rPr>
-      <w:t>56</w:t>
+      <w:t>60</w:t>
     </w:r>
     <w:r>
       <w:rPr>
@@ -35956,6 +38972,152 @@
       </w:pPr>
       <w:rPr>
         <w:rFonts w:ascii="OpenSymbol" w:hAnsi="OpenSymbol" w:cs="OpenSymbol" w:hint="default"/>
+      </w:rPr>
+    </w:lvl>
+  </w:abstractNum>
+  <w:abstractNum w:abstractNumId="78">
+    <w:lvl w:ilvl="0">
+      <w:start w:val="1"/>
+      <w:numFmt w:val="decimal"/>
+      <w:lvlText w:val="%1."/>
+      <w:lvlJc w:val="left"/>
+      <w:pPr>
+        <w:tabs>
+          <w:tab w:val="num" w:pos="720"/>
+        </w:tabs>
+        <w:ind w:left="720" w:hanging="360"/>
+      </w:pPr>
+      <w:rPr>
+        <w:b/>
+        <w:bCs/>
+      </w:rPr>
+    </w:lvl>
+    <w:lvl w:ilvl="1">
+      <w:start w:val="1"/>
+      <w:numFmt w:val="decimal"/>
+      <w:lvlText w:val="%2."/>
+      <w:lvlJc w:val="left"/>
+      <w:pPr>
+        <w:tabs>
+          <w:tab w:val="num" w:pos="1080"/>
+        </w:tabs>
+        <w:ind w:left="1080" w:hanging="360"/>
+      </w:pPr>
+      <w:rPr>
+        <w:b/>
+        <w:bCs/>
+      </w:rPr>
+    </w:lvl>
+    <w:lvl w:ilvl="2">
+      <w:start w:val="1"/>
+      <w:numFmt w:val="decimal"/>
+      <w:lvlText w:val="%3."/>
+      <w:lvlJc w:val="left"/>
+      <w:pPr>
+        <w:tabs>
+          <w:tab w:val="num" w:pos="1440"/>
+        </w:tabs>
+        <w:ind w:left="1440" w:hanging="360"/>
+      </w:pPr>
+      <w:rPr>
+        <w:b/>
+        <w:bCs/>
+      </w:rPr>
+    </w:lvl>
+    <w:lvl w:ilvl="3">
+      <w:start w:val="1"/>
+      <w:numFmt w:val="decimal"/>
+      <w:lvlText w:val="%4."/>
+      <w:lvlJc w:val="left"/>
+      <w:pPr>
+        <w:tabs>
+          <w:tab w:val="num" w:pos="1800"/>
+        </w:tabs>
+        <w:ind w:left="1800" w:hanging="360"/>
+      </w:pPr>
+      <w:rPr>
+        <w:b/>
+        <w:bCs/>
+      </w:rPr>
+    </w:lvl>
+    <w:lvl w:ilvl="4">
+      <w:start w:val="1"/>
+      <w:numFmt w:val="decimal"/>
+      <w:lvlText w:val="%5."/>
+      <w:lvlJc w:val="left"/>
+      <w:pPr>
+        <w:tabs>
+          <w:tab w:val="num" w:pos="2160"/>
+        </w:tabs>
+        <w:ind w:left="2160" w:hanging="360"/>
+      </w:pPr>
+      <w:rPr>
+        <w:b/>
+        <w:bCs/>
+      </w:rPr>
+    </w:lvl>
+    <w:lvl w:ilvl="5">
+      <w:start w:val="1"/>
+      <w:numFmt w:val="decimal"/>
+      <w:lvlText w:val="%6."/>
+      <w:lvlJc w:val="left"/>
+      <w:pPr>
+        <w:tabs>
+          <w:tab w:val="num" w:pos="2520"/>
+        </w:tabs>
+        <w:ind w:left="2520" w:hanging="360"/>
+      </w:pPr>
+      <w:rPr>
+        <w:b/>
+        <w:bCs/>
+      </w:rPr>
+    </w:lvl>
+    <w:lvl w:ilvl="6">
+      <w:start w:val="1"/>
+      <w:numFmt w:val="decimal"/>
+      <w:lvlText w:val="%7."/>
+      <w:lvlJc w:val="left"/>
+      <w:pPr>
+        <w:tabs>
+          <w:tab w:val="num" w:pos="2880"/>
+        </w:tabs>
+        <w:ind w:left="2880" w:hanging="360"/>
+      </w:pPr>
+      <w:rPr>
+        <w:b/>
+        <w:bCs/>
+      </w:rPr>
+    </w:lvl>
+    <w:lvl w:ilvl="7">
+      <w:start w:val="1"/>
+      <w:numFmt w:val="decimal"/>
+      <w:lvlText w:val="%8."/>
+      <w:lvlJc w:val="left"/>
+      <w:pPr>
+        <w:tabs>
+          <w:tab w:val="num" w:pos="3240"/>
+        </w:tabs>
+        <w:ind w:left="3240" w:hanging="360"/>
+      </w:pPr>
+      <w:rPr>
+        <w:b/>
+        <w:bCs/>
+      </w:rPr>
+    </w:lvl>
+    <w:lvl w:ilvl="8">
+      <w:start w:val="1"/>
+      <w:numFmt w:val="decimal"/>
+      <w:lvlText w:val="%9."/>
+      <w:lvlJc w:val="left"/>
+      <w:pPr>
+        <w:tabs>
+          <w:tab w:val="num" w:pos="3600"/>
+        </w:tabs>
+        <w:ind w:left="3600" w:hanging="360"/>
+      </w:pPr>
+      <w:rPr>
+        <w:b/>
+        <w:bCs/>
       </w:rPr>
     </w:lvl>
   </w:abstractNum>
@@ -36191,169 +39353,7 @@
     <w:abstractNumId w:val="77"/>
   </w:num>
   <w:num w:numId="78">
-    <w:abstractNumId w:val="9"/>
-    <w:lvlOverride w:ilvl="0">
-      <w:lvl w:ilvl="0">
-        <w:start w:val="1"/>
-        <w:numFmt w:val="decimal"/>
-        <w:lvlText w:val="%1."/>
-        <w:lvlJc w:val="left"/>
-        <w:pPr>
-          <w:tabs>
-            <w:tab w:val="num" w:pos="720"/>
-          </w:tabs>
-          <w:ind w:left="720" w:hanging="360"/>
-        </w:pPr>
-        <w:rPr>
-          <w:rFonts w:cs="Symbol"/>
-        </w:rPr>
-      </w:lvl>
-      <w:startOverride w:val="1"/>
-    </w:lvlOverride>
-    <w:lvlOverride w:ilvl="0"/>
-    <w:lvlOverride w:ilvl="1">
-      <w:lvl w:ilvl="1">
-        <w:start w:val="1"/>
-        <w:numFmt w:val="decimal"/>
-        <w:lvlText w:val="%2."/>
-        <w:lvlJc w:val="left"/>
-        <w:pPr>
-          <w:tabs>
-            <w:tab w:val="num" w:pos="1080"/>
-          </w:tabs>
-          <w:ind w:left="1080" w:hanging="360"/>
-        </w:pPr>
-        <w:rPr>
-          <w:rFonts w:cs="OpenSymbol"/>
-        </w:rPr>
-      </w:lvl>
-    </w:lvlOverride>
-    <w:lvlOverride w:ilvl="1"/>
-    <w:lvlOverride w:ilvl="2">
-      <w:lvl w:ilvl="2">
-        <w:start w:val="1"/>
-        <w:numFmt w:val="decimal"/>
-        <w:lvlText w:val="%3."/>
-        <w:lvlJc w:val="left"/>
-        <w:pPr>
-          <w:tabs>
-            <w:tab w:val="num" w:pos="1440"/>
-          </w:tabs>
-          <w:ind w:left="1440" w:hanging="360"/>
-        </w:pPr>
-        <w:rPr>
-          <w:rFonts w:cs="OpenSymbol"/>
-        </w:rPr>
-      </w:lvl>
-    </w:lvlOverride>
-    <w:lvlOverride w:ilvl="2"/>
-    <w:lvlOverride w:ilvl="3">
-      <w:lvl w:ilvl="3">
-        <w:start w:val="1"/>
-        <w:numFmt w:val="decimal"/>
-        <w:lvlText w:val="%4."/>
-        <w:lvlJc w:val="left"/>
-        <w:pPr>
-          <w:tabs>
-            <w:tab w:val="num" w:pos="1800"/>
-          </w:tabs>
-          <w:ind w:left="1800" w:hanging="360"/>
-        </w:pPr>
-        <w:rPr>
-          <w:rFonts w:cs="Symbol"/>
-        </w:rPr>
-      </w:lvl>
-    </w:lvlOverride>
-    <w:lvlOverride w:ilvl="3"/>
-    <w:lvlOverride w:ilvl="4">
-      <w:lvl w:ilvl="4">
-        <w:start w:val="1"/>
-        <w:numFmt w:val="decimal"/>
-        <w:lvlText w:val="%5."/>
-        <w:lvlJc w:val="left"/>
-        <w:pPr>
-          <w:tabs>
-            <w:tab w:val="num" w:pos="2160"/>
-          </w:tabs>
-          <w:ind w:left="2160" w:hanging="360"/>
-        </w:pPr>
-        <w:rPr>
-          <w:rFonts w:cs="OpenSymbol"/>
-        </w:rPr>
-      </w:lvl>
-    </w:lvlOverride>
-    <w:lvlOverride w:ilvl="4"/>
-    <w:lvlOverride w:ilvl="5">
-      <w:lvl w:ilvl="5">
-        <w:start w:val="1"/>
-        <w:numFmt w:val="decimal"/>
-        <w:lvlText w:val="%6."/>
-        <w:lvlJc w:val="left"/>
-        <w:pPr>
-          <w:tabs>
-            <w:tab w:val="num" w:pos="2520"/>
-          </w:tabs>
-          <w:ind w:left="2520" w:hanging="360"/>
-        </w:pPr>
-        <w:rPr>
-          <w:rFonts w:cs="OpenSymbol"/>
-        </w:rPr>
-      </w:lvl>
-    </w:lvlOverride>
-    <w:lvlOverride w:ilvl="5"/>
-    <w:lvlOverride w:ilvl="6">
-      <w:lvl w:ilvl="6">
-        <w:start w:val="1"/>
-        <w:numFmt w:val="decimal"/>
-        <w:lvlText w:val="%7."/>
-        <w:lvlJc w:val="left"/>
-        <w:pPr>
-          <w:tabs>
-            <w:tab w:val="num" w:pos="2880"/>
-          </w:tabs>
-          <w:ind w:left="2880" w:hanging="360"/>
-        </w:pPr>
-        <w:rPr>
-          <w:rFonts w:cs="Symbol"/>
-        </w:rPr>
-      </w:lvl>
-    </w:lvlOverride>
-    <w:lvlOverride w:ilvl="6"/>
-    <w:lvlOverride w:ilvl="7">
-      <w:lvl w:ilvl="7">
-        <w:start w:val="1"/>
-        <w:numFmt w:val="decimal"/>
-        <w:lvlText w:val="%8."/>
-        <w:lvlJc w:val="left"/>
-        <w:pPr>
-          <w:tabs>
-            <w:tab w:val="num" w:pos="3240"/>
-          </w:tabs>
-          <w:ind w:left="3240" w:hanging="360"/>
-        </w:pPr>
-        <w:rPr>
-          <w:rFonts w:cs="OpenSymbol"/>
-        </w:rPr>
-      </w:lvl>
-    </w:lvlOverride>
-    <w:lvlOverride w:ilvl="7"/>
-    <w:lvlOverride w:ilvl="8">
-      <w:lvl w:ilvl="8">
-        <w:start w:val="1"/>
-        <w:numFmt w:val="decimal"/>
-        <w:lvlText w:val="%9."/>
-        <w:lvlJc w:val="left"/>
-        <w:pPr>
-          <w:tabs>
-            <w:tab w:val="num" w:pos="3600"/>
-          </w:tabs>
-          <w:ind w:left="3600" w:hanging="360"/>
-        </w:pPr>
-        <w:rPr>
-          <w:rFonts w:cs="OpenSymbol"/>
-        </w:rPr>
-      </w:lvl>
-    </w:lvlOverride>
+    <w:abstractNumId w:val="78"/>
   </w:num>
   <w:num w:numId="79">
     <w:abstractNumId w:val="9"/>
@@ -36851,6 +39851,171 @@
     </w:lvlOverride>
   </w:num>
   <w:num w:numId="82">
+    <w:abstractNumId w:val="9"/>
+    <w:lvlOverride w:ilvl="0">
+      <w:lvl w:ilvl="0">
+        <w:start w:val="1"/>
+        <w:numFmt w:val="decimal"/>
+        <w:lvlText w:val="%1."/>
+        <w:lvlJc w:val="left"/>
+        <w:pPr>
+          <w:tabs>
+            <w:tab w:val="num" w:pos="720"/>
+          </w:tabs>
+          <w:ind w:left="720" w:hanging="360"/>
+        </w:pPr>
+        <w:rPr>
+          <w:rFonts w:cs="Symbol"/>
+        </w:rPr>
+      </w:lvl>
+      <w:startOverride w:val="1"/>
+    </w:lvlOverride>
+    <w:lvlOverride w:ilvl="0"/>
+    <w:lvlOverride w:ilvl="1">
+      <w:lvl w:ilvl="1">
+        <w:start w:val="1"/>
+        <w:numFmt w:val="decimal"/>
+        <w:lvlText w:val="%2."/>
+        <w:lvlJc w:val="left"/>
+        <w:pPr>
+          <w:tabs>
+            <w:tab w:val="num" w:pos="1080"/>
+          </w:tabs>
+          <w:ind w:left="1080" w:hanging="360"/>
+        </w:pPr>
+        <w:rPr>
+          <w:rFonts w:cs="OpenSymbol"/>
+        </w:rPr>
+      </w:lvl>
+    </w:lvlOverride>
+    <w:lvlOverride w:ilvl="1"/>
+    <w:lvlOverride w:ilvl="2">
+      <w:lvl w:ilvl="2">
+        <w:start w:val="1"/>
+        <w:numFmt w:val="decimal"/>
+        <w:lvlText w:val="%3."/>
+        <w:lvlJc w:val="left"/>
+        <w:pPr>
+          <w:tabs>
+            <w:tab w:val="num" w:pos="1440"/>
+          </w:tabs>
+          <w:ind w:left="1440" w:hanging="360"/>
+        </w:pPr>
+        <w:rPr>
+          <w:rFonts w:cs="OpenSymbol"/>
+        </w:rPr>
+      </w:lvl>
+    </w:lvlOverride>
+    <w:lvlOverride w:ilvl="2"/>
+    <w:lvlOverride w:ilvl="3">
+      <w:lvl w:ilvl="3">
+        <w:start w:val="1"/>
+        <w:numFmt w:val="decimal"/>
+        <w:lvlText w:val="%4."/>
+        <w:lvlJc w:val="left"/>
+        <w:pPr>
+          <w:tabs>
+            <w:tab w:val="num" w:pos="1800"/>
+          </w:tabs>
+          <w:ind w:left="1800" w:hanging="360"/>
+        </w:pPr>
+        <w:rPr>
+          <w:rFonts w:cs="Symbol"/>
+        </w:rPr>
+      </w:lvl>
+    </w:lvlOverride>
+    <w:lvlOverride w:ilvl="3"/>
+    <w:lvlOverride w:ilvl="4">
+      <w:lvl w:ilvl="4">
+        <w:start w:val="1"/>
+        <w:numFmt w:val="decimal"/>
+        <w:lvlText w:val="%5."/>
+        <w:lvlJc w:val="left"/>
+        <w:pPr>
+          <w:tabs>
+            <w:tab w:val="num" w:pos="2160"/>
+          </w:tabs>
+          <w:ind w:left="2160" w:hanging="360"/>
+        </w:pPr>
+        <w:rPr>
+          <w:rFonts w:cs="OpenSymbol"/>
+        </w:rPr>
+      </w:lvl>
+    </w:lvlOverride>
+    <w:lvlOverride w:ilvl="4"/>
+    <w:lvlOverride w:ilvl="5">
+      <w:lvl w:ilvl="5">
+        <w:start w:val="1"/>
+        <w:numFmt w:val="decimal"/>
+        <w:lvlText w:val="%6."/>
+        <w:lvlJc w:val="left"/>
+        <w:pPr>
+          <w:tabs>
+            <w:tab w:val="num" w:pos="2520"/>
+          </w:tabs>
+          <w:ind w:left="2520" w:hanging="360"/>
+        </w:pPr>
+        <w:rPr>
+          <w:rFonts w:cs="OpenSymbol"/>
+        </w:rPr>
+      </w:lvl>
+    </w:lvlOverride>
+    <w:lvlOverride w:ilvl="5"/>
+    <w:lvlOverride w:ilvl="6">
+      <w:lvl w:ilvl="6">
+        <w:start w:val="1"/>
+        <w:numFmt w:val="decimal"/>
+        <w:lvlText w:val="%7."/>
+        <w:lvlJc w:val="left"/>
+        <w:pPr>
+          <w:tabs>
+            <w:tab w:val="num" w:pos="2880"/>
+          </w:tabs>
+          <w:ind w:left="2880" w:hanging="360"/>
+        </w:pPr>
+        <w:rPr>
+          <w:rFonts w:cs="Symbol"/>
+        </w:rPr>
+      </w:lvl>
+    </w:lvlOverride>
+    <w:lvlOverride w:ilvl="6"/>
+    <w:lvlOverride w:ilvl="7">
+      <w:lvl w:ilvl="7">
+        <w:start w:val="1"/>
+        <w:numFmt w:val="decimal"/>
+        <w:lvlText w:val="%8."/>
+        <w:lvlJc w:val="left"/>
+        <w:pPr>
+          <w:tabs>
+            <w:tab w:val="num" w:pos="3240"/>
+          </w:tabs>
+          <w:ind w:left="3240" w:hanging="360"/>
+        </w:pPr>
+        <w:rPr>
+          <w:rFonts w:cs="OpenSymbol"/>
+        </w:rPr>
+      </w:lvl>
+    </w:lvlOverride>
+    <w:lvlOverride w:ilvl="7"/>
+    <w:lvlOverride w:ilvl="8">
+      <w:lvl w:ilvl="8">
+        <w:start w:val="1"/>
+        <w:numFmt w:val="decimal"/>
+        <w:lvlText w:val="%9."/>
+        <w:lvlJc w:val="left"/>
+        <w:pPr>
+          <w:tabs>
+            <w:tab w:val="num" w:pos="3600"/>
+          </w:tabs>
+          <w:ind w:left="3600" w:hanging="360"/>
+        </w:pPr>
+        <w:rPr>
+          <w:rFonts w:cs="OpenSymbol"/>
+        </w:rPr>
+      </w:lvl>
+    </w:lvlOverride>
+  </w:num>
+  <w:num w:numId="83">
     <w:abstractNumId w:val="9"/>
     <w:lvlOverride w:ilvl="0">
       <w:lvl w:ilvl="0">

</xml_diff>

<commit_message>
try tests but with no result
</commit_message>
<xml_diff>
--- a/Final Technical Report - TEMPLATE.docx
+++ b/Final Technical Report - TEMPLATE.docx
@@ -360,7 +360,7 @@
           <w:lang w:val="en-IE"/>
         </w:rPr>
         <w:drawing>
-          <wp:anchor behindDoc="0" distT="0" distB="0" distL="0" distR="0" simplePos="0" locked="0" layoutInCell="0" allowOverlap="1" relativeHeight="13">
+          <wp:anchor behindDoc="0" distT="0" distB="0" distL="0" distR="0" simplePos="0" locked="0" layoutInCell="0" allowOverlap="1" relativeHeight="12">
             <wp:simplePos x="0" y="0"/>
             <wp:positionH relativeFrom="column">
               <wp:posOffset>4572000</wp:posOffset>
@@ -4873,7 +4873,7 @@
         <mc:AlternateContent>
           <mc:Choice Requires="wps">
             <w:drawing>
-              <wp:anchor behindDoc="0" distT="0" distB="0" distL="0" distR="0" simplePos="0" locked="0" layoutInCell="0" allowOverlap="1" relativeHeight="14">
+              <wp:anchor behindDoc="0" distT="0" distB="0" distL="0" distR="0" simplePos="0" locked="0" layoutInCell="0" allowOverlap="1" relativeHeight="13">
                 <wp:simplePos x="0" y="0"/>
                 <wp:positionH relativeFrom="column">
                   <wp:align>center</wp:align>
@@ -5300,7 +5300,7 @@
         <mc:AlternateContent>
           <mc:Choice Requires="wps">
             <w:drawing>
-              <wp:anchor behindDoc="0" distT="0" distB="0" distL="0" distR="635" simplePos="0" locked="0" layoutInCell="0" allowOverlap="1" relativeHeight="16">
+              <wp:anchor behindDoc="0" distT="0" distB="0" distL="0" distR="635" simplePos="0" locked="0" layoutInCell="0" allowOverlap="1" relativeHeight="15">
                 <wp:simplePos x="0" y="0"/>
                 <wp:positionH relativeFrom="column">
                   <wp:posOffset>276225</wp:posOffset>
@@ -6811,7 +6811,7 @@
         <mc:AlternateContent>
           <mc:Choice Requires="wps">
             <w:drawing>
-              <wp:anchor behindDoc="0" distT="0" distB="0" distL="0" distR="0" simplePos="0" locked="0" layoutInCell="0" allowOverlap="1" relativeHeight="18">
+              <wp:anchor behindDoc="0" distT="0" distB="0" distL="0" distR="0" simplePos="0" locked="0" layoutInCell="0" allowOverlap="1" relativeHeight="17">
                 <wp:simplePos x="0" y="0"/>
                 <wp:positionH relativeFrom="column">
                   <wp:align>center</wp:align>
@@ -13384,7 +13384,7 @@
         <mc:AlternateContent>
           <mc:Choice Requires="wps">
             <w:drawing>
-              <wp:anchor behindDoc="0" distT="0" distB="0" distL="0" distR="0" simplePos="0" locked="0" layoutInCell="0" allowOverlap="1" relativeHeight="20">
+              <wp:anchor behindDoc="0" distT="0" distB="0" distL="0" distR="0" simplePos="0" locked="0" layoutInCell="0" allowOverlap="1" relativeHeight="19">
                 <wp:simplePos x="0" y="0"/>
                 <wp:positionH relativeFrom="column">
                   <wp:align>center</wp:align>
@@ -18044,7 +18044,7 @@
         <mc:AlternateContent>
           <mc:Choice Requires="wps">
             <w:drawing>
-              <wp:anchor behindDoc="0" distT="0" distB="0" distL="0" distR="0" simplePos="0" locked="0" layoutInCell="0" allowOverlap="1" relativeHeight="22">
+              <wp:anchor behindDoc="0" distT="0" distB="0" distL="0" distR="0" simplePos="0" locked="0" layoutInCell="0" allowOverlap="1" relativeHeight="21">
                 <wp:simplePos x="0" y="0"/>
                 <wp:positionH relativeFrom="column">
                   <wp:align>center</wp:align>
@@ -19698,7 +19698,7 @@
         <mc:AlternateContent>
           <mc:Choice Requires="wps">
             <w:drawing>
-              <wp:anchor behindDoc="0" distT="0" distB="0" distL="0" distR="0" simplePos="0" locked="0" layoutInCell="0" allowOverlap="1" relativeHeight="25">
+              <wp:anchor behindDoc="0" distT="0" distB="0" distL="0" distR="0" simplePos="0" locked="0" layoutInCell="0" allowOverlap="1" relativeHeight="24">
                 <wp:simplePos x="0" y="0"/>
                 <wp:positionH relativeFrom="column">
                   <wp:align>center</wp:align>
@@ -23381,7 +23381,7 @@
         <mc:AlternateContent>
           <mc:Choice Requires="wps">
             <w:drawing>
-              <wp:anchor behindDoc="0" distT="0" distB="0" distL="0" distR="0" simplePos="0" locked="0" layoutInCell="0" allowOverlap="1" relativeHeight="46">
+              <wp:anchor behindDoc="0" distT="0" distB="0" distL="0" distR="0" simplePos="0" locked="0" layoutInCell="0" allowOverlap="1" relativeHeight="45">
                 <wp:simplePos x="0" y="0"/>
                 <wp:positionH relativeFrom="column">
                   <wp:posOffset>4319905</wp:posOffset>
@@ -23579,7 +23579,7 @@
         <mc:AlternateContent>
           <mc:Choice Requires="wps">
             <w:drawing>
-              <wp:anchor behindDoc="0" distT="0" distB="0" distL="0" distR="0" simplePos="0" locked="0" layoutInCell="0" allowOverlap="1" relativeHeight="48">
+              <wp:anchor behindDoc="0" distT="0" distB="0" distL="0" distR="0" simplePos="0" locked="0" layoutInCell="0" allowOverlap="1" relativeHeight="47">
                 <wp:simplePos x="0" y="0"/>
                 <wp:positionH relativeFrom="column">
                   <wp:posOffset>2073910</wp:posOffset>
@@ -23822,7 +23822,7 @@
         <mc:AlternateContent>
           <mc:Choice Requires="wps">
             <w:drawing>
-              <wp:anchor behindDoc="0" distT="0" distB="0" distL="0" distR="0" simplePos="0" locked="0" layoutInCell="0" allowOverlap="1" relativeHeight="50">
+              <wp:anchor behindDoc="0" distT="0" distB="0" distL="0" distR="0" simplePos="0" locked="0" layoutInCell="0" allowOverlap="1" relativeHeight="49">
                 <wp:simplePos x="0" y="0"/>
                 <wp:positionH relativeFrom="column">
                   <wp:posOffset>-17780</wp:posOffset>
@@ -24002,7 +24002,7 @@
         <mc:AlternateContent>
           <mc:Choice Requires="wps">
             <w:drawing>
-              <wp:anchor behindDoc="0" distT="0" distB="0" distL="0" distR="0" simplePos="0" locked="0" layoutInCell="0" allowOverlap="1" relativeHeight="52">
+              <wp:anchor behindDoc="0" distT="0" distB="0" distL="0" distR="0" simplePos="0" locked="0" layoutInCell="0" allowOverlap="1" relativeHeight="51">
                 <wp:simplePos x="0" y="0"/>
                 <wp:positionH relativeFrom="column">
                   <wp:posOffset>2092325</wp:posOffset>
@@ -24182,7 +24182,7 @@
         <mc:AlternateContent>
           <mc:Choice Requires="wps">
             <w:drawing>
-              <wp:anchor behindDoc="0" distT="0" distB="0" distL="0" distR="0" simplePos="0" locked="0" layoutInCell="0" allowOverlap="1" relativeHeight="54">
+              <wp:anchor behindDoc="0" distT="0" distB="0" distL="0" distR="0" simplePos="0" locked="0" layoutInCell="0" allowOverlap="1" relativeHeight="53">
                 <wp:simplePos x="0" y="0"/>
                 <wp:positionH relativeFrom="column">
                   <wp:posOffset>4310380</wp:posOffset>
@@ -24522,7 +24522,7 @@
         <mc:AlternateContent>
           <mc:Choice Requires="wps">
             <w:drawing>
-              <wp:anchor behindDoc="0" distT="0" distB="0" distL="0" distR="0" simplePos="0" locked="0" layoutInCell="0" allowOverlap="1" relativeHeight="56">
+              <wp:anchor behindDoc="0" distT="0" distB="0" distL="0" distR="0" simplePos="0" locked="0" layoutInCell="0" allowOverlap="1" relativeHeight="55">
                 <wp:simplePos x="0" y="0"/>
                 <wp:positionH relativeFrom="column">
                   <wp:posOffset>66040</wp:posOffset>
@@ -24702,7 +24702,7 @@
         <mc:AlternateContent>
           <mc:Choice Requires="wps">
             <w:drawing>
-              <wp:anchor behindDoc="0" distT="0" distB="0" distL="0" distR="0" simplePos="0" locked="0" layoutInCell="0" allowOverlap="1" relativeHeight="58">
+              <wp:anchor behindDoc="0" distT="0" distB="0" distL="0" distR="0" simplePos="0" locked="0" layoutInCell="0" allowOverlap="1" relativeHeight="57">
                 <wp:simplePos x="0" y="0"/>
                 <wp:positionH relativeFrom="column">
                   <wp:posOffset>2214880</wp:posOffset>
@@ -24882,7 +24882,7 @@
         <mc:AlternateContent>
           <mc:Choice Requires="wps">
             <w:drawing>
-              <wp:anchor behindDoc="0" distT="0" distB="0" distL="0" distR="0" simplePos="0" locked="0" layoutInCell="0" allowOverlap="1" relativeHeight="64">
+              <wp:anchor behindDoc="0" distT="0" distB="0" distL="0" distR="0" simplePos="0" locked="0" layoutInCell="0" allowOverlap="1" relativeHeight="63">
                 <wp:simplePos x="0" y="0"/>
                 <wp:positionH relativeFrom="column">
                   <wp:posOffset>4425950</wp:posOffset>
@@ -25182,7 +25182,7 @@
         <mc:AlternateContent>
           <mc:Choice Requires="wps">
             <w:drawing>
-              <wp:anchor behindDoc="0" distT="0" distB="0" distL="0" distR="0" simplePos="0" locked="0" layoutInCell="0" allowOverlap="1" relativeHeight="60">
+              <wp:anchor behindDoc="0" distT="0" distB="0" distL="0" distR="0" simplePos="0" locked="0" layoutInCell="0" allowOverlap="1" relativeHeight="59">
                 <wp:simplePos x="0" y="0"/>
                 <wp:positionH relativeFrom="column">
                   <wp:posOffset>58420</wp:posOffset>
@@ -25362,7 +25362,7 @@
         <mc:AlternateContent>
           <mc:Choice Requires="wps">
             <w:drawing>
-              <wp:anchor behindDoc="0" distT="0" distB="0" distL="0" distR="0" simplePos="0" locked="0" layoutInCell="0" allowOverlap="1" relativeHeight="62">
+              <wp:anchor behindDoc="0" distT="0" distB="0" distL="0" distR="0" simplePos="0" locked="0" layoutInCell="0" allowOverlap="1" relativeHeight="61">
                 <wp:simplePos x="0" y="0"/>
                 <wp:positionH relativeFrom="column">
                   <wp:posOffset>2200910</wp:posOffset>
@@ -26226,18 +26226,2294 @@
           <w:rFonts w:cs="Arial"/>
           <w:lang w:val="en-IE"/>
         </w:rPr>
-        <w:t>Provide evidence for and results of customer testing. This may include ratings or quotes from the customer.</w:t>
+        <w:t>The application was test by family members, respectively my partner and my cousins. Below I have attached screenshots with the member testing the application and the feedback given.</w:t>
+      </w:r>
+    </w:p>
+    <w:p>
+      <w:pPr>
+        <w:pStyle w:val="Normal"/>
+        <w:rPr>
+          <w:rFonts w:cs="Arial"/>
+          <w:lang w:val="en-IE"/>
+        </w:rPr>
+      </w:pPr>
+      <w:r>
+        <w:rPr/>
+      </w:r>
+      <w:r>
+        <mc:AlternateContent>
+          <mc:Choice Requires="wps">
+            <w:drawing>
+              <wp:anchor behindDoc="0" distT="0" distB="0" distL="0" distR="0" simplePos="0" locked="0" layoutInCell="0" allowOverlap="1" relativeHeight="65">
+                <wp:simplePos x="0" y="0"/>
+                <wp:positionH relativeFrom="column">
+                  <wp:posOffset>78740</wp:posOffset>
+                </wp:positionH>
+                <wp:positionV relativeFrom="paragraph">
+                  <wp:posOffset>-35560</wp:posOffset>
+                </wp:positionV>
+                <wp:extent cx="1440180" cy="3185160"/>
+                <wp:effectExtent l="0" t="0" r="0" b="0"/>
+                <wp:wrapSquare wrapText="largest"/>
+                <wp:docPr id="86" name="Frame23"/>
+                <a:graphic xmlns:a="http://schemas.openxmlformats.org/drawingml/2006/main">
+                  <a:graphicData uri="http://schemas.microsoft.com/office/word/2010/wordprocessingShape">
+                    <wps:wsp>
+                      <wps:cNvSpPr txBox="1"/>
+                      <wps:spPr>
+                        <a:xfrm>
+                          <a:off x="0" y="0"/>
+                          <a:ext cx="1440180" cy="3185160"/>
+                        </a:xfrm>
+                        <a:prstGeom prst="rect"/>
+                        <a:solidFill>
+                          <a:srgbClr val="FFFFFF"/>
+                        </a:solidFill>
+                      </wps:spPr>
+                      <wps:txbx>
+                        <w:txbxContent>
+                          <w:p>
+                            <w:pPr>
+                              <w:pStyle w:val="Figure"/>
+                              <w:spacing w:before="120" w:after="120"/>
+                              <w:rPr>
+                                <w:b/>
+                                <w:b/>
+                                <w:bCs/>
+                                <w:sz w:val="14"/>
+                                <w:szCs w:val="14"/>
+                              </w:rPr>
+                            </w:pPr>
+                            <w:r>
+                              <w:rPr>
+                                <w:b/>
+                                <w:bCs/>
+                                <w:sz w:val="14"/>
+                                <w:szCs w:val="14"/>
+                              </w:rPr>
+                              <w:drawing>
+                                <wp:inline distT="0" distB="0" distL="0" distR="0">
+                                  <wp:extent cx="1440180" cy="2879725"/>
+                                  <wp:effectExtent l="0" t="0" r="0" b="0"/>
+                                  <wp:docPr id="87" name="Image29" descr=""/>
+                                  <wp:cNvGraphicFramePr>
+                                    <a:graphicFrameLocks xmlns:a="http://schemas.openxmlformats.org/drawingml/2006/main" noChangeAspect="1"/>
+                                  </wp:cNvGraphicFramePr>
+                                  <a:graphic xmlns:a="http://schemas.openxmlformats.org/drawingml/2006/main">
+                                    <a:graphicData uri="http://schemas.openxmlformats.org/drawingml/2006/picture">
+                                      <pic:pic xmlns:pic="http://schemas.openxmlformats.org/drawingml/2006/picture">
+                                        <pic:nvPicPr>
+                                          <pic:cNvPr id="87" name="Image29" descr=""/>
+                                          <pic:cNvPicPr>
+                                            <a:picLocks noChangeAspect="1" noChangeArrowheads="1"/>
+                                          </pic:cNvPicPr>
+                                        </pic:nvPicPr>
+                                        <pic:blipFill>
+                                          <a:blip r:embed="rId65"/>
+                                          <a:stretch>
+                                            <a:fillRect/>
+                                          </a:stretch>
+                                        </pic:blipFill>
+                                        <pic:spPr bwMode="auto">
+                                          <a:xfrm>
+                                            <a:off x="0" y="0"/>
+                                            <a:ext cx="1440180" cy="2879725"/>
+                                          </a:xfrm>
+                                          <a:prstGeom prst="rect">
+                                            <a:avLst/>
+                                          </a:prstGeom>
+                                        </pic:spPr>
+                                      </pic:pic>
+                                    </a:graphicData>
+                                  </a:graphic>
+                                </wp:inline>
+                              </w:drawing>
+                              <w:t>Figure 2.6.1</w:t>
+                            </w:r>
+                            <w:r>
+                              <w:rPr>
+                                <w:b/>
+                                <w:bCs/>
+                                <w:sz w:val="14"/>
+                                <w:szCs w:val="14"/>
+                              </w:rPr>
+                              <w:t>: Denisa/Dashboard</w:t>
+                            </w:r>
+                          </w:p>
+                        </w:txbxContent>
+                      </wps:txbx>
+                      <wps:bodyPr anchor="t" lIns="0" tIns="0" rIns="0" bIns="0">
+                        <a:noAutofit/>
+                      </wps:bodyPr>
+                    </wps:wsp>
+                  </a:graphicData>
+                </a:graphic>
+              </wp:anchor>
+            </w:drawing>
+          </mc:Choice>
+          <mc:Fallback>
+            <w:pict>
+              <v:rect style="position:absolute;rotation:-0;width:113.4pt;height:250.8pt;mso-wrap-distance-left:0pt;mso-wrap-distance-right:0pt;mso-wrap-distance-top:0pt;mso-wrap-distance-bottom:0pt;margin-top:-2.8pt;mso-position-vertical-relative:text;margin-left:6.2pt;mso-position-horizontal-relative:text">
+                <v:textbox inset="0in,0in,0in,0in">
+                  <w:txbxContent>
+                    <w:p>
+                      <w:pPr>
+                        <w:pStyle w:val="Figure"/>
+                        <w:spacing w:before="120" w:after="120"/>
+                        <w:rPr>
+                          <w:b/>
+                          <w:b/>
+                          <w:bCs/>
+                          <w:sz w:val="14"/>
+                          <w:szCs w:val="14"/>
+                        </w:rPr>
+                      </w:pPr>
+                      <w:r>
+                        <w:rPr>
+                          <w:b/>
+                          <w:bCs/>
+                          <w:sz w:val="14"/>
+                          <w:szCs w:val="14"/>
+                        </w:rPr>
+                        <w:drawing>
+                          <wp:inline distT="0" distB="0" distL="0" distR="0">
+                            <wp:extent cx="1440180" cy="2879725"/>
+                            <wp:effectExtent l="0" t="0" r="0" b="0"/>
+                            <wp:docPr id="88" name="Image29" descr=""/>
+                            <wp:cNvGraphicFramePr>
+                              <a:graphicFrameLocks xmlns:a="http://schemas.openxmlformats.org/drawingml/2006/main" noChangeAspect="1"/>
+                            </wp:cNvGraphicFramePr>
+                            <a:graphic xmlns:a="http://schemas.openxmlformats.org/drawingml/2006/main">
+                              <a:graphicData uri="http://schemas.openxmlformats.org/drawingml/2006/picture">
+                                <pic:pic xmlns:pic="http://schemas.openxmlformats.org/drawingml/2006/picture">
+                                  <pic:nvPicPr>
+                                    <pic:cNvPr id="88" name="Image29" descr=""/>
+                                    <pic:cNvPicPr>
+                                      <a:picLocks noChangeAspect="1" noChangeArrowheads="1"/>
+                                    </pic:cNvPicPr>
+                                  </pic:nvPicPr>
+                                  <pic:blipFill>
+                                    <a:blip r:embed="rId66"/>
+                                    <a:stretch>
+                                      <a:fillRect/>
+                                    </a:stretch>
+                                  </pic:blipFill>
+                                  <pic:spPr bwMode="auto">
+                                    <a:xfrm>
+                                      <a:off x="0" y="0"/>
+                                      <a:ext cx="1440180" cy="2879725"/>
+                                    </a:xfrm>
+                                    <a:prstGeom prst="rect">
+                                      <a:avLst/>
+                                    </a:prstGeom>
+                                  </pic:spPr>
+                                </pic:pic>
+                              </a:graphicData>
+                            </a:graphic>
+                          </wp:inline>
+                        </w:drawing>
+                        <w:t>Figure 2.6.1</w:t>
+                      </w:r>
+                      <w:r>
+                        <w:rPr>
+                          <w:b/>
+                          <w:bCs/>
+                          <w:sz w:val="14"/>
+                          <w:szCs w:val="14"/>
+                        </w:rPr>
+                        <w:t>: Denisa/Dashboard</w:t>
+                      </w:r>
+                    </w:p>
+                  </w:txbxContent>
+                </v:textbox>
+                <w10:wrap type="square" side="largest"/>
+              </v:rect>
+            </w:pict>
+          </mc:Fallback>
+        </mc:AlternateContent>
+      </w:r>
+      <w:r>
+        <mc:AlternateContent>
+          <mc:Choice Requires="wps">
+            <w:drawing>
+              <wp:anchor behindDoc="0" distT="0" distB="0" distL="0" distR="0" simplePos="0" locked="0" layoutInCell="0" allowOverlap="1" relativeHeight="67">
+                <wp:simplePos x="0" y="0"/>
+                <wp:positionH relativeFrom="column">
+                  <wp:posOffset>1833880</wp:posOffset>
+                </wp:positionH>
+                <wp:positionV relativeFrom="paragraph">
+                  <wp:posOffset>-51435</wp:posOffset>
+                </wp:positionV>
+                <wp:extent cx="1440180" cy="3185160"/>
+                <wp:effectExtent l="0" t="0" r="0" b="0"/>
+                <wp:wrapSquare wrapText="largest"/>
+                <wp:docPr id="89" name="Frame24"/>
+                <a:graphic xmlns:a="http://schemas.openxmlformats.org/drawingml/2006/main">
+                  <a:graphicData uri="http://schemas.microsoft.com/office/word/2010/wordprocessingShape">
+                    <wps:wsp>
+                      <wps:cNvSpPr txBox="1"/>
+                      <wps:spPr>
+                        <a:xfrm>
+                          <a:off x="0" y="0"/>
+                          <a:ext cx="1440180" cy="3185160"/>
+                        </a:xfrm>
+                        <a:prstGeom prst="rect"/>
+                        <a:solidFill>
+                          <a:srgbClr val="FFFFFF"/>
+                        </a:solidFill>
+                      </wps:spPr>
+                      <wps:txbx>
+                        <w:txbxContent>
+                          <w:p>
+                            <w:pPr>
+                              <w:pStyle w:val="Figure"/>
+                              <w:spacing w:before="120" w:after="120"/>
+                              <w:rPr>
+                                <w:b/>
+                                <w:b/>
+                                <w:bCs/>
+                                <w:sz w:val="14"/>
+                                <w:szCs w:val="14"/>
+                              </w:rPr>
+                            </w:pPr>
+                            <w:r>
+                              <w:rPr>
+                                <w:b/>
+                                <w:bCs/>
+                                <w:sz w:val="14"/>
+                                <w:szCs w:val="14"/>
+                              </w:rPr>
+                              <w:drawing>
+                                <wp:inline distT="0" distB="0" distL="0" distR="0">
+                                  <wp:extent cx="1440180" cy="2879725"/>
+                                  <wp:effectExtent l="0" t="0" r="0" b="0"/>
+                                  <wp:docPr id="90" name="Image30" descr=""/>
+                                  <wp:cNvGraphicFramePr>
+                                    <a:graphicFrameLocks xmlns:a="http://schemas.openxmlformats.org/drawingml/2006/main" noChangeAspect="1"/>
+                                  </wp:cNvGraphicFramePr>
+                                  <a:graphic xmlns:a="http://schemas.openxmlformats.org/drawingml/2006/main">
+                                    <a:graphicData uri="http://schemas.openxmlformats.org/drawingml/2006/picture">
+                                      <pic:pic xmlns:pic="http://schemas.openxmlformats.org/drawingml/2006/picture">
+                                        <pic:nvPicPr>
+                                          <pic:cNvPr id="90" name="Image30" descr=""/>
+                                          <pic:cNvPicPr>
+                                            <a:picLocks noChangeAspect="1" noChangeArrowheads="1"/>
+                                          </pic:cNvPicPr>
+                                        </pic:nvPicPr>
+                                        <pic:blipFill>
+                                          <a:blip r:embed="rId67"/>
+                                          <a:stretch>
+                                            <a:fillRect/>
+                                          </a:stretch>
+                                        </pic:blipFill>
+                                        <pic:spPr bwMode="auto">
+                                          <a:xfrm>
+                                            <a:off x="0" y="0"/>
+                                            <a:ext cx="1440180" cy="2879725"/>
+                                          </a:xfrm>
+                                          <a:prstGeom prst="rect">
+                                            <a:avLst/>
+                                          </a:prstGeom>
+                                        </pic:spPr>
+                                      </pic:pic>
+                                    </a:graphicData>
+                                  </a:graphic>
+                                </wp:inline>
+                              </w:drawing>
+                              <w:t xml:space="preserve">Figure 2.6.2 </w:t>
+                            </w:r>
+                            <w:r>
+                              <w:rPr>
+                                <w:b/>
+                                <w:bCs/>
+                                <w:sz w:val="14"/>
+                                <w:szCs w:val="14"/>
+                              </w:rPr>
+                              <w:t>Denisa/Journal</w:t>
+                            </w:r>
+                          </w:p>
+                        </w:txbxContent>
+                      </wps:txbx>
+                      <wps:bodyPr anchor="t" lIns="0" tIns="0" rIns="0" bIns="0">
+                        <a:noAutofit/>
+                      </wps:bodyPr>
+                    </wps:wsp>
+                  </a:graphicData>
+                </a:graphic>
+              </wp:anchor>
+            </w:drawing>
+          </mc:Choice>
+          <mc:Fallback>
+            <w:pict>
+              <v:rect style="position:absolute;rotation:-0;width:113.4pt;height:250.8pt;mso-wrap-distance-left:0pt;mso-wrap-distance-right:0pt;mso-wrap-distance-top:0pt;mso-wrap-distance-bottom:0pt;margin-top:-4.05pt;mso-position-vertical-relative:text;margin-left:144.4pt;mso-position-horizontal-relative:text">
+                <v:textbox inset="0in,0in,0in,0in">
+                  <w:txbxContent>
+                    <w:p>
+                      <w:pPr>
+                        <w:pStyle w:val="Figure"/>
+                        <w:spacing w:before="120" w:after="120"/>
+                        <w:rPr>
+                          <w:b/>
+                          <w:b/>
+                          <w:bCs/>
+                          <w:sz w:val="14"/>
+                          <w:szCs w:val="14"/>
+                        </w:rPr>
+                      </w:pPr>
+                      <w:r>
+                        <w:rPr>
+                          <w:b/>
+                          <w:bCs/>
+                          <w:sz w:val="14"/>
+                          <w:szCs w:val="14"/>
+                        </w:rPr>
+                        <w:drawing>
+                          <wp:inline distT="0" distB="0" distL="0" distR="0">
+                            <wp:extent cx="1440180" cy="2879725"/>
+                            <wp:effectExtent l="0" t="0" r="0" b="0"/>
+                            <wp:docPr id="91" name="Image30" descr=""/>
+                            <wp:cNvGraphicFramePr>
+                              <a:graphicFrameLocks xmlns:a="http://schemas.openxmlformats.org/drawingml/2006/main" noChangeAspect="1"/>
+                            </wp:cNvGraphicFramePr>
+                            <a:graphic xmlns:a="http://schemas.openxmlformats.org/drawingml/2006/main">
+                              <a:graphicData uri="http://schemas.openxmlformats.org/drawingml/2006/picture">
+                                <pic:pic xmlns:pic="http://schemas.openxmlformats.org/drawingml/2006/picture">
+                                  <pic:nvPicPr>
+                                    <pic:cNvPr id="91" name="Image30" descr=""/>
+                                    <pic:cNvPicPr>
+                                      <a:picLocks noChangeAspect="1" noChangeArrowheads="1"/>
+                                    </pic:cNvPicPr>
+                                  </pic:nvPicPr>
+                                  <pic:blipFill>
+                                    <a:blip r:embed="rId68"/>
+                                    <a:stretch>
+                                      <a:fillRect/>
+                                    </a:stretch>
+                                  </pic:blipFill>
+                                  <pic:spPr bwMode="auto">
+                                    <a:xfrm>
+                                      <a:off x="0" y="0"/>
+                                      <a:ext cx="1440180" cy="2879725"/>
+                                    </a:xfrm>
+                                    <a:prstGeom prst="rect">
+                                      <a:avLst/>
+                                    </a:prstGeom>
+                                  </pic:spPr>
+                                </pic:pic>
+                              </a:graphicData>
+                            </a:graphic>
+                          </wp:inline>
+                        </w:drawing>
+                        <w:t xml:space="preserve">Figure 2.6.2 </w:t>
+                      </w:r>
+                      <w:r>
+                        <w:rPr>
+                          <w:b/>
+                          <w:bCs/>
+                          <w:sz w:val="14"/>
+                          <w:szCs w:val="14"/>
+                        </w:rPr>
+                        <w:t>Denisa/Journal</w:t>
+                      </w:r>
+                    </w:p>
+                  </w:txbxContent>
+                </v:textbox>
+                <w10:wrap type="square" side="largest"/>
+              </v:rect>
+            </w:pict>
+          </mc:Fallback>
+        </mc:AlternateContent>
+      </w:r>
+      <w:r>
+        <mc:AlternateContent>
+          <mc:Choice Requires="wps">
+            <w:drawing>
+              <wp:anchor behindDoc="0" distT="0" distB="0" distL="0" distR="0" simplePos="0" locked="0" layoutInCell="0" allowOverlap="1" relativeHeight="69">
+                <wp:simplePos x="0" y="0"/>
+                <wp:positionH relativeFrom="column">
+                  <wp:posOffset>3420745</wp:posOffset>
+                </wp:positionH>
+                <wp:positionV relativeFrom="paragraph">
+                  <wp:posOffset>13970</wp:posOffset>
+                </wp:positionV>
+                <wp:extent cx="2879725" cy="1745615"/>
+                <wp:effectExtent l="0" t="0" r="0" b="0"/>
+                <wp:wrapSquare wrapText="largest"/>
+                <wp:docPr id="92" name="Frame25"/>
+                <a:graphic xmlns:a="http://schemas.openxmlformats.org/drawingml/2006/main">
+                  <a:graphicData uri="http://schemas.microsoft.com/office/word/2010/wordprocessingShape">
+                    <wps:wsp>
+                      <wps:cNvSpPr txBox="1"/>
+                      <wps:spPr>
+                        <a:xfrm>
+                          <a:off x="0" y="0"/>
+                          <a:ext cx="2879725" cy="1745615"/>
+                        </a:xfrm>
+                        <a:prstGeom prst="rect"/>
+                        <a:solidFill>
+                          <a:srgbClr val="FFFFFF"/>
+                        </a:solidFill>
+                      </wps:spPr>
+                      <wps:txbx>
+                        <w:txbxContent>
+                          <w:p>
+                            <w:pPr>
+                              <w:pStyle w:val="Figure"/>
+                              <w:spacing w:before="120" w:after="120"/>
+                              <w:rPr>
+                                <w:b/>
+                                <w:b/>
+                                <w:bCs/>
+                                <w:sz w:val="14"/>
+                                <w:szCs w:val="14"/>
+                              </w:rPr>
+                            </w:pPr>
+                            <w:r>
+                              <w:rPr>
+                                <w:b/>
+                                <w:bCs/>
+                                <w:sz w:val="14"/>
+                                <w:szCs w:val="14"/>
+                              </w:rPr>
+                              <w:drawing>
+                                <wp:inline distT="0" distB="0" distL="0" distR="0">
+                                  <wp:extent cx="2879725" cy="1440180"/>
+                                  <wp:effectExtent l="0" t="0" r="0" b="0"/>
+                                  <wp:docPr id="93" name="Image31" descr=""/>
+                                  <wp:cNvGraphicFramePr>
+                                    <a:graphicFrameLocks xmlns:a="http://schemas.openxmlformats.org/drawingml/2006/main" noChangeAspect="1"/>
+                                  </wp:cNvGraphicFramePr>
+                                  <a:graphic xmlns:a="http://schemas.openxmlformats.org/drawingml/2006/main">
+                                    <a:graphicData uri="http://schemas.openxmlformats.org/drawingml/2006/picture">
+                                      <pic:pic xmlns:pic="http://schemas.openxmlformats.org/drawingml/2006/picture">
+                                        <pic:nvPicPr>
+                                          <pic:cNvPr id="93" name="Image31" descr=""/>
+                                          <pic:cNvPicPr>
+                                            <a:picLocks noChangeAspect="1" noChangeArrowheads="1"/>
+                                          </pic:cNvPicPr>
+                                        </pic:nvPicPr>
+                                        <pic:blipFill>
+                                          <a:blip r:embed="rId69"/>
+                                          <a:stretch>
+                                            <a:fillRect/>
+                                          </a:stretch>
+                                        </pic:blipFill>
+                                        <pic:spPr bwMode="auto">
+                                          <a:xfrm>
+                                            <a:off x="0" y="0"/>
+                                            <a:ext cx="2879725" cy="1440180"/>
+                                          </a:xfrm>
+                                          <a:prstGeom prst="rect">
+                                            <a:avLst/>
+                                          </a:prstGeom>
+                                        </pic:spPr>
+                                      </pic:pic>
+                                    </a:graphicData>
+                                  </a:graphic>
+                                </wp:inline>
+                              </w:drawing>
+                              <w:t xml:space="preserve">Figure </w:t>
+                            </w:r>
+                            <w:r>
+                              <w:rPr>
+                                <w:b/>
+                                <w:bCs/>
+                                <w:sz w:val="14"/>
+                                <w:szCs w:val="14"/>
+                              </w:rPr>
+                              <w:t>2.6.3</w:t>
+                            </w:r>
+                            <w:r>
+                              <w:rPr>
+                                <w:b/>
+                                <w:bCs/>
+                                <w:sz w:val="14"/>
+                                <w:szCs w:val="14"/>
+                              </w:rPr>
+                              <w:t>: Denisa/Feedback</w:t>
+                            </w:r>
+                          </w:p>
+                        </w:txbxContent>
+                      </wps:txbx>
+                      <wps:bodyPr anchor="t" lIns="0" tIns="0" rIns="0" bIns="0">
+                        <a:noAutofit/>
+                      </wps:bodyPr>
+                    </wps:wsp>
+                  </a:graphicData>
+                </a:graphic>
+              </wp:anchor>
+            </w:drawing>
+          </mc:Choice>
+          <mc:Fallback>
+            <w:pict>
+              <v:rect style="position:absolute;rotation:-0;width:226.75pt;height:137.45pt;mso-wrap-distance-left:0pt;mso-wrap-distance-right:0pt;mso-wrap-distance-top:0pt;mso-wrap-distance-bottom:0pt;margin-top:1.1pt;mso-position-vertical-relative:text;margin-left:269.35pt;mso-position-horizontal-relative:text">
+                <v:textbox inset="0in,0in,0in,0in">
+                  <w:txbxContent>
+                    <w:p>
+                      <w:pPr>
+                        <w:pStyle w:val="Figure"/>
+                        <w:spacing w:before="120" w:after="120"/>
+                        <w:rPr>
+                          <w:b/>
+                          <w:b/>
+                          <w:bCs/>
+                          <w:sz w:val="14"/>
+                          <w:szCs w:val="14"/>
+                        </w:rPr>
+                      </w:pPr>
+                      <w:r>
+                        <w:rPr>
+                          <w:b/>
+                          <w:bCs/>
+                          <w:sz w:val="14"/>
+                          <w:szCs w:val="14"/>
+                        </w:rPr>
+                        <w:drawing>
+                          <wp:inline distT="0" distB="0" distL="0" distR="0">
+                            <wp:extent cx="2879725" cy="1440180"/>
+                            <wp:effectExtent l="0" t="0" r="0" b="0"/>
+                            <wp:docPr id="94" name="Image31" descr=""/>
+                            <wp:cNvGraphicFramePr>
+                              <a:graphicFrameLocks xmlns:a="http://schemas.openxmlformats.org/drawingml/2006/main" noChangeAspect="1"/>
+                            </wp:cNvGraphicFramePr>
+                            <a:graphic xmlns:a="http://schemas.openxmlformats.org/drawingml/2006/main">
+                              <a:graphicData uri="http://schemas.openxmlformats.org/drawingml/2006/picture">
+                                <pic:pic xmlns:pic="http://schemas.openxmlformats.org/drawingml/2006/picture">
+                                  <pic:nvPicPr>
+                                    <pic:cNvPr id="94" name="Image31" descr=""/>
+                                    <pic:cNvPicPr>
+                                      <a:picLocks noChangeAspect="1" noChangeArrowheads="1"/>
+                                    </pic:cNvPicPr>
+                                  </pic:nvPicPr>
+                                  <pic:blipFill>
+                                    <a:blip r:embed="rId70"/>
+                                    <a:stretch>
+                                      <a:fillRect/>
+                                    </a:stretch>
+                                  </pic:blipFill>
+                                  <pic:spPr bwMode="auto">
+                                    <a:xfrm>
+                                      <a:off x="0" y="0"/>
+                                      <a:ext cx="2879725" cy="1440180"/>
+                                    </a:xfrm>
+                                    <a:prstGeom prst="rect">
+                                      <a:avLst/>
+                                    </a:prstGeom>
+                                  </pic:spPr>
+                                </pic:pic>
+                              </a:graphicData>
+                            </a:graphic>
+                          </wp:inline>
+                        </w:drawing>
+                        <w:t xml:space="preserve">Figure </w:t>
+                      </w:r>
+                      <w:r>
+                        <w:rPr>
+                          <w:b/>
+                          <w:bCs/>
+                          <w:sz w:val="14"/>
+                          <w:szCs w:val="14"/>
+                        </w:rPr>
+                        <w:t>2.6.3</w:t>
+                      </w:r>
+                      <w:r>
+                        <w:rPr>
+                          <w:b/>
+                          <w:bCs/>
+                          <w:sz w:val="14"/>
+                          <w:szCs w:val="14"/>
+                        </w:rPr>
+                        <w:t>: Denisa/Feedback</w:t>
+                      </w:r>
+                    </w:p>
+                  </w:txbxContent>
+                </v:textbox>
+                <w10:wrap type="square" side="largest"/>
+              </v:rect>
+            </w:pict>
+          </mc:Fallback>
+        </mc:AlternateContent>
+      </w:r>
+    </w:p>
+    <w:p>
+      <w:pPr>
+        <w:pStyle w:val="Normal"/>
+        <w:rPr>
+          <w:rFonts w:cs="Arial"/>
+          <w:lang w:val="en-IE"/>
+        </w:rPr>
+      </w:pPr>
+      <w:r>
+        <w:rPr/>
+      </w:r>
+    </w:p>
+    <w:p>
+      <w:pPr>
+        <w:pStyle w:val="Normal"/>
+        <w:rPr>
+          <w:rFonts w:cs="Arial"/>
+          <w:lang w:val="en-IE"/>
+        </w:rPr>
+      </w:pPr>
+      <w:r>
+        <w:rPr/>
+      </w:r>
+    </w:p>
+    <w:p>
+      <w:pPr>
+        <w:pStyle w:val="Normal"/>
+        <w:rPr>
+          <w:rFonts w:cs="Arial"/>
+          <w:lang w:val="en-IE"/>
+        </w:rPr>
+      </w:pPr>
+      <w:r>
+        <w:rPr/>
+      </w:r>
+    </w:p>
+    <w:p>
+      <w:pPr>
+        <w:pStyle w:val="Normal"/>
+        <w:rPr>
+          <w:rFonts w:cs="Arial"/>
+          <w:lang w:val="en-IE"/>
+        </w:rPr>
+      </w:pPr>
+      <w:r>
+        <w:rPr/>
+      </w:r>
+    </w:p>
+    <w:p>
+      <w:pPr>
+        <w:pStyle w:val="Normal"/>
+        <w:rPr>
+          <w:rFonts w:cs="Arial"/>
+          <w:lang w:val="en-IE"/>
+        </w:rPr>
+      </w:pPr>
+      <w:r>
+        <w:rPr/>
+      </w:r>
+    </w:p>
+    <w:p>
+      <w:pPr>
+        <w:pStyle w:val="Normal"/>
+        <w:rPr>
+          <w:rFonts w:cs="Arial"/>
+          <w:lang w:val="en-IE"/>
+        </w:rPr>
+      </w:pPr>
+      <w:r>
+        <w:rPr/>
       </w:r>
     </w:p>
     <w:p>
       <w:pPr>
         <w:pStyle w:val="Heading2"/>
+        <w:numPr>
+          <w:ilvl w:val="0"/>
+          <w:numId w:val="0"/>
+        </w:numPr>
+        <w:ind w:left="576" w:hanging="0"/>
+        <w:rPr>
+          <w:lang w:val="en-IE"/>
+        </w:rPr>
+      </w:pPr>
+      <w:r>
+        <w:rPr/>
+      </w:r>
+    </w:p>
+    <w:p>
+      <w:pPr>
+        <w:pStyle w:val="Heading2"/>
+        <w:numPr>
+          <w:ilvl w:val="0"/>
+          <w:numId w:val="0"/>
+        </w:numPr>
+        <w:ind w:left="576" w:hanging="0"/>
+        <w:rPr>
+          <w:lang w:val="en-IE"/>
+        </w:rPr>
+      </w:pPr>
+      <w:r>
+        <w:rPr/>
+      </w:r>
+    </w:p>
+    <w:p>
+      <w:pPr>
+        <w:pStyle w:val="Normal"/>
+        <w:rPr>
+          <w:lang w:val="en-IE"/>
+        </w:rPr>
+      </w:pPr>
+      <w:r>
+        <w:rPr/>
+      </w:r>
+      <w:r>
+        <mc:AlternateContent>
+          <mc:Choice Requires="wps">
+            <w:drawing>
+              <wp:anchor behindDoc="0" distT="0" distB="0" distL="0" distR="0" simplePos="0" locked="0" layoutInCell="0" allowOverlap="1" relativeHeight="71">
+                <wp:simplePos x="0" y="0"/>
+                <wp:positionH relativeFrom="column">
+                  <wp:posOffset>64770</wp:posOffset>
+                </wp:positionH>
+                <wp:positionV relativeFrom="paragraph">
+                  <wp:posOffset>73660</wp:posOffset>
+                </wp:positionV>
+                <wp:extent cx="1440180" cy="3185160"/>
+                <wp:effectExtent l="0" t="0" r="0" b="0"/>
+                <wp:wrapSquare wrapText="largest"/>
+                <wp:docPr id="95" name="Frame26"/>
+                <a:graphic xmlns:a="http://schemas.openxmlformats.org/drawingml/2006/main">
+                  <a:graphicData uri="http://schemas.microsoft.com/office/word/2010/wordprocessingShape">
+                    <wps:wsp>
+                      <wps:cNvSpPr txBox="1"/>
+                      <wps:spPr>
+                        <a:xfrm>
+                          <a:off x="0" y="0"/>
+                          <a:ext cx="1440180" cy="3185160"/>
+                        </a:xfrm>
+                        <a:prstGeom prst="rect"/>
+                        <a:solidFill>
+                          <a:srgbClr val="FFFFFF"/>
+                        </a:solidFill>
+                      </wps:spPr>
+                      <wps:txbx>
+                        <w:txbxContent>
+                          <w:p>
+                            <w:pPr>
+                              <w:pStyle w:val="Figure"/>
+                              <w:spacing w:before="120" w:after="120"/>
+                              <w:rPr>
+                                <w:b/>
+                                <w:b/>
+                                <w:bCs/>
+                                <w:sz w:val="14"/>
+                                <w:szCs w:val="14"/>
+                              </w:rPr>
+                            </w:pPr>
+                            <w:r>
+                              <w:rPr>
+                                <w:b/>
+                                <w:bCs/>
+                                <w:sz w:val="14"/>
+                                <w:szCs w:val="14"/>
+                              </w:rPr>
+                              <w:drawing>
+                                <wp:inline distT="0" distB="0" distL="0" distR="0">
+                                  <wp:extent cx="1440180" cy="2879725"/>
+                                  <wp:effectExtent l="0" t="0" r="0" b="0"/>
+                                  <wp:docPr id="96" name="Image32" descr=""/>
+                                  <wp:cNvGraphicFramePr>
+                                    <a:graphicFrameLocks xmlns:a="http://schemas.openxmlformats.org/drawingml/2006/main" noChangeAspect="1"/>
+                                  </wp:cNvGraphicFramePr>
+                                  <a:graphic xmlns:a="http://schemas.openxmlformats.org/drawingml/2006/main">
+                                    <a:graphicData uri="http://schemas.openxmlformats.org/drawingml/2006/picture">
+                                      <pic:pic xmlns:pic="http://schemas.openxmlformats.org/drawingml/2006/picture">
+                                        <pic:nvPicPr>
+                                          <pic:cNvPr id="96" name="Image32" descr=""/>
+                                          <pic:cNvPicPr>
+                                            <a:picLocks noChangeAspect="1" noChangeArrowheads="1"/>
+                                          </pic:cNvPicPr>
+                                        </pic:nvPicPr>
+                                        <pic:blipFill>
+                                          <a:blip r:embed="rId71"/>
+                                          <a:stretch>
+                                            <a:fillRect/>
+                                          </a:stretch>
+                                        </pic:blipFill>
+                                        <pic:spPr bwMode="auto">
+                                          <a:xfrm>
+                                            <a:off x="0" y="0"/>
+                                            <a:ext cx="1440180" cy="2879725"/>
+                                          </a:xfrm>
+                                          <a:prstGeom prst="rect">
+                                            <a:avLst/>
+                                          </a:prstGeom>
+                                        </pic:spPr>
+                                      </pic:pic>
+                                    </a:graphicData>
+                                  </a:graphic>
+                                </wp:inline>
+                              </w:drawing>
+                              <w:t xml:space="preserve">Figure </w:t>
+                            </w:r>
+                            <w:r>
+                              <w:rPr>
+                                <w:b/>
+                                <w:bCs/>
+                                <w:sz w:val="14"/>
+                                <w:szCs w:val="14"/>
+                              </w:rPr>
+                              <w:t>2.6.4</w:t>
+                            </w:r>
+                            <w:r>
+                              <w:rPr>
+                                <w:b/>
+                                <w:bCs/>
+                                <w:sz w:val="14"/>
+                                <w:szCs w:val="14"/>
+                              </w:rPr>
+                              <w:t>: Sofia/Dashboard</w:t>
+                            </w:r>
+                          </w:p>
+                        </w:txbxContent>
+                      </wps:txbx>
+                      <wps:bodyPr anchor="t" lIns="0" tIns="0" rIns="0" bIns="0">
+                        <a:noAutofit/>
+                      </wps:bodyPr>
+                    </wps:wsp>
+                  </a:graphicData>
+                </a:graphic>
+              </wp:anchor>
+            </w:drawing>
+          </mc:Choice>
+          <mc:Fallback>
+            <w:pict>
+              <v:rect style="position:absolute;rotation:-0;width:113.4pt;height:250.8pt;mso-wrap-distance-left:0pt;mso-wrap-distance-right:0pt;mso-wrap-distance-top:0pt;mso-wrap-distance-bottom:0pt;margin-top:5.8pt;mso-position-vertical-relative:text;margin-left:5.1pt;mso-position-horizontal-relative:text">
+                <v:textbox inset="0in,0in,0in,0in">
+                  <w:txbxContent>
+                    <w:p>
+                      <w:pPr>
+                        <w:pStyle w:val="Figure"/>
+                        <w:spacing w:before="120" w:after="120"/>
+                        <w:rPr>
+                          <w:b/>
+                          <w:b/>
+                          <w:bCs/>
+                          <w:sz w:val="14"/>
+                          <w:szCs w:val="14"/>
+                        </w:rPr>
+                      </w:pPr>
+                      <w:r>
+                        <w:rPr>
+                          <w:b/>
+                          <w:bCs/>
+                          <w:sz w:val="14"/>
+                          <w:szCs w:val="14"/>
+                        </w:rPr>
+                        <w:drawing>
+                          <wp:inline distT="0" distB="0" distL="0" distR="0">
+                            <wp:extent cx="1440180" cy="2879725"/>
+                            <wp:effectExtent l="0" t="0" r="0" b="0"/>
+                            <wp:docPr id="97" name="Image32" descr=""/>
+                            <wp:cNvGraphicFramePr>
+                              <a:graphicFrameLocks xmlns:a="http://schemas.openxmlformats.org/drawingml/2006/main" noChangeAspect="1"/>
+                            </wp:cNvGraphicFramePr>
+                            <a:graphic xmlns:a="http://schemas.openxmlformats.org/drawingml/2006/main">
+                              <a:graphicData uri="http://schemas.openxmlformats.org/drawingml/2006/picture">
+                                <pic:pic xmlns:pic="http://schemas.openxmlformats.org/drawingml/2006/picture">
+                                  <pic:nvPicPr>
+                                    <pic:cNvPr id="97" name="Image32" descr=""/>
+                                    <pic:cNvPicPr>
+                                      <a:picLocks noChangeAspect="1" noChangeArrowheads="1"/>
+                                    </pic:cNvPicPr>
+                                  </pic:nvPicPr>
+                                  <pic:blipFill>
+                                    <a:blip r:embed="rId72"/>
+                                    <a:stretch>
+                                      <a:fillRect/>
+                                    </a:stretch>
+                                  </pic:blipFill>
+                                  <pic:spPr bwMode="auto">
+                                    <a:xfrm>
+                                      <a:off x="0" y="0"/>
+                                      <a:ext cx="1440180" cy="2879725"/>
+                                    </a:xfrm>
+                                    <a:prstGeom prst="rect">
+                                      <a:avLst/>
+                                    </a:prstGeom>
+                                  </pic:spPr>
+                                </pic:pic>
+                              </a:graphicData>
+                            </a:graphic>
+                          </wp:inline>
+                        </w:drawing>
+                        <w:t xml:space="preserve">Figure </w:t>
+                      </w:r>
+                      <w:r>
+                        <w:rPr>
+                          <w:b/>
+                          <w:bCs/>
+                          <w:sz w:val="14"/>
+                          <w:szCs w:val="14"/>
+                        </w:rPr>
+                        <w:t>2.6.4</w:t>
+                      </w:r>
+                      <w:r>
+                        <w:rPr>
+                          <w:b/>
+                          <w:bCs/>
+                          <w:sz w:val="14"/>
+                          <w:szCs w:val="14"/>
+                        </w:rPr>
+                        <w:t>: Sofia/Dashboard</w:t>
+                      </w:r>
+                    </w:p>
+                  </w:txbxContent>
+                </v:textbox>
+                <w10:wrap type="square" side="largest"/>
+              </v:rect>
+            </w:pict>
+          </mc:Fallback>
+        </mc:AlternateContent>
+      </w:r>
+      <w:r>
+        <mc:AlternateContent>
+          <mc:Choice Requires="wps">
+            <w:drawing>
+              <wp:anchor behindDoc="0" distT="0" distB="0" distL="0" distR="0" simplePos="0" locked="0" layoutInCell="0" allowOverlap="1" relativeHeight="73">
+                <wp:simplePos x="0" y="0"/>
+                <wp:positionH relativeFrom="column">
+                  <wp:posOffset>1806575</wp:posOffset>
+                </wp:positionH>
+                <wp:positionV relativeFrom="paragraph">
+                  <wp:posOffset>64770</wp:posOffset>
+                </wp:positionV>
+                <wp:extent cx="1440180" cy="3185160"/>
+                <wp:effectExtent l="0" t="0" r="0" b="0"/>
+                <wp:wrapSquare wrapText="largest"/>
+                <wp:docPr id="98" name="Frame27"/>
+                <a:graphic xmlns:a="http://schemas.openxmlformats.org/drawingml/2006/main">
+                  <a:graphicData uri="http://schemas.microsoft.com/office/word/2010/wordprocessingShape">
+                    <wps:wsp>
+                      <wps:cNvSpPr txBox="1"/>
+                      <wps:spPr>
+                        <a:xfrm>
+                          <a:off x="0" y="0"/>
+                          <a:ext cx="1440180" cy="3185160"/>
+                        </a:xfrm>
+                        <a:prstGeom prst="rect"/>
+                        <a:solidFill>
+                          <a:srgbClr val="FFFFFF"/>
+                        </a:solidFill>
+                      </wps:spPr>
+                      <wps:txbx>
+                        <w:txbxContent>
+                          <w:p>
+                            <w:pPr>
+                              <w:pStyle w:val="Figure"/>
+                              <w:spacing w:before="120" w:after="120"/>
+                              <w:rPr>
+                                <w:b/>
+                                <w:b/>
+                                <w:bCs/>
+                                <w:sz w:val="14"/>
+                                <w:szCs w:val="14"/>
+                              </w:rPr>
+                            </w:pPr>
+                            <w:r>
+                              <w:rPr>
+                                <w:b/>
+                                <w:bCs/>
+                                <w:sz w:val="14"/>
+                                <w:szCs w:val="14"/>
+                              </w:rPr>
+                              <w:drawing>
+                                <wp:inline distT="0" distB="0" distL="0" distR="0">
+                                  <wp:extent cx="1440180" cy="2879725"/>
+                                  <wp:effectExtent l="0" t="0" r="0" b="0"/>
+                                  <wp:docPr id="99" name="Image33" descr=""/>
+                                  <wp:cNvGraphicFramePr>
+                                    <a:graphicFrameLocks xmlns:a="http://schemas.openxmlformats.org/drawingml/2006/main" noChangeAspect="1"/>
+                                  </wp:cNvGraphicFramePr>
+                                  <a:graphic xmlns:a="http://schemas.openxmlformats.org/drawingml/2006/main">
+                                    <a:graphicData uri="http://schemas.openxmlformats.org/drawingml/2006/picture">
+                                      <pic:pic xmlns:pic="http://schemas.openxmlformats.org/drawingml/2006/picture">
+                                        <pic:nvPicPr>
+                                          <pic:cNvPr id="99" name="Image33" descr=""/>
+                                          <pic:cNvPicPr>
+                                            <a:picLocks noChangeAspect="1" noChangeArrowheads="1"/>
+                                          </pic:cNvPicPr>
+                                        </pic:nvPicPr>
+                                        <pic:blipFill>
+                                          <a:blip r:embed="rId73"/>
+                                          <a:stretch>
+                                            <a:fillRect/>
+                                          </a:stretch>
+                                        </pic:blipFill>
+                                        <pic:spPr bwMode="auto">
+                                          <a:xfrm>
+                                            <a:off x="0" y="0"/>
+                                            <a:ext cx="1440180" cy="2879725"/>
+                                          </a:xfrm>
+                                          <a:prstGeom prst="rect">
+                                            <a:avLst/>
+                                          </a:prstGeom>
+                                        </pic:spPr>
+                                      </pic:pic>
+                                    </a:graphicData>
+                                  </a:graphic>
+                                </wp:inline>
+                              </w:drawing>
+                              <w:t xml:space="preserve">Figure </w:t>
+                            </w:r>
+                            <w:r>
+                              <w:rPr>
+                                <w:b/>
+                                <w:bCs/>
+                                <w:sz w:val="14"/>
+                                <w:szCs w:val="14"/>
+                              </w:rPr>
+                              <w:t>2.6.5</w:t>
+                            </w:r>
+                            <w:r>
+                              <w:rPr>
+                                <w:b/>
+                                <w:bCs/>
+                                <w:sz w:val="14"/>
+                                <w:szCs w:val="14"/>
+                              </w:rPr>
+                              <w:t>: Sofia/New Entry</w:t>
+                            </w:r>
+                          </w:p>
+                        </w:txbxContent>
+                      </wps:txbx>
+                      <wps:bodyPr anchor="t" lIns="0" tIns="0" rIns="0" bIns="0">
+                        <a:noAutofit/>
+                      </wps:bodyPr>
+                    </wps:wsp>
+                  </a:graphicData>
+                </a:graphic>
+              </wp:anchor>
+            </w:drawing>
+          </mc:Choice>
+          <mc:Fallback>
+            <w:pict>
+              <v:rect style="position:absolute;rotation:-0;width:113.4pt;height:250.8pt;mso-wrap-distance-left:0pt;mso-wrap-distance-right:0pt;mso-wrap-distance-top:0pt;mso-wrap-distance-bottom:0pt;margin-top:5.1pt;mso-position-vertical-relative:text;margin-left:142.25pt;mso-position-horizontal-relative:text">
+                <v:textbox inset="0in,0in,0in,0in">
+                  <w:txbxContent>
+                    <w:p>
+                      <w:pPr>
+                        <w:pStyle w:val="Figure"/>
+                        <w:spacing w:before="120" w:after="120"/>
+                        <w:rPr>
+                          <w:b/>
+                          <w:b/>
+                          <w:bCs/>
+                          <w:sz w:val="14"/>
+                          <w:szCs w:val="14"/>
+                        </w:rPr>
+                      </w:pPr>
+                      <w:r>
+                        <w:rPr>
+                          <w:b/>
+                          <w:bCs/>
+                          <w:sz w:val="14"/>
+                          <w:szCs w:val="14"/>
+                        </w:rPr>
+                        <w:drawing>
+                          <wp:inline distT="0" distB="0" distL="0" distR="0">
+                            <wp:extent cx="1440180" cy="2879725"/>
+                            <wp:effectExtent l="0" t="0" r="0" b="0"/>
+                            <wp:docPr id="100" name="Image33" descr=""/>
+                            <wp:cNvGraphicFramePr>
+                              <a:graphicFrameLocks xmlns:a="http://schemas.openxmlformats.org/drawingml/2006/main" noChangeAspect="1"/>
+                            </wp:cNvGraphicFramePr>
+                            <a:graphic xmlns:a="http://schemas.openxmlformats.org/drawingml/2006/main">
+                              <a:graphicData uri="http://schemas.openxmlformats.org/drawingml/2006/picture">
+                                <pic:pic xmlns:pic="http://schemas.openxmlformats.org/drawingml/2006/picture">
+                                  <pic:nvPicPr>
+                                    <pic:cNvPr id="100" name="Image33" descr=""/>
+                                    <pic:cNvPicPr>
+                                      <a:picLocks noChangeAspect="1" noChangeArrowheads="1"/>
+                                    </pic:cNvPicPr>
+                                  </pic:nvPicPr>
+                                  <pic:blipFill>
+                                    <a:blip r:embed="rId74"/>
+                                    <a:stretch>
+                                      <a:fillRect/>
+                                    </a:stretch>
+                                  </pic:blipFill>
+                                  <pic:spPr bwMode="auto">
+                                    <a:xfrm>
+                                      <a:off x="0" y="0"/>
+                                      <a:ext cx="1440180" cy="2879725"/>
+                                    </a:xfrm>
+                                    <a:prstGeom prst="rect">
+                                      <a:avLst/>
+                                    </a:prstGeom>
+                                  </pic:spPr>
+                                </pic:pic>
+                              </a:graphicData>
+                            </a:graphic>
+                          </wp:inline>
+                        </w:drawing>
+                        <w:t xml:space="preserve">Figure </w:t>
+                      </w:r>
+                      <w:r>
+                        <w:rPr>
+                          <w:b/>
+                          <w:bCs/>
+                          <w:sz w:val="14"/>
+                          <w:szCs w:val="14"/>
+                        </w:rPr>
+                        <w:t>2.6.5</w:t>
+                      </w:r>
+                      <w:r>
+                        <w:rPr>
+                          <w:b/>
+                          <w:bCs/>
+                          <w:sz w:val="14"/>
+                          <w:szCs w:val="14"/>
+                        </w:rPr>
+                        <w:t>: Sofia/New Entry</w:t>
+                      </w:r>
+                    </w:p>
+                  </w:txbxContent>
+                </v:textbox>
+                <w10:wrap type="square" side="largest"/>
+              </v:rect>
+            </w:pict>
+          </mc:Fallback>
+        </mc:AlternateContent>
+      </w:r>
+      <w:r>
+        <mc:AlternateContent>
+          <mc:Choice Requires="wps">
+            <w:drawing>
+              <wp:anchor behindDoc="0" distT="0" distB="0" distL="0" distR="0" simplePos="0" locked="0" layoutInCell="0" allowOverlap="1" relativeHeight="75">
+                <wp:simplePos x="0" y="0"/>
+                <wp:positionH relativeFrom="column">
+                  <wp:posOffset>3373120</wp:posOffset>
+                </wp:positionH>
+                <wp:positionV relativeFrom="paragraph">
+                  <wp:posOffset>68580</wp:posOffset>
+                </wp:positionV>
+                <wp:extent cx="2160270" cy="1385570"/>
+                <wp:effectExtent l="0" t="0" r="0" b="0"/>
+                <wp:wrapSquare wrapText="largest"/>
+                <wp:docPr id="101" name="Frame28"/>
+                <a:graphic xmlns:a="http://schemas.openxmlformats.org/drawingml/2006/main">
+                  <a:graphicData uri="http://schemas.microsoft.com/office/word/2010/wordprocessingShape">
+                    <wps:wsp>
+                      <wps:cNvSpPr txBox="1"/>
+                      <wps:spPr>
+                        <a:xfrm>
+                          <a:off x="0" y="0"/>
+                          <a:ext cx="2160270" cy="1385570"/>
+                        </a:xfrm>
+                        <a:prstGeom prst="rect"/>
+                        <a:solidFill>
+                          <a:srgbClr val="FFFFFF"/>
+                        </a:solidFill>
+                      </wps:spPr>
+                      <wps:txbx>
+                        <w:txbxContent>
+                          <w:p>
+                            <w:pPr>
+                              <w:pStyle w:val="Figure"/>
+                              <w:spacing w:before="120" w:after="120"/>
+                              <w:rPr>
+                                <w:b/>
+                                <w:b/>
+                                <w:bCs/>
+                                <w:sz w:val="14"/>
+                                <w:szCs w:val="14"/>
+                              </w:rPr>
+                            </w:pPr>
+                            <w:r>
+                              <w:rPr>
+                                <w:b/>
+                                <w:bCs/>
+                                <w:sz w:val="14"/>
+                                <w:szCs w:val="14"/>
+                              </w:rPr>
+                              <w:drawing>
+                                <wp:inline distT="0" distB="0" distL="0" distR="0">
+                                  <wp:extent cx="2160270" cy="1080135"/>
+                                  <wp:effectExtent l="0" t="0" r="0" b="0"/>
+                                  <wp:docPr id="102" name="Image34" descr=""/>
+                                  <wp:cNvGraphicFramePr>
+                                    <a:graphicFrameLocks xmlns:a="http://schemas.openxmlformats.org/drawingml/2006/main" noChangeAspect="1"/>
+                                  </wp:cNvGraphicFramePr>
+                                  <a:graphic xmlns:a="http://schemas.openxmlformats.org/drawingml/2006/main">
+                                    <a:graphicData uri="http://schemas.openxmlformats.org/drawingml/2006/picture">
+                                      <pic:pic xmlns:pic="http://schemas.openxmlformats.org/drawingml/2006/picture">
+                                        <pic:nvPicPr>
+                                          <pic:cNvPr id="102" name="Image34" descr=""/>
+                                          <pic:cNvPicPr>
+                                            <a:picLocks noChangeAspect="1" noChangeArrowheads="1"/>
+                                          </pic:cNvPicPr>
+                                        </pic:nvPicPr>
+                                        <pic:blipFill>
+                                          <a:blip r:embed="rId75"/>
+                                          <a:stretch>
+                                            <a:fillRect/>
+                                          </a:stretch>
+                                        </pic:blipFill>
+                                        <pic:spPr bwMode="auto">
+                                          <a:xfrm>
+                                            <a:off x="0" y="0"/>
+                                            <a:ext cx="2160270" cy="1080135"/>
+                                          </a:xfrm>
+                                          <a:prstGeom prst="rect">
+                                            <a:avLst/>
+                                          </a:prstGeom>
+                                        </pic:spPr>
+                                      </pic:pic>
+                                    </a:graphicData>
+                                  </a:graphic>
+                                </wp:inline>
+                              </w:drawing>
+                              <w:t xml:space="preserve">Figure </w:t>
+                            </w:r>
+                            <w:r>
+                              <w:rPr>
+                                <w:b/>
+                                <w:bCs/>
+                                <w:sz w:val="14"/>
+                                <w:szCs w:val="14"/>
+                              </w:rPr>
+                              <w:t>2.6.6</w:t>
+                            </w:r>
+                            <w:r>
+                              <w:rPr>
+                                <w:b/>
+                                <w:bCs/>
+                                <w:sz w:val="14"/>
+                                <w:szCs w:val="14"/>
+                              </w:rPr>
+                              <w:t>: Sofia/Feedback</w:t>
+                            </w:r>
+                          </w:p>
+                        </w:txbxContent>
+                      </wps:txbx>
+                      <wps:bodyPr anchor="t" lIns="0" tIns="0" rIns="0" bIns="0">
+                        <a:noAutofit/>
+                      </wps:bodyPr>
+                    </wps:wsp>
+                  </a:graphicData>
+                </a:graphic>
+              </wp:anchor>
+            </w:drawing>
+          </mc:Choice>
+          <mc:Fallback>
+            <w:pict>
+              <v:rect style="position:absolute;rotation:-0;width:170.1pt;height:109.1pt;mso-wrap-distance-left:0pt;mso-wrap-distance-right:0pt;mso-wrap-distance-top:0pt;mso-wrap-distance-bottom:0pt;margin-top:5.4pt;mso-position-vertical-relative:text;margin-left:265.6pt;mso-position-horizontal-relative:text">
+                <v:textbox inset="0in,0in,0in,0in">
+                  <w:txbxContent>
+                    <w:p>
+                      <w:pPr>
+                        <w:pStyle w:val="Figure"/>
+                        <w:spacing w:before="120" w:after="120"/>
+                        <w:rPr>
+                          <w:b/>
+                          <w:b/>
+                          <w:bCs/>
+                          <w:sz w:val="14"/>
+                          <w:szCs w:val="14"/>
+                        </w:rPr>
+                      </w:pPr>
+                      <w:r>
+                        <w:rPr>
+                          <w:b/>
+                          <w:bCs/>
+                          <w:sz w:val="14"/>
+                          <w:szCs w:val="14"/>
+                        </w:rPr>
+                        <w:drawing>
+                          <wp:inline distT="0" distB="0" distL="0" distR="0">
+                            <wp:extent cx="2160270" cy="1080135"/>
+                            <wp:effectExtent l="0" t="0" r="0" b="0"/>
+                            <wp:docPr id="103" name="Image34" descr=""/>
+                            <wp:cNvGraphicFramePr>
+                              <a:graphicFrameLocks xmlns:a="http://schemas.openxmlformats.org/drawingml/2006/main" noChangeAspect="1"/>
+                            </wp:cNvGraphicFramePr>
+                            <a:graphic xmlns:a="http://schemas.openxmlformats.org/drawingml/2006/main">
+                              <a:graphicData uri="http://schemas.openxmlformats.org/drawingml/2006/picture">
+                                <pic:pic xmlns:pic="http://schemas.openxmlformats.org/drawingml/2006/picture">
+                                  <pic:nvPicPr>
+                                    <pic:cNvPr id="103" name="Image34" descr=""/>
+                                    <pic:cNvPicPr>
+                                      <a:picLocks noChangeAspect="1" noChangeArrowheads="1"/>
+                                    </pic:cNvPicPr>
+                                  </pic:nvPicPr>
+                                  <pic:blipFill>
+                                    <a:blip r:embed="rId76"/>
+                                    <a:stretch>
+                                      <a:fillRect/>
+                                    </a:stretch>
+                                  </pic:blipFill>
+                                  <pic:spPr bwMode="auto">
+                                    <a:xfrm>
+                                      <a:off x="0" y="0"/>
+                                      <a:ext cx="2160270" cy="1080135"/>
+                                    </a:xfrm>
+                                    <a:prstGeom prst="rect">
+                                      <a:avLst/>
+                                    </a:prstGeom>
+                                  </pic:spPr>
+                                </pic:pic>
+                              </a:graphicData>
+                            </a:graphic>
+                          </wp:inline>
+                        </w:drawing>
+                        <w:t xml:space="preserve">Figure </w:t>
+                      </w:r>
+                      <w:r>
+                        <w:rPr>
+                          <w:b/>
+                          <w:bCs/>
+                          <w:sz w:val="14"/>
+                          <w:szCs w:val="14"/>
+                        </w:rPr>
+                        <w:t>2.6.6</w:t>
+                      </w:r>
+                      <w:r>
+                        <w:rPr>
+                          <w:b/>
+                          <w:bCs/>
+                          <w:sz w:val="14"/>
+                          <w:szCs w:val="14"/>
+                        </w:rPr>
+                        <w:t>: Sofia/Feedback</w:t>
+                      </w:r>
+                    </w:p>
+                  </w:txbxContent>
+                </v:textbox>
+                <w10:wrap type="square" side="largest"/>
+              </v:rect>
+            </w:pict>
+          </mc:Fallback>
+        </mc:AlternateContent>
+      </w:r>
+    </w:p>
+    <w:p>
+      <w:pPr>
+        <w:pStyle w:val="Normal"/>
+        <w:rPr>
+          <w:lang w:val="en-IE"/>
+        </w:rPr>
+      </w:pPr>
+      <w:r>
+        <w:rPr/>
+      </w:r>
+    </w:p>
+    <w:p>
+      <w:pPr>
+        <w:pStyle w:val="Normal"/>
+        <w:rPr>
+          <w:lang w:val="en-IE"/>
+        </w:rPr>
+      </w:pPr>
+      <w:r>
+        <w:rPr/>
+      </w:r>
+    </w:p>
+    <w:p>
+      <w:pPr>
+        <w:pStyle w:val="Normal"/>
+        <w:rPr>
+          <w:lang w:val="en-IE"/>
+        </w:rPr>
+      </w:pPr>
+      <w:r>
+        <w:rPr/>
+      </w:r>
+    </w:p>
+    <w:p>
+      <w:pPr>
+        <w:pStyle w:val="Heading2"/>
+        <w:numPr>
+          <w:ilvl w:val="0"/>
+          <w:numId w:val="0"/>
+        </w:numPr>
+        <w:ind w:left="576" w:hanging="0"/>
+        <w:rPr>
+          <w:lang w:val="en-IE"/>
+        </w:rPr>
+      </w:pPr>
+      <w:r>
+        <w:rPr/>
+      </w:r>
+    </w:p>
+    <w:p>
+      <w:pPr>
+        <w:pStyle w:val="Heading2"/>
+        <w:numPr>
+          <w:ilvl w:val="0"/>
+          <w:numId w:val="0"/>
+        </w:numPr>
+        <w:ind w:left="576" w:hanging="0"/>
+        <w:rPr>
+          <w:lang w:val="en-IE"/>
+        </w:rPr>
+      </w:pPr>
+      <w:r>
+        <w:rPr/>
+      </w:r>
+    </w:p>
+    <w:p>
+      <w:pPr>
+        <w:pStyle w:val="Normal"/>
+        <w:rPr>
+          <w:lang w:val="en-IE"/>
+        </w:rPr>
+      </w:pPr>
+      <w:r>
+        <w:rPr/>
+      </w:r>
+    </w:p>
+    <w:p>
+      <w:pPr>
+        <w:pStyle w:val="Normal"/>
+        <w:rPr>
+          <w:lang w:val="en-IE"/>
+        </w:rPr>
+      </w:pPr>
+      <w:r>
+        <w:rPr/>
+      </w:r>
+    </w:p>
+    <w:p>
+      <w:pPr>
+        <w:pStyle w:val="Normal"/>
+        <w:rPr>
+          <w:lang w:val="en-IE"/>
+        </w:rPr>
+      </w:pPr>
+      <w:r>
+        <w:rPr/>
+      </w:r>
+    </w:p>
+    <w:p>
+      <w:pPr>
+        <w:pStyle w:val="Normal"/>
+        <w:rPr>
+          <w:lang w:val="en-IE"/>
+        </w:rPr>
+      </w:pPr>
+      <w:r>
+        <w:rPr/>
+      </w:r>
+    </w:p>
+    <w:p>
+      <w:pPr>
+        <w:pStyle w:val="Normal"/>
+        <w:rPr>
+          <w:lang w:val="en-IE"/>
+        </w:rPr>
+      </w:pPr>
+      <w:r>
+        <w:rPr/>
+      </w:r>
+      <w:r>
+        <mc:AlternateContent>
+          <mc:Choice Requires="wps">
+            <w:drawing>
+              <wp:anchor behindDoc="0" distT="0" distB="0" distL="0" distR="0" simplePos="0" locked="0" layoutInCell="0" allowOverlap="1" relativeHeight="77">
+                <wp:simplePos x="0" y="0"/>
+                <wp:positionH relativeFrom="column">
+                  <wp:posOffset>153035</wp:posOffset>
+                </wp:positionH>
+                <wp:positionV relativeFrom="paragraph">
+                  <wp:posOffset>53340</wp:posOffset>
+                </wp:positionV>
+                <wp:extent cx="1440180" cy="3185160"/>
+                <wp:effectExtent l="0" t="0" r="0" b="0"/>
+                <wp:wrapSquare wrapText="largest"/>
+                <wp:docPr id="104" name="Frame29"/>
+                <a:graphic xmlns:a="http://schemas.openxmlformats.org/drawingml/2006/main">
+                  <a:graphicData uri="http://schemas.microsoft.com/office/word/2010/wordprocessingShape">
+                    <wps:wsp>
+                      <wps:cNvSpPr txBox="1"/>
+                      <wps:spPr>
+                        <a:xfrm>
+                          <a:off x="0" y="0"/>
+                          <a:ext cx="1440180" cy="3185160"/>
+                        </a:xfrm>
+                        <a:prstGeom prst="rect"/>
+                        <a:solidFill>
+                          <a:srgbClr val="FFFFFF"/>
+                        </a:solidFill>
+                      </wps:spPr>
+                      <wps:txbx>
+                        <w:txbxContent>
+                          <w:p>
+                            <w:pPr>
+                              <w:pStyle w:val="Figure"/>
+                              <w:spacing w:before="120" w:after="120"/>
+                              <w:rPr>
+                                <w:b/>
+                                <w:b/>
+                                <w:bCs/>
+                                <w:sz w:val="14"/>
+                                <w:szCs w:val="14"/>
+                              </w:rPr>
+                            </w:pPr>
+                            <w:r>
+                              <w:rPr>
+                                <w:b/>
+                                <w:bCs/>
+                                <w:sz w:val="14"/>
+                                <w:szCs w:val="14"/>
+                              </w:rPr>
+                              <w:drawing>
+                                <wp:inline distT="0" distB="0" distL="0" distR="0">
+                                  <wp:extent cx="1440180" cy="2879725"/>
+                                  <wp:effectExtent l="0" t="0" r="0" b="0"/>
+                                  <wp:docPr id="105" name="Image35" descr=""/>
+                                  <wp:cNvGraphicFramePr>
+                                    <a:graphicFrameLocks xmlns:a="http://schemas.openxmlformats.org/drawingml/2006/main" noChangeAspect="1"/>
+                                  </wp:cNvGraphicFramePr>
+                                  <a:graphic xmlns:a="http://schemas.openxmlformats.org/drawingml/2006/main">
+                                    <a:graphicData uri="http://schemas.openxmlformats.org/drawingml/2006/picture">
+                                      <pic:pic xmlns:pic="http://schemas.openxmlformats.org/drawingml/2006/picture">
+                                        <pic:nvPicPr>
+                                          <pic:cNvPr id="105" name="Image35" descr=""/>
+                                          <pic:cNvPicPr>
+                                            <a:picLocks noChangeAspect="1" noChangeArrowheads="1"/>
+                                          </pic:cNvPicPr>
+                                        </pic:nvPicPr>
+                                        <pic:blipFill>
+                                          <a:blip r:embed="rId77"/>
+                                          <a:stretch>
+                                            <a:fillRect/>
+                                          </a:stretch>
+                                        </pic:blipFill>
+                                        <pic:spPr bwMode="auto">
+                                          <a:xfrm>
+                                            <a:off x="0" y="0"/>
+                                            <a:ext cx="1440180" cy="2879725"/>
+                                          </a:xfrm>
+                                          <a:prstGeom prst="rect">
+                                            <a:avLst/>
+                                          </a:prstGeom>
+                                        </pic:spPr>
+                                      </pic:pic>
+                                    </a:graphicData>
+                                  </a:graphic>
+                                </wp:inline>
+                              </w:drawing>
+                              <w:t xml:space="preserve">Figure </w:t>
+                            </w:r>
+                            <w:r>
+                              <w:rPr>
+                                <w:b/>
+                                <w:bCs/>
+                                <w:sz w:val="14"/>
+                                <w:szCs w:val="14"/>
+                              </w:rPr>
+                              <w:t>2.6.7</w:t>
+                            </w:r>
+                            <w:r>
+                              <w:rPr>
+                                <w:b/>
+                                <w:bCs/>
+                                <w:sz w:val="14"/>
+                                <w:szCs w:val="14"/>
+                              </w:rPr>
+                              <w:t>: Diana/Dashboard</w:t>
+                            </w:r>
+                          </w:p>
+                        </w:txbxContent>
+                      </wps:txbx>
+                      <wps:bodyPr anchor="t" lIns="0" tIns="0" rIns="0" bIns="0">
+                        <a:noAutofit/>
+                      </wps:bodyPr>
+                    </wps:wsp>
+                  </a:graphicData>
+                </a:graphic>
+              </wp:anchor>
+            </w:drawing>
+          </mc:Choice>
+          <mc:Fallback>
+            <w:pict>
+              <v:rect style="position:absolute;rotation:-0;width:113.4pt;height:250.8pt;mso-wrap-distance-left:0pt;mso-wrap-distance-right:0pt;mso-wrap-distance-top:0pt;mso-wrap-distance-bottom:0pt;margin-top:4.2pt;mso-position-vertical-relative:text;margin-left:12.05pt;mso-position-horizontal-relative:text">
+                <v:textbox inset="0in,0in,0in,0in">
+                  <w:txbxContent>
+                    <w:p>
+                      <w:pPr>
+                        <w:pStyle w:val="Figure"/>
+                        <w:spacing w:before="120" w:after="120"/>
+                        <w:rPr>
+                          <w:b/>
+                          <w:b/>
+                          <w:bCs/>
+                          <w:sz w:val="14"/>
+                          <w:szCs w:val="14"/>
+                        </w:rPr>
+                      </w:pPr>
+                      <w:r>
+                        <w:rPr>
+                          <w:b/>
+                          <w:bCs/>
+                          <w:sz w:val="14"/>
+                          <w:szCs w:val="14"/>
+                        </w:rPr>
+                        <w:drawing>
+                          <wp:inline distT="0" distB="0" distL="0" distR="0">
+                            <wp:extent cx="1440180" cy="2879725"/>
+                            <wp:effectExtent l="0" t="0" r="0" b="0"/>
+                            <wp:docPr id="106" name="Image35" descr=""/>
+                            <wp:cNvGraphicFramePr>
+                              <a:graphicFrameLocks xmlns:a="http://schemas.openxmlformats.org/drawingml/2006/main" noChangeAspect="1"/>
+                            </wp:cNvGraphicFramePr>
+                            <a:graphic xmlns:a="http://schemas.openxmlformats.org/drawingml/2006/main">
+                              <a:graphicData uri="http://schemas.openxmlformats.org/drawingml/2006/picture">
+                                <pic:pic xmlns:pic="http://schemas.openxmlformats.org/drawingml/2006/picture">
+                                  <pic:nvPicPr>
+                                    <pic:cNvPr id="106" name="Image35" descr=""/>
+                                    <pic:cNvPicPr>
+                                      <a:picLocks noChangeAspect="1" noChangeArrowheads="1"/>
+                                    </pic:cNvPicPr>
+                                  </pic:nvPicPr>
+                                  <pic:blipFill>
+                                    <a:blip r:embed="rId78"/>
+                                    <a:stretch>
+                                      <a:fillRect/>
+                                    </a:stretch>
+                                  </pic:blipFill>
+                                  <pic:spPr bwMode="auto">
+                                    <a:xfrm>
+                                      <a:off x="0" y="0"/>
+                                      <a:ext cx="1440180" cy="2879725"/>
+                                    </a:xfrm>
+                                    <a:prstGeom prst="rect">
+                                      <a:avLst/>
+                                    </a:prstGeom>
+                                  </pic:spPr>
+                                </pic:pic>
+                              </a:graphicData>
+                            </a:graphic>
+                          </wp:inline>
+                        </w:drawing>
+                        <w:t xml:space="preserve">Figure </w:t>
+                      </w:r>
+                      <w:r>
+                        <w:rPr>
+                          <w:b/>
+                          <w:bCs/>
+                          <w:sz w:val="14"/>
+                          <w:szCs w:val="14"/>
+                        </w:rPr>
+                        <w:t>2.6.7</w:t>
+                      </w:r>
+                      <w:r>
+                        <w:rPr>
+                          <w:b/>
+                          <w:bCs/>
+                          <w:sz w:val="14"/>
+                          <w:szCs w:val="14"/>
+                        </w:rPr>
+                        <w:t>: Diana/Dashboard</w:t>
+                      </w:r>
+                    </w:p>
+                  </w:txbxContent>
+                </v:textbox>
+                <w10:wrap type="square" side="largest"/>
+              </v:rect>
+            </w:pict>
+          </mc:Fallback>
+        </mc:AlternateContent>
+      </w:r>
+      <w:r>
+        <mc:AlternateContent>
+          <mc:Choice Requires="wps">
+            <w:drawing>
+              <wp:anchor behindDoc="0" distT="0" distB="0" distL="0" distR="0" simplePos="0" locked="0" layoutInCell="0" allowOverlap="1" relativeHeight="79">
+                <wp:simplePos x="0" y="0"/>
+                <wp:positionH relativeFrom="column">
+                  <wp:posOffset>2024380</wp:posOffset>
+                </wp:positionH>
+                <wp:positionV relativeFrom="paragraph">
+                  <wp:posOffset>44450</wp:posOffset>
+                </wp:positionV>
+                <wp:extent cx="1440180" cy="3185160"/>
+                <wp:effectExtent l="0" t="0" r="0" b="0"/>
+                <wp:wrapSquare wrapText="largest"/>
+                <wp:docPr id="107" name="Frame30"/>
+                <a:graphic xmlns:a="http://schemas.openxmlformats.org/drawingml/2006/main">
+                  <a:graphicData uri="http://schemas.microsoft.com/office/word/2010/wordprocessingShape">
+                    <wps:wsp>
+                      <wps:cNvSpPr txBox="1"/>
+                      <wps:spPr>
+                        <a:xfrm>
+                          <a:off x="0" y="0"/>
+                          <a:ext cx="1440180" cy="3185160"/>
+                        </a:xfrm>
+                        <a:prstGeom prst="rect"/>
+                        <a:solidFill>
+                          <a:srgbClr val="FFFFFF"/>
+                        </a:solidFill>
+                      </wps:spPr>
+                      <wps:txbx>
+                        <w:txbxContent>
+                          <w:p>
+                            <w:pPr>
+                              <w:pStyle w:val="Figure"/>
+                              <w:spacing w:before="120" w:after="120"/>
+                              <w:rPr>
+                                <w:b/>
+                                <w:b/>
+                                <w:bCs/>
+                                <w:sz w:val="14"/>
+                                <w:szCs w:val="14"/>
+                              </w:rPr>
+                            </w:pPr>
+                            <w:r>
+                              <w:rPr>
+                                <w:b/>
+                                <w:bCs/>
+                                <w:sz w:val="14"/>
+                                <w:szCs w:val="14"/>
+                              </w:rPr>
+                              <w:drawing>
+                                <wp:inline distT="0" distB="0" distL="0" distR="0">
+                                  <wp:extent cx="1440180" cy="2879725"/>
+                                  <wp:effectExtent l="0" t="0" r="0" b="0"/>
+                                  <wp:docPr id="108" name="Image36" descr=""/>
+                                  <wp:cNvGraphicFramePr>
+                                    <a:graphicFrameLocks xmlns:a="http://schemas.openxmlformats.org/drawingml/2006/main" noChangeAspect="1"/>
+                                  </wp:cNvGraphicFramePr>
+                                  <a:graphic xmlns:a="http://schemas.openxmlformats.org/drawingml/2006/main">
+                                    <a:graphicData uri="http://schemas.openxmlformats.org/drawingml/2006/picture">
+                                      <pic:pic xmlns:pic="http://schemas.openxmlformats.org/drawingml/2006/picture">
+                                        <pic:nvPicPr>
+                                          <pic:cNvPr id="108" name="Image36" descr=""/>
+                                          <pic:cNvPicPr>
+                                            <a:picLocks noChangeAspect="1" noChangeArrowheads="1"/>
+                                          </pic:cNvPicPr>
+                                        </pic:nvPicPr>
+                                        <pic:blipFill>
+                                          <a:blip r:embed="rId79"/>
+                                          <a:stretch>
+                                            <a:fillRect/>
+                                          </a:stretch>
+                                        </pic:blipFill>
+                                        <pic:spPr bwMode="auto">
+                                          <a:xfrm>
+                                            <a:off x="0" y="0"/>
+                                            <a:ext cx="1440180" cy="2879725"/>
+                                          </a:xfrm>
+                                          <a:prstGeom prst="rect">
+                                            <a:avLst/>
+                                          </a:prstGeom>
+                                        </pic:spPr>
+                                      </pic:pic>
+                                    </a:graphicData>
+                                  </a:graphic>
+                                </wp:inline>
+                              </w:drawing>
+                              <w:t xml:space="preserve">Figure </w:t>
+                            </w:r>
+                            <w:r>
+                              <w:rPr>
+                                <w:b/>
+                                <w:bCs/>
+                                <w:sz w:val="14"/>
+                                <w:szCs w:val="14"/>
+                              </w:rPr>
+                              <w:t>2.6.8</w:t>
+                            </w:r>
+                            <w:r>
+                              <w:rPr>
+                                <w:b/>
+                                <w:bCs/>
+                                <w:sz w:val="14"/>
+                                <w:szCs w:val="14"/>
+                              </w:rPr>
+                              <w:t>: Diana/Quotes</w:t>
+                            </w:r>
+                          </w:p>
+                        </w:txbxContent>
+                      </wps:txbx>
+                      <wps:bodyPr anchor="t" lIns="0" tIns="0" rIns="0" bIns="0">
+                        <a:noAutofit/>
+                      </wps:bodyPr>
+                    </wps:wsp>
+                  </a:graphicData>
+                </a:graphic>
+              </wp:anchor>
+            </w:drawing>
+          </mc:Choice>
+          <mc:Fallback>
+            <w:pict>
+              <v:rect style="position:absolute;rotation:-0;width:113.4pt;height:250.8pt;mso-wrap-distance-left:0pt;mso-wrap-distance-right:0pt;mso-wrap-distance-top:0pt;mso-wrap-distance-bottom:0pt;margin-top:3.5pt;mso-position-vertical-relative:text;margin-left:159.4pt;mso-position-horizontal-relative:text">
+                <v:textbox inset="0in,0in,0in,0in">
+                  <w:txbxContent>
+                    <w:p>
+                      <w:pPr>
+                        <w:pStyle w:val="Figure"/>
+                        <w:spacing w:before="120" w:after="120"/>
+                        <w:rPr>
+                          <w:b/>
+                          <w:b/>
+                          <w:bCs/>
+                          <w:sz w:val="14"/>
+                          <w:szCs w:val="14"/>
+                        </w:rPr>
+                      </w:pPr>
+                      <w:r>
+                        <w:rPr>
+                          <w:b/>
+                          <w:bCs/>
+                          <w:sz w:val="14"/>
+                          <w:szCs w:val="14"/>
+                        </w:rPr>
+                        <w:drawing>
+                          <wp:inline distT="0" distB="0" distL="0" distR="0">
+                            <wp:extent cx="1440180" cy="2879725"/>
+                            <wp:effectExtent l="0" t="0" r="0" b="0"/>
+                            <wp:docPr id="109" name="Image36" descr=""/>
+                            <wp:cNvGraphicFramePr>
+                              <a:graphicFrameLocks xmlns:a="http://schemas.openxmlformats.org/drawingml/2006/main" noChangeAspect="1"/>
+                            </wp:cNvGraphicFramePr>
+                            <a:graphic xmlns:a="http://schemas.openxmlformats.org/drawingml/2006/main">
+                              <a:graphicData uri="http://schemas.openxmlformats.org/drawingml/2006/picture">
+                                <pic:pic xmlns:pic="http://schemas.openxmlformats.org/drawingml/2006/picture">
+                                  <pic:nvPicPr>
+                                    <pic:cNvPr id="109" name="Image36" descr=""/>
+                                    <pic:cNvPicPr>
+                                      <a:picLocks noChangeAspect="1" noChangeArrowheads="1"/>
+                                    </pic:cNvPicPr>
+                                  </pic:nvPicPr>
+                                  <pic:blipFill>
+                                    <a:blip r:embed="rId80"/>
+                                    <a:stretch>
+                                      <a:fillRect/>
+                                    </a:stretch>
+                                  </pic:blipFill>
+                                  <pic:spPr bwMode="auto">
+                                    <a:xfrm>
+                                      <a:off x="0" y="0"/>
+                                      <a:ext cx="1440180" cy="2879725"/>
+                                    </a:xfrm>
+                                    <a:prstGeom prst="rect">
+                                      <a:avLst/>
+                                    </a:prstGeom>
+                                  </pic:spPr>
+                                </pic:pic>
+                              </a:graphicData>
+                            </a:graphic>
+                          </wp:inline>
+                        </w:drawing>
+                        <w:t xml:space="preserve">Figure </w:t>
+                      </w:r>
+                      <w:r>
+                        <w:rPr>
+                          <w:b/>
+                          <w:bCs/>
+                          <w:sz w:val="14"/>
+                          <w:szCs w:val="14"/>
+                        </w:rPr>
+                        <w:t>2.6.8</w:t>
+                      </w:r>
+                      <w:r>
+                        <w:rPr>
+                          <w:b/>
+                          <w:bCs/>
+                          <w:sz w:val="14"/>
+                          <w:szCs w:val="14"/>
+                        </w:rPr>
+                        <w:t>: Diana/Quotes</w:t>
+                      </w:r>
+                    </w:p>
+                  </w:txbxContent>
+                </v:textbox>
+                <w10:wrap type="square" side="largest"/>
+              </v:rect>
+            </w:pict>
+          </mc:Fallback>
+        </mc:AlternateContent>
+      </w:r>
+      <w:r>
+        <mc:AlternateContent>
+          <mc:Choice Requires="wps">
+            <w:drawing>
+              <wp:anchor behindDoc="0" distT="0" distB="0" distL="0" distR="0" simplePos="0" locked="0" layoutInCell="0" allowOverlap="1" relativeHeight="81">
+                <wp:simplePos x="0" y="0"/>
+                <wp:positionH relativeFrom="column">
+                  <wp:posOffset>3655060</wp:posOffset>
+                </wp:positionH>
+                <wp:positionV relativeFrom="paragraph">
+                  <wp:posOffset>50800</wp:posOffset>
+                </wp:positionV>
+                <wp:extent cx="2520315" cy="1385570"/>
+                <wp:effectExtent l="0" t="0" r="0" b="0"/>
+                <wp:wrapSquare wrapText="largest"/>
+                <wp:docPr id="110" name="Frame31"/>
+                <a:graphic xmlns:a="http://schemas.openxmlformats.org/drawingml/2006/main">
+                  <a:graphicData uri="http://schemas.microsoft.com/office/word/2010/wordprocessingShape">
+                    <wps:wsp>
+                      <wps:cNvSpPr txBox="1"/>
+                      <wps:spPr>
+                        <a:xfrm>
+                          <a:off x="0" y="0"/>
+                          <a:ext cx="2520315" cy="1385570"/>
+                        </a:xfrm>
+                        <a:prstGeom prst="rect"/>
+                        <a:solidFill>
+                          <a:srgbClr val="FFFFFF"/>
+                        </a:solidFill>
+                      </wps:spPr>
+                      <wps:txbx>
+                        <w:txbxContent>
+                          <w:p>
+                            <w:pPr>
+                              <w:pStyle w:val="Figure"/>
+                              <w:spacing w:before="120" w:after="120"/>
+                              <w:rPr>
+                                <w:b/>
+                                <w:b/>
+                                <w:bCs/>
+                                <w:sz w:val="14"/>
+                                <w:szCs w:val="14"/>
+                              </w:rPr>
+                            </w:pPr>
+                            <w:r>
+                              <w:rPr>
+                                <w:b/>
+                                <w:bCs/>
+                                <w:sz w:val="14"/>
+                                <w:szCs w:val="14"/>
+                              </w:rPr>
+                              <w:drawing>
+                                <wp:inline distT="0" distB="0" distL="0" distR="0">
+                                  <wp:extent cx="2520315" cy="1080135"/>
+                                  <wp:effectExtent l="0" t="0" r="0" b="0"/>
+                                  <wp:docPr id="111" name="Image37" descr=""/>
+                                  <wp:cNvGraphicFramePr>
+                                    <a:graphicFrameLocks xmlns:a="http://schemas.openxmlformats.org/drawingml/2006/main" noChangeAspect="1"/>
+                                  </wp:cNvGraphicFramePr>
+                                  <a:graphic xmlns:a="http://schemas.openxmlformats.org/drawingml/2006/main">
+                                    <a:graphicData uri="http://schemas.openxmlformats.org/drawingml/2006/picture">
+                                      <pic:pic xmlns:pic="http://schemas.openxmlformats.org/drawingml/2006/picture">
+                                        <pic:nvPicPr>
+                                          <pic:cNvPr id="111" name="Image37" descr=""/>
+                                          <pic:cNvPicPr>
+                                            <a:picLocks noChangeAspect="1" noChangeArrowheads="1"/>
+                                          </pic:cNvPicPr>
+                                        </pic:nvPicPr>
+                                        <pic:blipFill>
+                                          <a:blip r:embed="rId81"/>
+                                          <a:stretch>
+                                            <a:fillRect/>
+                                          </a:stretch>
+                                        </pic:blipFill>
+                                        <pic:spPr bwMode="auto">
+                                          <a:xfrm>
+                                            <a:off x="0" y="0"/>
+                                            <a:ext cx="2520315" cy="1080135"/>
+                                          </a:xfrm>
+                                          <a:prstGeom prst="rect">
+                                            <a:avLst/>
+                                          </a:prstGeom>
+                                        </pic:spPr>
+                                      </pic:pic>
+                                    </a:graphicData>
+                                  </a:graphic>
+                                </wp:inline>
+                              </w:drawing>
+                              <w:t xml:space="preserve">Figure </w:t>
+                            </w:r>
+                            <w:r>
+                              <w:rPr>
+                                <w:b/>
+                                <w:bCs/>
+                                <w:sz w:val="14"/>
+                                <w:szCs w:val="14"/>
+                              </w:rPr>
+                              <w:t>2.6.9</w:t>
+                            </w:r>
+                            <w:r>
+                              <w:rPr>
+                                <w:b/>
+                                <w:bCs/>
+                                <w:sz w:val="14"/>
+                                <w:szCs w:val="14"/>
+                              </w:rPr>
+                              <w:t>: Diana/Feedback</w:t>
+                            </w:r>
+                          </w:p>
+                        </w:txbxContent>
+                      </wps:txbx>
+                      <wps:bodyPr anchor="t" lIns="0" tIns="0" rIns="0" bIns="0">
+                        <a:noAutofit/>
+                      </wps:bodyPr>
+                    </wps:wsp>
+                  </a:graphicData>
+                </a:graphic>
+              </wp:anchor>
+            </w:drawing>
+          </mc:Choice>
+          <mc:Fallback>
+            <w:pict>
+              <v:rect style="position:absolute;rotation:-0;width:198.45pt;height:109.1pt;mso-wrap-distance-left:0pt;mso-wrap-distance-right:0pt;mso-wrap-distance-top:0pt;mso-wrap-distance-bottom:0pt;margin-top:4pt;mso-position-vertical-relative:text;margin-left:287.8pt;mso-position-horizontal-relative:text">
+                <v:textbox inset="0in,0in,0in,0in">
+                  <w:txbxContent>
+                    <w:p>
+                      <w:pPr>
+                        <w:pStyle w:val="Figure"/>
+                        <w:spacing w:before="120" w:after="120"/>
+                        <w:rPr>
+                          <w:b/>
+                          <w:b/>
+                          <w:bCs/>
+                          <w:sz w:val="14"/>
+                          <w:szCs w:val="14"/>
+                        </w:rPr>
+                      </w:pPr>
+                      <w:r>
+                        <w:rPr>
+                          <w:b/>
+                          <w:bCs/>
+                          <w:sz w:val="14"/>
+                          <w:szCs w:val="14"/>
+                        </w:rPr>
+                        <w:drawing>
+                          <wp:inline distT="0" distB="0" distL="0" distR="0">
+                            <wp:extent cx="2520315" cy="1080135"/>
+                            <wp:effectExtent l="0" t="0" r="0" b="0"/>
+                            <wp:docPr id="112" name="Image37" descr=""/>
+                            <wp:cNvGraphicFramePr>
+                              <a:graphicFrameLocks xmlns:a="http://schemas.openxmlformats.org/drawingml/2006/main" noChangeAspect="1"/>
+                            </wp:cNvGraphicFramePr>
+                            <a:graphic xmlns:a="http://schemas.openxmlformats.org/drawingml/2006/main">
+                              <a:graphicData uri="http://schemas.openxmlformats.org/drawingml/2006/picture">
+                                <pic:pic xmlns:pic="http://schemas.openxmlformats.org/drawingml/2006/picture">
+                                  <pic:nvPicPr>
+                                    <pic:cNvPr id="112" name="Image37" descr=""/>
+                                    <pic:cNvPicPr>
+                                      <a:picLocks noChangeAspect="1" noChangeArrowheads="1"/>
+                                    </pic:cNvPicPr>
+                                  </pic:nvPicPr>
+                                  <pic:blipFill>
+                                    <a:blip r:embed="rId82"/>
+                                    <a:stretch>
+                                      <a:fillRect/>
+                                    </a:stretch>
+                                  </pic:blipFill>
+                                  <pic:spPr bwMode="auto">
+                                    <a:xfrm>
+                                      <a:off x="0" y="0"/>
+                                      <a:ext cx="2520315" cy="1080135"/>
+                                    </a:xfrm>
+                                    <a:prstGeom prst="rect">
+                                      <a:avLst/>
+                                    </a:prstGeom>
+                                  </pic:spPr>
+                                </pic:pic>
+                              </a:graphicData>
+                            </a:graphic>
+                          </wp:inline>
+                        </w:drawing>
+                        <w:t xml:space="preserve">Figure </w:t>
+                      </w:r>
+                      <w:r>
+                        <w:rPr>
+                          <w:b/>
+                          <w:bCs/>
+                          <w:sz w:val="14"/>
+                          <w:szCs w:val="14"/>
+                        </w:rPr>
+                        <w:t>2.6.9</w:t>
+                      </w:r>
+                      <w:r>
+                        <w:rPr>
+                          <w:b/>
+                          <w:bCs/>
+                          <w:sz w:val="14"/>
+                          <w:szCs w:val="14"/>
+                        </w:rPr>
+                        <w:t>: Diana/Feedback</w:t>
+                      </w:r>
+                    </w:p>
+                  </w:txbxContent>
+                </v:textbox>
+                <w10:wrap type="square" side="largest"/>
+              </v:rect>
+            </w:pict>
+          </mc:Fallback>
+        </mc:AlternateContent>
+      </w:r>
+    </w:p>
+    <w:p>
+      <w:pPr>
+        <w:pStyle w:val="Normal"/>
+        <w:rPr>
+          <w:lang w:val="en-IE"/>
+        </w:rPr>
+      </w:pPr>
+      <w:r>
+        <w:rPr/>
+      </w:r>
+    </w:p>
+    <w:p>
+      <w:pPr>
+        <w:pStyle w:val="Normal"/>
+        <w:rPr>
+          <w:lang w:val="en-IE"/>
+        </w:rPr>
+      </w:pPr>
+      <w:r>
+        <w:rPr/>
+      </w:r>
+    </w:p>
+    <w:p>
+      <w:pPr>
+        <w:pStyle w:val="Normal"/>
+        <w:rPr>
+          <w:lang w:val="en-IE"/>
+        </w:rPr>
+      </w:pPr>
+      <w:r>
+        <w:rPr/>
+      </w:r>
+    </w:p>
+    <w:p>
+      <w:pPr>
+        <w:pStyle w:val="Normal"/>
+        <w:rPr>
+          <w:lang w:val="en-IE"/>
+        </w:rPr>
+      </w:pPr>
+      <w:r>
+        <w:rPr/>
+      </w:r>
+    </w:p>
+    <w:p>
+      <w:pPr>
+        <w:pStyle w:val="Normal"/>
+        <w:rPr>
+          <w:lang w:val="en-IE"/>
+        </w:rPr>
+      </w:pPr>
+      <w:r>
+        <w:rPr/>
+      </w:r>
+    </w:p>
+    <w:p>
+      <w:pPr>
+        <w:pStyle w:val="Normal"/>
+        <w:rPr>
+          <w:lang w:val="en-IE"/>
+        </w:rPr>
+      </w:pPr>
+      <w:r>
+        <w:rPr/>
+      </w:r>
+    </w:p>
+    <w:p>
+      <w:pPr>
+        <w:pStyle w:val="Normal"/>
+        <w:rPr>
+          <w:lang w:val="en-IE"/>
+        </w:rPr>
+      </w:pPr>
+      <w:r>
+        <w:rPr/>
+      </w:r>
+    </w:p>
+    <w:p>
+      <w:pPr>
+        <w:pStyle w:val="Heading2"/>
+        <w:numPr>
+          <w:ilvl w:val="0"/>
+          <w:numId w:val="0"/>
+        </w:numPr>
+        <w:ind w:left="576" w:hanging="0"/>
+        <w:rPr>
+          <w:lang w:val="en-IE"/>
+        </w:rPr>
+      </w:pPr>
+      <w:r>
+        <w:rPr/>
+      </w:r>
+    </w:p>
+    <w:p>
+      <w:pPr>
+        <w:pStyle w:val="Heading2"/>
+        <w:numPr>
+          <w:ilvl w:val="0"/>
+          <w:numId w:val="0"/>
+        </w:numPr>
+        <w:ind w:left="576" w:hanging="0"/>
+        <w:rPr>
+          <w:lang w:val="en-IE"/>
+        </w:rPr>
+      </w:pPr>
+      <w:r>
+        <w:rPr/>
+      </w:r>
+    </w:p>
+    <w:p>
+      <w:pPr>
+        <w:pStyle w:val="Heading2"/>
+        <w:numPr>
+          <w:ilvl w:val="0"/>
+          <w:numId w:val="0"/>
+        </w:numPr>
+        <w:ind w:left="576" w:hanging="0"/>
+        <w:rPr>
+          <w:lang w:val="en-IE"/>
+        </w:rPr>
+      </w:pPr>
+      <w:r>
+        <w:rPr/>
+      </w:r>
+    </w:p>
+    <w:p>
+      <w:pPr>
+        <w:pStyle w:val="Normal"/>
+        <w:rPr>
+          <w:lang w:val="en-IE"/>
+        </w:rPr>
+      </w:pPr>
+      <w:r>
+        <w:rPr/>
+      </w:r>
+    </w:p>
+    <w:p>
+      <w:pPr>
+        <w:pStyle w:val="Normal"/>
+        <w:rPr>
+          <w:lang w:val="en-IE"/>
+        </w:rPr>
+      </w:pPr>
+      <w:r>
+        <w:rPr/>
+      </w:r>
+    </w:p>
+    <w:p>
+      <w:pPr>
+        <w:pStyle w:val="Normal"/>
+        <w:rPr>
+          <w:lang w:val="en-IE"/>
+        </w:rPr>
+      </w:pPr>
+      <w:r>
+        <w:rPr/>
+      </w:r>
+    </w:p>
+    <w:p>
+      <w:pPr>
+        <w:pStyle w:val="Heading2"/>
+        <w:numPr>
+          <w:ilvl w:val="0"/>
+          <w:numId w:val="0"/>
+        </w:numPr>
+        <w:ind w:left="576" w:hanging="0"/>
+        <w:rPr>
+          <w:lang w:val="en-IE"/>
+        </w:rPr>
+      </w:pPr>
+      <w:r>
+        <w:rPr/>
+      </w:r>
+    </w:p>
+    <w:p>
+      <w:pPr>
+        <w:pStyle w:val="Heading2"/>
         <w:rPr>
           <w:lang w:val="en-IE"/>
         </w:rPr>
       </w:pPr>
       <w:bookmarkStart w:id="125" w:name="__RefHeading___Toc2089_82279772"/>
-      <w:bookmarkStart w:id="126" w:name="_Toc112169979"/>
+      <w:bookmarkStart w:id="126" w:name="__DdeLink__2432_142222616"/>
+      <w:bookmarkStart w:id="127" w:name="_Toc112169979"/>
       <w:bookmarkEnd w:id="125"/>
       <w:r>
         <w:rPr>
@@ -26245,7 +28521,7 @@
         </w:rPr>
         <w:t>Evaluation</w:t>
       </w:r>
-      <w:bookmarkEnd w:id="126"/>
+      <w:bookmarkEnd w:id="127"/>
     </w:p>
     <w:p>
       <w:pPr>
@@ -26260,1203 +28536,694 @@
           <w:rFonts w:cs="Arial"/>
           <w:lang w:val="en-IE"/>
         </w:rPr>
+        <w:t>The system was evaluated through a combination of user feedback and performance metrics. User feedback was collected via a feedback submission feature integrated into the application. This feature allowed users to rate their experience on a scale of one to five stars and provide written comments. The feedback received included three ratings of 3, 4, and 5 stars, respectively.</w:t>
+      </w:r>
+    </w:p>
+    <w:p>
+      <w:pPr>
+        <w:pStyle w:val="Normal"/>
+        <w:rPr>
+          <w:rFonts w:cs="Arial"/>
+          <w:lang w:val="en-IE"/>
+        </w:rPr>
+      </w:pPr>
+      <w:r>
+        <w:rPr>
+          <w:rFonts w:cs="Arial"/>
+          <w:lang w:val="en-IE"/>
+        </w:rPr>
+        <w:t>One user rated the application four stars and commented, “The application is pretty simple. I love the idea of having a radio player when writing an entry, but still needs work.” This feedback highlights the appreciation for the radio player feature but also indicates that there is room for improvement in the overall application complexity and functionality.</w:t>
+      </w:r>
+    </w:p>
+    <w:p>
+      <w:pPr>
+        <w:pStyle w:val="Normal"/>
+        <w:rPr>
+          <w:rFonts w:cs="Arial"/>
+          <w:lang w:val="en-IE"/>
+        </w:rPr>
+      </w:pPr>
+      <w:r>
+        <w:rPr>
+          <w:rFonts w:cs="Arial"/>
+          <w:lang w:val="en-IE"/>
+        </w:rPr>
+        <w:t xml:space="preserve">Another user provided a five star rating with the comment “good”, suggesting a positive experience. </w:t>
+      </w:r>
+    </w:p>
+    <w:p>
+      <w:pPr>
+        <w:pStyle w:val="Normal"/>
+        <w:rPr>
+          <w:rFonts w:cs="Arial"/>
+          <w:lang w:val="en-IE"/>
+        </w:rPr>
+      </w:pPr>
+      <w:r>
+        <w:rPr>
+          <w:rFonts w:cs="Arial"/>
+          <w:lang w:val="en-IE"/>
+        </w:rPr>
+        <w:t>The third user gave a three star rating and mentionet, “Needs more images, too simple.” This feedback suggests that the application could benefit from additional visual elements to enhance the user experience.</w:t>
+      </w:r>
+    </w:p>
+    <w:p>
+      <w:pPr>
+        <w:pStyle w:val="Normal"/>
+        <w:rPr>
+          <w:rFonts w:cs="Arial"/>
+          <w:lang w:val="en-IE"/>
+        </w:rPr>
+      </w:pPr>
+      <w:r>
+        <w:rPr>
+          <w:rFonts w:cs="Arial"/>
+          <w:lang w:val="en-IE"/>
+        </w:rPr>
+        <w:t xml:space="preserve">In terms of performance, the system was evaluated for scalability and correctness. The backend API endpoints were tested for response times. The </w:t>
+      </w:r>
+      <w:r>
+        <w:rPr>
+          <w:rFonts w:cs="Arial"/>
+          <w:lang w:val="en-IE"/>
+        </w:rPr>
+        <w:t>tests were done using Apache Benchmark, for the Feedback (Figure 2.7.1), and Journal Entries( Figure 2.7.2)</w:t>
+      </w:r>
+    </w:p>
+    <w:p>
+      <w:pPr>
+        <w:pStyle w:val="Normal"/>
+        <w:rPr>
+          <w:rFonts w:cs="Arial"/>
+          <w:lang w:val="en-IE"/>
+        </w:rPr>
+      </w:pPr>
+      <w:r>
+        <w:rPr/>
+      </w:r>
+    </w:p>
+    <w:p>
+      <w:pPr>
+        <w:pStyle w:val="Normal"/>
+        <w:rPr>
+          <w:rFonts w:cs="Arial"/>
+          <w:lang w:val="en-IE"/>
+        </w:rPr>
+      </w:pPr>
+      <w:r>
+        <w:rPr/>
+      </w:r>
+      <w:r>
+        <mc:AlternateContent>
+          <mc:Choice Requires="wps">
+            <w:drawing>
+              <wp:anchor behindDoc="0" distT="0" distB="0" distL="0" distR="0" simplePos="0" locked="0" layoutInCell="0" allowOverlap="1" relativeHeight="85">
+                <wp:simplePos x="0" y="0"/>
+                <wp:positionH relativeFrom="column">
+                  <wp:align>center</wp:align>
+                </wp:positionH>
+                <wp:positionV relativeFrom="line">
+                  <wp:posOffset>635</wp:posOffset>
+                </wp:positionV>
+                <wp:extent cx="3599815" cy="3905250"/>
+                <wp:effectExtent l="0" t="0" r="0" b="0"/>
+                <wp:wrapTopAndBottom/>
+                <wp:docPr id="113" name="Frame32"/>
+                <a:graphic xmlns:a="http://schemas.openxmlformats.org/drawingml/2006/main">
+                  <a:graphicData uri="http://schemas.microsoft.com/office/word/2010/wordprocessingShape">
+                    <wps:wsp>
+                      <wps:cNvSpPr txBox="1"/>
+                      <wps:spPr>
+                        <a:xfrm>
+                          <a:off x="0" y="0"/>
+                          <a:ext cx="3599815" cy="3905250"/>
+                        </a:xfrm>
+                        <a:prstGeom prst="rect"/>
+                        <a:solidFill>
+                          <a:srgbClr val="FFFFFF"/>
+                        </a:solidFill>
+                      </wps:spPr>
+                      <wps:txbx>
+                        <w:txbxContent>
+                          <w:p>
+                            <w:pPr>
+                              <w:pStyle w:val="Figure"/>
+                              <w:spacing w:before="120" w:after="120"/>
+                              <w:rPr>
+                                <w:b/>
+                                <w:b/>
+                                <w:bCs/>
+                                <w:sz w:val="14"/>
+                                <w:szCs w:val="14"/>
+                              </w:rPr>
+                            </w:pPr>
+                            <w:r>
+                              <w:rPr>
+                                <w:b/>
+                                <w:bCs/>
+                                <w:sz w:val="14"/>
+                                <w:szCs w:val="14"/>
+                              </w:rPr>
+                              <w:drawing>
+                                <wp:inline distT="0" distB="0" distL="0" distR="0">
+                                  <wp:extent cx="3599815" cy="3599815"/>
+                                  <wp:effectExtent l="0" t="0" r="0" b="0"/>
+                                  <wp:docPr id="114" name="Image38" descr=""/>
+                                  <wp:cNvGraphicFramePr>
+                                    <a:graphicFrameLocks xmlns:a="http://schemas.openxmlformats.org/drawingml/2006/main" noChangeAspect="1"/>
+                                  </wp:cNvGraphicFramePr>
+                                  <a:graphic xmlns:a="http://schemas.openxmlformats.org/drawingml/2006/main">
+                                    <a:graphicData uri="http://schemas.openxmlformats.org/drawingml/2006/picture">
+                                      <pic:pic xmlns:pic="http://schemas.openxmlformats.org/drawingml/2006/picture">
+                                        <pic:nvPicPr>
+                                          <pic:cNvPr id="114" name="Image38" descr=""/>
+                                          <pic:cNvPicPr>
+                                            <a:picLocks noChangeAspect="1" noChangeArrowheads="1"/>
+                                          </pic:cNvPicPr>
+                                        </pic:nvPicPr>
+                                        <pic:blipFill>
+                                          <a:blip r:embed="rId83"/>
+                                          <a:stretch>
+                                            <a:fillRect/>
+                                          </a:stretch>
+                                        </pic:blipFill>
+                                        <pic:spPr bwMode="auto">
+                                          <a:xfrm>
+                                            <a:off x="0" y="0"/>
+                                            <a:ext cx="3599815" cy="3599815"/>
+                                          </a:xfrm>
+                                          <a:prstGeom prst="rect">
+                                            <a:avLst/>
+                                          </a:prstGeom>
+                                        </pic:spPr>
+                                      </pic:pic>
+                                    </a:graphicData>
+                                  </a:graphic>
+                                </wp:inline>
+                              </w:drawing>
+                              <w:t xml:space="preserve">Figure </w:t>
+                            </w:r>
+                            <w:r>
+                              <w:rPr>
+                                <w:b/>
+                                <w:bCs/>
+                                <w:sz w:val="14"/>
+                                <w:szCs w:val="14"/>
+                              </w:rPr>
+                              <w:t>2.7.1</w:t>
+                            </w:r>
+                            <w:r>
+                              <w:rPr>
+                                <w:b/>
+                                <w:bCs/>
+                                <w:sz w:val="14"/>
+                                <w:szCs w:val="14"/>
+                              </w:rPr>
+                              <w:t>: Feedback GET Request</w:t>
+                            </w:r>
+                          </w:p>
+                        </w:txbxContent>
+                      </wps:txbx>
+                      <wps:bodyPr anchor="t" lIns="0" tIns="0" rIns="0" bIns="0">
+                        <a:noAutofit/>
+                      </wps:bodyPr>
+                    </wps:wsp>
+                  </a:graphicData>
+                </a:graphic>
+              </wp:anchor>
+            </w:drawing>
+          </mc:Choice>
+          <mc:Fallback>
+            <w:pict>
+              <v:rect style="position:absolute;rotation:-0;width:283.45pt;height:307.5pt;mso-wrap-distance-left:0pt;mso-wrap-distance-right:0pt;mso-wrap-distance-top:0pt;mso-wrap-distance-bottom:0pt;margin-top:0pt;mso-position-vertical:top;mso-position-vertical-relative:text;margin-left:74.4pt;mso-position-horizontal:center;mso-position-horizontal-relative:text">
+                <v:textbox inset="0in,0in,0in,0in">
+                  <w:txbxContent>
+                    <w:p>
+                      <w:pPr>
+                        <w:pStyle w:val="Figure"/>
+                        <w:spacing w:before="120" w:after="120"/>
+                        <w:rPr>
+                          <w:b/>
+                          <w:b/>
+                          <w:bCs/>
+                          <w:sz w:val="14"/>
+                          <w:szCs w:val="14"/>
+                        </w:rPr>
+                      </w:pPr>
+                      <w:r>
+                        <w:rPr>
+                          <w:b/>
+                          <w:bCs/>
+                          <w:sz w:val="14"/>
+                          <w:szCs w:val="14"/>
+                        </w:rPr>
+                        <w:drawing>
+                          <wp:inline distT="0" distB="0" distL="0" distR="0">
+                            <wp:extent cx="3599815" cy="3599815"/>
+                            <wp:effectExtent l="0" t="0" r="0" b="0"/>
+                            <wp:docPr id="115" name="Image38" descr=""/>
+                            <wp:cNvGraphicFramePr>
+                              <a:graphicFrameLocks xmlns:a="http://schemas.openxmlformats.org/drawingml/2006/main" noChangeAspect="1"/>
+                            </wp:cNvGraphicFramePr>
+                            <a:graphic xmlns:a="http://schemas.openxmlformats.org/drawingml/2006/main">
+                              <a:graphicData uri="http://schemas.openxmlformats.org/drawingml/2006/picture">
+                                <pic:pic xmlns:pic="http://schemas.openxmlformats.org/drawingml/2006/picture">
+                                  <pic:nvPicPr>
+                                    <pic:cNvPr id="115" name="Image38" descr=""/>
+                                    <pic:cNvPicPr>
+                                      <a:picLocks noChangeAspect="1" noChangeArrowheads="1"/>
+                                    </pic:cNvPicPr>
+                                  </pic:nvPicPr>
+                                  <pic:blipFill>
+                                    <a:blip r:embed="rId84"/>
+                                    <a:stretch>
+                                      <a:fillRect/>
+                                    </a:stretch>
+                                  </pic:blipFill>
+                                  <pic:spPr bwMode="auto">
+                                    <a:xfrm>
+                                      <a:off x="0" y="0"/>
+                                      <a:ext cx="3599815" cy="3599815"/>
+                                    </a:xfrm>
+                                    <a:prstGeom prst="rect">
+                                      <a:avLst/>
+                                    </a:prstGeom>
+                                  </pic:spPr>
+                                </pic:pic>
+                              </a:graphicData>
+                            </a:graphic>
+                          </wp:inline>
+                        </w:drawing>
+                        <w:t xml:space="preserve">Figure </w:t>
+                      </w:r>
+                      <w:r>
+                        <w:rPr>
+                          <w:b/>
+                          <w:bCs/>
+                          <w:sz w:val="14"/>
+                          <w:szCs w:val="14"/>
+                        </w:rPr>
+                        <w:t>2.7.1</w:t>
+                      </w:r>
+                      <w:r>
+                        <w:rPr>
+                          <w:b/>
+                          <w:bCs/>
+                          <w:sz w:val="14"/>
+                          <w:szCs w:val="14"/>
+                        </w:rPr>
+                        <w:t>: Feedback GET Request</w:t>
+                      </w:r>
+                    </w:p>
+                  </w:txbxContent>
+                </v:textbox>
+                <w10:wrap type="topAndBottom"/>
+              </v:rect>
+            </w:pict>
+          </mc:Fallback>
+        </mc:AlternateContent>
+      </w:r>
+    </w:p>
+    <w:p>
+      <w:pPr>
+        <w:pStyle w:val="Normal"/>
+        <w:rPr>
+          <w:rFonts w:cs="Arial"/>
+          <w:lang w:val="en-IE"/>
+        </w:rPr>
+      </w:pPr>
+      <w:r>
+        <w:rPr/>
+      </w:r>
+    </w:p>
+    <w:p>
+      <w:pPr>
+        <w:pStyle w:val="Normal"/>
+        <w:rPr>
+          <w:rFonts w:cs="Arial"/>
+          <w:lang w:val="en-IE"/>
+        </w:rPr>
+      </w:pPr>
+      <w:r>
+        <w:rPr/>
+      </w:r>
+      <w:r>
+        <mc:AlternateContent>
+          <mc:Choice Requires="wps">
+            <w:drawing>
+              <wp:anchor behindDoc="0" distT="0" distB="0" distL="0" distR="0" simplePos="0" locked="0" layoutInCell="0" allowOverlap="1" relativeHeight="83">
+                <wp:simplePos x="0" y="0"/>
+                <wp:positionH relativeFrom="column">
+                  <wp:align>center</wp:align>
+                </wp:positionH>
+                <wp:positionV relativeFrom="paragraph">
+                  <wp:posOffset>635</wp:posOffset>
+                </wp:positionV>
+                <wp:extent cx="3599815" cy="3295015"/>
+                <wp:effectExtent l="0" t="0" r="0" b="0"/>
+                <wp:wrapSquare wrapText="largest"/>
+                <wp:docPr id="116" name="Frame33"/>
+                <a:graphic xmlns:a="http://schemas.openxmlformats.org/drawingml/2006/main">
+                  <a:graphicData uri="http://schemas.microsoft.com/office/word/2010/wordprocessingShape">
+                    <wps:wsp>
+                      <wps:cNvSpPr txBox="1"/>
+                      <wps:spPr>
+                        <a:xfrm>
+                          <a:off x="0" y="0"/>
+                          <a:ext cx="3599815" cy="3295015"/>
+                        </a:xfrm>
+                        <a:prstGeom prst="rect"/>
+                        <a:solidFill>
+                          <a:srgbClr val="FFFFFF"/>
+                        </a:solidFill>
+                      </wps:spPr>
+                      <wps:txbx>
+                        <w:txbxContent>
+                          <w:p>
+                            <w:pPr>
+                              <w:pStyle w:val="Figure"/>
+                              <w:spacing w:before="120" w:after="120"/>
+                              <w:rPr>
+                                <w:b/>
+                                <w:b/>
+                                <w:bCs/>
+                              </w:rPr>
+                            </w:pPr>
+                            <w:r>
+                              <w:rPr>
+                                <w:b/>
+                                <w:bCs/>
+                              </w:rPr>
+                              <w:drawing>
+                                <wp:inline distT="0" distB="0" distL="0" distR="0">
+                                  <wp:extent cx="3599815" cy="2879725"/>
+                                  <wp:effectExtent l="0" t="0" r="0" b="0"/>
+                                  <wp:docPr id="117" name="Image39" descr=""/>
+                                  <wp:cNvGraphicFramePr>
+                                    <a:graphicFrameLocks xmlns:a="http://schemas.openxmlformats.org/drawingml/2006/main" noChangeAspect="1"/>
+                                  </wp:cNvGraphicFramePr>
+                                  <a:graphic xmlns:a="http://schemas.openxmlformats.org/drawingml/2006/main">
+                                    <a:graphicData uri="http://schemas.openxmlformats.org/drawingml/2006/picture">
+                                      <pic:pic xmlns:pic="http://schemas.openxmlformats.org/drawingml/2006/picture">
+                                        <pic:nvPicPr>
+                                          <pic:cNvPr id="117" name="Image39" descr=""/>
+                                          <pic:cNvPicPr>
+                                            <a:picLocks noChangeAspect="1" noChangeArrowheads="1"/>
+                                          </pic:cNvPicPr>
+                                        </pic:nvPicPr>
+                                        <pic:blipFill>
+                                          <a:blip r:embed="rId85"/>
+                                          <a:stretch>
+                                            <a:fillRect/>
+                                          </a:stretch>
+                                        </pic:blipFill>
+                                        <pic:spPr bwMode="auto">
+                                          <a:xfrm>
+                                            <a:off x="0" y="0"/>
+                                            <a:ext cx="3599815" cy="2879725"/>
+                                          </a:xfrm>
+                                          <a:prstGeom prst="rect">
+                                            <a:avLst/>
+                                          </a:prstGeom>
+                                        </pic:spPr>
+                                      </pic:pic>
+                                    </a:graphicData>
+                                  </a:graphic>
+                                </wp:inline>
+                              </w:drawing>
+                              <w:t xml:space="preserve">Figure </w:t>
+                            </w:r>
+                            <w:r>
+                              <w:rPr>
+                                <w:b/>
+                                <w:bCs/>
+                              </w:rPr>
+                              <w:t>2.7.2</w:t>
+                            </w:r>
+                            <w:r>
+                              <w:rPr>
+                                <w:b/>
+                                <w:bCs/>
+                              </w:rPr>
+                              <w:t>: Entries Request</w:t>
+                            </w:r>
+                          </w:p>
+                        </w:txbxContent>
+                      </wps:txbx>
+                      <wps:bodyPr anchor="t" lIns="0" tIns="0" rIns="0" bIns="0">
+                        <a:noAutofit/>
+                      </wps:bodyPr>
+                    </wps:wsp>
+                  </a:graphicData>
+                </a:graphic>
+              </wp:anchor>
+            </w:drawing>
+          </mc:Choice>
+          <mc:Fallback>
+            <w:pict>
+              <v:rect style="position:absolute;rotation:-0;width:283.45pt;height:259.45pt;mso-wrap-distance-left:0pt;mso-wrap-distance-right:0pt;mso-wrap-distance-top:0pt;mso-wrap-distance-bottom:0pt;margin-top:0pt;mso-position-vertical:top;mso-position-vertical-relative:text;margin-left:74.4pt;mso-position-horizontal:center;mso-position-horizontal-relative:text">
+                <v:textbox inset="0in,0in,0in,0in">
+                  <w:txbxContent>
+                    <w:p>
+                      <w:pPr>
+                        <w:pStyle w:val="Figure"/>
+                        <w:spacing w:before="120" w:after="120"/>
+                        <w:rPr>
+                          <w:b/>
+                          <w:b/>
+                          <w:bCs/>
+                        </w:rPr>
+                      </w:pPr>
+                      <w:r>
+                        <w:rPr>
+                          <w:b/>
+                          <w:bCs/>
+                        </w:rPr>
+                        <w:drawing>
+                          <wp:inline distT="0" distB="0" distL="0" distR="0">
+                            <wp:extent cx="3599815" cy="2879725"/>
+                            <wp:effectExtent l="0" t="0" r="0" b="0"/>
+                            <wp:docPr id="118" name="Image39" descr=""/>
+                            <wp:cNvGraphicFramePr>
+                              <a:graphicFrameLocks xmlns:a="http://schemas.openxmlformats.org/drawingml/2006/main" noChangeAspect="1"/>
+                            </wp:cNvGraphicFramePr>
+                            <a:graphic xmlns:a="http://schemas.openxmlformats.org/drawingml/2006/main">
+                              <a:graphicData uri="http://schemas.openxmlformats.org/drawingml/2006/picture">
+                                <pic:pic xmlns:pic="http://schemas.openxmlformats.org/drawingml/2006/picture">
+                                  <pic:nvPicPr>
+                                    <pic:cNvPr id="118" name="Image39" descr=""/>
+                                    <pic:cNvPicPr>
+                                      <a:picLocks noChangeAspect="1" noChangeArrowheads="1"/>
+                                    </pic:cNvPicPr>
+                                  </pic:nvPicPr>
+                                  <pic:blipFill>
+                                    <a:blip r:embed="rId86"/>
+                                    <a:stretch>
+                                      <a:fillRect/>
+                                    </a:stretch>
+                                  </pic:blipFill>
+                                  <pic:spPr bwMode="auto">
+                                    <a:xfrm>
+                                      <a:off x="0" y="0"/>
+                                      <a:ext cx="3599815" cy="2879725"/>
+                                    </a:xfrm>
+                                    <a:prstGeom prst="rect">
+                                      <a:avLst/>
+                                    </a:prstGeom>
+                                  </pic:spPr>
+                                </pic:pic>
+                              </a:graphicData>
+                            </a:graphic>
+                          </wp:inline>
+                        </w:drawing>
+                        <w:t xml:space="preserve">Figure </w:t>
+                      </w:r>
+                      <w:r>
+                        <w:rPr>
+                          <w:b/>
+                          <w:bCs/>
+                        </w:rPr>
+                        <w:t>2.7.2</w:t>
+                      </w:r>
+                      <w:r>
+                        <w:rPr>
+                          <w:b/>
+                          <w:bCs/>
+                        </w:rPr>
+                        <w:t>: Entries Request</w:t>
+                      </w:r>
+                    </w:p>
+                  </w:txbxContent>
+                </v:textbox>
+                <w10:wrap type="square" side="largest"/>
+              </v:rect>
+            </w:pict>
+          </mc:Fallback>
+        </mc:AlternateContent>
+      </w:r>
+    </w:p>
+    <w:p>
+      <w:pPr>
+        <w:pStyle w:val="Normal"/>
+        <w:rPr>
+          <w:rFonts w:cs="Arial"/>
+          <w:lang w:val="en-IE"/>
+        </w:rPr>
+      </w:pPr>
+      <w:r>
+        <w:rPr/>
+      </w:r>
+    </w:p>
+    <w:p>
+      <w:pPr>
+        <w:pStyle w:val="Normal"/>
+        <w:rPr>
+          <w:rFonts w:cs="Arial"/>
+          <w:lang w:val="en-IE"/>
+        </w:rPr>
+      </w:pPr>
+      <w:r>
+        <w:rPr/>
+      </w:r>
+    </w:p>
+    <w:p>
+      <w:pPr>
+        <w:pStyle w:val="Normal"/>
+        <w:rPr>
+          <w:rFonts w:cs="Arial"/>
+          <w:lang w:val="en-IE"/>
+        </w:rPr>
+      </w:pPr>
+      <w:r>
+        <w:rPr/>
+      </w:r>
+    </w:p>
+    <w:p>
+      <w:pPr>
+        <w:pStyle w:val="Normal"/>
+        <w:rPr>
+          <w:rFonts w:cs="Arial"/>
+          <w:lang w:val="en-IE"/>
+        </w:rPr>
+      </w:pPr>
+      <w:r>
+        <w:rPr/>
+      </w:r>
+    </w:p>
+    <w:p>
+      <w:pPr>
+        <w:pStyle w:val="Normal"/>
+        <w:rPr>
+          <w:rFonts w:cs="Arial"/>
+          <w:lang w:val="en-IE"/>
+        </w:rPr>
+      </w:pPr>
+      <w:r>
+        <w:rPr/>
+      </w:r>
+    </w:p>
+    <w:p>
+      <w:pPr>
+        <w:pStyle w:val="Normal"/>
+        <w:rPr>
+          <w:rFonts w:cs="Arial"/>
+          <w:lang w:val="en-IE"/>
+        </w:rPr>
+      </w:pPr>
+      <w:r>
+        <w:rPr/>
+      </w:r>
+    </w:p>
+    <w:p>
+      <w:pPr>
+        <w:pStyle w:val="Normal"/>
+        <w:rPr>
+          <w:rFonts w:cs="Arial"/>
+          <w:lang w:val="en-IE"/>
+        </w:rPr>
+      </w:pPr>
+      <w:r>
+        <w:rPr/>
+      </w:r>
+    </w:p>
+    <w:p>
+      <w:pPr>
+        <w:pStyle w:val="Normal"/>
+        <w:rPr>
+          <w:rFonts w:cs="Arial"/>
+          <w:lang w:val="en-IE"/>
+        </w:rPr>
+      </w:pPr>
+      <w:r>
+        <w:rPr/>
+      </w:r>
+    </w:p>
+    <w:p>
+      <w:pPr>
+        <w:pStyle w:val="Normal"/>
+        <w:rPr>
+          <w:rFonts w:cs="Arial"/>
+          <w:lang w:val="en-IE"/>
+        </w:rPr>
+      </w:pPr>
+      <w:r>
+        <w:rPr/>
+      </w:r>
+    </w:p>
+    <w:p>
+      <w:pPr>
+        <w:pStyle w:val="Normal"/>
+        <w:rPr>
+          <w:rFonts w:cs="Arial"/>
+          <w:lang w:val="en-IE"/>
+        </w:rPr>
+      </w:pPr>
+      <w:r>
+        <w:rPr/>
+      </w:r>
+    </w:p>
+    <w:p>
+      <w:pPr>
+        <w:pStyle w:val="Normal"/>
+        <w:rPr>
+          <w:rFonts w:cs="Arial"/>
+          <w:lang w:val="en-IE"/>
+        </w:rPr>
+      </w:pPr>
+      <w:r>
+        <w:rPr/>
+      </w:r>
+    </w:p>
+    <w:p>
+      <w:pPr>
+        <w:pStyle w:val="Normal"/>
+        <w:rPr>
+          <w:rFonts w:cs="Arial"/>
+          <w:lang w:val="en-IE"/>
+        </w:rPr>
+      </w:pPr>
+      <w:r>
+        <w:rPr/>
+      </w:r>
+    </w:p>
+    <w:p>
+      <w:pPr>
+        <w:pStyle w:val="Normal"/>
+        <w:rPr>
+          <w:rFonts w:cs="Arial"/>
+          <w:lang w:val="en-IE"/>
+        </w:rPr>
+      </w:pPr>
+      <w:bookmarkStart w:id="128" w:name="__DdeLink__2432_142222616"/>
+      <w:bookmarkStart w:id="129" w:name="__DdeLink__2427_142222616"/>
+      <w:r>
+        <w:rPr>
+          <w:rFonts w:cs="Arial"/>
+          <w:lang w:val="en-IE"/>
+        </w:rPr>
         <w:t>How was the system evaluated and what are the results? In many cases this will include usage data and user feedback. It may also include performance evaluations, scalability, correctness, etc. depending on the focus of the project.</w:t>
       </w:r>
-    </w:p>
-    <w:p>
-      <w:pPr>
-        <w:pStyle w:val="Normal"/>
-        <w:rPr/>
-      </w:pPr>
-      <w:r>
-        <w:rPr>
-          <w:rFonts w:cs="Arial"/>
-          <w:lang w:val="en-IE"/>
-        </w:rPr>
-        <w:t xml:space="preserve">Quantitative results may be reported in tables or figures. Note that tables have their caption above the table and need to be cross referenced in the text (see </w:t>
-      </w:r>
-      <w:r>
-        <w:rPr>
-          <w:rFonts w:cs="Arial"/>
-          <w:lang w:val="en-IE"/>
-        </w:rPr>
-        <w:fldChar w:fldCharType="begin"/>
-      </w:r>
-      <w:r>
-        <w:rPr>
-          <w:rFonts w:cs="Arial"/>
-          <w:lang w:val="en-IE"/>
-        </w:rPr>
-        <w:instrText xml:space="preserve"> REF _Ref64371660 \h </w:instrText>
-      </w:r>
-      <w:r>
-        <w:rPr>
-          <w:rFonts w:cs="Arial"/>
-          <w:lang w:val="en-IE"/>
-        </w:rPr>
-        <w:fldChar w:fldCharType="separate"/>
-      </w:r>
-      <w:r>
-        <w:rPr>
-          <w:rFonts w:cs="Arial"/>
-          <w:lang w:val="en-IE"/>
-        </w:rPr>
-        <w:t>Table 1</w:t>
-      </w:r>
-      <w:r>
-        <w:rPr>
-          <w:rFonts w:cs="Arial"/>
-          <w:lang w:val="en-IE"/>
-        </w:rPr>
-        <w:fldChar w:fldCharType="end"/>
-      </w:r>
-      <w:r>
-        <w:rPr>
-          <w:rFonts w:cs="Arial"/>
-          <w:lang w:val="en-IE"/>
-        </w:rPr>
-        <w:t>). In many cases, tables are better to read if you skip the vertical lines.</w:t>
-      </w:r>
-    </w:p>
-    <w:tbl>
-      <w:tblPr>
-        <w:tblW w:w="4818" w:type="dxa"/>
-        <w:jc w:val="center"/>
-        <w:tblInd w:w="0" w:type="dxa"/>
-        <w:tblLayout w:type="fixed"/>
-        <w:tblCellMar>
-          <w:top w:w="0" w:type="dxa"/>
-          <w:left w:w="108" w:type="dxa"/>
-          <w:bottom w:w="0" w:type="dxa"/>
-          <w:right w:w="108" w:type="dxa"/>
-        </w:tblCellMar>
-      </w:tblPr>
-      <w:tblGrid>
-        <w:gridCol w:w="1469"/>
-        <w:gridCol w:w="648"/>
-        <w:gridCol w:w="649"/>
-        <w:gridCol w:w="684"/>
-        <w:gridCol w:w="682"/>
-        <w:gridCol w:w="685"/>
-      </w:tblGrid>
-      <w:tr>
-        <w:trPr>
-          <w:trHeight w:val="2500" w:hRule="atLeast"/>
-          <w:cantSplit w:val="true"/>
-        </w:trPr>
-        <w:tc>
-          <w:tcPr>
-            <w:tcW w:w="1469" w:type="dxa"/>
-            <w:tcBorders>
-              <w:top w:val="single" w:sz="12" w:space="0" w:color="000000"/>
-              <w:bottom w:val="single" w:sz="4" w:space="0" w:color="000000"/>
-            </w:tcBorders>
-            <w:vAlign w:val="bottom"/>
-          </w:tcPr>
-          <w:p>
-            <w:pPr>
-              <w:pStyle w:val="Normal"/>
-              <w:widowControl w:val="false"/>
-              <w:spacing w:before="0" w:after="120"/>
-              <w:rPr>
-                <w:rFonts w:eastAsia="Times New Roman" w:cs="Arial"/>
-                <w:b/>
-                <w:b/>
-                <w:kern w:val="0"/>
-                <w:sz w:val="20"/>
-                <w:lang w:val="en-IE" w:bidi="ar-SA"/>
-              </w:rPr>
-            </w:pPr>
-            <w:r>
-              <w:rPr>
-                <w:rFonts w:eastAsia="Times New Roman" w:cs="Arial"/>
-                <w:b/>
-                <w:kern w:val="0"/>
-                <w:sz w:val="20"/>
-                <w:lang w:val="en-IE" w:bidi="ar-SA"/>
-              </w:rPr>
-            </w:r>
-          </w:p>
-        </w:tc>
-        <w:tc>
-          <w:tcPr>
-            <w:tcW w:w="648" w:type="dxa"/>
-            <w:tcBorders>
-              <w:top w:val="single" w:sz="12" w:space="0" w:color="000000"/>
-              <w:bottom w:val="single" w:sz="4" w:space="0" w:color="000000"/>
-            </w:tcBorders>
-            <w:textDirection w:val="btLr"/>
-          </w:tcPr>
-          <w:p>
-            <w:pPr>
-              <w:pStyle w:val="Normal"/>
-              <w:widowControl w:val="false"/>
-              <w:spacing w:before="0" w:after="0"/>
-              <w:ind w:left="57" w:right="0" w:hanging="0"/>
-              <w:rPr>
-                <w:rFonts w:eastAsia="Times New Roman"/>
-                <w:kern w:val="0"/>
-                <w:sz w:val="20"/>
-                <w:lang w:bidi="ar-SA"/>
-              </w:rPr>
-            </w:pPr>
-            <w:r>
-              <w:rPr>
-                <w:rFonts w:eastAsia="Times New Roman" w:cs="Arial"/>
-                <w:b/>
-                <w:kern w:val="0"/>
-                <w:sz w:val="20"/>
-                <w:lang w:val="en-IE" w:bidi="ar-SA"/>
-              </w:rPr>
-              <w:t>N</w:t>
-            </w:r>
-            <w:r>
-              <w:rPr>
-                <w:rFonts w:eastAsia="Times New Roman" w:cs="Arial"/>
-                <w:b/>
-                <w:kern w:val="0"/>
-                <w:sz w:val="20"/>
-                <w:vertAlign w:val="subscript"/>
-                <w:lang w:val="en-IE" w:bidi="ar-SA"/>
-              </w:rPr>
-              <w:t>without</w:t>
-            </w:r>
-          </w:p>
-        </w:tc>
-        <w:tc>
-          <w:tcPr>
-            <w:tcW w:w="649" w:type="dxa"/>
-            <w:tcBorders>
-              <w:top w:val="single" w:sz="12" w:space="0" w:color="000000"/>
-              <w:bottom w:val="single" w:sz="4" w:space="0" w:color="000000"/>
-            </w:tcBorders>
-            <w:textDirection w:val="btLr"/>
-          </w:tcPr>
-          <w:p>
-            <w:pPr>
-              <w:pStyle w:val="Normal"/>
-              <w:widowControl w:val="false"/>
-              <w:spacing w:before="0" w:after="0"/>
-              <w:ind w:left="57" w:right="0" w:hanging="0"/>
-              <w:rPr>
-                <w:rFonts w:eastAsia="Times New Roman"/>
-                <w:kern w:val="0"/>
-                <w:sz w:val="20"/>
-                <w:lang w:bidi="ar-SA"/>
-              </w:rPr>
-            </w:pPr>
-            <w:r>
-              <w:rPr>
-                <w:rFonts w:eastAsia="Times New Roman" w:cs="Arial"/>
-                <w:b/>
-                <w:kern w:val="0"/>
-                <w:sz w:val="20"/>
-                <w:lang w:val="en-IE" w:bidi="ar-SA"/>
-              </w:rPr>
-              <w:t>N</w:t>
-            </w:r>
-            <w:r>
-              <w:rPr>
-                <w:rFonts w:eastAsia="Times New Roman" w:cs="Arial"/>
-                <w:b/>
-                <w:kern w:val="0"/>
-                <w:sz w:val="20"/>
-                <w:vertAlign w:val="subscript"/>
-                <w:lang w:val="en-IE" w:bidi="ar-SA"/>
-              </w:rPr>
-              <w:t>with</w:t>
-            </w:r>
-          </w:p>
-        </w:tc>
-        <w:tc>
-          <w:tcPr>
-            <w:tcW w:w="684" w:type="dxa"/>
-            <w:tcBorders>
-              <w:top w:val="single" w:sz="12" w:space="0" w:color="000000"/>
-              <w:bottom w:val="single" w:sz="4" w:space="0" w:color="000000"/>
-            </w:tcBorders>
-            <w:textDirection w:val="btLr"/>
-          </w:tcPr>
-          <w:p>
-            <w:pPr>
-              <w:pStyle w:val="Normal"/>
-              <w:widowControl w:val="false"/>
-              <w:spacing w:before="0" w:after="0"/>
-              <w:ind w:left="57" w:right="0" w:hanging="0"/>
-              <w:rPr>
-                <w:rFonts w:eastAsia="Times New Roman"/>
-                <w:kern w:val="0"/>
-                <w:sz w:val="20"/>
-                <w:lang w:bidi="ar-SA"/>
-              </w:rPr>
-            </w:pPr>
-            <w:r>
-              <w:rPr>
-                <w:rFonts w:eastAsia="Times New Roman" w:cs="Arial"/>
-                <w:b/>
-                <w:kern w:val="0"/>
-                <w:sz w:val="20"/>
-                <w:lang w:val="en-IE" w:bidi="ar-SA"/>
-              </w:rPr>
-              <w:t>Std.-Deviation</w:t>
-            </w:r>
-            <w:r>
-              <w:rPr>
-                <w:rFonts w:eastAsia="Times New Roman" w:cs="Arial"/>
-                <w:b/>
-                <w:kern w:val="0"/>
-                <w:sz w:val="20"/>
-                <w:vertAlign w:val="subscript"/>
-                <w:lang w:val="en-IE" w:bidi="ar-SA"/>
-              </w:rPr>
-              <w:t>with</w:t>
-            </w:r>
-          </w:p>
-        </w:tc>
-        <w:tc>
-          <w:tcPr>
-            <w:tcW w:w="682" w:type="dxa"/>
-            <w:tcBorders>
-              <w:top w:val="single" w:sz="12" w:space="0" w:color="000000"/>
-              <w:bottom w:val="single" w:sz="4" w:space="0" w:color="000000"/>
-            </w:tcBorders>
-            <w:textDirection w:val="btLr"/>
-          </w:tcPr>
-          <w:p>
-            <w:pPr>
-              <w:pStyle w:val="Normal"/>
-              <w:widowControl w:val="false"/>
-              <w:spacing w:before="0" w:after="0"/>
-              <w:ind w:left="57" w:right="0" w:hanging="0"/>
-              <w:rPr>
-                <w:rFonts w:eastAsia="Times New Roman"/>
-                <w:kern w:val="0"/>
-                <w:sz w:val="20"/>
-                <w:lang w:bidi="ar-SA"/>
-              </w:rPr>
-            </w:pPr>
-            <w:r>
-              <w:rPr>
-                <w:rFonts w:eastAsia="Times New Roman" w:cs="Arial"/>
-                <w:b/>
-                <w:kern w:val="0"/>
-                <w:sz w:val="20"/>
-                <w:lang w:val="en-IE" w:bidi="ar-SA"/>
-              </w:rPr>
-              <w:t>Std.-Deviation</w:t>
-            </w:r>
-            <w:r>
-              <w:rPr>
-                <w:rFonts w:eastAsia="Times New Roman" w:cs="Arial"/>
-                <w:b/>
-                <w:kern w:val="0"/>
-                <w:sz w:val="20"/>
-                <w:vertAlign w:val="subscript"/>
-                <w:lang w:val="en-IE" w:bidi="ar-SA"/>
-              </w:rPr>
-              <w:t>without</w:t>
-            </w:r>
-          </w:p>
-        </w:tc>
-        <w:tc>
-          <w:tcPr>
-            <w:tcW w:w="685" w:type="dxa"/>
-            <w:tcBorders>
-              <w:top w:val="single" w:sz="12" w:space="0" w:color="000000"/>
-              <w:bottom w:val="single" w:sz="4" w:space="0" w:color="000000"/>
-            </w:tcBorders>
-            <w:textDirection w:val="btLr"/>
-          </w:tcPr>
-          <w:p>
-            <w:pPr>
-              <w:pStyle w:val="Normal"/>
-              <w:widowControl w:val="false"/>
-              <w:spacing w:before="0" w:after="0"/>
-              <w:ind w:left="57" w:right="0" w:hanging="0"/>
-              <w:rPr>
-                <w:rFonts w:eastAsia="Times New Roman" w:cs="Arial"/>
-                <w:b/>
-                <w:b/>
-                <w:kern w:val="0"/>
-                <w:sz w:val="20"/>
-                <w:lang w:val="en-IE" w:bidi="ar-SA"/>
-              </w:rPr>
-            </w:pPr>
-            <w:r>
-              <w:rPr>
-                <w:rFonts w:eastAsia="Times New Roman" w:cs="Arial"/>
-                <w:b/>
-                <w:kern w:val="0"/>
-                <w:sz w:val="20"/>
-                <w:lang w:val="en-IE" w:bidi="ar-SA"/>
-              </w:rPr>
-              <w:t>p</w:t>
-            </w:r>
-          </w:p>
-        </w:tc>
-      </w:tr>
-      <w:tr>
-        <w:trPr>
-          <w:trHeight w:val="540" w:hRule="atLeast"/>
-        </w:trPr>
-        <w:tc>
-          <w:tcPr>
-            <w:tcW w:w="1469" w:type="dxa"/>
-            <w:tcBorders>
-              <w:top w:val="single" w:sz="4" w:space="0" w:color="000000"/>
-              <w:bottom w:val="single" w:sz="4" w:space="0" w:color="000000"/>
-            </w:tcBorders>
-            <w:vAlign w:val="center"/>
-          </w:tcPr>
-          <w:p>
-            <w:pPr>
-              <w:pStyle w:val="Normal"/>
-              <w:widowControl w:val="false"/>
-              <w:spacing w:before="0" w:after="0"/>
-              <w:rPr>
-                <w:rFonts w:eastAsia="Times New Roman" w:cs="Arial"/>
-                <w:kern w:val="0"/>
-                <w:sz w:val="20"/>
-                <w:lang w:val="en-IE" w:bidi="ar-SA"/>
-              </w:rPr>
-            </w:pPr>
-            <w:r>
-              <w:rPr>
-                <w:rFonts w:eastAsia="Times New Roman" w:cs="Arial"/>
-                <w:kern w:val="0"/>
-                <w:sz w:val="20"/>
-                <w:lang w:val="en-IE" w:bidi="ar-SA"/>
-              </w:rPr>
-              <w:t>Records</w:t>
-            </w:r>
-          </w:p>
-        </w:tc>
-        <w:tc>
-          <w:tcPr>
-            <w:tcW w:w="648" w:type="dxa"/>
-            <w:tcBorders>
-              <w:top w:val="single" w:sz="4" w:space="0" w:color="000000"/>
-              <w:bottom w:val="single" w:sz="4" w:space="0" w:color="000000"/>
-            </w:tcBorders>
-            <w:vAlign w:val="center"/>
-          </w:tcPr>
-          <w:p>
-            <w:pPr>
-              <w:pStyle w:val="Normal"/>
-              <w:widowControl w:val="false"/>
-              <w:spacing w:before="0" w:after="0"/>
-              <w:rPr>
-                <w:rFonts w:eastAsia="Times New Roman" w:cs="Arial"/>
-                <w:kern w:val="0"/>
-                <w:sz w:val="20"/>
-                <w:lang w:val="en-IE" w:bidi="ar-SA"/>
-              </w:rPr>
-            </w:pPr>
-            <w:r>
-              <w:rPr>
-                <w:rFonts w:eastAsia="Times New Roman" w:cs="Arial"/>
-                <w:kern w:val="0"/>
-                <w:sz w:val="20"/>
-                <w:lang w:val="en-IE" w:bidi="ar-SA"/>
-              </w:rPr>
-              <w:t>100</w:t>
-            </w:r>
-          </w:p>
-        </w:tc>
-        <w:tc>
-          <w:tcPr>
-            <w:tcW w:w="649" w:type="dxa"/>
-            <w:tcBorders>
-              <w:top w:val="single" w:sz="4" w:space="0" w:color="000000"/>
-              <w:bottom w:val="single" w:sz="4" w:space="0" w:color="000000"/>
-            </w:tcBorders>
-            <w:vAlign w:val="center"/>
-          </w:tcPr>
-          <w:p>
-            <w:pPr>
-              <w:pStyle w:val="Normal"/>
-              <w:widowControl w:val="false"/>
-              <w:spacing w:before="0" w:after="0"/>
-              <w:rPr>
-                <w:rFonts w:eastAsia="Times New Roman" w:cs="Arial"/>
-                <w:kern w:val="0"/>
-                <w:sz w:val="20"/>
-                <w:lang w:val="en-IE" w:bidi="ar-SA"/>
-              </w:rPr>
-            </w:pPr>
-            <w:r>
-              <w:rPr>
-                <w:rFonts w:eastAsia="Times New Roman" w:cs="Arial"/>
-                <w:kern w:val="0"/>
-                <w:sz w:val="20"/>
-                <w:lang w:val="en-IE" w:bidi="ar-SA"/>
-              </w:rPr>
-              <w:t>200</w:t>
-            </w:r>
-          </w:p>
-        </w:tc>
-        <w:tc>
-          <w:tcPr>
-            <w:tcW w:w="684" w:type="dxa"/>
-            <w:tcBorders>
-              <w:top w:val="single" w:sz="4" w:space="0" w:color="000000"/>
-              <w:bottom w:val="single" w:sz="4" w:space="0" w:color="000000"/>
-            </w:tcBorders>
-            <w:vAlign w:val="center"/>
-          </w:tcPr>
-          <w:p>
-            <w:pPr>
-              <w:pStyle w:val="Normal"/>
-              <w:widowControl w:val="false"/>
-              <w:spacing w:before="0" w:after="0"/>
-              <w:rPr>
-                <w:rFonts w:eastAsia="Times New Roman" w:cs="Arial"/>
-                <w:kern w:val="0"/>
-                <w:sz w:val="20"/>
-                <w:lang w:val="en-IE" w:bidi="ar-SA"/>
-              </w:rPr>
-            </w:pPr>
-            <w:r>
-              <w:rPr>
-                <w:rFonts w:eastAsia="Times New Roman" w:cs="Arial"/>
-                <w:kern w:val="0"/>
-                <w:sz w:val="20"/>
-                <w:lang w:val="en-IE" w:bidi="ar-SA"/>
-              </w:rPr>
-              <w:t>2.54</w:t>
-            </w:r>
-          </w:p>
-        </w:tc>
-        <w:tc>
-          <w:tcPr>
-            <w:tcW w:w="682" w:type="dxa"/>
-            <w:tcBorders>
-              <w:top w:val="single" w:sz="4" w:space="0" w:color="000000"/>
-              <w:bottom w:val="single" w:sz="4" w:space="0" w:color="000000"/>
-            </w:tcBorders>
-            <w:vAlign w:val="center"/>
-          </w:tcPr>
-          <w:p>
-            <w:pPr>
-              <w:pStyle w:val="Normal"/>
-              <w:widowControl w:val="false"/>
-              <w:spacing w:before="0" w:after="0"/>
-              <w:rPr>
-                <w:rFonts w:eastAsia="Times New Roman" w:cs="Arial"/>
-                <w:kern w:val="0"/>
-                <w:sz w:val="20"/>
-                <w:lang w:val="en-IE" w:bidi="ar-SA"/>
-              </w:rPr>
-            </w:pPr>
-            <w:r>
-              <w:rPr>
-                <w:rFonts w:eastAsia="Times New Roman" w:cs="Arial"/>
-                <w:kern w:val="0"/>
-                <w:sz w:val="20"/>
-                <w:lang w:val="en-IE" w:bidi="ar-SA"/>
-              </w:rPr>
-              <w:t>3.97</w:t>
-            </w:r>
-          </w:p>
-        </w:tc>
-        <w:tc>
-          <w:tcPr>
-            <w:tcW w:w="685" w:type="dxa"/>
-            <w:tcBorders>
-              <w:top w:val="single" w:sz="4" w:space="0" w:color="000000"/>
-              <w:bottom w:val="single" w:sz="4" w:space="0" w:color="000000"/>
-            </w:tcBorders>
-            <w:vAlign w:val="center"/>
-          </w:tcPr>
-          <w:p>
-            <w:pPr>
-              <w:pStyle w:val="Normal"/>
-              <w:widowControl w:val="false"/>
-              <w:spacing w:before="0" w:after="0"/>
-              <w:rPr>
-                <w:rFonts w:eastAsia="Times New Roman" w:cs="Arial"/>
-                <w:kern w:val="0"/>
-                <w:sz w:val="20"/>
-                <w:lang w:val="en-IE" w:bidi="ar-SA"/>
-              </w:rPr>
-            </w:pPr>
-            <w:r>
-              <w:rPr>
-                <w:rFonts w:eastAsia="Times New Roman" w:cs="Arial"/>
-                <w:kern w:val="0"/>
-                <w:sz w:val="20"/>
-                <w:lang w:val="en-IE" w:bidi="ar-SA"/>
-              </w:rPr>
-              <w:t>.002</w:t>
-            </w:r>
-          </w:p>
-        </w:tc>
-      </w:tr>
-      <w:tr>
-        <w:trPr>
-          <w:trHeight w:val="540" w:hRule="atLeast"/>
-        </w:trPr>
-        <w:tc>
-          <w:tcPr>
-            <w:tcW w:w="1469" w:type="dxa"/>
-            <w:tcBorders>
-              <w:top w:val="single" w:sz="4" w:space="0" w:color="000000"/>
-              <w:bottom w:val="single" w:sz="4" w:space="0" w:color="000000"/>
-            </w:tcBorders>
-            <w:vAlign w:val="center"/>
-          </w:tcPr>
-          <w:p>
-            <w:pPr>
-              <w:pStyle w:val="Normal"/>
-              <w:widowControl w:val="false"/>
-              <w:spacing w:before="0" w:after="0"/>
-              <w:rPr>
-                <w:rFonts w:eastAsia="Times New Roman" w:cs="Arial"/>
-                <w:kern w:val="0"/>
-                <w:sz w:val="20"/>
-                <w:lang w:val="en-IE" w:bidi="ar-SA"/>
-              </w:rPr>
-            </w:pPr>
-            <w:r>
-              <w:rPr>
-                <w:rFonts w:eastAsia="Times New Roman" w:cs="Arial"/>
-                <w:kern w:val="0"/>
-                <w:sz w:val="20"/>
-                <w:lang w:val="en-IE" w:bidi="ar-SA"/>
-              </w:rPr>
-              <w:t>Data (GB)</w:t>
-            </w:r>
-          </w:p>
-        </w:tc>
-        <w:tc>
-          <w:tcPr>
-            <w:tcW w:w="648" w:type="dxa"/>
-            <w:tcBorders>
-              <w:top w:val="single" w:sz="4" w:space="0" w:color="000000"/>
-              <w:bottom w:val="single" w:sz="4" w:space="0" w:color="000000"/>
-            </w:tcBorders>
-            <w:vAlign w:val="center"/>
-          </w:tcPr>
-          <w:p>
-            <w:pPr>
-              <w:pStyle w:val="Normal"/>
-              <w:widowControl w:val="false"/>
-              <w:spacing w:before="0" w:after="0"/>
-              <w:rPr>
-                <w:rFonts w:eastAsia="Times New Roman" w:cs="Arial"/>
-                <w:kern w:val="0"/>
-                <w:sz w:val="20"/>
-                <w:lang w:val="en-IE" w:bidi="ar-SA"/>
-              </w:rPr>
-            </w:pPr>
-            <w:r>
-              <w:rPr>
-                <w:rFonts w:eastAsia="Times New Roman" w:cs="Arial"/>
-                <w:kern w:val="0"/>
-                <w:sz w:val="20"/>
-                <w:lang w:val="en-IE" w:bidi="ar-SA"/>
-              </w:rPr>
-              <w:t>100</w:t>
-            </w:r>
-          </w:p>
-        </w:tc>
-        <w:tc>
-          <w:tcPr>
-            <w:tcW w:w="649" w:type="dxa"/>
-            <w:tcBorders>
-              <w:top w:val="single" w:sz="4" w:space="0" w:color="000000"/>
-              <w:bottom w:val="single" w:sz="4" w:space="0" w:color="000000"/>
-            </w:tcBorders>
-            <w:vAlign w:val="center"/>
-          </w:tcPr>
-          <w:p>
-            <w:pPr>
-              <w:pStyle w:val="Normal"/>
-              <w:widowControl w:val="false"/>
-              <w:spacing w:before="0" w:after="0"/>
-              <w:rPr>
-                <w:rFonts w:eastAsia="Times New Roman" w:cs="Arial"/>
-                <w:kern w:val="0"/>
-                <w:sz w:val="20"/>
-                <w:lang w:val="en-IE" w:bidi="ar-SA"/>
-              </w:rPr>
-            </w:pPr>
-            <w:r>
-              <w:rPr>
-                <w:rFonts w:eastAsia="Times New Roman" w:cs="Arial"/>
-                <w:kern w:val="0"/>
-                <w:sz w:val="20"/>
-                <w:lang w:val="en-IE" w:bidi="ar-SA"/>
-              </w:rPr>
-              <w:t>200</w:t>
-            </w:r>
-          </w:p>
-        </w:tc>
-        <w:tc>
-          <w:tcPr>
-            <w:tcW w:w="684" w:type="dxa"/>
-            <w:tcBorders>
-              <w:top w:val="single" w:sz="4" w:space="0" w:color="000000"/>
-              <w:bottom w:val="single" w:sz="4" w:space="0" w:color="000000"/>
-            </w:tcBorders>
-            <w:vAlign w:val="center"/>
-          </w:tcPr>
-          <w:p>
-            <w:pPr>
-              <w:pStyle w:val="Normal"/>
-              <w:widowControl w:val="false"/>
-              <w:spacing w:before="0" w:after="0"/>
-              <w:rPr>
-                <w:rFonts w:eastAsia="Times New Roman" w:cs="Arial"/>
-                <w:kern w:val="0"/>
-                <w:sz w:val="20"/>
-                <w:lang w:val="en-IE" w:bidi="ar-SA"/>
-              </w:rPr>
-            </w:pPr>
-            <w:r>
-              <w:rPr>
-                <w:rFonts w:eastAsia="Times New Roman" w:cs="Arial"/>
-                <w:kern w:val="0"/>
-                <w:sz w:val="20"/>
-                <w:lang w:val="en-IE" w:bidi="ar-SA"/>
-              </w:rPr>
-              <w:t>2.54</w:t>
-            </w:r>
-          </w:p>
-        </w:tc>
-        <w:tc>
-          <w:tcPr>
-            <w:tcW w:w="682" w:type="dxa"/>
-            <w:tcBorders>
-              <w:top w:val="single" w:sz="4" w:space="0" w:color="000000"/>
-              <w:bottom w:val="single" w:sz="4" w:space="0" w:color="000000"/>
-            </w:tcBorders>
-            <w:vAlign w:val="center"/>
-          </w:tcPr>
-          <w:p>
-            <w:pPr>
-              <w:pStyle w:val="Normal"/>
-              <w:widowControl w:val="false"/>
-              <w:spacing w:before="0" w:after="0"/>
-              <w:rPr>
-                <w:rFonts w:eastAsia="Times New Roman" w:cs="Arial"/>
-                <w:kern w:val="0"/>
-                <w:sz w:val="20"/>
-                <w:lang w:val="en-IE" w:bidi="ar-SA"/>
-              </w:rPr>
-            </w:pPr>
-            <w:r>
-              <w:rPr>
-                <w:rFonts w:eastAsia="Times New Roman" w:cs="Arial"/>
-                <w:kern w:val="0"/>
-                <w:sz w:val="20"/>
-                <w:lang w:val="en-IE" w:bidi="ar-SA"/>
-              </w:rPr>
-              <w:t>3.97</w:t>
-            </w:r>
-          </w:p>
-        </w:tc>
-        <w:tc>
-          <w:tcPr>
-            <w:tcW w:w="685" w:type="dxa"/>
-            <w:tcBorders>
-              <w:top w:val="single" w:sz="4" w:space="0" w:color="000000"/>
-              <w:bottom w:val="single" w:sz="4" w:space="0" w:color="000000"/>
-            </w:tcBorders>
-            <w:vAlign w:val="center"/>
-          </w:tcPr>
-          <w:p>
-            <w:pPr>
-              <w:pStyle w:val="Normal"/>
-              <w:widowControl w:val="false"/>
-              <w:spacing w:before="0" w:after="0"/>
-              <w:rPr>
-                <w:rFonts w:eastAsia="Times New Roman" w:cs="Arial"/>
-                <w:kern w:val="0"/>
-                <w:sz w:val="20"/>
-                <w:lang w:val="en-IE" w:bidi="ar-SA"/>
-              </w:rPr>
-            </w:pPr>
-            <w:r>
-              <w:rPr>
-                <w:rFonts w:eastAsia="Times New Roman" w:cs="Arial"/>
-                <w:kern w:val="0"/>
-                <w:sz w:val="20"/>
-                <w:lang w:val="en-IE" w:bidi="ar-SA"/>
-              </w:rPr>
-              <w:t>.002</w:t>
-            </w:r>
-          </w:p>
-        </w:tc>
-      </w:tr>
-      <w:tr>
-        <w:trPr>
-          <w:trHeight w:val="540" w:hRule="atLeast"/>
-        </w:trPr>
-        <w:tc>
-          <w:tcPr>
-            <w:tcW w:w="1469" w:type="dxa"/>
-            <w:tcBorders>
-              <w:top w:val="single" w:sz="4" w:space="0" w:color="000000"/>
-              <w:bottom w:val="single" w:sz="12" w:space="0" w:color="000000"/>
-            </w:tcBorders>
-            <w:vAlign w:val="center"/>
-          </w:tcPr>
-          <w:p>
-            <w:pPr>
-              <w:pStyle w:val="Normal"/>
-              <w:widowControl w:val="false"/>
-              <w:spacing w:before="0" w:after="0"/>
-              <w:rPr>
-                <w:rFonts w:eastAsia="Times New Roman" w:cs="Arial"/>
-                <w:kern w:val="0"/>
-                <w:sz w:val="20"/>
-                <w:lang w:val="en-IE" w:bidi="ar-SA"/>
-              </w:rPr>
-            </w:pPr>
-            <w:r>
-              <w:rPr>
-                <w:rFonts w:eastAsia="Times New Roman" w:cs="Arial"/>
-                <w:kern w:val="0"/>
-                <w:sz w:val="20"/>
-                <w:lang w:val="en-IE" w:bidi="ar-SA"/>
-              </w:rPr>
-              <w:t>Speed</w:t>
-            </w:r>
-          </w:p>
-        </w:tc>
-        <w:tc>
-          <w:tcPr>
-            <w:tcW w:w="648" w:type="dxa"/>
-            <w:tcBorders>
-              <w:top w:val="single" w:sz="4" w:space="0" w:color="000000"/>
-              <w:bottom w:val="single" w:sz="12" w:space="0" w:color="000000"/>
-            </w:tcBorders>
-            <w:vAlign w:val="center"/>
-          </w:tcPr>
-          <w:p>
-            <w:pPr>
-              <w:pStyle w:val="Normal"/>
-              <w:widowControl w:val="false"/>
-              <w:spacing w:before="0" w:after="0"/>
-              <w:rPr>
-                <w:rFonts w:eastAsia="Times New Roman" w:cs="Arial"/>
-                <w:kern w:val="0"/>
-                <w:sz w:val="20"/>
-                <w:lang w:val="en-IE" w:bidi="ar-SA"/>
-              </w:rPr>
-            </w:pPr>
-            <w:r>
-              <w:rPr>
-                <w:rFonts w:eastAsia="Times New Roman" w:cs="Arial"/>
-                <w:kern w:val="0"/>
-                <w:sz w:val="20"/>
-                <w:lang w:val="en-IE" w:bidi="ar-SA"/>
-              </w:rPr>
-              <w:t>100</w:t>
-            </w:r>
-          </w:p>
-        </w:tc>
-        <w:tc>
-          <w:tcPr>
-            <w:tcW w:w="649" w:type="dxa"/>
-            <w:tcBorders>
-              <w:top w:val="single" w:sz="4" w:space="0" w:color="000000"/>
-              <w:bottom w:val="single" w:sz="12" w:space="0" w:color="000000"/>
-            </w:tcBorders>
-            <w:vAlign w:val="center"/>
-          </w:tcPr>
-          <w:p>
-            <w:pPr>
-              <w:pStyle w:val="Normal"/>
-              <w:widowControl w:val="false"/>
-              <w:spacing w:before="0" w:after="0"/>
-              <w:rPr>
-                <w:rFonts w:eastAsia="Times New Roman" w:cs="Arial"/>
-                <w:kern w:val="0"/>
-                <w:sz w:val="20"/>
-                <w:lang w:val="en-IE" w:bidi="ar-SA"/>
-              </w:rPr>
-            </w:pPr>
-            <w:r>
-              <w:rPr>
-                <w:rFonts w:eastAsia="Times New Roman" w:cs="Arial"/>
-                <w:kern w:val="0"/>
-                <w:sz w:val="20"/>
-                <w:lang w:val="en-IE" w:bidi="ar-SA"/>
-              </w:rPr>
-              <w:t>200</w:t>
-            </w:r>
-          </w:p>
-        </w:tc>
-        <w:tc>
-          <w:tcPr>
-            <w:tcW w:w="684" w:type="dxa"/>
-            <w:tcBorders>
-              <w:top w:val="single" w:sz="4" w:space="0" w:color="000000"/>
-              <w:bottom w:val="single" w:sz="12" w:space="0" w:color="000000"/>
-            </w:tcBorders>
-            <w:vAlign w:val="center"/>
-          </w:tcPr>
-          <w:p>
-            <w:pPr>
-              <w:pStyle w:val="Normal"/>
-              <w:widowControl w:val="false"/>
-              <w:spacing w:before="0" w:after="0"/>
-              <w:rPr>
-                <w:rFonts w:eastAsia="Times New Roman" w:cs="Arial"/>
-                <w:kern w:val="0"/>
-                <w:sz w:val="20"/>
-                <w:lang w:val="en-IE" w:bidi="ar-SA"/>
-              </w:rPr>
-            </w:pPr>
-            <w:r>
-              <w:rPr>
-                <w:rFonts w:eastAsia="Times New Roman" w:cs="Arial"/>
-                <w:kern w:val="0"/>
-                <w:sz w:val="20"/>
-                <w:lang w:val="en-IE" w:bidi="ar-SA"/>
-              </w:rPr>
-              <w:t>2.54</w:t>
-            </w:r>
-          </w:p>
-        </w:tc>
-        <w:tc>
-          <w:tcPr>
-            <w:tcW w:w="682" w:type="dxa"/>
-            <w:tcBorders>
-              <w:top w:val="single" w:sz="4" w:space="0" w:color="000000"/>
-              <w:bottom w:val="single" w:sz="12" w:space="0" w:color="000000"/>
-            </w:tcBorders>
-            <w:vAlign w:val="center"/>
-          </w:tcPr>
-          <w:p>
-            <w:pPr>
-              <w:pStyle w:val="Normal"/>
-              <w:widowControl w:val="false"/>
-              <w:spacing w:before="0" w:after="0"/>
-              <w:rPr>
-                <w:rFonts w:eastAsia="Times New Roman" w:cs="Arial"/>
-                <w:kern w:val="0"/>
-                <w:sz w:val="20"/>
-                <w:lang w:val="en-IE" w:bidi="ar-SA"/>
-              </w:rPr>
-            </w:pPr>
-            <w:r>
-              <w:rPr>
-                <w:rFonts w:eastAsia="Times New Roman" w:cs="Arial"/>
-                <w:kern w:val="0"/>
-                <w:sz w:val="20"/>
-                <w:lang w:val="en-IE" w:bidi="ar-SA"/>
-              </w:rPr>
-              <w:t>3.97</w:t>
-            </w:r>
-          </w:p>
-        </w:tc>
-        <w:tc>
-          <w:tcPr>
-            <w:tcW w:w="685" w:type="dxa"/>
-            <w:tcBorders>
-              <w:top w:val="single" w:sz="4" w:space="0" w:color="000000"/>
-              <w:bottom w:val="single" w:sz="12" w:space="0" w:color="000000"/>
-            </w:tcBorders>
-            <w:vAlign w:val="center"/>
-          </w:tcPr>
-          <w:p>
-            <w:pPr>
-              <w:pStyle w:val="Normal"/>
-              <w:widowControl w:val="false"/>
-              <w:spacing w:before="0" w:after="0"/>
-              <w:rPr>
-                <w:rFonts w:eastAsia="Times New Roman" w:cs="Arial"/>
-                <w:kern w:val="0"/>
-                <w:sz w:val="20"/>
-                <w:lang w:val="en-IE" w:bidi="ar-SA"/>
-              </w:rPr>
-            </w:pPr>
-            <w:r>
-              <w:rPr>
-                <w:rFonts w:eastAsia="Times New Roman" w:cs="Arial"/>
-                <w:kern w:val="0"/>
-                <w:sz w:val="20"/>
-                <w:lang w:val="en-IE" w:bidi="ar-SA"/>
-              </w:rPr>
-              <w:t>.002</w:t>
-            </w:r>
-          </w:p>
-        </w:tc>
-      </w:tr>
-    </w:tbl>
-    <w:p>
-      <w:pPr>
-        <w:pStyle w:val="Normal"/>
-        <w:rPr>
-          <w:rFonts w:cs="Arial"/>
-          <w:lang w:val="en-IE"/>
-        </w:rPr>
-      </w:pPr>
-      <w:r>
-        <w:rPr>
-          <w:rFonts w:cs="Arial"/>
-          <w:lang w:val="en-IE"/>
-        </w:rPr>
-      </w:r>
-    </w:p>
-    <w:p>
-      <w:pPr>
-        <w:pStyle w:val="Caption1"/>
-        <w:keepNext w:val="true"/>
-        <w:rPr/>
-      </w:pPr>
-      <w:bookmarkStart w:id="127" w:name="_Ref64371660"/>
-      <w:r>
-        <w:rPr>
-          <w:rFonts w:cs="Arial"/>
-          <w:lang w:val="en-IE"/>
-        </w:rPr>
-        <w:t xml:space="preserve">Table </w:t>
-      </w:r>
-      <w:r>
-        <w:rPr>
-          <w:rFonts w:cs="Arial"/>
-          <w:lang w:val="en-IE"/>
-        </w:rPr>
-        <w:fldChar w:fldCharType="begin"/>
-      </w:r>
-      <w:r>
-        <w:rPr>
-          <w:rFonts w:cs="Arial"/>
-          <w:lang w:val="en-IE"/>
-        </w:rPr>
-        <w:instrText xml:space="preserve"> SEQ Table \* ARABIC </w:instrText>
-      </w:r>
-      <w:r>
-        <w:rPr>
-          <w:rFonts w:cs="Arial"/>
-          <w:lang w:val="en-IE"/>
-        </w:rPr>
-        <w:fldChar w:fldCharType="separate"/>
-      </w:r>
-      <w:r>
-        <w:rPr>
-          <w:rFonts w:cs="Arial"/>
-          <w:lang w:val="en-IE"/>
-        </w:rPr>
-        <w:t>1</w:t>
-      </w:r>
-      <w:r>
-        <w:rPr>
-          <w:rFonts w:cs="Arial"/>
-          <w:lang w:val="en-IE"/>
-        </w:rPr>
-        <w:fldChar w:fldCharType="end"/>
-      </w:r>
-      <w:bookmarkEnd w:id="127"/>
-      <w:r>
-        <w:rPr>
-          <w:rFonts w:cs="Arial"/>
-          <w:lang w:val="en-IE"/>
-        </w:rPr>
-        <w:t>: Performance with and without caching</w:t>
-      </w:r>
-      <w:r>
-        <w:br w:type="page"/>
-      </w:r>
-    </w:p>
-    <w:p>
-      <w:pPr>
-        <w:pStyle w:val="Normal"/>
-        <w:rPr/>
-      </w:pPr>
-      <w:r>
-        <w:rPr>
-          <w:rFonts w:cs="Arial"/>
-          <w:lang w:val="en-IE"/>
-        </w:rPr>
-        <w:t xml:space="preserve">Figures have their caption below the figure as shown in </w:t>
-      </w:r>
-      <w:r>
-        <w:rPr>
-          <w:rFonts w:cs="Arial"/>
-          <w:lang w:val="en-IE"/>
-        </w:rPr>
-        <w:fldChar w:fldCharType="begin"/>
-      </w:r>
-      <w:r>
-        <w:rPr>
-          <w:rFonts w:cs="Arial"/>
-          <w:lang w:val="en-IE"/>
-        </w:rPr>
-        <w:instrText xml:space="preserve"> REF _Ref64371620 \h </w:instrText>
-      </w:r>
-      <w:r>
-        <w:rPr>
-          <w:rFonts w:cs="Arial"/>
-          <w:lang w:val="en-IE"/>
-        </w:rPr>
-        <w:fldChar w:fldCharType="separate"/>
-      </w:r>
-      <w:r>
-        <w:rPr>
-          <w:rFonts w:cs="Arial"/>
-          <w:lang w:val="en-IE"/>
-        </w:rPr>
-        <w:t>Figure 3</w:t>
-      </w:r>
-      <w:r>
-        <w:rPr>
-          <w:rFonts w:cs="Arial"/>
-          <w:lang w:val="en-IE"/>
-        </w:rPr>
-        <w:fldChar w:fldCharType="end"/>
-      </w:r>
-      <w:r>
-        <w:rPr>
-          <w:rFonts w:cs="Arial"/>
-          <w:lang w:val="en-IE"/>
-        </w:rPr>
-        <w:fldChar w:fldCharType="begin"/>
-      </w:r>
-      <w:r>
-        <w:rPr>
-          <w:rFonts w:cs="Arial"/>
-          <w:lang w:val="en-IE"/>
-        </w:rPr>
-        <w:instrText xml:space="preserve"> REF _Ref189972014 \h </w:instrText>
-      </w:r>
-      <w:r>
-        <w:rPr>
-          <w:rFonts w:cs="Arial"/>
-          <w:lang w:val="en-IE"/>
-        </w:rPr>
-        <w:fldChar w:fldCharType="separate"/>
-      </w:r>
-      <w:r>
-        <w:rPr>
-          <w:rFonts w:cs="Arial"/>
-          <w:lang w:val="en-IE"/>
-        </w:rPr>
-        <w:t>Error: Reference source not found</w:t>
-      </w:r>
-      <w:r>
-        <w:rPr>
-          <w:rFonts w:cs="Arial"/>
-          <w:lang w:val="en-IE"/>
-        </w:rPr>
-        <w:fldChar w:fldCharType="end"/>
-      </w:r>
-      <w:r>
-        <w:rPr>
-          <w:rFonts w:cs="Arial"/>
-          <w:lang w:val="en-IE"/>
-        </w:rPr>
-        <w:t xml:space="preserve"> Make sure that if you use colour, the figure is still readable when printed in black &amp; white, e.g., by using additional symbols, patterns, etc.</w:t>
-      </w:r>
-    </w:p>
-    <w:p>
-      <w:pPr>
-        <w:pStyle w:val="Normal"/>
-        <w:keepNext w:val="true"/>
-        <w:rPr/>
-      </w:pPr>
-      <w:r>
-        <w:rPr/>
-        <w:drawing>
-          <wp:inline distT="0" distB="0" distL="0" distR="0">
-            <wp:extent cx="4257675" cy="2924175"/>
-            <wp:effectExtent l="0" t="0" r="0" b="0"/>
-            <wp:docPr id="86" name="Picture 3" descr=""/>
-            <wp:cNvGraphicFramePr>
-              <a:graphicFrameLocks xmlns:a="http://schemas.openxmlformats.org/drawingml/2006/main" noChangeAspect="1"/>
-            </wp:cNvGraphicFramePr>
-            <a:graphic xmlns:a="http://schemas.openxmlformats.org/drawingml/2006/main">
-              <a:graphicData uri="http://schemas.openxmlformats.org/drawingml/2006/picture">
-                <pic:pic xmlns:pic="http://schemas.openxmlformats.org/drawingml/2006/picture">
-                  <pic:nvPicPr>
-                    <pic:cNvPr id="86" name="Picture 3" descr=""/>
-                    <pic:cNvPicPr>
-                      <a:picLocks noChangeAspect="1" noChangeArrowheads="1"/>
-                    </pic:cNvPicPr>
-                  </pic:nvPicPr>
-                  <pic:blipFill>
-                    <a:blip r:embed="rId65"/>
-                    <a:stretch>
-                      <a:fillRect/>
-                    </a:stretch>
-                  </pic:blipFill>
-                  <pic:spPr bwMode="auto">
-                    <a:xfrm>
-                      <a:off x="0" y="0"/>
-                      <a:ext cx="4257675" cy="2924175"/>
-                    </a:xfrm>
-                    <a:prstGeom prst="rect">
-                      <a:avLst/>
-                    </a:prstGeom>
-                  </pic:spPr>
-                </pic:pic>
-              </a:graphicData>
-            </a:graphic>
-          </wp:inline>
-        </w:drawing>
-      </w:r>
-    </w:p>
-    <w:p>
-      <w:pPr>
-        <w:pStyle w:val="Caption1"/>
-        <w:rPr/>
-      </w:pPr>
-      <w:bookmarkStart w:id="128" w:name="_Ref64371620"/>
-      <w:bookmarkStart w:id="129" w:name="_Ref64371614"/>
-      <w:r>
-        <w:rPr>
-          <w:rFonts w:cs="Arial"/>
-          <w:lang w:val="en-IE"/>
-        </w:rPr>
-        <w:t xml:space="preserve">Figure </w:t>
-      </w:r>
-      <w:r>
-        <w:rPr>
-          <w:rFonts w:cs="Arial"/>
-          <w:lang w:val="en-IE"/>
-        </w:rPr>
-        <w:fldChar w:fldCharType="begin"/>
-      </w:r>
-      <w:r>
-        <w:rPr>
-          <w:rFonts w:cs="Arial"/>
-          <w:lang w:val="en-IE"/>
-        </w:rPr>
-        <w:instrText xml:space="preserve"> SEQ Figure \* ARABIC </w:instrText>
-      </w:r>
-      <w:r>
-        <w:rPr>
-          <w:rFonts w:cs="Arial"/>
-          <w:lang w:val="en-IE"/>
-        </w:rPr>
-        <w:fldChar w:fldCharType="separate"/>
-      </w:r>
-      <w:r>
-        <w:rPr>
-          <w:rFonts w:cs="Arial"/>
-          <w:lang w:val="en-IE"/>
-        </w:rPr>
-        <w:t>3</w:t>
-      </w:r>
-      <w:r>
-        <w:rPr>
-          <w:rFonts w:cs="Arial"/>
-          <w:lang w:val="en-IE"/>
-        </w:rPr>
-        <w:fldChar w:fldCharType="end"/>
-      </w:r>
       <w:bookmarkEnd w:id="128"/>
-      <w:r>
-        <w:rPr>
-          <w:rFonts w:cs="Arial"/>
-          <w:lang w:val="en-IE"/>
-        </w:rPr>
-        <w:t>: Learning gain across different experimental groups</w:t>
-      </w:r>
       <w:bookmarkEnd w:id="129"/>
     </w:p>
     <w:p>
@@ -27733,7 +29500,7 @@
         <w:pStyle w:val="Normal"/>
         <w:rPr/>
       </w:pPr>
-      <w:hyperlink r:id="rId66">
+      <w:hyperlink r:id="rId87">
         <w:r>
           <w:rPr>
             <w:rStyle w:val="InternetLink"/>
@@ -27923,10 +29690,10 @@
       </w:r>
     </w:p>
     <w:sectPr>
-      <w:headerReference w:type="default" r:id="rId67"/>
-      <w:headerReference w:type="first" r:id="rId68"/>
-      <w:footerReference w:type="default" r:id="rId69"/>
-      <w:footerReference w:type="first" r:id="rId70"/>
+      <w:headerReference w:type="default" r:id="rId88"/>
+      <w:headerReference w:type="first" r:id="rId89"/>
+      <w:footerReference w:type="default" r:id="rId90"/>
+      <w:footerReference w:type="first" r:id="rId91"/>
       <w:type w:val="nextPage"/>
       <w:pgSz w:w="12240" w:h="15840"/>
       <w:pgMar w:left="2155" w:right="1440" w:gutter="0" w:header="709" w:top="1440" w:footer="709" w:bottom="1440"/>
@@ -28202,7 +29969,7 @@
         <w:rStyle w:val="Pagenumber"/>
         <w:rFonts w:ascii="Times New Roman" w:hAnsi="Times New Roman"/>
       </w:rPr>
-      <w:t>60</w:t>
+      <w:t>57</w:t>
     </w:r>
     <w:r>
       <w:rPr>

</xml_diff>

<commit_message>
Finish conclusion section, add video recording
</commit_message>
<xml_diff>
--- a/Final Technical Report - TEMPLATE.docx
+++ b/Final Technical Report - TEMPLATE.docx
@@ -7580,7 +7580,7 @@
               <w:widowControl w:val="false"/>
               <w:numPr>
                 <w:ilvl w:val="0"/>
-                <w:numId w:val="79"/>
+                <w:numId w:val="83"/>
               </w:numPr>
               <w:spacing w:before="120" w:after="120"/>
               <w:rPr/>
@@ -9997,7 +9997,7 @@
               <w:widowControl w:val="false"/>
               <w:numPr>
                 <w:ilvl w:val="0"/>
-                <w:numId w:val="80"/>
+                <w:numId w:val="84"/>
               </w:numPr>
               <w:spacing w:before="120" w:after="120"/>
               <w:rPr/>
@@ -10550,11 +10550,11 @@
               </w:rPr>
               <w:t xml:space="preserve">E1.2. The system displays an error message. </w:t>
             </w:r>
-            <w:bookmarkStart w:id="45" w:name="__DdeLink__1664_2189312632"/>
-            <w:bookmarkStart w:id="46" w:name="__DdeLink__1681_218931263"/>
-            <w:bookmarkStart w:id="47" w:name="__DdeLink__1664_2189312631"/>
-            <w:bookmarkStart w:id="48" w:name="__DdeLink__1670_218931263"/>
-            <w:bookmarkStart w:id="49" w:name="__DdeLink__1664_218931263"/>
+            <w:bookmarkStart w:id="45" w:name="__DdeLink__1664_2189312631"/>
+            <w:bookmarkStart w:id="46" w:name="__DdeLink__1664_2189312632"/>
+            <w:bookmarkStart w:id="47" w:name="__DdeLink__1670_218931263"/>
+            <w:bookmarkStart w:id="48" w:name="__DdeLink__1664_218931263"/>
+            <w:bookmarkStart w:id="49" w:name="__DdeLink__1681_218931263"/>
             <w:r>
               <w:rPr>
                 <w:b/>
@@ -12644,7 +12644,7 @@
               <w:widowControl w:val="false"/>
               <w:numPr>
                 <w:ilvl w:val="0"/>
-                <w:numId w:val="81"/>
+                <w:numId w:val="85"/>
               </w:numPr>
               <w:spacing w:before="120" w:after="120"/>
               <w:rPr/>
@@ -13027,10 +13027,10 @@
               </w:rPr>
               <w:t xml:space="preserve">E1.1. The system displays an error message.  </w:t>
             </w:r>
-            <w:bookmarkStart w:id="64" w:name="__DdeLink__1664_218931263213"/>
-            <w:bookmarkStart w:id="65" w:name="__DdeLink__1664_21893126333"/>
-            <w:bookmarkStart w:id="66" w:name="__DdeLink__1664_218931263113"/>
-            <w:bookmarkStart w:id="67" w:name="__DdeLink__1670_21893126313"/>
+            <w:bookmarkStart w:id="64" w:name="__DdeLink__1664_218931263113"/>
+            <w:bookmarkStart w:id="65" w:name="__DdeLink__1670_21893126313"/>
+            <w:bookmarkStart w:id="66" w:name="__DdeLink__1664_21893126333"/>
+            <w:bookmarkStart w:id="67" w:name="__DdeLink__1664_218931263213"/>
             <w:r>
               <w:rPr>
                 <w:b/>
@@ -14148,7 +14148,7 @@
               <w:widowControl w:val="false"/>
               <w:numPr>
                 <w:ilvl w:val="0"/>
-                <w:numId w:val="82"/>
+                <w:numId w:val="86"/>
               </w:numPr>
               <w:spacing w:before="120" w:after="120"/>
               <w:rPr/>
@@ -15576,7 +15576,7 @@
               <w:widowControl w:val="false"/>
               <w:numPr>
                 <w:ilvl w:val="0"/>
-                <w:numId w:val="83"/>
+                <w:numId w:val="87"/>
               </w:numPr>
               <w:spacing w:before="120" w:after="120"/>
               <w:rPr/>
@@ -15922,10 +15922,10 @@
               </w:rPr>
               <w:t xml:space="preserve">E1.1. The system displays an error message. </w:t>
             </w:r>
-            <w:bookmarkStart w:id="85" w:name="__DdeLink__1664_218931263112"/>
-            <w:bookmarkStart w:id="86" w:name="__DdeLink__1670_21893126312"/>
-            <w:bookmarkStart w:id="87" w:name="__DdeLink__1664_21893126332"/>
-            <w:bookmarkStart w:id="88" w:name="__DdeLink__1664_218931263212"/>
+            <w:bookmarkStart w:id="85" w:name="__DdeLink__1664_218931263212"/>
+            <w:bookmarkStart w:id="86" w:name="__DdeLink__1664_218931263112"/>
+            <w:bookmarkStart w:id="87" w:name="__DdeLink__1670_21893126312"/>
+            <w:bookmarkStart w:id="88" w:name="__DdeLink__1664_21893126332"/>
             <w:r>
               <w:rPr>
                 <w:b/>
@@ -19952,8 +19952,8 @@
           <w:lang w:val="en-IE"/>
         </w:rPr>
       </w:pPr>
-      <w:bookmarkStart w:id="102" w:name="__DdeLink__2020_2971437680"/>
-      <w:bookmarkStart w:id="103" w:name="__DdeLink__2017_2971437680"/>
+      <w:bookmarkStart w:id="102" w:name="__DdeLink__2017_2971437680"/>
+      <w:bookmarkStart w:id="103" w:name="__DdeLink__2020_2971437680"/>
       <w:r>
         <w:rPr>
           <w:b/>
@@ -28515,6 +28515,7 @@
       <w:bookmarkStart w:id="126" w:name="__DdeLink__2432_142222616"/>
       <w:bookmarkStart w:id="127" w:name="_Toc112169979"/>
       <w:bookmarkEnd w:id="125"/>
+      <w:bookmarkEnd w:id="126"/>
       <w:r>
         <w:rPr>
           <w:lang w:val="en-IE"/>
@@ -28879,7 +28880,7 @@
                 <wp:positionV relativeFrom="paragraph">
                   <wp:posOffset>635</wp:posOffset>
                 </wp:positionV>
-                <wp:extent cx="3599815" cy="3295015"/>
+                <wp:extent cx="3599815" cy="3185160"/>
                 <wp:effectExtent l="0" t="0" r="0" b="0"/>
                 <wp:wrapSquare wrapText="largest"/>
                 <wp:docPr id="116" name="Frame33"/>
@@ -28890,7 +28891,7 @@
                       <wps:spPr>
                         <a:xfrm>
                           <a:off x="0" y="0"/>
-                          <a:ext cx="3599815" cy="3295015"/>
+                          <a:ext cx="3599815" cy="3185160"/>
                         </a:xfrm>
                         <a:prstGeom prst="rect"/>
                         <a:solidFill>
@@ -28907,12 +28908,16 @@
                                 <w:b/>
                                 <w:b/>
                                 <w:bCs/>
+                                <w:sz w:val="14"/>
+                                <w:szCs w:val="14"/>
                               </w:rPr>
                             </w:pPr>
                             <w:r>
                               <w:rPr>
                                 <w:b/>
                                 <w:bCs/>
+                                <w:sz w:val="14"/>
+                                <w:szCs w:val="14"/>
                               </w:rPr>
                               <w:drawing>
                                 <wp:inline distT="0" distB="0" distL="0" distR="0">
@@ -28957,6 +28962,8 @@
                               <w:rPr>
                                 <w:b/>
                                 <w:bCs/>
+                                <w:sz w:val="14"/>
+                                <w:szCs w:val="14"/>
                               </w:rPr>
                               <w:t>2.7.2</w:t>
                             </w:r>
@@ -28964,6 +28971,8 @@
                               <w:rPr>
                                 <w:b/>
                                 <w:bCs/>
+                                <w:sz w:val="14"/>
+                                <w:szCs w:val="14"/>
                               </w:rPr>
                               <w:t>: Entries Request</w:t>
                             </w:r>
@@ -28981,7 +28990,7 @@
           </mc:Choice>
           <mc:Fallback>
             <w:pict>
-              <v:rect style="position:absolute;rotation:-0;width:283.45pt;height:259.45pt;mso-wrap-distance-left:0pt;mso-wrap-distance-right:0pt;mso-wrap-distance-top:0pt;mso-wrap-distance-bottom:0pt;margin-top:0pt;mso-position-vertical:top;mso-position-vertical-relative:text;margin-left:74.4pt;mso-position-horizontal:center;mso-position-horizontal-relative:text">
+              <v:rect style="position:absolute;rotation:-0;width:283.45pt;height:250.8pt;mso-wrap-distance-left:0pt;mso-wrap-distance-right:0pt;mso-wrap-distance-top:0pt;mso-wrap-distance-bottom:0pt;margin-top:0pt;mso-position-vertical:top;mso-position-vertical-relative:text;margin-left:74.4pt;mso-position-horizontal:center;mso-position-horizontal-relative:text">
                 <v:textbox inset="0in,0in,0in,0in">
                   <w:txbxContent>
                     <w:p>
@@ -28992,12 +29001,16 @@
                           <w:b/>
                           <w:b/>
                           <w:bCs/>
+                          <w:sz w:val="14"/>
+                          <w:szCs w:val="14"/>
                         </w:rPr>
                       </w:pPr>
                       <w:r>
                         <w:rPr>
                           <w:b/>
                           <w:bCs/>
+                          <w:sz w:val="14"/>
+                          <w:szCs w:val="14"/>
                         </w:rPr>
                         <w:drawing>
                           <wp:inline distT="0" distB="0" distL="0" distR="0">
@@ -29042,6 +29055,8 @@
                         <w:rPr>
                           <w:b/>
                           <w:bCs/>
+                          <w:sz w:val="14"/>
+                          <w:szCs w:val="14"/>
                         </w:rPr>
                         <w:t>2.7.2</w:t>
                       </w:r>
@@ -29049,6 +29064,8 @@
                         <w:rPr>
                           <w:b/>
                           <w:bCs/>
+                          <w:sz w:val="14"/>
+                          <w:szCs w:val="14"/>
                         </w:rPr>
                         <w:t>: Entries Request</w:t>
                       </w:r>
@@ -29202,29 +29219,505 @@
           <w:lang w:val="en-IE"/>
         </w:rPr>
       </w:pPr>
-      <w:r>
-        <w:rPr/>
-      </w:r>
-    </w:p>
-    <w:p>
-      <w:pPr>
-        <w:pStyle w:val="Normal"/>
+      <w:bookmarkStart w:id="128" w:name="__DdeLink__2432_142222616"/>
+      <w:bookmarkEnd w:id="128"/>
+      <w:r>
         <w:rPr>
           <w:rFonts w:cs="Arial"/>
           <w:lang w:val="en-IE"/>
         </w:rPr>
-      </w:pPr>
-      <w:bookmarkStart w:id="128" w:name="__DdeLink__2432_142222616"/>
-      <w:bookmarkStart w:id="129" w:name="__DdeLink__2427_142222616"/>
-      <w:r>
+        <w:t xml:space="preserve">Overall, the evaluation results indicate a positive user experience with specific areas identified for further enhancement, particularly in terms of visual appeal and additional features. </w:t>
+      </w:r>
+    </w:p>
+    <w:p>
+      <w:pPr>
+        <w:pStyle w:val="Normal"/>
         <w:rPr>
           <w:rFonts w:cs="Arial"/>
           <w:lang w:val="en-IE"/>
         </w:rPr>
-        <w:t>How was the system evaluated and what are the results? In many cases this will include usage data and user feedback. It may also include performance evaluations, scalability, correctness, etc. depending on the focus of the project.</w:t>
-      </w:r>
-      <w:bookmarkEnd w:id="128"/>
+      </w:pPr>
+      <w:r>
+        <w:rPr>
+          <w:rFonts w:cs="Arial"/>
+          <w:lang w:val="en-IE"/>
+        </w:rPr>
+      </w:r>
+    </w:p>
+    <w:p>
+      <w:pPr>
+        <w:pStyle w:val="Heading1"/>
+        <w:rPr>
+          <w:lang w:val="en-IE"/>
+        </w:rPr>
+      </w:pPr>
+      <w:bookmarkStart w:id="129" w:name="__RefHeading___Toc2091_82279772"/>
+      <w:bookmarkStart w:id="130" w:name="_Toc112169980"/>
+      <w:bookmarkStart w:id="131" w:name="__DdeLink__2464_142222616"/>
       <w:bookmarkEnd w:id="129"/>
+      <w:bookmarkEnd w:id="131"/>
+      <w:r>
+        <w:rPr>
+          <w:lang w:val="en-IE"/>
+        </w:rPr>
+        <w:t>Conclusions</w:t>
+      </w:r>
+      <w:bookmarkEnd w:id="130"/>
+    </w:p>
+    <w:p>
+      <w:pPr>
+        <w:pStyle w:val="Normal"/>
+        <w:rPr>
+          <w:b/>
+          <w:b/>
+          <w:bCs/>
+        </w:rPr>
+      </w:pPr>
+      <w:bookmarkStart w:id="132" w:name="__DdeLink__2464_142222616"/>
+      <w:bookmarkEnd w:id="132"/>
+      <w:r>
+        <w:rPr>
+          <w:b/>
+          <w:bCs/>
+        </w:rPr>
+        <w:t>Advantages:</w:t>
+      </w:r>
+    </w:p>
+    <w:p>
+      <w:pPr>
+        <w:pStyle w:val="Normal"/>
+        <w:numPr>
+          <w:ilvl w:val="0"/>
+          <w:numId w:val="79"/>
+        </w:numPr>
+        <w:rPr>
+          <w:b/>
+          <w:b/>
+          <w:bCs/>
+        </w:rPr>
+      </w:pPr>
+      <w:r>
+        <w:rPr>
+          <w:b/>
+          <w:bCs/>
+        </w:rPr>
+        <w:t>User-Friendly Interface: SoulJournal</w:t>
+      </w:r>
+      <w:r>
+        <w:rPr>
+          <w:b w:val="false"/>
+          <w:bCs w:val="false"/>
+        </w:rPr>
+        <w:t xml:space="preserve"> offers a simple and intuitive interface, making it easy for uers to document their thoughts and experiences.</w:t>
+      </w:r>
+    </w:p>
+    <w:p>
+      <w:pPr>
+        <w:pStyle w:val="Normal"/>
+        <w:numPr>
+          <w:ilvl w:val="0"/>
+          <w:numId w:val="79"/>
+        </w:numPr>
+        <w:rPr>
+          <w:b/>
+          <w:b/>
+          <w:bCs/>
+        </w:rPr>
+      </w:pPr>
+      <w:r>
+        <w:rPr>
+          <w:b/>
+          <w:bCs/>
+        </w:rPr>
+        <w:t>Unique Features:</w:t>
+      </w:r>
+      <w:r>
+        <w:rPr>
+          <w:b w:val="false"/>
+          <w:bCs w:val="false"/>
+        </w:rPr>
+        <w:t xml:space="preserve"> The integration of a radio player enhances the journaling experience, providing a calming background while writing.</w:t>
+      </w:r>
+    </w:p>
+    <w:p>
+      <w:pPr>
+        <w:pStyle w:val="Normal"/>
+        <w:numPr>
+          <w:ilvl w:val="0"/>
+          <w:numId w:val="79"/>
+        </w:numPr>
+        <w:rPr>
+          <w:b/>
+          <w:b/>
+          <w:bCs/>
+        </w:rPr>
+      </w:pPr>
+      <w:r>
+        <w:rPr>
+          <w:b/>
+          <w:bCs/>
+        </w:rPr>
+        <w:t>Positive User Feedback:</w:t>
+      </w:r>
+      <w:r>
+        <w:rPr>
+          <w:b w:val="false"/>
+          <w:bCs w:val="false"/>
+        </w:rPr>
+        <w:t xml:space="preserve"> Users have expressed satisfaction with the application’s core functionalities, indicating a soid foundation for further development.</w:t>
+      </w:r>
+    </w:p>
+    <w:p>
+      <w:pPr>
+        <w:pStyle w:val="Normal"/>
+        <w:rPr>
+          <w:b/>
+          <w:b/>
+          <w:bCs/>
+        </w:rPr>
+      </w:pPr>
+      <w:r>
+        <w:rPr>
+          <w:b/>
+          <w:bCs/>
+        </w:rPr>
+        <w:t>Disadvantages:</w:t>
+      </w:r>
+    </w:p>
+    <w:p>
+      <w:pPr>
+        <w:pStyle w:val="Normal"/>
+        <w:numPr>
+          <w:ilvl w:val="0"/>
+          <w:numId w:val="80"/>
+        </w:numPr>
+        <w:rPr>
+          <w:b/>
+          <w:b/>
+          <w:bCs/>
+        </w:rPr>
+      </w:pPr>
+      <w:r>
+        <w:rPr>
+          <w:b/>
+          <w:bCs/>
+        </w:rPr>
+        <w:t>Simplicity:</w:t>
+      </w:r>
+      <w:r>
+        <w:rPr>
+          <w:b w:val="false"/>
+          <w:bCs w:val="false"/>
+        </w:rPr>
+        <w:t xml:space="preserve"> Some users find the application too simple, suggesting a need for additional features and visual enhancements.</w:t>
+      </w:r>
+    </w:p>
+    <w:p>
+      <w:pPr>
+        <w:pStyle w:val="Normal"/>
+        <w:numPr>
+          <w:ilvl w:val="0"/>
+          <w:numId w:val="80"/>
+        </w:numPr>
+        <w:rPr>
+          <w:b/>
+          <w:b/>
+          <w:bCs/>
+        </w:rPr>
+      </w:pPr>
+      <w:r>
+        <w:rPr>
+          <w:b/>
+          <w:bCs/>
+        </w:rPr>
+        <w:t>Limited Visual Appeal:</w:t>
+      </w:r>
+      <w:r>
+        <w:rPr>
+          <w:b w:val="false"/>
+          <w:bCs w:val="false"/>
+        </w:rPr>
+        <w:t xml:space="preserve"> Feedback indicates a desire for more images and visual elements to make the application more engaging.</w:t>
+      </w:r>
+    </w:p>
+    <w:p>
+      <w:pPr>
+        <w:pStyle w:val="Normal"/>
+        <w:rPr>
+          <w:b w:val="false"/>
+          <w:b w:val="false"/>
+          <w:bCs w:val="false"/>
+        </w:rPr>
+      </w:pPr>
+      <w:r>
+        <w:rPr>
+          <w:b/>
+          <w:bCs/>
+        </w:rPr>
+      </w:r>
+    </w:p>
+    <w:p>
+      <w:pPr>
+        <w:pStyle w:val="Normal"/>
+        <w:rPr>
+          <w:b/>
+          <w:b/>
+          <w:bCs/>
+        </w:rPr>
+      </w:pPr>
+      <w:r>
+        <w:rPr>
+          <w:b/>
+          <w:bCs/>
+        </w:rPr>
+        <w:t>Opportunities:</w:t>
+      </w:r>
+    </w:p>
+    <w:p>
+      <w:pPr>
+        <w:pStyle w:val="Normal"/>
+        <w:numPr>
+          <w:ilvl w:val="0"/>
+          <w:numId w:val="81"/>
+        </w:numPr>
+        <w:rPr>
+          <w:b/>
+          <w:b/>
+          <w:bCs/>
+        </w:rPr>
+      </w:pPr>
+      <w:r>
+        <w:rPr>
+          <w:b/>
+          <w:bCs/>
+        </w:rPr>
+        <w:t>Feature Expansion:</w:t>
+      </w:r>
+      <w:r>
+        <w:rPr>
+          <w:b w:val="false"/>
+          <w:bCs w:val="false"/>
+        </w:rPr>
+        <w:t xml:space="preserve"> There is potential to add more features, such as mood tracking, image uploads, and customziable themes, to enhance user engagement.</w:t>
+      </w:r>
+    </w:p>
+    <w:p>
+      <w:pPr>
+        <w:pStyle w:val="Normal"/>
+        <w:numPr>
+          <w:ilvl w:val="0"/>
+          <w:numId w:val="81"/>
+        </w:numPr>
+        <w:rPr>
+          <w:b/>
+          <w:b/>
+          <w:bCs/>
+        </w:rPr>
+      </w:pPr>
+      <w:r>
+        <w:rPr>
+          <w:b/>
+          <w:bCs/>
+        </w:rPr>
+        <w:t>User Feedback Integration:</w:t>
+      </w:r>
+      <w:r>
+        <w:rPr>
+          <w:b w:val="false"/>
+          <w:bCs w:val="false"/>
+        </w:rPr>
+        <w:t xml:space="preserve"> Leveraging user feedback to continuously improve the application can lead to higher user satisfaction and retention.</w:t>
+      </w:r>
+    </w:p>
+    <w:p>
+      <w:pPr>
+        <w:pStyle w:val="Normal"/>
+        <w:numPr>
+          <w:ilvl w:val="0"/>
+          <w:numId w:val="81"/>
+        </w:numPr>
+        <w:rPr>
+          <w:b/>
+          <w:b/>
+          <w:bCs/>
+        </w:rPr>
+      </w:pPr>
+      <w:r>
+        <w:rPr>
+          <w:b/>
+          <w:bCs/>
+        </w:rPr>
+        <w:t xml:space="preserve">Scalability: </w:t>
+      </w:r>
+      <w:r>
+        <w:rPr>
+          <w:b w:val="false"/>
+          <w:bCs w:val="false"/>
+        </w:rPr>
+        <w:t>The application can be scaled to support a larger user base, with potential for cloud integration to handle increased data storage and processing needs.</w:t>
+      </w:r>
+    </w:p>
+    <w:p>
+      <w:pPr>
+        <w:pStyle w:val="Normal"/>
+        <w:rPr>
+          <w:b w:val="false"/>
+          <w:b w:val="false"/>
+          <w:bCs w:val="false"/>
+        </w:rPr>
+      </w:pPr>
+      <w:r>
+        <w:rPr>
+          <w:b/>
+          <w:bCs/>
+        </w:rPr>
+      </w:r>
+    </w:p>
+    <w:p>
+      <w:pPr>
+        <w:pStyle w:val="Normal"/>
+        <w:rPr>
+          <w:b/>
+          <w:b/>
+          <w:bCs/>
+        </w:rPr>
+      </w:pPr>
+      <w:r>
+        <w:rPr>
+          <w:b/>
+          <w:bCs/>
+        </w:rPr>
+        <w:t>Limits:</w:t>
+      </w:r>
+    </w:p>
+    <w:p>
+      <w:pPr>
+        <w:pStyle w:val="Normal"/>
+        <w:numPr>
+          <w:ilvl w:val="0"/>
+          <w:numId w:val="82"/>
+        </w:numPr>
+        <w:rPr>
+          <w:b/>
+          <w:b/>
+          <w:bCs/>
+        </w:rPr>
+      </w:pPr>
+      <w:r>
+        <w:rPr>
+          <w:b/>
+          <w:bCs/>
+        </w:rPr>
+        <w:t xml:space="preserve">Resource Constraints: </w:t>
+      </w:r>
+      <w:r>
+        <w:rPr>
+          <w:b w:val="false"/>
+          <w:bCs w:val="false"/>
+        </w:rPr>
+        <w:t>Development and enhancement of new features may be limited by available resources, such as time and budget.</w:t>
+      </w:r>
+    </w:p>
+    <w:p>
+      <w:pPr>
+        <w:pStyle w:val="Normal"/>
+        <w:numPr>
+          <w:ilvl w:val="0"/>
+          <w:numId w:val="82"/>
+        </w:numPr>
+        <w:rPr>
+          <w:b/>
+          <w:b/>
+          <w:bCs/>
+        </w:rPr>
+      </w:pPr>
+      <w:r>
+        <w:rPr>
+          <w:b/>
+          <w:bCs/>
+        </w:rPr>
+        <w:t xml:space="preserve">Technical Challenges: </w:t>
+      </w:r>
+      <w:r>
+        <w:rPr>
+          <w:b w:val="false"/>
+          <w:bCs w:val="false"/>
+        </w:rPr>
+        <w:t>Ensuring the application remains responsive and reliable as new features are added may present technical challenges.</w:t>
+      </w:r>
+    </w:p>
+    <w:p>
+      <w:pPr>
+        <w:pStyle w:val="Normal"/>
+        <w:numPr>
+          <w:ilvl w:val="0"/>
+          <w:numId w:val="82"/>
+        </w:numPr>
+        <w:rPr>
+          <w:b/>
+          <w:b/>
+          <w:bCs/>
+        </w:rPr>
+      </w:pPr>
+      <w:r>
+        <w:rPr>
+          <w:b/>
+          <w:bCs/>
+        </w:rPr>
+        <w:t xml:space="preserve">User Adoption: </w:t>
+      </w:r>
+      <w:r>
+        <w:rPr>
+          <w:b w:val="false"/>
+          <w:bCs w:val="false"/>
+        </w:rPr>
+        <w:t>Attracting and retaining a larger user base requires effective marketing and continuous improvement based on user feedback.</w:t>
+      </w:r>
+    </w:p>
+    <w:p>
+      <w:pPr>
+        <w:pStyle w:val="Normal"/>
+        <w:numPr>
+          <w:ilvl w:val="0"/>
+          <w:numId w:val="0"/>
+        </w:numPr>
+        <w:ind w:left="720" w:hanging="0"/>
+        <w:rPr>
+          <w:b/>
+          <w:b/>
+          <w:bCs/>
+        </w:rPr>
+      </w:pPr>
+      <w:r>
+        <w:rPr>
+          <w:b/>
+          <w:bCs/>
+        </w:rPr>
+      </w:r>
+    </w:p>
+    <w:p>
+      <w:pPr>
+        <w:pStyle w:val="Heading1"/>
+        <w:rPr>
+          <w:lang w:val="en-IE"/>
+        </w:rPr>
+      </w:pPr>
+      <w:bookmarkStart w:id="133" w:name="__RefHeading___Toc2093_82279772"/>
+      <w:bookmarkEnd w:id="133"/>
+      <w:r>
+        <w:rPr>
+          <w:lang w:val="en-IE"/>
+        </w:rPr>
+        <w:t>F</w:t>
+      </w:r>
+      <w:bookmarkStart w:id="134" w:name="_Toc112169981"/>
+      <w:r>
+        <w:rPr>
+          <w:lang w:val="en-IE"/>
+        </w:rPr>
+        <w:t>urther development or research</w:t>
+      </w:r>
+      <w:bookmarkEnd w:id="134"/>
     </w:p>
     <w:p>
       <w:pPr>
@@ -29239,6 +29732,7 @@
           <w:rFonts w:cs="Arial"/>
           <w:lang w:val="en-IE"/>
         </w:rPr>
+        <w:t>With more resources, where could the results of this project lead to?</w:t>
       </w:r>
     </w:p>
     <w:p>
@@ -29248,84 +29742,16 @@
           <w:lang w:val="en-IE"/>
         </w:rPr>
       </w:pPr>
-      <w:bookmarkStart w:id="130" w:name="__RefHeading___Toc2091_82279772"/>
-      <w:bookmarkStart w:id="131" w:name="_Toc112169980"/>
-      <w:bookmarkEnd w:id="130"/>
-      <w:r>
-        <w:rPr>
-          <w:lang w:val="en-IE"/>
-        </w:rPr>
-        <w:t>Conclusions</w:t>
-      </w:r>
-      <w:bookmarkEnd w:id="131"/>
-    </w:p>
-    <w:p>
-      <w:pPr>
-        <w:pStyle w:val="Normal"/>
-        <w:rPr>
-          <w:rFonts w:cs="Arial"/>
-          <w:lang w:val="en-IE"/>
-        </w:rPr>
-      </w:pPr>
-      <w:r>
-        <w:rPr>
-          <w:rFonts w:cs="Arial"/>
-          <w:lang w:val="en-IE"/>
-        </w:rPr>
-        <w:t>Describe the advantages/disadvantages, opportunities, and limits of the project.</w:t>
-      </w:r>
-    </w:p>
-    <w:p>
-      <w:pPr>
-        <w:pStyle w:val="Heading1"/>
-        <w:rPr>
-          <w:lang w:val="en-IE"/>
-        </w:rPr>
-      </w:pPr>
-      <w:bookmarkStart w:id="132" w:name="__RefHeading___Toc2093_82279772"/>
-      <w:bookmarkStart w:id="133" w:name="_Toc112169981"/>
-      <w:bookmarkEnd w:id="132"/>
-      <w:r>
-        <w:rPr>
-          <w:lang w:val="en-IE"/>
-        </w:rPr>
-        <w:t>Further development or research</w:t>
-      </w:r>
-      <w:bookmarkEnd w:id="133"/>
-    </w:p>
-    <w:p>
-      <w:pPr>
-        <w:pStyle w:val="Normal"/>
-        <w:rPr>
-          <w:rFonts w:cs="Arial"/>
-          <w:lang w:val="en-IE"/>
-        </w:rPr>
-      </w:pPr>
-      <w:r>
-        <w:rPr>
-          <w:rFonts w:cs="Arial"/>
-          <w:lang w:val="en-IE"/>
-        </w:rPr>
-        <w:t>With more resources, where could the results of this project lead to?</w:t>
-      </w:r>
-    </w:p>
-    <w:p>
-      <w:pPr>
-        <w:pStyle w:val="Heading1"/>
-        <w:rPr>
-          <w:lang w:val="en-IE"/>
-        </w:rPr>
-      </w:pPr>
-      <w:bookmarkStart w:id="134" w:name="__RefHeading___Toc2095_82279772"/>
-      <w:bookmarkStart w:id="135" w:name="_Toc112169982"/>
-      <w:bookmarkEnd w:id="134"/>
+      <w:bookmarkStart w:id="135" w:name="__RefHeading___Toc2095_82279772"/>
+      <w:bookmarkStart w:id="136" w:name="_Toc112169982"/>
+      <w:bookmarkEnd w:id="135"/>
       <w:r>
         <w:rPr>
           <w:lang w:val="en-IE"/>
         </w:rPr>
         <w:t>References</w:t>
       </w:r>
-      <w:bookmarkEnd w:id="135"/>
+      <w:bookmarkEnd w:id="136"/>
     </w:p>
     <w:p>
       <w:pPr>
@@ -29563,16 +29989,16 @@
           <w:lang w:val="en-IE"/>
         </w:rPr>
       </w:pPr>
-      <w:bookmarkStart w:id="136" w:name="__RefHeading___Toc2097_82279772"/>
-      <w:bookmarkStart w:id="137" w:name="_Toc112169983"/>
-      <w:bookmarkEnd w:id="136"/>
+      <w:bookmarkStart w:id="137" w:name="__RefHeading___Toc2097_82279772"/>
+      <w:bookmarkStart w:id="138" w:name="_Toc112169983"/>
+      <w:bookmarkEnd w:id="137"/>
       <w:r>
         <w:rPr>
           <w:lang w:val="en-IE"/>
         </w:rPr>
         <w:t>Appendix</w:t>
       </w:r>
-      <w:bookmarkEnd w:id="137"/>
+      <w:bookmarkEnd w:id="138"/>
     </w:p>
     <w:p>
       <w:pPr>
@@ -29581,16 +30007,16 @@
           <w:lang w:val="en-IE"/>
         </w:rPr>
       </w:pPr>
-      <w:bookmarkStart w:id="138" w:name="__RefHeading___Toc2099_82279772"/>
-      <w:bookmarkStart w:id="139" w:name="_Toc112169984"/>
-      <w:bookmarkEnd w:id="138"/>
+      <w:bookmarkStart w:id="139" w:name="__RefHeading___Toc2099_82279772"/>
+      <w:bookmarkStart w:id="140" w:name="_Toc112169984"/>
+      <w:bookmarkEnd w:id="139"/>
       <w:r>
         <w:rPr>
           <w:lang w:val="en-IE"/>
         </w:rPr>
         <w:t>Project Proposal</w:t>
       </w:r>
-      <w:bookmarkEnd w:id="139"/>
+      <w:bookmarkEnd w:id="140"/>
     </w:p>
     <w:p>
       <w:pPr>
@@ -29599,32 +30025,32 @@
           <w:lang w:val="en-IE"/>
         </w:rPr>
       </w:pPr>
-      <w:bookmarkStart w:id="140" w:name="__RefHeading___Toc2101_82279772"/>
-      <w:bookmarkStart w:id="141" w:name="_Toc112169985"/>
-      <w:bookmarkEnd w:id="140"/>
+      <w:bookmarkStart w:id="141" w:name="__RefHeading___Toc2101_82279772"/>
+      <w:bookmarkStart w:id="142" w:name="_Toc112169985"/>
+      <w:bookmarkEnd w:id="141"/>
       <w:r>
         <w:rPr>
           <w:lang w:val="en-IE"/>
         </w:rPr>
         <w:t>Project Plan</w:t>
       </w:r>
-      <w:bookmarkEnd w:id="141"/>
+      <w:bookmarkEnd w:id="142"/>
     </w:p>
     <w:p>
       <w:pPr>
         <w:pStyle w:val="Heading2"/>
         <w:rPr/>
       </w:pPr>
-      <w:bookmarkStart w:id="142" w:name="__RefHeading___Toc2103_82279772"/>
-      <w:bookmarkStart w:id="143" w:name="_Toc112169986"/>
-      <w:bookmarkEnd w:id="142"/>
+      <w:bookmarkStart w:id="143" w:name="__RefHeading___Toc2103_82279772"/>
+      <w:bookmarkStart w:id="144" w:name="_Toc112169986"/>
+      <w:bookmarkEnd w:id="143"/>
       <w:r>
         <w:rPr>
           <w:lang w:val="en-IE"/>
         </w:rPr>
         <w:t>Requirement Specification</w:t>
       </w:r>
-      <w:bookmarkEnd w:id="143"/>
+      <w:bookmarkEnd w:id="144"/>
       <w:r>
         <w:rPr>
           <w:lang w:val="en-IE"/>
@@ -29639,32 +30065,32 @@
           <w:lang w:val="en-IE"/>
         </w:rPr>
       </w:pPr>
-      <w:bookmarkStart w:id="144" w:name="__RefHeading___Toc2105_82279772"/>
-      <w:bookmarkStart w:id="145" w:name="_Toc112169987"/>
-      <w:bookmarkEnd w:id="144"/>
+      <w:bookmarkStart w:id="145" w:name="__RefHeading___Toc2105_82279772"/>
+      <w:bookmarkStart w:id="146" w:name="_Toc112169987"/>
+      <w:bookmarkEnd w:id="145"/>
       <w:r>
         <w:rPr>
           <w:lang w:val="en-IE"/>
         </w:rPr>
         <w:t>Monthly Journal</w:t>
       </w:r>
-      <w:bookmarkEnd w:id="145"/>
+      <w:bookmarkEnd w:id="146"/>
     </w:p>
     <w:p>
       <w:pPr>
         <w:pStyle w:val="Heading2"/>
         <w:rPr/>
       </w:pPr>
-      <w:bookmarkStart w:id="146" w:name="__RefHeading___Toc2107_82279772"/>
-      <w:bookmarkStart w:id="147" w:name="_Toc112169988"/>
-      <w:bookmarkEnd w:id="146"/>
+      <w:bookmarkStart w:id="147" w:name="__RefHeading___Toc2107_82279772"/>
+      <w:bookmarkStart w:id="148" w:name="_Toc112169988"/>
+      <w:bookmarkEnd w:id="147"/>
       <w:r>
         <w:rPr>
           <w:lang w:val="en-IE"/>
         </w:rPr>
         <w:t>Other Material Used</w:t>
       </w:r>
-      <w:bookmarkEnd w:id="147"/>
+      <w:bookmarkEnd w:id="148"/>
       <w:r>
         <w:rPr>
           <w:lang w:val="en-IE"/>
@@ -29969,7 +30395,7 @@
         <w:rStyle w:val="Pagenumber"/>
         <w:rFonts w:ascii="Times New Roman" w:hAnsi="Times New Roman"/>
       </w:rPr>
-      <w:t>57</w:t>
+      <w:t>63</w:t>
     </w:r>
     <w:r>
       <w:rPr>
@@ -40885,6 +41311,554 @@
       <w:rPr>
         <w:b/>
         <w:bCs/>
+      </w:rPr>
+    </w:lvl>
+  </w:abstractNum>
+  <w:abstractNum w:abstractNumId="79">
+    <w:lvl w:ilvl="0">
+      <w:start w:val="1"/>
+      <w:numFmt w:val="bullet"/>
+      <w:lvlText w:val=""/>
+      <w:lvlJc w:val="left"/>
+      <w:pPr>
+        <w:tabs>
+          <w:tab w:val="num" w:pos="720"/>
+        </w:tabs>
+        <w:ind w:left="720" w:hanging="360"/>
+      </w:pPr>
+      <w:rPr>
+        <w:rFonts w:ascii="Symbol" w:hAnsi="Symbol" w:cs="Symbol" w:hint="default"/>
+      </w:rPr>
+    </w:lvl>
+    <w:lvl w:ilvl="1">
+      <w:start w:val="1"/>
+      <w:numFmt w:val="bullet"/>
+      <w:lvlText w:val="◦"/>
+      <w:lvlJc w:val="left"/>
+      <w:pPr>
+        <w:tabs>
+          <w:tab w:val="num" w:pos="1080"/>
+        </w:tabs>
+        <w:ind w:left="1080" w:hanging="360"/>
+      </w:pPr>
+      <w:rPr>
+        <w:rFonts w:ascii="OpenSymbol" w:hAnsi="OpenSymbol" w:cs="OpenSymbol" w:hint="default"/>
+      </w:rPr>
+    </w:lvl>
+    <w:lvl w:ilvl="2">
+      <w:start w:val="1"/>
+      <w:numFmt w:val="bullet"/>
+      <w:lvlText w:val="▪"/>
+      <w:lvlJc w:val="left"/>
+      <w:pPr>
+        <w:tabs>
+          <w:tab w:val="num" w:pos="1440"/>
+        </w:tabs>
+        <w:ind w:left="1440" w:hanging="360"/>
+      </w:pPr>
+      <w:rPr>
+        <w:rFonts w:ascii="OpenSymbol" w:hAnsi="OpenSymbol" w:cs="OpenSymbol" w:hint="default"/>
+      </w:rPr>
+    </w:lvl>
+    <w:lvl w:ilvl="3">
+      <w:start w:val="1"/>
+      <w:numFmt w:val="bullet"/>
+      <w:lvlText w:val=""/>
+      <w:lvlJc w:val="left"/>
+      <w:pPr>
+        <w:tabs>
+          <w:tab w:val="num" w:pos="1800"/>
+        </w:tabs>
+        <w:ind w:left="1800" w:hanging="360"/>
+      </w:pPr>
+      <w:rPr>
+        <w:rFonts w:ascii="Symbol" w:hAnsi="Symbol" w:cs="Symbol" w:hint="default"/>
+      </w:rPr>
+    </w:lvl>
+    <w:lvl w:ilvl="4">
+      <w:start w:val="1"/>
+      <w:numFmt w:val="bullet"/>
+      <w:lvlText w:val="◦"/>
+      <w:lvlJc w:val="left"/>
+      <w:pPr>
+        <w:tabs>
+          <w:tab w:val="num" w:pos="2160"/>
+        </w:tabs>
+        <w:ind w:left="2160" w:hanging="360"/>
+      </w:pPr>
+      <w:rPr>
+        <w:rFonts w:ascii="OpenSymbol" w:hAnsi="OpenSymbol" w:cs="OpenSymbol" w:hint="default"/>
+      </w:rPr>
+    </w:lvl>
+    <w:lvl w:ilvl="5">
+      <w:start w:val="1"/>
+      <w:numFmt w:val="bullet"/>
+      <w:lvlText w:val="▪"/>
+      <w:lvlJc w:val="left"/>
+      <w:pPr>
+        <w:tabs>
+          <w:tab w:val="num" w:pos="2520"/>
+        </w:tabs>
+        <w:ind w:left="2520" w:hanging="360"/>
+      </w:pPr>
+      <w:rPr>
+        <w:rFonts w:ascii="OpenSymbol" w:hAnsi="OpenSymbol" w:cs="OpenSymbol" w:hint="default"/>
+      </w:rPr>
+    </w:lvl>
+    <w:lvl w:ilvl="6">
+      <w:start w:val="1"/>
+      <w:numFmt w:val="bullet"/>
+      <w:lvlText w:val=""/>
+      <w:lvlJc w:val="left"/>
+      <w:pPr>
+        <w:tabs>
+          <w:tab w:val="num" w:pos="2880"/>
+        </w:tabs>
+        <w:ind w:left="2880" w:hanging="360"/>
+      </w:pPr>
+      <w:rPr>
+        <w:rFonts w:ascii="Symbol" w:hAnsi="Symbol" w:cs="Symbol" w:hint="default"/>
+      </w:rPr>
+    </w:lvl>
+    <w:lvl w:ilvl="7">
+      <w:start w:val="1"/>
+      <w:numFmt w:val="bullet"/>
+      <w:lvlText w:val="◦"/>
+      <w:lvlJc w:val="left"/>
+      <w:pPr>
+        <w:tabs>
+          <w:tab w:val="num" w:pos="3240"/>
+        </w:tabs>
+        <w:ind w:left="3240" w:hanging="360"/>
+      </w:pPr>
+      <w:rPr>
+        <w:rFonts w:ascii="OpenSymbol" w:hAnsi="OpenSymbol" w:cs="OpenSymbol" w:hint="default"/>
+      </w:rPr>
+    </w:lvl>
+    <w:lvl w:ilvl="8">
+      <w:start w:val="1"/>
+      <w:numFmt w:val="bullet"/>
+      <w:lvlText w:val="▪"/>
+      <w:lvlJc w:val="left"/>
+      <w:pPr>
+        <w:tabs>
+          <w:tab w:val="num" w:pos="3600"/>
+        </w:tabs>
+        <w:ind w:left="3600" w:hanging="360"/>
+      </w:pPr>
+      <w:rPr>
+        <w:rFonts w:ascii="OpenSymbol" w:hAnsi="OpenSymbol" w:cs="OpenSymbol" w:hint="default"/>
+      </w:rPr>
+    </w:lvl>
+  </w:abstractNum>
+  <w:abstractNum w:abstractNumId="80">
+    <w:lvl w:ilvl="0">
+      <w:start w:val="1"/>
+      <w:numFmt w:val="bullet"/>
+      <w:lvlText w:val=""/>
+      <w:lvlJc w:val="left"/>
+      <w:pPr>
+        <w:tabs>
+          <w:tab w:val="num" w:pos="720"/>
+        </w:tabs>
+        <w:ind w:left="720" w:hanging="360"/>
+      </w:pPr>
+      <w:rPr>
+        <w:rFonts w:ascii="Symbol" w:hAnsi="Symbol" w:cs="Symbol" w:hint="default"/>
+      </w:rPr>
+    </w:lvl>
+    <w:lvl w:ilvl="1">
+      <w:start w:val="1"/>
+      <w:numFmt w:val="bullet"/>
+      <w:lvlText w:val="◦"/>
+      <w:lvlJc w:val="left"/>
+      <w:pPr>
+        <w:tabs>
+          <w:tab w:val="num" w:pos="1080"/>
+        </w:tabs>
+        <w:ind w:left="1080" w:hanging="360"/>
+      </w:pPr>
+      <w:rPr>
+        <w:rFonts w:ascii="OpenSymbol" w:hAnsi="OpenSymbol" w:cs="OpenSymbol" w:hint="default"/>
+      </w:rPr>
+    </w:lvl>
+    <w:lvl w:ilvl="2">
+      <w:start w:val="1"/>
+      <w:numFmt w:val="bullet"/>
+      <w:lvlText w:val="▪"/>
+      <w:lvlJc w:val="left"/>
+      <w:pPr>
+        <w:tabs>
+          <w:tab w:val="num" w:pos="1440"/>
+        </w:tabs>
+        <w:ind w:left="1440" w:hanging="360"/>
+      </w:pPr>
+      <w:rPr>
+        <w:rFonts w:ascii="OpenSymbol" w:hAnsi="OpenSymbol" w:cs="OpenSymbol" w:hint="default"/>
+      </w:rPr>
+    </w:lvl>
+    <w:lvl w:ilvl="3">
+      <w:start w:val="1"/>
+      <w:numFmt w:val="bullet"/>
+      <w:lvlText w:val=""/>
+      <w:lvlJc w:val="left"/>
+      <w:pPr>
+        <w:tabs>
+          <w:tab w:val="num" w:pos="1800"/>
+        </w:tabs>
+        <w:ind w:left="1800" w:hanging="360"/>
+      </w:pPr>
+      <w:rPr>
+        <w:rFonts w:ascii="Symbol" w:hAnsi="Symbol" w:cs="Symbol" w:hint="default"/>
+      </w:rPr>
+    </w:lvl>
+    <w:lvl w:ilvl="4">
+      <w:start w:val="1"/>
+      <w:numFmt w:val="bullet"/>
+      <w:lvlText w:val="◦"/>
+      <w:lvlJc w:val="left"/>
+      <w:pPr>
+        <w:tabs>
+          <w:tab w:val="num" w:pos="2160"/>
+        </w:tabs>
+        <w:ind w:left="2160" w:hanging="360"/>
+      </w:pPr>
+      <w:rPr>
+        <w:rFonts w:ascii="OpenSymbol" w:hAnsi="OpenSymbol" w:cs="OpenSymbol" w:hint="default"/>
+      </w:rPr>
+    </w:lvl>
+    <w:lvl w:ilvl="5">
+      <w:start w:val="1"/>
+      <w:numFmt w:val="bullet"/>
+      <w:lvlText w:val="▪"/>
+      <w:lvlJc w:val="left"/>
+      <w:pPr>
+        <w:tabs>
+          <w:tab w:val="num" w:pos="2520"/>
+        </w:tabs>
+        <w:ind w:left="2520" w:hanging="360"/>
+      </w:pPr>
+      <w:rPr>
+        <w:rFonts w:ascii="OpenSymbol" w:hAnsi="OpenSymbol" w:cs="OpenSymbol" w:hint="default"/>
+      </w:rPr>
+    </w:lvl>
+    <w:lvl w:ilvl="6">
+      <w:start w:val="1"/>
+      <w:numFmt w:val="bullet"/>
+      <w:lvlText w:val=""/>
+      <w:lvlJc w:val="left"/>
+      <w:pPr>
+        <w:tabs>
+          <w:tab w:val="num" w:pos="2880"/>
+        </w:tabs>
+        <w:ind w:left="2880" w:hanging="360"/>
+      </w:pPr>
+      <w:rPr>
+        <w:rFonts w:ascii="Symbol" w:hAnsi="Symbol" w:cs="Symbol" w:hint="default"/>
+      </w:rPr>
+    </w:lvl>
+    <w:lvl w:ilvl="7">
+      <w:start w:val="1"/>
+      <w:numFmt w:val="bullet"/>
+      <w:lvlText w:val="◦"/>
+      <w:lvlJc w:val="left"/>
+      <w:pPr>
+        <w:tabs>
+          <w:tab w:val="num" w:pos="3240"/>
+        </w:tabs>
+        <w:ind w:left="3240" w:hanging="360"/>
+      </w:pPr>
+      <w:rPr>
+        <w:rFonts w:ascii="OpenSymbol" w:hAnsi="OpenSymbol" w:cs="OpenSymbol" w:hint="default"/>
+      </w:rPr>
+    </w:lvl>
+    <w:lvl w:ilvl="8">
+      <w:start w:val="1"/>
+      <w:numFmt w:val="bullet"/>
+      <w:lvlText w:val="▪"/>
+      <w:lvlJc w:val="left"/>
+      <w:pPr>
+        <w:tabs>
+          <w:tab w:val="num" w:pos="3600"/>
+        </w:tabs>
+        <w:ind w:left="3600" w:hanging="360"/>
+      </w:pPr>
+      <w:rPr>
+        <w:rFonts w:ascii="OpenSymbol" w:hAnsi="OpenSymbol" w:cs="OpenSymbol" w:hint="default"/>
+      </w:rPr>
+    </w:lvl>
+  </w:abstractNum>
+  <w:abstractNum w:abstractNumId="81">
+    <w:lvl w:ilvl="0">
+      <w:start w:val="1"/>
+      <w:numFmt w:val="bullet"/>
+      <w:lvlText w:val=""/>
+      <w:lvlJc w:val="left"/>
+      <w:pPr>
+        <w:tabs>
+          <w:tab w:val="num" w:pos="720"/>
+        </w:tabs>
+        <w:ind w:left="720" w:hanging="360"/>
+      </w:pPr>
+      <w:rPr>
+        <w:rFonts w:ascii="Symbol" w:hAnsi="Symbol" w:cs="Symbol" w:hint="default"/>
+      </w:rPr>
+    </w:lvl>
+    <w:lvl w:ilvl="1">
+      <w:start w:val="1"/>
+      <w:numFmt w:val="bullet"/>
+      <w:lvlText w:val="◦"/>
+      <w:lvlJc w:val="left"/>
+      <w:pPr>
+        <w:tabs>
+          <w:tab w:val="num" w:pos="1080"/>
+        </w:tabs>
+        <w:ind w:left="1080" w:hanging="360"/>
+      </w:pPr>
+      <w:rPr>
+        <w:rFonts w:ascii="OpenSymbol" w:hAnsi="OpenSymbol" w:cs="OpenSymbol" w:hint="default"/>
+      </w:rPr>
+    </w:lvl>
+    <w:lvl w:ilvl="2">
+      <w:start w:val="1"/>
+      <w:numFmt w:val="bullet"/>
+      <w:lvlText w:val="▪"/>
+      <w:lvlJc w:val="left"/>
+      <w:pPr>
+        <w:tabs>
+          <w:tab w:val="num" w:pos="1440"/>
+        </w:tabs>
+        <w:ind w:left="1440" w:hanging="360"/>
+      </w:pPr>
+      <w:rPr>
+        <w:rFonts w:ascii="OpenSymbol" w:hAnsi="OpenSymbol" w:cs="OpenSymbol" w:hint="default"/>
+      </w:rPr>
+    </w:lvl>
+    <w:lvl w:ilvl="3">
+      <w:start w:val="1"/>
+      <w:numFmt w:val="bullet"/>
+      <w:lvlText w:val=""/>
+      <w:lvlJc w:val="left"/>
+      <w:pPr>
+        <w:tabs>
+          <w:tab w:val="num" w:pos="1800"/>
+        </w:tabs>
+        <w:ind w:left="1800" w:hanging="360"/>
+      </w:pPr>
+      <w:rPr>
+        <w:rFonts w:ascii="Symbol" w:hAnsi="Symbol" w:cs="Symbol" w:hint="default"/>
+      </w:rPr>
+    </w:lvl>
+    <w:lvl w:ilvl="4">
+      <w:start w:val="1"/>
+      <w:numFmt w:val="bullet"/>
+      <w:lvlText w:val="◦"/>
+      <w:lvlJc w:val="left"/>
+      <w:pPr>
+        <w:tabs>
+          <w:tab w:val="num" w:pos="2160"/>
+        </w:tabs>
+        <w:ind w:left="2160" w:hanging="360"/>
+      </w:pPr>
+      <w:rPr>
+        <w:rFonts w:ascii="OpenSymbol" w:hAnsi="OpenSymbol" w:cs="OpenSymbol" w:hint="default"/>
+      </w:rPr>
+    </w:lvl>
+    <w:lvl w:ilvl="5">
+      <w:start w:val="1"/>
+      <w:numFmt w:val="bullet"/>
+      <w:lvlText w:val="▪"/>
+      <w:lvlJc w:val="left"/>
+      <w:pPr>
+        <w:tabs>
+          <w:tab w:val="num" w:pos="2520"/>
+        </w:tabs>
+        <w:ind w:left="2520" w:hanging="360"/>
+      </w:pPr>
+      <w:rPr>
+        <w:rFonts w:ascii="OpenSymbol" w:hAnsi="OpenSymbol" w:cs="OpenSymbol" w:hint="default"/>
+      </w:rPr>
+    </w:lvl>
+    <w:lvl w:ilvl="6">
+      <w:start w:val="1"/>
+      <w:numFmt w:val="bullet"/>
+      <w:lvlText w:val=""/>
+      <w:lvlJc w:val="left"/>
+      <w:pPr>
+        <w:tabs>
+          <w:tab w:val="num" w:pos="2880"/>
+        </w:tabs>
+        <w:ind w:left="2880" w:hanging="360"/>
+      </w:pPr>
+      <w:rPr>
+        <w:rFonts w:ascii="Symbol" w:hAnsi="Symbol" w:cs="Symbol" w:hint="default"/>
+      </w:rPr>
+    </w:lvl>
+    <w:lvl w:ilvl="7">
+      <w:start w:val="1"/>
+      <w:numFmt w:val="bullet"/>
+      <w:lvlText w:val="◦"/>
+      <w:lvlJc w:val="left"/>
+      <w:pPr>
+        <w:tabs>
+          <w:tab w:val="num" w:pos="3240"/>
+        </w:tabs>
+        <w:ind w:left="3240" w:hanging="360"/>
+      </w:pPr>
+      <w:rPr>
+        <w:rFonts w:ascii="OpenSymbol" w:hAnsi="OpenSymbol" w:cs="OpenSymbol" w:hint="default"/>
+      </w:rPr>
+    </w:lvl>
+    <w:lvl w:ilvl="8">
+      <w:start w:val="1"/>
+      <w:numFmt w:val="bullet"/>
+      <w:lvlText w:val="▪"/>
+      <w:lvlJc w:val="left"/>
+      <w:pPr>
+        <w:tabs>
+          <w:tab w:val="num" w:pos="3600"/>
+        </w:tabs>
+        <w:ind w:left="3600" w:hanging="360"/>
+      </w:pPr>
+      <w:rPr>
+        <w:rFonts w:ascii="OpenSymbol" w:hAnsi="OpenSymbol" w:cs="OpenSymbol" w:hint="default"/>
+      </w:rPr>
+    </w:lvl>
+  </w:abstractNum>
+  <w:abstractNum w:abstractNumId="82">
+    <w:lvl w:ilvl="0">
+      <w:start w:val="1"/>
+      <w:numFmt w:val="bullet"/>
+      <w:lvlText w:val=""/>
+      <w:lvlJc w:val="left"/>
+      <w:pPr>
+        <w:tabs>
+          <w:tab w:val="num" w:pos="720"/>
+        </w:tabs>
+        <w:ind w:left="720" w:hanging="360"/>
+      </w:pPr>
+      <w:rPr>
+        <w:rFonts w:ascii="Symbol" w:hAnsi="Symbol" w:cs="Symbol" w:hint="default"/>
+      </w:rPr>
+    </w:lvl>
+    <w:lvl w:ilvl="1">
+      <w:start w:val="1"/>
+      <w:numFmt w:val="bullet"/>
+      <w:lvlText w:val="◦"/>
+      <w:lvlJc w:val="left"/>
+      <w:pPr>
+        <w:tabs>
+          <w:tab w:val="num" w:pos="1080"/>
+        </w:tabs>
+        <w:ind w:left="1080" w:hanging="360"/>
+      </w:pPr>
+      <w:rPr>
+        <w:rFonts w:ascii="OpenSymbol" w:hAnsi="OpenSymbol" w:cs="OpenSymbol" w:hint="default"/>
+      </w:rPr>
+    </w:lvl>
+    <w:lvl w:ilvl="2">
+      <w:start w:val="1"/>
+      <w:numFmt w:val="bullet"/>
+      <w:lvlText w:val="▪"/>
+      <w:lvlJc w:val="left"/>
+      <w:pPr>
+        <w:tabs>
+          <w:tab w:val="num" w:pos="1440"/>
+        </w:tabs>
+        <w:ind w:left="1440" w:hanging="360"/>
+      </w:pPr>
+      <w:rPr>
+        <w:rFonts w:ascii="OpenSymbol" w:hAnsi="OpenSymbol" w:cs="OpenSymbol" w:hint="default"/>
+      </w:rPr>
+    </w:lvl>
+    <w:lvl w:ilvl="3">
+      <w:start w:val="1"/>
+      <w:numFmt w:val="bullet"/>
+      <w:lvlText w:val=""/>
+      <w:lvlJc w:val="left"/>
+      <w:pPr>
+        <w:tabs>
+          <w:tab w:val="num" w:pos="1800"/>
+        </w:tabs>
+        <w:ind w:left="1800" w:hanging="360"/>
+      </w:pPr>
+      <w:rPr>
+        <w:rFonts w:ascii="Symbol" w:hAnsi="Symbol" w:cs="Symbol" w:hint="default"/>
+      </w:rPr>
+    </w:lvl>
+    <w:lvl w:ilvl="4">
+      <w:start w:val="1"/>
+      <w:numFmt w:val="bullet"/>
+      <w:lvlText w:val="◦"/>
+      <w:lvlJc w:val="left"/>
+      <w:pPr>
+        <w:tabs>
+          <w:tab w:val="num" w:pos="2160"/>
+        </w:tabs>
+        <w:ind w:left="2160" w:hanging="360"/>
+      </w:pPr>
+      <w:rPr>
+        <w:rFonts w:ascii="OpenSymbol" w:hAnsi="OpenSymbol" w:cs="OpenSymbol" w:hint="default"/>
+      </w:rPr>
+    </w:lvl>
+    <w:lvl w:ilvl="5">
+      <w:start w:val="1"/>
+      <w:numFmt w:val="bullet"/>
+      <w:lvlText w:val="▪"/>
+      <w:lvlJc w:val="left"/>
+      <w:pPr>
+        <w:tabs>
+          <w:tab w:val="num" w:pos="2520"/>
+        </w:tabs>
+        <w:ind w:left="2520" w:hanging="360"/>
+      </w:pPr>
+      <w:rPr>
+        <w:rFonts w:ascii="OpenSymbol" w:hAnsi="OpenSymbol" w:cs="OpenSymbol" w:hint="default"/>
+      </w:rPr>
+    </w:lvl>
+    <w:lvl w:ilvl="6">
+      <w:start w:val="1"/>
+      <w:numFmt w:val="bullet"/>
+      <w:lvlText w:val=""/>
+      <w:lvlJc w:val="left"/>
+      <w:pPr>
+        <w:tabs>
+          <w:tab w:val="num" w:pos="2880"/>
+        </w:tabs>
+        <w:ind w:left="2880" w:hanging="360"/>
+      </w:pPr>
+      <w:rPr>
+        <w:rFonts w:ascii="Symbol" w:hAnsi="Symbol" w:cs="Symbol" w:hint="default"/>
+      </w:rPr>
+    </w:lvl>
+    <w:lvl w:ilvl="7">
+      <w:start w:val="1"/>
+      <w:numFmt w:val="bullet"/>
+      <w:lvlText w:val="◦"/>
+      <w:lvlJc w:val="left"/>
+      <w:pPr>
+        <w:tabs>
+          <w:tab w:val="num" w:pos="3240"/>
+        </w:tabs>
+        <w:ind w:left="3240" w:hanging="360"/>
+      </w:pPr>
+      <w:rPr>
+        <w:rFonts w:ascii="OpenSymbol" w:hAnsi="OpenSymbol" w:cs="OpenSymbol" w:hint="default"/>
+      </w:rPr>
+    </w:lvl>
+    <w:lvl w:ilvl="8">
+      <w:start w:val="1"/>
+      <w:numFmt w:val="bullet"/>
+      <w:lvlText w:val="▪"/>
+      <w:lvlJc w:val="left"/>
+      <w:pPr>
+        <w:tabs>
+          <w:tab w:val="num" w:pos="3600"/>
+        </w:tabs>
+        <w:ind w:left="3600" w:hanging="360"/>
+      </w:pPr>
+      <w:rPr>
+        <w:rFonts w:ascii="OpenSymbol" w:hAnsi="OpenSymbol" w:cs="OpenSymbol" w:hint="default"/>
       </w:rPr>
     </w:lvl>
   </w:abstractNum>
@@ -41123,6 +42097,18 @@
     <w:abstractNumId w:val="78"/>
   </w:num>
   <w:num w:numId="79">
+    <w:abstractNumId w:val="79"/>
+  </w:num>
+  <w:num w:numId="80">
+    <w:abstractNumId w:val="80"/>
+  </w:num>
+  <w:num w:numId="81">
+    <w:abstractNumId w:val="81"/>
+  </w:num>
+  <w:num w:numId="82">
+    <w:abstractNumId w:val="82"/>
+  </w:num>
+  <w:num w:numId="83">
     <w:abstractNumId w:val="9"/>
     <w:lvlOverride w:ilvl="0">
       <w:lvl w:ilvl="0">
@@ -41287,7 +42273,7 @@
       </w:lvl>
     </w:lvlOverride>
   </w:num>
-  <w:num w:numId="80">
+  <w:num w:numId="84">
     <w:abstractNumId w:val="9"/>
     <w:lvlOverride w:ilvl="0">
       <w:lvl w:ilvl="0">
@@ -41452,7 +42438,7 @@
       </w:lvl>
     </w:lvlOverride>
   </w:num>
-  <w:num w:numId="81">
+  <w:num w:numId="85">
     <w:abstractNumId w:val="9"/>
     <w:lvlOverride w:ilvl="0">
       <w:lvl w:ilvl="0">
@@ -41617,7 +42603,7 @@
       </w:lvl>
     </w:lvlOverride>
   </w:num>
-  <w:num w:numId="82">
+  <w:num w:numId="86">
     <w:abstractNumId w:val="9"/>
     <w:lvlOverride w:ilvl="0">
       <w:lvl w:ilvl="0">
@@ -41782,7 +42768,7 @@
       </w:lvl>
     </w:lvlOverride>
   </w:num>
-  <w:num w:numId="83">
+  <w:num w:numId="87">
     <w:abstractNumId w:val="9"/>
     <w:lvlOverride w:ilvl="0">
       <w:lvl w:ilvl="0">

</xml_diff>